<commit_message>
Parte 2 - Concluida (Mariana)
</commit_message>
<xml_diff>
--- a/trabalho JPA.docx
+++ b/trabalho JPA.docx
@@ -7,16 +7,7 @@
         <w:pStyle w:val="Cabealho"/>
       </w:pPr>
       <w:r>
-        <w:t xml:space="preserve">FACET – Faculdade de </w:t>
-      </w:r>
-      <w:r>
-        <w:t>Ciências</w:t>
-      </w:r>
-      <w:r>
-        <w:t xml:space="preserve"> Exatas e </w:t>
-      </w:r>
-      <w:r>
-        <w:t>Tecnológicas</w:t>
+        <w:t>FACET – Faculdade de Ciências Exatas e Tecnológicas</w:t>
       </w:r>
     </w:p>
     <w:p>
@@ -28,23 +19,11 @@
       </w:r>
       <w:r>
         <w:br/>
-        <w:t xml:space="preserve">Disciplina: Linguagem de </w:t>
-      </w:r>
-      <w:r>
-        <w:t>Programação</w:t>
-      </w:r>
-      <w:r>
-        <w:t xml:space="preserve"> IV</w:t>
+        <w:t>Disciplina: Linguagem de Programação IV</w:t>
       </w:r>
       <w:r>
         <w:br/>
-        <w:t xml:space="preserve">Professor: </w:t>
-      </w:r>
-      <w:r>
-        <w:t>Petrônio</w:t>
-      </w:r>
-      <w:r>
-        <w:t xml:space="preserve"> Candido de Lima e Silva</w:t>
+        <w:t>Professor: Petrônio Candido de Lima e Silva</w:t>
       </w:r>
       <w:r>
         <w:br/>
@@ -284,55 +263,7 @@
           <w:color w:val="000000"/>
           <w:lang w:eastAsia="pt-BR"/>
         </w:rPr>
-        <w:t xml:space="preserve">Foi criado por desenvolvedores Java, espalhados ao redor do mundo, e liderado por Gavin King, posteriomente, Jboss </w:t>
-      </w:r>
-      <w:r>
-        <w:rPr>
-          <w:rFonts w:eastAsia="Times New Roman" w:cstheme="minorHAnsi"/>
-          <w:color w:val="000000"/>
-          <w:lang w:eastAsia="pt-BR"/>
-        </w:rPr>
-        <w:t>Inc.</w:t>
-      </w:r>
-      <w:r>
-        <w:rPr>
-          <w:rFonts w:eastAsia="Times New Roman" w:cstheme="minorHAnsi"/>
-          <w:color w:val="000000"/>
-          <w:lang w:eastAsia="pt-BR"/>
-        </w:rPr>
-        <w:t xml:space="preserve"> (empresa comprada pela Red Hat). É um frameworks para o mapeamento objeto-relacional escrito na linguagem Java, mas também é </w:t>
-      </w:r>
-      <w:r>
-        <w:rPr>
-          <w:rFonts w:eastAsia="Times New Roman" w:cstheme="minorHAnsi"/>
-          <w:color w:val="000000"/>
-          <w:lang w:eastAsia="pt-BR"/>
-        </w:rPr>
-        <w:t>disponível</w:t>
-      </w:r>
-      <w:r>
-        <w:rPr>
-          <w:rFonts w:eastAsia="Times New Roman" w:cstheme="minorHAnsi"/>
-          <w:color w:val="000000"/>
-          <w:lang w:eastAsia="pt-BR"/>
-        </w:rPr>
-        <w:t xml:space="preserve"> em .Net como o nome </w:t>
-      </w:r>
-      <w:r>
-        <w:rPr>
-          <w:rFonts w:eastAsia="Times New Roman" w:cstheme="minorHAnsi"/>
-          <w:color w:val="000000"/>
-          <w:lang w:eastAsia="pt-BR"/>
-        </w:rPr>
-        <w:t>Nhibernate</w:t>
-      </w:r>
-      <w:r>
-        <w:rPr>
-          <w:rFonts w:eastAsia="Times New Roman" w:cstheme="minorHAnsi"/>
-          <w:color w:val="000000"/>
-          <w:lang w:eastAsia="pt-BR"/>
-        </w:rPr>
-        <w:t>. Este programa facilita o mapeamento dos atributos entre uma base tradicional de dados relacionais e o modelo objeto de uma aplicação, mediante o uso de arquivos (XML) para estabelecer esta relação. Hibernate é um software livre de código aberto distribuído com a licença LGPL.</w:t>
+        <w:t>Foi criado por desenvolvedores Java, espalhados ao redor do mundo, e liderado por Gavin King, posteriomente, Jboss Inc. (empresa comprada pela Red Hat). É um frameworks para o mapeamento objeto-relacional escrito na linguagem Java, mas também é disponível em .Net como o nome Nhibernate. Este programa facilita o mapeamento dos atributos entre uma base tradicional de dados relacionais e o modelo objeto de uma aplicação, mediante o uso de arquivos (XML) para estabelecer esta relação. Hibernate é um software livre de código aberto distribuído com a licença LGPL.</w:t>
       </w:r>
     </w:p>
     <w:p>
@@ -370,23 +301,7 @@
           <w:color w:val="000000"/>
           <w:lang w:eastAsia="pt-BR"/>
         </w:rPr>
-        <w:t xml:space="preserve">Sua principal </w:t>
-      </w:r>
-      <w:r>
-        <w:rPr>
-          <w:rFonts w:eastAsia="Times New Roman" w:cstheme="minorHAnsi"/>
-          <w:color w:val="000000"/>
-          <w:lang w:eastAsia="pt-BR"/>
-        </w:rPr>
-        <w:t>característica</w:t>
-      </w:r>
-      <w:r>
-        <w:rPr>
-          <w:rFonts w:eastAsia="Times New Roman" w:cstheme="minorHAnsi"/>
-          <w:color w:val="000000"/>
-          <w:lang w:eastAsia="pt-BR"/>
-        </w:rPr>
-        <w:t xml:space="preserve"> é a transformação de classes em Java para tabelas de dados (e dos tipos de dados Java para os da SQL). O Hibernate gera as chamadas SQL e libera o desenvolvedor do trabalho manual da conversão dos dados resultante, mantendo o programa portável para quaisquer bancos de dados SQL, porém causando um pequeno aumento no tempo de execução.</w:t>
+        <w:t>Sua principal característica é a transformação de classes em Java para tabelas de dados (e dos tipos de dados Java para os da SQL). O Hibernate gera as chamadas SQL e libera o desenvolvedor do trabalho manual da conversão dos dados resultante, mantendo o programa portável para quaisquer bancos de dados SQL, porém causando um pequeno aumento no tempo de execução.</w:t>
       </w:r>
     </w:p>
     <w:p>
@@ -437,15 +352,7 @@
           <w:lang w:eastAsia="pt-BR"/>
         </w:rPr>
         <w:lastRenderedPageBreak/>
-        <w:t>Toplink</w:t>
-      </w:r>
-      <w:r>
-        <w:rPr>
-          <w:rFonts w:eastAsia="Times New Roman" w:cstheme="minorHAnsi"/>
-          <w:color w:val="000000"/>
-          <w:lang w:eastAsia="pt-BR"/>
-        </w:rPr>
-        <w:t xml:space="preserve"> foi desenvolvido originalmente pelos povos do objeto dentro</w:t>
+        <w:t>Toplink foi desenvolvido originalmente pelos povos do objeto dentro</w:t>
       </w:r>
       <w:hyperlink r:id="rId9" w:history="1">
         <w:r>
@@ -463,23 +370,7 @@
           <w:color w:val="000000"/>
           <w:lang w:eastAsia="pt-BR"/>
         </w:rPr>
-        <w:t xml:space="preserve">Smalltalk nos 1990s. O “ALTO” em </w:t>
-      </w:r>
-      <w:r>
-        <w:rPr>
-          <w:rFonts w:eastAsia="Times New Roman" w:cstheme="minorHAnsi"/>
-          <w:color w:val="000000"/>
-          <w:lang w:eastAsia="pt-BR"/>
-        </w:rPr>
-        <w:t>Toplink</w:t>
-      </w:r>
-      <w:r>
-        <w:rPr>
-          <w:rFonts w:eastAsia="Times New Roman" w:cstheme="minorHAnsi"/>
-          <w:color w:val="000000"/>
-          <w:lang w:eastAsia="pt-BR"/>
-        </w:rPr>
-        <w:t xml:space="preserve"> é um acrônimo para os povos do objeto, e o nome capitalized originalmente como “</w:t>
+        <w:t>Smalltalk nos 1990s. O “ALTO” em Toplink é um acrônimo para os povos do objeto, e o nome capitalized originalmente como “</w:t>
       </w:r>
       <w:r>
         <w:rPr>
@@ -495,31 +386,7 @@
           <w:color w:val="000000"/>
           <w:lang w:eastAsia="pt-BR"/>
         </w:rPr>
-        <w:t xml:space="preserve">ink”. Em 1996-1998 uma versão de Java do produto foi adicionada à linha de produto, nomeada </w:t>
-      </w:r>
-      <w:r>
-        <w:rPr>
-          <w:rFonts w:eastAsia="Times New Roman" w:cstheme="minorHAnsi"/>
-          <w:color w:val="000000"/>
-          <w:lang w:eastAsia="pt-BR"/>
-        </w:rPr>
-        <w:t>Toplink</w:t>
-      </w:r>
-      <w:r>
-        <w:rPr>
-          <w:rFonts w:eastAsia="Times New Roman" w:cstheme="minorHAnsi"/>
-          <w:color w:val="000000"/>
-          <w:lang w:eastAsia="pt-BR"/>
-        </w:rPr>
-        <w:t xml:space="preserve"> para Java. Após a aquisição comum dos povos do objeto em abril 2000 perto Sistemas de BEA e </w:t>
-      </w:r>
-      <w:r>
-        <w:rPr>
-          <w:rFonts w:eastAsia="Times New Roman" w:cstheme="minorHAnsi"/>
-          <w:color w:val="000000"/>
-          <w:lang w:eastAsia="pt-BR"/>
-        </w:rPr>
-        <w:t>Webgain</w:t>
+        <w:t>ink”. Em 1996-1998 uma versão de Java do produto foi adicionada à linha de produto, nomeada Toplink para Java. Após a aquisição comum dos povos do objeto em abril 2000 perto Sistemas de BEA e Webgain</w:t>
       </w:r>
       <w:r>
         <w:rPr>
@@ -544,39 +411,7 @@
           <w:color w:val="000000"/>
           <w:lang w:eastAsia="pt-BR"/>
         </w:rPr>
-        <w:t xml:space="preserve">A linha de produto de </w:t>
-      </w:r>
-      <w:r>
-        <w:rPr>
-          <w:rFonts w:eastAsia="Times New Roman" w:cstheme="minorHAnsi"/>
-          <w:color w:val="000000"/>
-          <w:lang w:eastAsia="pt-BR"/>
-        </w:rPr>
-        <w:t>Toplink</w:t>
-      </w:r>
-      <w:r>
-        <w:rPr>
-          <w:rFonts w:eastAsia="Times New Roman" w:cstheme="minorHAnsi"/>
-          <w:color w:val="000000"/>
-          <w:lang w:eastAsia="pt-BR"/>
-        </w:rPr>
-        <w:t xml:space="preserve"> transformou-se a propriedade de </w:t>
-      </w:r>
-      <w:r>
-        <w:rPr>
-          <w:rFonts w:eastAsia="Times New Roman" w:cstheme="minorHAnsi"/>
-          <w:color w:val="000000"/>
-          <w:lang w:eastAsia="pt-BR"/>
-        </w:rPr>
-        <w:t>Webgain</w:t>
-      </w:r>
-      <w:r>
-        <w:rPr>
-          <w:rFonts w:eastAsia="Times New Roman" w:cstheme="minorHAnsi"/>
-          <w:color w:val="000000"/>
-          <w:lang w:eastAsia="pt-BR"/>
-        </w:rPr>
-        <w:t>.</w:t>
+        <w:t>A linha de produto de Toplink transformou-se a propriedade de Webgain.</w:t>
       </w:r>
     </w:p>
     <w:p>
@@ -595,23 +430,7 @@
           <w:color w:val="000000"/>
           <w:lang w:eastAsia="pt-BR"/>
         </w:rPr>
-        <w:t xml:space="preserve">Em 2002, </w:t>
-      </w:r>
-      <w:r>
-        <w:rPr>
-          <w:rFonts w:eastAsia="Times New Roman" w:cstheme="minorHAnsi"/>
-          <w:color w:val="000000"/>
-          <w:lang w:eastAsia="pt-BR"/>
-        </w:rPr>
-        <w:t>Toplink</w:t>
-      </w:r>
-      <w:r>
-        <w:rPr>
-          <w:rFonts w:eastAsia="Times New Roman" w:cstheme="minorHAnsi"/>
-          <w:color w:val="000000"/>
-          <w:lang w:eastAsia="pt-BR"/>
-        </w:rPr>
-        <w:t xml:space="preserve"> foi adquirido perto Oracle Corporation</w:t>
+        <w:t>Em 2002, Toplink foi adquirido perto Oracle Corporation</w:t>
       </w:r>
       <w:hyperlink r:id="rId10" w:history="1">
         <w:r>
@@ -666,23 +485,7 @@
           <w:color w:val="000000"/>
           <w:lang w:eastAsia="pt-BR"/>
         </w:rPr>
-        <w:t xml:space="preserve">Em 2006, Oracle doou o código de fonte do produto de </w:t>
-      </w:r>
-      <w:r>
-        <w:rPr>
-          <w:rFonts w:eastAsia="Times New Roman" w:cstheme="minorHAnsi"/>
-          <w:color w:val="000000"/>
-          <w:lang w:eastAsia="pt-BR"/>
-        </w:rPr>
-        <w:t>Toplink</w:t>
-      </w:r>
-      <w:r>
-        <w:rPr>
-          <w:rFonts w:eastAsia="Times New Roman" w:cstheme="minorHAnsi"/>
-          <w:color w:val="000000"/>
-          <w:lang w:eastAsia="pt-BR"/>
-        </w:rPr>
-        <w:t xml:space="preserve"> e dos recursos do desenvolvimento à fonte aberta</w:t>
+        <w:t>Em 2006, Oracle doou o código de fonte do produto de Toplink e dos recursos do desenvolvimento à fonte aberta</w:t>
       </w:r>
       <w:r>
         <w:rPr>
@@ -782,23 +585,7 @@
           <w:color w:val="000000"/>
           <w:lang w:eastAsia="pt-BR"/>
         </w:rPr>
-        <w:t xml:space="preserve">O TopLink é um dos possíveis provedores de persistência para a JPA. Ele provê alta performance e escalabilidade, produtividade para o desenvolvedor e flexibilidade. O TopLink trabalha em conjunto com qualquer banco de dados, incluindo banco de dados </w:t>
-      </w:r>
-      <w:r>
-        <w:rPr>
-          <w:rFonts w:eastAsia="Times New Roman" w:cstheme="minorHAnsi"/>
-          <w:color w:val="000000"/>
-          <w:lang w:eastAsia="pt-BR"/>
-        </w:rPr>
-        <w:t>não relacionais</w:t>
-      </w:r>
-      <w:r>
-        <w:rPr>
-          <w:rFonts w:eastAsia="Times New Roman" w:cstheme="minorHAnsi"/>
-          <w:color w:val="000000"/>
-          <w:lang w:eastAsia="pt-BR"/>
-        </w:rPr>
-        <w:t>, e com qualquer servidor de aplicação.</w:t>
+        <w:t>O TopLink é um dos possíveis provedores de persistência para a JPA. Ele provê alta performance e escalabilidade, produtividade para o desenvolvedor e flexibilidade. O TopLink trabalha em conjunto com qualquer banco de dados, incluindo banco de dados não relacionais, e com qualquer servidor de aplicação.</w:t>
       </w:r>
     </w:p>
     <w:p>
@@ -1130,8 +917,6 @@
         </w:rPr>
         <w:t>d</w:t>
       </w:r>
-      <w:bookmarkStart w:id="0" w:name="_GoBack"/>
-      <w:bookmarkEnd w:id="0"/>
       <w:r>
         <w:rPr>
           <w:rFonts w:eastAsia="Times New Roman" w:cstheme="minorHAnsi"/>
@@ -1214,23 +999,7 @@
           <w:color w:val="000000"/>
           <w:lang w:eastAsia="pt-BR"/>
         </w:rPr>
-        <w:t>A próxima versão 2.2 é baseado fora do fluxo de liberação 2.1.</w:t>
-      </w:r>
-      <w:r>
-        <w:rPr>
-          <w:rFonts w:eastAsia="Times New Roman" w:cstheme="minorHAnsi"/>
-          <w:color w:val="000000"/>
-          <w:lang w:eastAsia="pt-BR"/>
-        </w:rPr>
-        <w:t>Xe</w:t>
-      </w:r>
-      <w:r>
-        <w:rPr>
-          <w:rFonts w:eastAsia="Times New Roman" w:cstheme="minorHAnsi"/>
-          <w:color w:val="000000"/>
-          <w:lang w:eastAsia="pt-BR"/>
-        </w:rPr>
-        <w:t xml:space="preserve"> irá conter algumas funcionalidades adicionais (TBD).</w:t>
+        <w:t>A próxima versão 2.2 é baseado fora do fluxo de liberação 2.1.Xe irá conter algumas funcionalidades adicionais (TBD).</w:t>
       </w:r>
     </w:p>
     <w:p>
@@ -2948,6 +2717,3074 @@
         <w:rPr>
           <w:sz w:val="26"/>
           <w:szCs w:val="26"/>
+        </w:rPr>
+        <w:br/>
+      </w:r>
+    </w:p>
+    <w:p>
+      <w:pPr>
+        <w:pStyle w:val="Cabealho"/>
+      </w:pPr>
+    </w:p>
+    <w:p>
+      <w:pPr>
+        <w:pStyle w:val="Cabealho"/>
+      </w:pPr>
+    </w:p>
+    <w:p>
+      <w:pPr>
+        <w:pStyle w:val="Cabealho"/>
+      </w:pPr>
+    </w:p>
+    <w:p>
+      <w:pPr>
+        <w:pStyle w:val="Cabealho"/>
+      </w:pPr>
+    </w:p>
+    <w:p>
+      <w:pPr>
+        <w:pStyle w:val="Cabealho"/>
+      </w:pPr>
+    </w:p>
+    <w:p>
+      <w:pPr>
+        <w:pStyle w:val="Cabealho"/>
+      </w:pPr>
+    </w:p>
+    <w:p>
+      <w:pPr>
+        <w:pStyle w:val="Cabealho"/>
+      </w:pPr>
+    </w:p>
+    <w:p>
+      <w:pPr>
+        <w:pStyle w:val="Cabealho"/>
+      </w:pPr>
+    </w:p>
+    <w:p>
+      <w:pPr>
+        <w:pStyle w:val="Cabealho"/>
+      </w:pPr>
+    </w:p>
+    <w:p>
+      <w:pPr>
+        <w:pStyle w:val="Cabealho"/>
+      </w:pPr>
+    </w:p>
+    <w:p>
+      <w:pPr>
+        <w:spacing w:after="0" w:line="240" w:lineRule="auto"/>
+        <w:jc w:val="both"/>
+        <w:rPr>
+          <w:rFonts w:cs="Calibri"/>
+          <w:b/>
+          <w:sz w:val="26"/>
+          <w:szCs w:val="26"/>
+        </w:rPr>
+      </w:pPr>
+      <w:r>
+        <w:rPr>
+          <w:rFonts w:cs="Calibri"/>
+          <w:b/>
+          <w:sz w:val="26"/>
+          <w:szCs w:val="26"/>
+        </w:rPr>
+        <w:lastRenderedPageBreak/>
+        <w:t>Parte 2: Mapeamentos U</w:t>
+      </w:r>
+      <w:r>
+        <w:rPr>
+          <w:rFonts w:cs="Calibri"/>
+          <w:b/>
+          <w:sz w:val="26"/>
+          <w:szCs w:val="26"/>
+        </w:rPr>
+        <w:t>tilizando o JPA</w:t>
+      </w:r>
+    </w:p>
+    <w:p>
+      <w:pPr>
+        <w:spacing w:after="0" w:line="240" w:lineRule="auto"/>
+        <w:jc w:val="both"/>
+        <w:rPr>
+          <w:rFonts w:cs="Calibri"/>
+          <w:b/>
+          <w:color w:val="000000"/>
+        </w:rPr>
+      </w:pPr>
+      <w:r>
+        <w:rPr>
+          <w:rFonts w:cs="Calibri"/>
+        </w:rPr>
+        <w:br/>
+      </w:r>
+      <w:r>
+        <w:rPr>
+          <w:rFonts w:cs="Calibri"/>
+          <w:b/>
+          <w:bCs/>
+          <w:color w:val="000000"/>
+        </w:rPr>
+        <w:t>01)O que são annotations?</w:t>
+      </w:r>
+      <w:r>
+        <w:rPr>
+          <w:rFonts w:cs="Calibri"/>
+          <w:b/>
+          <w:color w:val="000000"/>
+        </w:rPr>
+        <w:t xml:space="preserve"> Como o JPA lê o mapeamento das classes?</w:t>
+      </w:r>
+    </w:p>
+    <w:p>
+      <w:pPr>
+        <w:spacing w:after="0" w:line="240" w:lineRule="auto"/>
+        <w:ind w:firstLine="708"/>
+        <w:jc w:val="both"/>
+        <w:rPr>
+          <w:rFonts w:cs="Calibri"/>
+          <w:b/>
+          <w:color w:val="000000"/>
+        </w:rPr>
+      </w:pPr>
+      <w:r>
+        <w:rPr>
+          <w:rFonts w:cs="Calibri"/>
+          <w:color w:val="000000"/>
+        </w:rPr>
+        <w:t xml:space="preserve">São uma forma especial de declaração de metadados que podem ser adicionadas ao código-fonte pelo programados. </w:t>
+      </w:r>
+      <w:r>
+        <w:rPr>
+          <w:rFonts w:cs="Calibri"/>
+          <w:color w:val="000000"/>
+        </w:rPr>
+        <w:t>Proveem</w:t>
+      </w:r>
+      <w:r>
+        <w:rPr>
+          <w:rFonts w:cs="Calibri"/>
+          <w:color w:val="000000"/>
+        </w:rPr>
+        <w:t xml:space="preserve"> informações sobre o comportamento de um programa. São aplicáveis </w:t>
+      </w:r>
+      <w:r>
+        <w:rPr>
+          <w:rFonts w:cs="Calibri"/>
+          <w:color w:val="000000"/>
+        </w:rPr>
+        <w:t>às</w:t>
+      </w:r>
+      <w:r>
+        <w:rPr>
+          <w:rFonts w:cs="Calibri"/>
+          <w:color w:val="000000"/>
+        </w:rPr>
+        <w:t xml:space="preserve"> classes, métodos, atributos e outros elementos de um programa, além disso, não tem nenhum efeito sobre a execução do código onde estão inseridas.</w:t>
+      </w:r>
+      <w:r>
+        <w:rPr>
+          <w:rFonts w:cs="Calibri"/>
+        </w:rPr>
+        <w:br/>
+        <w:t>No JPA é possível mapear classes de acordo com as tabelas já criadas no banco de dados. Existem ferramentas que podem auxiliar a criar a engenharia reversa disso. Caso prefira, também é possível mapear as classes e deixar o JPA criar as tabelas.</w:t>
+      </w:r>
+    </w:p>
+    <w:p>
+      <w:pPr>
+        <w:spacing w:after="0" w:line="240" w:lineRule="auto"/>
+        <w:jc w:val="both"/>
+        <w:rPr>
+          <w:rFonts w:cs="Calibri"/>
+          <w:b/>
+        </w:rPr>
+      </w:pPr>
+    </w:p>
+    <w:p>
+      <w:pPr>
+        <w:spacing w:after="0" w:line="240" w:lineRule="auto"/>
+        <w:jc w:val="both"/>
+        <w:rPr>
+          <w:rFonts w:cs="Calibri"/>
+          <w:b/>
+        </w:rPr>
+      </w:pPr>
+      <w:r>
+        <w:rPr>
+          <w:rFonts w:cs="Calibri"/>
+          <w:b/>
+        </w:rPr>
+        <w:t>02)Como se faz o mapeamento de classes -&gt; tabelas? Dê exemplos.</w:t>
+      </w:r>
+    </w:p>
+    <w:p>
+      <w:pPr>
+        <w:spacing w:after="0" w:line="240" w:lineRule="auto"/>
+        <w:ind w:firstLine="708"/>
+        <w:jc w:val="both"/>
+        <w:rPr>
+          <w:rFonts w:cs="Calibri"/>
+        </w:rPr>
+      </w:pPr>
+      <w:r>
+        <w:rPr>
+          <w:rFonts w:cs="Calibri"/>
+        </w:rPr>
+        <w:t>Um mapeamento típico de uma classe persistente irá mapear a classe para uma única tabela. Em JPA isso é definido através do quadro anotação ou &lt;table&gt; elemento XML. Se nenhuma anotação tabela está presente, a implementação JPA será automaticamente atribuir uma tabela para a classe, a APP nome da tabela padrão é o nome da classe com letras maiúsculas; cada atributo da classe será armazenado em uma coluna da tabela.</w:t>
+      </w:r>
+    </w:p>
+    <w:p>
+      <w:pPr>
+        <w:spacing w:after="0" w:line="240" w:lineRule="auto"/>
+        <w:ind w:firstLine="708"/>
+        <w:jc w:val="both"/>
+        <w:rPr>
+          <w:rFonts w:cs="Calibri"/>
+          <w:b/>
+        </w:rPr>
+      </w:pPr>
+    </w:p>
+    <w:p>
+      <w:pPr>
+        <w:pStyle w:val="Pr-formataoHTML"/>
+        <w:ind w:left="708"/>
+        <w:jc w:val="both"/>
+        <w:textAlignment w:val="top"/>
+        <w:rPr>
+          <w:rFonts w:ascii="Calibri" w:hAnsi="Calibri" w:cs="Calibri"/>
+          <w:i/>
+          <w:bdr w:val="none" w:sz="0" w:space="0" w:color="auto" w:frame="1"/>
+        </w:rPr>
+      </w:pPr>
+      <w:r>
+        <w:rPr>
+          <w:rFonts w:ascii="Calibri" w:hAnsi="Calibri" w:cs="Calibri"/>
+          <w:i/>
+          <w:bdr w:val="none" w:sz="0" w:space="0" w:color="auto" w:frame="1"/>
+        </w:rPr>
+        <w:t xml:space="preserve">... @ </w:t>
+      </w:r>
+      <w:r>
+        <w:rPr>
+          <w:rStyle w:val="kw3"/>
+          <w:rFonts w:ascii="Calibri" w:hAnsi="Calibri" w:cs="Calibri"/>
+          <w:i/>
+          <w:bdr w:val="none" w:sz="0" w:space="0" w:color="auto" w:frame="1"/>
+        </w:rPr>
+        <w:t>Entity</w:t>
+      </w:r>
+    </w:p>
+    <w:p>
+      <w:pPr>
+        <w:pStyle w:val="Pr-formataoHTML"/>
+        <w:ind w:left="708"/>
+        <w:jc w:val="both"/>
+        <w:textAlignment w:val="top"/>
+        <w:rPr>
+          <w:rFonts w:ascii="Calibri" w:hAnsi="Calibri" w:cs="Calibri"/>
+          <w:i/>
+        </w:rPr>
+      </w:pPr>
+      <w:r>
+        <w:rPr>
+          <w:rFonts w:ascii="Calibri" w:hAnsi="Calibri" w:cs="Calibri"/>
+          <w:i/>
+          <w:bdr w:val="none" w:sz="0" w:space="0" w:color="auto" w:frame="1"/>
+        </w:rPr>
+        <w:t xml:space="preserve">@ Table </w:t>
+      </w:r>
+      <w:r>
+        <w:rPr>
+          <w:rStyle w:val="br0"/>
+          <w:rFonts w:ascii="Calibri" w:hAnsi="Calibri" w:cs="Calibri"/>
+          <w:i/>
+          <w:bdr w:val="none" w:sz="0" w:space="0" w:color="auto" w:frame="1"/>
+        </w:rPr>
+        <w:t>(</w:t>
+      </w:r>
+      <w:r>
+        <w:rPr>
+          <w:rFonts w:ascii="Calibri" w:hAnsi="Calibri" w:cs="Calibri"/>
+          <w:i/>
+          <w:bdr w:val="none" w:sz="0" w:space="0" w:color="auto" w:frame="1"/>
+        </w:rPr>
+        <w:t xml:space="preserve"> nome </w:t>
+      </w:r>
+      <w:r>
+        <w:rPr>
+          <w:rStyle w:val="sy0"/>
+          <w:rFonts w:ascii="Calibri" w:hAnsi="Calibri" w:cs="Calibri"/>
+          <w:i/>
+          <w:bdr w:val="none" w:sz="0" w:space="0" w:color="auto" w:frame="1"/>
+        </w:rPr>
+        <w:t xml:space="preserve">= </w:t>
+      </w:r>
+      <w:r>
+        <w:rPr>
+          <w:rStyle w:val="st0"/>
+          <w:rFonts w:ascii="Calibri" w:hAnsi="Calibri" w:cs="Calibri"/>
+          <w:i/>
+          <w:bdr w:val="none" w:sz="0" w:space="0" w:color="auto" w:frame="1"/>
+        </w:rPr>
+        <w:t xml:space="preserve">"funcionário" </w:t>
+      </w:r>
+      <w:r>
+        <w:rPr>
+          <w:rStyle w:val="br0"/>
+          <w:rFonts w:ascii="Calibri" w:hAnsi="Calibri" w:cs="Calibri"/>
+          <w:i/>
+          <w:bdr w:val="none" w:sz="0" w:space="0" w:color="auto" w:frame="1"/>
+        </w:rPr>
+        <w:t xml:space="preserve">) </w:t>
+      </w:r>
+    </w:p>
+    <w:p>
+      <w:pPr>
+        <w:pStyle w:val="Pr-formataoHTML"/>
+        <w:ind w:left="708"/>
+        <w:jc w:val="both"/>
+        <w:textAlignment w:val="top"/>
+        <w:rPr>
+          <w:rFonts w:ascii="Calibri" w:hAnsi="Calibri" w:cs="Calibri"/>
+          <w:i/>
+          <w:bdr w:val="none" w:sz="0" w:space="0" w:color="auto" w:frame="1"/>
+        </w:rPr>
+      </w:pPr>
+      <w:r>
+        <w:rPr>
+          <w:rStyle w:val="kw1"/>
+          <w:rFonts w:ascii="Calibri" w:hAnsi="Calibri" w:cs="Calibri"/>
+          <w:bCs/>
+          <w:i/>
+          <w:bdr w:val="none" w:sz="0" w:space="0" w:color="auto" w:frame="1"/>
+        </w:rPr>
+        <w:t xml:space="preserve">do público </w:t>
+      </w:r>
+      <w:r>
+        <w:rPr>
+          <w:rFonts w:ascii="Calibri" w:hAnsi="Calibri" w:cs="Calibri"/>
+          <w:i/>
+        </w:rPr>
+        <w:t xml:space="preserve"> </w:t>
+      </w:r>
+      <w:r>
+        <w:rPr>
+          <w:rStyle w:val="kw1"/>
+          <w:rFonts w:ascii="Calibri" w:hAnsi="Calibri" w:cs="Calibri"/>
+          <w:bCs/>
+          <w:i/>
+          <w:bdr w:val="none" w:sz="0" w:space="0" w:color="auto" w:frame="1"/>
+        </w:rPr>
+        <w:t>da classe</w:t>
+      </w:r>
+      <w:r>
+        <w:rPr>
+          <w:rFonts w:ascii="Calibri" w:hAnsi="Calibri" w:cs="Calibri"/>
+          <w:i/>
+          <w:bdr w:val="none" w:sz="0" w:space="0" w:color="auto" w:frame="1"/>
+        </w:rPr>
+        <w:t xml:space="preserve"> Empregado </w:t>
+      </w:r>
+      <w:r>
+        <w:rPr>
+          <w:rStyle w:val="br0"/>
+          <w:rFonts w:ascii="Calibri" w:hAnsi="Calibri" w:cs="Calibri"/>
+          <w:i/>
+          <w:bdr w:val="none" w:sz="0" w:space="0" w:color="auto" w:frame="1"/>
+        </w:rPr>
+        <w:t>{</w:t>
+      </w:r>
+    </w:p>
+    <w:p>
+      <w:pPr>
+        <w:pStyle w:val="Pr-formataoHTML"/>
+        <w:ind w:left="708"/>
+        <w:jc w:val="both"/>
+        <w:textAlignment w:val="top"/>
+        <w:rPr>
+          <w:rFonts w:ascii="Calibri" w:hAnsi="Calibri" w:cs="Calibri"/>
+          <w:i/>
+          <w:bdr w:val="none" w:sz="0" w:space="0" w:color="auto" w:frame="1"/>
+        </w:rPr>
+      </w:pPr>
+      <w:r>
+        <w:rPr>
+          <w:rFonts w:ascii="Calibri" w:hAnsi="Calibri" w:cs="Calibri"/>
+          <w:i/>
+          <w:bdr w:val="none" w:sz="0" w:space="0" w:color="auto" w:frame="1"/>
+        </w:rPr>
+        <w:t xml:space="preserve">    ...</w:t>
+      </w:r>
+    </w:p>
+    <w:p>
+      <w:pPr>
+        <w:pStyle w:val="Pr-formataoHTML"/>
+        <w:ind w:left="708"/>
+        <w:jc w:val="both"/>
+        <w:textAlignment w:val="top"/>
+        <w:rPr>
+          <w:rFonts w:ascii="Calibri" w:hAnsi="Calibri" w:cs="Calibri"/>
+          <w:i/>
+        </w:rPr>
+      </w:pPr>
+      <w:r>
+        <w:rPr>
+          <w:rStyle w:val="br0"/>
+          <w:rFonts w:ascii="Calibri" w:hAnsi="Calibri" w:cs="Calibri"/>
+          <w:i/>
+          <w:bdr w:val="none" w:sz="0" w:space="0" w:color="auto" w:frame="1"/>
+        </w:rPr>
+        <w:t>}</w:t>
+      </w:r>
+    </w:p>
+    <w:p>
+      <w:pPr>
+        <w:spacing w:after="0" w:line="240" w:lineRule="auto"/>
+        <w:jc w:val="both"/>
+        <w:rPr>
+          <w:rFonts w:cs="Calibri"/>
+          <w:b/>
+        </w:rPr>
+      </w:pPr>
+      <w:r>
+        <w:rPr>
+          <w:rFonts w:cs="Calibri"/>
+        </w:rPr>
+        <w:br/>
+      </w:r>
+      <w:r>
+        <w:rPr>
+          <w:rFonts w:cs="Calibri"/>
+          <w:b/>
+        </w:rPr>
+        <w:t>03) Como se faz o mapeamento de propriedades da classe -&gt; campos em tabelas? Dê exemplos.</w:t>
+      </w:r>
+    </w:p>
+    <w:p>
+      <w:pPr>
+        <w:spacing w:after="0" w:line="240" w:lineRule="auto"/>
+        <w:ind w:firstLine="708"/>
+        <w:jc w:val="both"/>
+        <w:rPr>
+          <w:rFonts w:cs="Calibri"/>
+        </w:rPr>
+      </w:pPr>
+      <w:r>
+        <w:rPr>
+          <w:rFonts w:cs="Calibri"/>
+        </w:rPr>
+        <w:t>A anotação @Column mapeia um campo ou propriedade persistidos para uma coluna da tabela.</w:t>
+      </w:r>
+    </w:p>
+    <w:p>
+      <w:pPr>
+        <w:spacing w:after="0" w:line="240" w:lineRule="auto"/>
+        <w:ind w:firstLine="708"/>
+        <w:jc w:val="both"/>
+        <w:rPr>
+          <w:rFonts w:cs="Calibri"/>
+        </w:rPr>
+      </w:pPr>
+      <w:r>
+        <w:rPr>
+          <w:rFonts w:cs="Calibri"/>
+        </w:rPr>
+        <w:t xml:space="preserve">Os parâmetros insetable e update são usados para o comportamento do controle da persistência. Se o parâmetro estiver marcado como false, o campo ou propriedade não será incluído ou atualizado pelo provedor de persistência. Esses dois parâmetros são geralmente úteis quando se trata de dados somente leitura, como </w:t>
+      </w:r>
+      <w:r>
+        <w:rPr>
+          <w:rFonts w:cs="Calibri"/>
+        </w:rPr>
+        <w:t>chaves primárias geradas pelo banco de dados</w:t>
+      </w:r>
+      <w:r>
+        <w:rPr>
+          <w:rFonts w:cs="Calibri"/>
+        </w:rPr>
+        <w:t>.</w:t>
+      </w:r>
+    </w:p>
+    <w:p>
+      <w:pPr>
+        <w:spacing w:after="0" w:line="240" w:lineRule="auto"/>
+        <w:ind w:firstLine="708"/>
+        <w:jc w:val="both"/>
+        <w:rPr>
+          <w:rFonts w:cs="Calibri"/>
+        </w:rPr>
+      </w:pPr>
+      <w:r>
+        <w:rPr>
+          <w:rFonts w:cs="Calibri"/>
+        </w:rPr>
+        <w:t>Eles podem ser definidos da seguinte forma:</w:t>
+      </w:r>
+    </w:p>
+    <w:p>
+      <w:pPr>
+        <w:spacing w:after="0" w:line="240" w:lineRule="auto"/>
+        <w:ind w:left="708" w:firstLine="720"/>
+        <w:jc w:val="both"/>
+        <w:rPr>
+          <w:rFonts w:cs="Calibri"/>
+          <w:i/>
+          <w:sz w:val="20"/>
+          <w:szCs w:val="20"/>
+          <w:lang w:val="en-AU"/>
+        </w:rPr>
+      </w:pPr>
+      <w:r>
+        <w:rPr>
+          <w:rFonts w:cs="Calibri"/>
+          <w:i/>
+          <w:sz w:val="20"/>
+          <w:szCs w:val="20"/>
+          <w:lang w:val="en-AU"/>
+        </w:rPr>
+        <w:t>@Column(name="USER_ID", insertable=false, updatable=false)</w:t>
+      </w:r>
+    </w:p>
+    <w:p>
+      <w:pPr>
+        <w:spacing w:after="0" w:line="240" w:lineRule="auto"/>
+        <w:ind w:left="708" w:firstLine="720"/>
+        <w:jc w:val="both"/>
+        <w:rPr>
+          <w:rFonts w:cs="Calibri"/>
+          <w:i/>
+          <w:sz w:val="20"/>
+          <w:szCs w:val="20"/>
+        </w:rPr>
+      </w:pPr>
+      <w:r>
+        <w:rPr>
+          <w:rFonts w:cs="Calibri"/>
+          <w:i/>
+          <w:sz w:val="20"/>
+          <w:szCs w:val="20"/>
+        </w:rPr>
+        <w:t>protected Long userId;</w:t>
+      </w:r>
+    </w:p>
+    <w:p>
+      <w:pPr>
+        <w:spacing w:after="0" w:line="240" w:lineRule="auto"/>
+        <w:jc w:val="both"/>
+        <w:rPr>
+          <w:rFonts w:cs="Calibri"/>
+        </w:rPr>
+      </w:pPr>
+    </w:p>
+    <w:p>
+      <w:pPr>
+        <w:spacing w:after="0" w:line="240" w:lineRule="auto"/>
+        <w:ind w:firstLine="708"/>
+        <w:jc w:val="both"/>
+        <w:rPr>
+          <w:rFonts w:cs="Calibri"/>
+        </w:rPr>
+      </w:pPr>
+      <w:r>
+        <w:rPr>
+          <w:rFonts w:cs="Calibri"/>
+        </w:rPr>
+        <w:t>A anotação @Column é opcional. Se omitida, o campo ou propriedade de persistência será salvo para a coluna da tabela que combine com o nome do campo ou propriedade.</w:t>
+      </w:r>
+    </w:p>
+    <w:p>
+      <w:pPr>
+        <w:spacing w:after="0" w:line="240" w:lineRule="auto"/>
+        <w:ind w:firstLine="708"/>
+        <w:jc w:val="both"/>
+        <w:rPr>
+          <w:rFonts w:eastAsia="Times New Roman" w:cs="Calibri"/>
+          <w:lang w:val="en-US" w:eastAsia="pt-BR"/>
+        </w:rPr>
+      </w:pPr>
+      <w:r>
+        <w:rPr>
+          <w:rFonts w:eastAsia="Times New Roman" w:cs="Calibri"/>
+          <w:lang w:val="en-US" w:eastAsia="pt-BR"/>
+        </w:rPr>
+        <w:t xml:space="preserve">Exemplo: </w:t>
+      </w:r>
+    </w:p>
+    <w:p>
+      <w:pPr>
+        <w:spacing w:after="0" w:line="240" w:lineRule="auto"/>
+        <w:ind w:left="1416"/>
+        <w:jc w:val="both"/>
+        <w:rPr>
+          <w:rFonts w:eastAsia="Times New Roman" w:cs="Calibri"/>
+          <w:i/>
+          <w:sz w:val="20"/>
+          <w:szCs w:val="20"/>
+          <w:lang w:val="en-GB" w:eastAsia="pt-BR"/>
+        </w:rPr>
+      </w:pPr>
+      <w:r>
+        <w:rPr>
+          <w:rFonts w:eastAsia="Times New Roman" w:cs="Calibri"/>
+          <w:i/>
+          <w:sz w:val="20"/>
+          <w:szCs w:val="20"/>
+          <w:lang w:val="en-US" w:eastAsia="pt-BR"/>
+        </w:rPr>
+        <w:t>public class Telefone implements Serializable, InterfacePojo {</w:t>
+      </w:r>
+    </w:p>
+    <w:p>
+      <w:pPr>
+        <w:spacing w:after="0" w:line="240" w:lineRule="auto"/>
+        <w:ind w:left="1416"/>
+        <w:jc w:val="both"/>
+        <w:rPr>
+          <w:rFonts w:eastAsia="Times New Roman" w:cs="Calibri"/>
+          <w:i/>
+          <w:sz w:val="20"/>
+          <w:szCs w:val="20"/>
+          <w:lang w:val="en-GB" w:eastAsia="pt-BR"/>
+        </w:rPr>
+      </w:pPr>
+      <w:r>
+        <w:rPr>
+          <w:rFonts w:eastAsia="Times New Roman" w:cs="Calibri"/>
+          <w:i/>
+          <w:sz w:val="20"/>
+          <w:szCs w:val="20"/>
+          <w:lang w:val="en-US" w:eastAsia="pt-BR"/>
+        </w:rPr>
+        <w:t>    private static final long serialVersionUID = 1L;</w:t>
+      </w:r>
+    </w:p>
+    <w:p>
+      <w:pPr>
+        <w:spacing w:after="0" w:line="240" w:lineRule="auto"/>
+        <w:ind w:left="1416"/>
+        <w:jc w:val="both"/>
+        <w:rPr>
+          <w:rFonts w:eastAsia="Times New Roman" w:cs="Calibri"/>
+          <w:i/>
+          <w:sz w:val="20"/>
+          <w:szCs w:val="20"/>
+          <w:lang w:val="en-GB" w:eastAsia="pt-BR"/>
+        </w:rPr>
+      </w:pPr>
+      <w:r>
+        <w:rPr>
+          <w:rFonts w:eastAsia="Times New Roman" w:cs="Calibri"/>
+          <w:i/>
+          <w:sz w:val="20"/>
+          <w:szCs w:val="20"/>
+          <w:lang w:val="en-US" w:eastAsia="pt-BR"/>
+        </w:rPr>
+        <w:t>    @Id</w:t>
+      </w:r>
+    </w:p>
+    <w:p>
+      <w:pPr>
+        <w:spacing w:after="0" w:line="240" w:lineRule="auto"/>
+        <w:ind w:left="1416"/>
+        <w:jc w:val="both"/>
+        <w:rPr>
+          <w:rFonts w:eastAsia="Times New Roman" w:cs="Calibri"/>
+          <w:i/>
+          <w:sz w:val="20"/>
+          <w:szCs w:val="20"/>
+          <w:lang w:val="en-GB" w:eastAsia="pt-BR"/>
+        </w:rPr>
+      </w:pPr>
+      <w:r>
+        <w:rPr>
+          <w:rFonts w:eastAsia="Times New Roman" w:cs="Calibri"/>
+          <w:i/>
+          <w:sz w:val="20"/>
+          <w:szCs w:val="20"/>
+          <w:lang w:val="en-US" w:eastAsia="pt-BR"/>
+        </w:rPr>
+        <w:t>    @GeneratedValue</w:t>
+      </w:r>
+    </w:p>
+    <w:p>
+      <w:pPr>
+        <w:spacing w:after="0" w:line="240" w:lineRule="auto"/>
+        <w:ind w:left="1416"/>
+        <w:jc w:val="both"/>
+        <w:rPr>
+          <w:rFonts w:eastAsia="Times New Roman" w:cs="Calibri"/>
+          <w:i/>
+          <w:sz w:val="20"/>
+          <w:szCs w:val="20"/>
+          <w:lang w:val="en-GB" w:eastAsia="pt-BR"/>
+        </w:rPr>
+      </w:pPr>
+      <w:r>
+        <w:rPr>
+          <w:rFonts w:eastAsia="Times New Roman" w:cs="Calibri"/>
+          <w:i/>
+          <w:sz w:val="20"/>
+          <w:szCs w:val="20"/>
+          <w:lang w:val="en-US" w:eastAsia="pt-BR"/>
+        </w:rPr>
+        <w:t>    @Column(name = "id")</w:t>
+      </w:r>
+    </w:p>
+    <w:p>
+      <w:pPr>
+        <w:spacing w:after="0" w:line="240" w:lineRule="auto"/>
+        <w:ind w:left="1416"/>
+        <w:jc w:val="both"/>
+        <w:rPr>
+          <w:rFonts w:eastAsia="Times New Roman" w:cs="Calibri"/>
+          <w:i/>
+          <w:sz w:val="20"/>
+          <w:szCs w:val="20"/>
+          <w:lang w:val="en-GB" w:eastAsia="pt-BR"/>
+        </w:rPr>
+      </w:pPr>
+      <w:r>
+        <w:rPr>
+          <w:rFonts w:eastAsia="Times New Roman" w:cs="Calibri"/>
+          <w:i/>
+          <w:sz w:val="20"/>
+          <w:szCs w:val="20"/>
+          <w:lang w:val="en-US" w:eastAsia="pt-BR"/>
+        </w:rPr>
+        <w:t>    private int id;</w:t>
+      </w:r>
+    </w:p>
+    <w:p>
+      <w:pPr>
+        <w:spacing w:after="0" w:line="240" w:lineRule="auto"/>
+        <w:ind w:left="1416"/>
+        <w:jc w:val="both"/>
+        <w:rPr>
+          <w:rFonts w:eastAsia="Times New Roman" w:cs="Calibri"/>
+          <w:i/>
+          <w:sz w:val="20"/>
+          <w:szCs w:val="20"/>
+          <w:lang w:val="en-GB" w:eastAsia="pt-BR"/>
+        </w:rPr>
+      </w:pPr>
+      <w:r>
+        <w:rPr>
+          <w:rFonts w:eastAsia="Times New Roman" w:cs="Calibri"/>
+          <w:i/>
+          <w:sz w:val="20"/>
+          <w:szCs w:val="20"/>
+          <w:lang w:val="en-US" w:eastAsia="pt-BR"/>
+        </w:rPr>
+        <w:t>    @Column(name = "ddd", nullable = false, length = 2)</w:t>
+      </w:r>
+    </w:p>
+    <w:p>
+      <w:pPr>
+        <w:spacing w:after="0" w:line="240" w:lineRule="auto"/>
+        <w:ind w:left="1416"/>
+        <w:jc w:val="both"/>
+        <w:rPr>
+          <w:rFonts w:eastAsia="Times New Roman" w:cs="Calibri"/>
+          <w:i/>
+          <w:sz w:val="20"/>
+          <w:szCs w:val="20"/>
+          <w:lang w:val="en-GB" w:eastAsia="pt-BR"/>
+        </w:rPr>
+      </w:pPr>
+      <w:r>
+        <w:rPr>
+          <w:rFonts w:eastAsia="Times New Roman" w:cs="Calibri"/>
+          <w:i/>
+          <w:sz w:val="20"/>
+          <w:szCs w:val="20"/>
+          <w:lang w:val="en-US" w:eastAsia="pt-BR"/>
+        </w:rPr>
+        <w:t>    private String ddd;</w:t>
+      </w:r>
+    </w:p>
+    <w:p>
+      <w:pPr>
+        <w:spacing w:after="0" w:line="240" w:lineRule="auto"/>
+        <w:ind w:left="1416"/>
+        <w:jc w:val="both"/>
+        <w:rPr>
+          <w:rFonts w:eastAsia="Times New Roman" w:cs="Calibri"/>
+          <w:i/>
+          <w:sz w:val="20"/>
+          <w:szCs w:val="20"/>
+          <w:lang w:val="en-GB" w:eastAsia="pt-BR"/>
+        </w:rPr>
+      </w:pPr>
+      <w:r>
+        <w:rPr>
+          <w:rFonts w:eastAsia="Times New Roman" w:cs="Calibri"/>
+          <w:i/>
+          <w:sz w:val="20"/>
+          <w:szCs w:val="20"/>
+          <w:lang w:val="en-US" w:eastAsia="pt-BR"/>
+        </w:rPr>
+        <w:t>    @Column(name = "numero", nullable = false, length = 8)</w:t>
+      </w:r>
+    </w:p>
+    <w:p>
+      <w:pPr>
+        <w:spacing w:after="0" w:line="240" w:lineRule="auto"/>
+        <w:ind w:left="1416"/>
+        <w:jc w:val="both"/>
+        <w:rPr>
+          <w:rFonts w:eastAsia="Times New Roman" w:cs="Calibri"/>
+          <w:i/>
+          <w:sz w:val="20"/>
+          <w:szCs w:val="20"/>
+          <w:lang w:val="en-GB" w:eastAsia="pt-BR"/>
+        </w:rPr>
+      </w:pPr>
+      <w:r>
+        <w:rPr>
+          <w:rFonts w:eastAsia="Times New Roman" w:cs="Calibri"/>
+          <w:i/>
+          <w:sz w:val="20"/>
+          <w:szCs w:val="20"/>
+          <w:lang w:val="en-US" w:eastAsia="pt-BR"/>
+        </w:rPr>
+        <w:t>    private String numero;</w:t>
+      </w:r>
+    </w:p>
+    <w:p>
+      <w:pPr>
+        <w:spacing w:after="0" w:line="240" w:lineRule="auto"/>
+        <w:ind w:left="1416"/>
+        <w:jc w:val="both"/>
+        <w:rPr>
+          <w:rFonts w:eastAsia="Times New Roman" w:cs="Calibri"/>
+          <w:i/>
+          <w:sz w:val="20"/>
+          <w:szCs w:val="20"/>
+          <w:lang w:val="en-GB" w:eastAsia="pt-BR"/>
+        </w:rPr>
+      </w:pPr>
+      <w:r>
+        <w:rPr>
+          <w:rFonts w:eastAsia="Times New Roman" w:cs="Calibri"/>
+          <w:i/>
+          <w:sz w:val="20"/>
+          <w:szCs w:val="20"/>
+          <w:lang w:val="en-US" w:eastAsia="pt-BR"/>
+        </w:rPr>
+        <w:t>    @Column(name = "nome", nullable = false, length = 40)</w:t>
+      </w:r>
+    </w:p>
+    <w:p>
+      <w:pPr>
+        <w:spacing w:after="0" w:line="240" w:lineRule="auto"/>
+        <w:ind w:left="1416"/>
+        <w:jc w:val="both"/>
+        <w:rPr>
+          <w:rFonts w:eastAsia="Times New Roman" w:cs="Calibri"/>
+          <w:i/>
+          <w:sz w:val="20"/>
+          <w:szCs w:val="20"/>
+          <w:lang w:eastAsia="pt-BR"/>
+        </w:rPr>
+      </w:pPr>
+      <w:r>
+        <w:rPr>
+          <w:rFonts w:eastAsia="Times New Roman" w:cs="Calibri"/>
+          <w:i/>
+          <w:sz w:val="20"/>
+          <w:szCs w:val="20"/>
+          <w:lang w:val="en-GB" w:eastAsia="pt-BR"/>
+        </w:rPr>
+        <w:t xml:space="preserve">    </w:t>
+      </w:r>
+      <w:r>
+        <w:rPr>
+          <w:rFonts w:eastAsia="Times New Roman" w:cs="Calibri"/>
+          <w:i/>
+          <w:sz w:val="20"/>
+          <w:szCs w:val="20"/>
+          <w:lang w:eastAsia="pt-BR"/>
+        </w:rPr>
+        <w:t>private String nome;</w:t>
+      </w:r>
+    </w:p>
+    <w:p>
+      <w:pPr>
+        <w:spacing w:after="0" w:line="240" w:lineRule="auto"/>
+        <w:jc w:val="both"/>
+        <w:rPr>
+          <w:rFonts w:eastAsia="Times New Roman" w:cs="Calibri"/>
+          <w:i/>
+          <w:sz w:val="20"/>
+          <w:szCs w:val="20"/>
+          <w:lang w:eastAsia="pt-BR"/>
+        </w:rPr>
+      </w:pPr>
+      <w:r>
+        <w:rPr>
+          <w:rFonts w:cs="Calibri"/>
+          <w:b/>
+        </w:rPr>
+        <w:lastRenderedPageBreak/>
+        <w:t>04)Como se faz o mapeamento de uma chave primária de uma tabela em uma classe? Dê exemplos.</w:t>
+      </w:r>
+    </w:p>
+    <w:p>
+      <w:pPr>
+        <w:spacing w:after="0" w:line="240" w:lineRule="auto"/>
+        <w:ind w:firstLine="708"/>
+        <w:jc w:val="both"/>
+        <w:rPr>
+          <w:rFonts w:eastAsia="Times New Roman" w:cs="Calibri"/>
+          <w:lang w:eastAsia="pt-BR"/>
+        </w:rPr>
+      </w:pPr>
+      <w:r>
+        <w:rPr>
+          <w:rFonts w:eastAsia="Times New Roman" w:cs="Calibri"/>
+          <w:lang w:eastAsia="pt-BR"/>
+        </w:rPr>
+        <w:t>A JPA dá suporte ao mapeamento de chaves primária</w:t>
+      </w:r>
+      <w:r>
+        <w:rPr>
+          <w:rFonts w:eastAsia="Times New Roman" w:cs="Calibri"/>
+          <w:lang w:eastAsia="pt-BR"/>
+        </w:rPr>
+        <w:t>s</w:t>
+      </w:r>
+      <w:bookmarkStart w:id="0" w:name="_GoBack"/>
+      <w:bookmarkEnd w:id="0"/>
+      <w:r>
+        <w:rPr>
+          <w:rFonts w:eastAsia="Times New Roman" w:cs="Calibri"/>
+          <w:lang w:eastAsia="pt-BR"/>
+        </w:rPr>
+        <w:t xml:space="preserve">: </w:t>
+      </w:r>
+    </w:p>
+    <w:p>
+      <w:pPr>
+        <w:numPr>
+          <w:ilvl w:val="0"/>
+          <w:numId w:val="4"/>
+        </w:numPr>
+        <w:spacing w:after="0" w:line="240" w:lineRule="auto"/>
+        <w:jc w:val="both"/>
+        <w:rPr>
+          <w:rFonts w:eastAsia="Times New Roman" w:cs="Calibri"/>
+          <w:lang w:eastAsia="pt-BR"/>
+        </w:rPr>
+      </w:pPr>
+      <w:r>
+        <w:rPr>
+          <w:rFonts w:eastAsia="Times New Roman" w:cs="Calibri"/>
+          <w:lang w:eastAsia="pt-BR"/>
+        </w:rPr>
+        <w:t>Simples (apenas um campo é chave primária)</w:t>
+      </w:r>
+    </w:p>
+    <w:p>
+      <w:pPr>
+        <w:numPr>
+          <w:ilvl w:val="0"/>
+          <w:numId w:val="4"/>
+        </w:numPr>
+        <w:spacing w:after="0" w:line="240" w:lineRule="auto"/>
+        <w:jc w:val="both"/>
+        <w:rPr>
+          <w:rFonts w:eastAsia="Times New Roman" w:cs="Calibri"/>
+          <w:lang w:eastAsia="pt-BR"/>
+        </w:rPr>
+      </w:pPr>
+      <w:r>
+        <w:rPr>
+          <w:rFonts w:eastAsia="Times New Roman" w:cs="Calibri"/>
+          <w:lang w:eastAsia="pt-BR"/>
+        </w:rPr>
+        <w:t>Compostas (vários campos são chave primária)</w:t>
+      </w:r>
+    </w:p>
+    <w:p>
+      <w:pPr>
+        <w:spacing w:after="0" w:line="240" w:lineRule="auto"/>
+        <w:jc w:val="both"/>
+        <w:rPr>
+          <w:rStyle w:val="Forte"/>
+          <w:rFonts w:cs="Calibri"/>
+          <w:i/>
+          <w:iCs/>
+        </w:rPr>
+      </w:pPr>
+    </w:p>
+    <w:p>
+      <w:pPr>
+        <w:spacing w:after="0" w:line="240" w:lineRule="auto"/>
+        <w:ind w:firstLine="708"/>
+        <w:jc w:val="both"/>
+        <w:rPr>
+          <w:rStyle w:val="nfase"/>
+          <w:rFonts w:cs="Calibri"/>
+          <w:b/>
+        </w:rPr>
+      </w:pPr>
+      <w:r>
+        <w:rPr>
+          <w:rStyle w:val="Forte"/>
+          <w:rFonts w:cs="Calibri"/>
+          <w:b w:val="0"/>
+          <w:i/>
+          <w:iCs/>
+        </w:rPr>
+        <w:t>Chave primária simples</w:t>
+      </w:r>
+    </w:p>
+    <w:p>
+      <w:pPr>
+        <w:numPr>
+          <w:ilvl w:val="0"/>
+          <w:numId w:val="5"/>
+        </w:numPr>
+        <w:spacing w:after="0" w:line="240" w:lineRule="auto"/>
+        <w:jc w:val="both"/>
+        <w:rPr>
+          <w:rFonts w:cs="Calibri"/>
+        </w:rPr>
+      </w:pPr>
+      <w:r>
+        <w:rPr>
+          <w:rFonts w:cs="Calibri"/>
+        </w:rPr>
+        <w:t xml:space="preserve">Neste caso utilize a anotação @Id </w:t>
+      </w:r>
+    </w:p>
+    <w:p>
+      <w:pPr>
+        <w:pStyle w:val="NormalWeb"/>
+        <w:spacing w:before="0" w:beforeAutospacing="0" w:after="0" w:afterAutospacing="0"/>
+        <w:jc w:val="both"/>
+        <w:rPr>
+          <w:rStyle w:val="Forte"/>
+          <w:rFonts w:ascii="Calibri" w:hAnsi="Calibri" w:cs="Calibri"/>
+          <w:i/>
+          <w:iCs/>
+          <w:sz w:val="22"/>
+          <w:szCs w:val="22"/>
+        </w:rPr>
+      </w:pPr>
+    </w:p>
+    <w:p>
+      <w:pPr>
+        <w:pStyle w:val="NormalWeb"/>
+        <w:spacing w:before="0" w:beforeAutospacing="0" w:after="0" w:afterAutospacing="0"/>
+        <w:ind w:firstLine="708"/>
+        <w:jc w:val="both"/>
+        <w:rPr>
+          <w:rStyle w:val="Forte"/>
+          <w:rFonts w:ascii="Calibri" w:hAnsi="Calibri" w:cs="Calibri"/>
+          <w:b w:val="0"/>
+          <w:i/>
+          <w:iCs/>
+          <w:sz w:val="22"/>
+          <w:szCs w:val="22"/>
+        </w:rPr>
+      </w:pPr>
+      <w:r>
+        <w:rPr>
+          <w:rStyle w:val="Forte"/>
+          <w:rFonts w:ascii="Calibri" w:hAnsi="Calibri" w:cs="Calibri"/>
+          <w:b w:val="0"/>
+          <w:i/>
+          <w:iCs/>
+          <w:sz w:val="22"/>
+          <w:szCs w:val="22"/>
+        </w:rPr>
+        <w:t>Chave primária composta</w:t>
+      </w:r>
+    </w:p>
+    <w:p>
+      <w:pPr>
+        <w:pStyle w:val="NormalWeb"/>
+        <w:numPr>
+          <w:ilvl w:val="0"/>
+          <w:numId w:val="5"/>
+        </w:numPr>
+        <w:spacing w:before="0" w:beforeAutospacing="0" w:after="0" w:afterAutospacing="0"/>
+        <w:jc w:val="both"/>
+        <w:rPr>
+          <w:rFonts w:ascii="Calibri" w:hAnsi="Calibri" w:cs="Calibri"/>
+          <w:sz w:val="22"/>
+          <w:szCs w:val="22"/>
+        </w:rPr>
+      </w:pPr>
+      <w:r>
+        <w:rPr>
+          <w:rFonts w:ascii="Calibri" w:hAnsi="Calibri" w:cs="Calibri"/>
+          <w:sz w:val="22"/>
+          <w:szCs w:val="22"/>
+        </w:rPr>
+        <w:t>É necessário criar a classe que representa a chave primária:</w:t>
+      </w:r>
+    </w:p>
+    <w:p>
+      <w:pPr>
+        <w:pStyle w:val="NormalWeb"/>
+        <w:numPr>
+          <w:ilvl w:val="0"/>
+          <w:numId w:val="5"/>
+        </w:numPr>
+        <w:spacing w:before="0" w:beforeAutospacing="0" w:after="0" w:afterAutospacing="0"/>
+        <w:jc w:val="both"/>
+        <w:rPr>
+          <w:rFonts w:ascii="Calibri" w:hAnsi="Calibri" w:cs="Calibri"/>
+          <w:sz w:val="22"/>
+          <w:szCs w:val="22"/>
+        </w:rPr>
+      </w:pPr>
+      <w:r>
+        <w:rPr>
+          <w:rFonts w:ascii="Calibri" w:hAnsi="Calibri" w:cs="Calibri"/>
+          <w:sz w:val="22"/>
+          <w:szCs w:val="22"/>
+          <w:lang w:val="en-GB"/>
+        </w:rPr>
+        <w:t>@Embeddable</w:t>
+      </w:r>
+      <w:r>
+        <w:rPr>
+          <w:rFonts w:ascii="Calibri" w:hAnsi="Calibri" w:cs="Calibri"/>
+          <w:sz w:val="22"/>
+          <w:szCs w:val="22"/>
+          <w:lang w:val="en-GB"/>
+        </w:rPr>
+        <w:br/>
+      </w:r>
+    </w:p>
+    <w:p>
+      <w:pPr>
+        <w:spacing w:after="0" w:line="240" w:lineRule="auto"/>
+        <w:ind w:firstLine="708"/>
+        <w:jc w:val="both"/>
+        <w:rPr>
+          <w:rFonts w:cs="Calibri"/>
+        </w:rPr>
+      </w:pPr>
+      <w:r>
+        <w:rPr>
+          <w:rFonts w:cs="Calibri"/>
+        </w:rPr>
+        <w:t xml:space="preserve">O </w:t>
+      </w:r>
+      <w:r>
+        <w:rPr>
+          <w:rFonts w:cs="Calibri"/>
+          <w:b/>
+        </w:rPr>
+        <w:t>@id</w:t>
+      </w:r>
+      <w:r>
+        <w:rPr>
+          <w:rFonts w:cs="Calibri"/>
+        </w:rPr>
+        <w:t xml:space="preserve"> marca o atributo com identificador. Pode ser usada tanto baseada em um campo como em uma propriedade. Em um objeto de domínio pode ter somente uma anotação @Id.</w:t>
+      </w:r>
+    </w:p>
+    <w:p>
+      <w:pPr>
+        <w:spacing w:after="0" w:line="240" w:lineRule="auto"/>
+        <w:ind w:firstLine="708"/>
+        <w:jc w:val="both"/>
+        <w:rPr>
+          <w:rFonts w:cs="Calibri"/>
+        </w:rPr>
+      </w:pPr>
+    </w:p>
+    <w:tbl>
+      <w:tblPr>
+        <w:tblW w:w="0" w:type="auto"/>
+        <w:tblBorders>
+          <w:top w:val="single" w:sz="4" w:space="0" w:color="auto"/>
+          <w:left w:val="single" w:sz="4" w:space="0" w:color="auto"/>
+          <w:bottom w:val="single" w:sz="4" w:space="0" w:color="auto"/>
+          <w:right w:val="single" w:sz="4" w:space="0" w:color="auto"/>
+          <w:insideH w:val="single" w:sz="4" w:space="0" w:color="auto"/>
+          <w:insideV w:val="single" w:sz="4" w:space="0" w:color="auto"/>
+        </w:tblBorders>
+        <w:tblLook w:val="04A0" w:firstRow="1" w:lastRow="0" w:firstColumn="1" w:lastColumn="0" w:noHBand="0" w:noVBand="1"/>
+      </w:tblPr>
+      <w:tblGrid>
+        <w:gridCol w:w="4322"/>
+        <w:gridCol w:w="4322"/>
+      </w:tblGrid>
+      <w:tr>
+        <w:tc>
+          <w:tcPr>
+            <w:tcW w:w="4322" w:type="dxa"/>
+            <w:shd w:val="clear" w:color="auto" w:fill="auto"/>
+          </w:tcPr>
+          <w:p>
+            <w:pPr>
+              <w:autoSpaceDE w:val="0"/>
+              <w:autoSpaceDN w:val="0"/>
+              <w:adjustRightInd w:val="0"/>
+              <w:spacing w:after="0" w:line="240" w:lineRule="auto"/>
+              <w:jc w:val="both"/>
+              <w:rPr>
+                <w:rFonts w:cs="Calibri"/>
+                <w:lang w:val="en-AU"/>
+              </w:rPr>
+            </w:pPr>
+            <w:r>
+              <w:rPr>
+                <w:rFonts w:cs="Calibri"/>
+                <w:lang w:val="en-AU"/>
+              </w:rPr>
+              <w:t>@Entity</w:t>
+            </w:r>
+          </w:p>
+          <w:p>
+            <w:pPr>
+              <w:autoSpaceDE w:val="0"/>
+              <w:autoSpaceDN w:val="0"/>
+              <w:adjustRightInd w:val="0"/>
+              <w:spacing w:after="0" w:line="240" w:lineRule="auto"/>
+              <w:jc w:val="both"/>
+              <w:rPr>
+                <w:rFonts w:cs="Calibri"/>
+                <w:lang w:val="en-AU"/>
+              </w:rPr>
+            </w:pPr>
+            <w:r>
+              <w:rPr>
+                <w:rFonts w:cs="Calibri"/>
+                <w:lang w:val="en-AU"/>
+              </w:rPr>
+              <w:t>public class Category {</w:t>
+            </w:r>
+          </w:p>
+          <w:p>
+            <w:pPr>
+              <w:autoSpaceDE w:val="0"/>
+              <w:autoSpaceDN w:val="0"/>
+              <w:adjustRightInd w:val="0"/>
+              <w:spacing w:after="0" w:line="240" w:lineRule="auto"/>
+              <w:ind w:firstLine="720"/>
+              <w:jc w:val="both"/>
+              <w:rPr>
+                <w:rFonts w:cs="Calibri"/>
+                <w:lang w:val="en-AU"/>
+              </w:rPr>
+            </w:pPr>
+            <w:r>
+              <w:rPr>
+                <w:rFonts w:cs="Calibri"/>
+                <w:lang w:val="en-AU"/>
+              </w:rPr>
+              <w:t>@Id</w:t>
+            </w:r>
+          </w:p>
+          <w:p>
+            <w:pPr>
+              <w:autoSpaceDE w:val="0"/>
+              <w:autoSpaceDN w:val="0"/>
+              <w:adjustRightInd w:val="0"/>
+              <w:spacing w:after="0" w:line="240" w:lineRule="auto"/>
+              <w:ind w:firstLine="720"/>
+              <w:jc w:val="both"/>
+              <w:rPr>
+                <w:rFonts w:cs="Calibri"/>
+                <w:lang w:val="en-AU"/>
+              </w:rPr>
+            </w:pPr>
+            <w:r>
+              <w:rPr>
+                <w:rFonts w:cs="Calibri"/>
+                <w:lang w:val="en-AU"/>
+              </w:rPr>
+              <w:t>public Long id;</w:t>
+            </w:r>
+          </w:p>
+          <w:p>
+            <w:pPr>
+              <w:autoSpaceDE w:val="0"/>
+              <w:autoSpaceDN w:val="0"/>
+              <w:adjustRightInd w:val="0"/>
+              <w:spacing w:after="0" w:line="240" w:lineRule="auto"/>
+              <w:ind w:firstLine="720"/>
+              <w:jc w:val="both"/>
+              <w:rPr>
+                <w:rFonts w:cs="Calibri"/>
+                <w:lang w:val="en-AU"/>
+              </w:rPr>
+            </w:pPr>
+            <w:r>
+              <w:rPr>
+                <w:rFonts w:cs="Calibri"/>
+                <w:lang w:val="en-AU"/>
+              </w:rPr>
+              <w:t>public String name;</w:t>
+            </w:r>
+          </w:p>
+          <w:p>
+            <w:pPr>
+              <w:autoSpaceDE w:val="0"/>
+              <w:autoSpaceDN w:val="0"/>
+              <w:adjustRightInd w:val="0"/>
+              <w:spacing w:after="0" w:line="240" w:lineRule="auto"/>
+              <w:ind w:firstLine="720"/>
+              <w:jc w:val="both"/>
+              <w:rPr>
+                <w:rFonts w:cs="Calibri"/>
+                <w:lang w:val="en-AU"/>
+              </w:rPr>
+            </w:pPr>
+            <w:r>
+              <w:rPr>
+                <w:rFonts w:cs="Calibri"/>
+                <w:lang w:val="en-AU"/>
+              </w:rPr>
+              <w:t>public Date modificationDate;</w:t>
+            </w:r>
+          </w:p>
+          <w:p>
+            <w:pPr>
+              <w:autoSpaceDE w:val="0"/>
+              <w:autoSpaceDN w:val="0"/>
+              <w:adjustRightInd w:val="0"/>
+              <w:spacing w:after="0" w:line="240" w:lineRule="auto"/>
+              <w:ind w:firstLine="720"/>
+              <w:jc w:val="both"/>
+              <w:rPr>
+                <w:rFonts w:cs="Calibri"/>
+                <w:lang w:val="en-AU"/>
+              </w:rPr>
+            </w:pPr>
+            <w:r>
+              <w:rPr>
+                <w:rFonts w:cs="Calibri"/>
+                <w:lang w:val="en-AU"/>
+              </w:rPr>
+              <w:t>public Category() {}</w:t>
+            </w:r>
+          </w:p>
+          <w:p>
+            <w:pPr>
+              <w:autoSpaceDE w:val="0"/>
+              <w:autoSpaceDN w:val="0"/>
+              <w:adjustRightInd w:val="0"/>
+              <w:spacing w:after="0" w:line="240" w:lineRule="auto"/>
+              <w:jc w:val="both"/>
+              <w:rPr>
+                <w:rFonts w:cs="Calibri"/>
+                <w:lang w:val="en-AU"/>
+              </w:rPr>
+            </w:pPr>
+            <w:r>
+              <w:rPr>
+                <w:rFonts w:cs="Calibri"/>
+                <w:lang w:val="en-AU"/>
+              </w:rPr>
+              <w:t>}</w:t>
+            </w:r>
+          </w:p>
+          <w:p>
+            <w:pPr>
+              <w:spacing w:after="0" w:line="240" w:lineRule="auto"/>
+              <w:jc w:val="both"/>
+              <w:rPr>
+                <w:rFonts w:cs="Calibri"/>
+              </w:rPr>
+            </w:pPr>
+          </w:p>
+        </w:tc>
+        <w:tc>
+          <w:tcPr>
+            <w:tcW w:w="4322" w:type="dxa"/>
+            <w:shd w:val="clear" w:color="auto" w:fill="auto"/>
+          </w:tcPr>
+          <w:p>
+            <w:pPr>
+              <w:autoSpaceDE w:val="0"/>
+              <w:autoSpaceDN w:val="0"/>
+              <w:adjustRightInd w:val="0"/>
+              <w:spacing w:after="0" w:line="240" w:lineRule="auto"/>
+              <w:jc w:val="both"/>
+              <w:rPr>
+                <w:rFonts w:cs="Calibri"/>
+                <w:lang w:val="en-AU"/>
+              </w:rPr>
+            </w:pPr>
+            <w:r>
+              <w:rPr>
+                <w:rFonts w:cs="Calibri"/>
+                <w:lang w:val="en-AU"/>
+              </w:rPr>
+              <w:t>@Entity</w:t>
+            </w:r>
+          </w:p>
+          <w:p>
+            <w:pPr>
+              <w:autoSpaceDE w:val="0"/>
+              <w:autoSpaceDN w:val="0"/>
+              <w:adjustRightInd w:val="0"/>
+              <w:spacing w:after="0" w:line="240" w:lineRule="auto"/>
+              <w:jc w:val="both"/>
+              <w:rPr>
+                <w:rFonts w:cs="Calibri"/>
+                <w:lang w:val="en-AU"/>
+              </w:rPr>
+            </w:pPr>
+            <w:r>
+              <w:rPr>
+                <w:rFonts w:cs="Calibri"/>
+                <w:lang w:val="en-AU"/>
+              </w:rPr>
+              <w:t>public class Category {</w:t>
+            </w:r>
+          </w:p>
+          <w:p>
+            <w:pPr>
+              <w:autoSpaceDE w:val="0"/>
+              <w:autoSpaceDN w:val="0"/>
+              <w:adjustRightInd w:val="0"/>
+              <w:spacing w:after="0" w:line="240" w:lineRule="auto"/>
+              <w:ind w:firstLine="720"/>
+              <w:jc w:val="both"/>
+              <w:rPr>
+                <w:rFonts w:cs="Calibri"/>
+                <w:lang w:val="en-AU"/>
+              </w:rPr>
+            </w:pPr>
+            <w:r>
+              <w:rPr>
+                <w:rFonts w:cs="Calibri"/>
+                <w:lang w:val="en-AU"/>
+              </w:rPr>
+              <w:t>...</w:t>
+            </w:r>
+          </w:p>
+          <w:p>
+            <w:pPr>
+              <w:autoSpaceDE w:val="0"/>
+              <w:autoSpaceDN w:val="0"/>
+              <w:adjustRightInd w:val="0"/>
+              <w:spacing w:after="0" w:line="240" w:lineRule="auto"/>
+              <w:ind w:firstLine="720"/>
+              <w:jc w:val="both"/>
+              <w:rPr>
+                <w:rFonts w:cs="Calibri"/>
+                <w:lang w:val="en-AU"/>
+              </w:rPr>
+            </w:pPr>
+            <w:r>
+              <w:rPr>
+                <w:rFonts w:cs="Calibri"/>
+                <w:lang w:val="en-AU"/>
+              </w:rPr>
+              <w:t>protected Long id;</w:t>
+            </w:r>
+          </w:p>
+          <w:p>
+            <w:pPr>
+              <w:autoSpaceDE w:val="0"/>
+              <w:autoSpaceDN w:val="0"/>
+              <w:adjustRightInd w:val="0"/>
+              <w:spacing w:after="0" w:line="240" w:lineRule="auto"/>
+              <w:ind w:firstLine="720"/>
+              <w:jc w:val="both"/>
+              <w:rPr>
+                <w:rFonts w:cs="Calibri"/>
+                <w:lang w:val="en-AU"/>
+              </w:rPr>
+            </w:pPr>
+            <w:r>
+              <w:rPr>
+                <w:rFonts w:cs="Calibri"/>
+                <w:lang w:val="en-AU"/>
+              </w:rPr>
+              <w:t>...</w:t>
+            </w:r>
+          </w:p>
+          <w:p>
+            <w:pPr>
+              <w:autoSpaceDE w:val="0"/>
+              <w:autoSpaceDN w:val="0"/>
+              <w:adjustRightInd w:val="0"/>
+              <w:spacing w:after="0" w:line="240" w:lineRule="auto"/>
+              <w:ind w:firstLine="720"/>
+              <w:jc w:val="both"/>
+              <w:rPr>
+                <w:rFonts w:cs="Calibri"/>
+                <w:lang w:val="en-AU"/>
+              </w:rPr>
+            </w:pPr>
+          </w:p>
+          <w:p>
+            <w:pPr>
+              <w:autoSpaceDE w:val="0"/>
+              <w:autoSpaceDN w:val="0"/>
+              <w:adjustRightInd w:val="0"/>
+              <w:spacing w:after="0" w:line="240" w:lineRule="auto"/>
+              <w:ind w:firstLine="720"/>
+              <w:jc w:val="both"/>
+              <w:rPr>
+                <w:rFonts w:cs="Calibri"/>
+                <w:lang w:val="en-AU"/>
+              </w:rPr>
+            </w:pPr>
+            <w:r>
+              <w:rPr>
+                <w:rFonts w:cs="Calibri"/>
+                <w:lang w:val="en-AU"/>
+              </w:rPr>
+              <w:t>@Id</w:t>
+            </w:r>
+          </w:p>
+          <w:p>
+            <w:pPr>
+              <w:autoSpaceDE w:val="0"/>
+              <w:autoSpaceDN w:val="0"/>
+              <w:adjustRightInd w:val="0"/>
+              <w:spacing w:after="0" w:line="240" w:lineRule="auto"/>
+              <w:ind w:firstLine="720"/>
+              <w:jc w:val="both"/>
+              <w:rPr>
+                <w:rFonts w:cs="Calibri"/>
+                <w:lang w:val="en-AU"/>
+              </w:rPr>
+            </w:pPr>
+            <w:r>
+              <w:rPr>
+                <w:rFonts w:cs="Calibri"/>
+                <w:lang w:val="en-AU"/>
+              </w:rPr>
+              <w:t>public Long getId() {</w:t>
+            </w:r>
+          </w:p>
+          <w:p>
+            <w:pPr>
+              <w:autoSpaceDE w:val="0"/>
+              <w:autoSpaceDN w:val="0"/>
+              <w:adjustRightInd w:val="0"/>
+              <w:spacing w:after="0" w:line="240" w:lineRule="auto"/>
+              <w:ind w:left="720" w:firstLine="720"/>
+              <w:jc w:val="both"/>
+              <w:rPr>
+                <w:rFonts w:cs="Calibri"/>
+                <w:lang w:val="en-AU"/>
+              </w:rPr>
+            </w:pPr>
+            <w:r>
+              <w:rPr>
+                <w:rFonts w:cs="Calibri"/>
+                <w:lang w:val="en-AU"/>
+              </w:rPr>
+              <w:t>return this.id;</w:t>
+            </w:r>
+          </w:p>
+          <w:p>
+            <w:pPr>
+              <w:autoSpaceDE w:val="0"/>
+              <w:autoSpaceDN w:val="0"/>
+              <w:adjustRightInd w:val="0"/>
+              <w:spacing w:after="0" w:line="240" w:lineRule="auto"/>
+              <w:ind w:firstLine="720"/>
+              <w:jc w:val="both"/>
+              <w:rPr>
+                <w:rFonts w:cs="Calibri"/>
+                <w:lang w:val="en-AU"/>
+              </w:rPr>
+            </w:pPr>
+            <w:r>
+              <w:rPr>
+                <w:rFonts w:cs="Calibri"/>
+                <w:lang w:val="en-AU"/>
+              </w:rPr>
+              <w:t>}</w:t>
+            </w:r>
+          </w:p>
+          <w:p>
+            <w:pPr>
+              <w:autoSpaceDE w:val="0"/>
+              <w:autoSpaceDN w:val="0"/>
+              <w:adjustRightInd w:val="0"/>
+              <w:spacing w:after="0" w:line="240" w:lineRule="auto"/>
+              <w:ind w:firstLine="720"/>
+              <w:jc w:val="both"/>
+              <w:rPr>
+                <w:rFonts w:cs="Calibri"/>
+                <w:lang w:val="en-AU"/>
+              </w:rPr>
+            </w:pPr>
+            <w:r>
+              <w:rPr>
+                <w:rFonts w:cs="Calibri"/>
+                <w:lang w:val="en-AU"/>
+              </w:rPr>
+              <w:t>public void setId(Long id) {</w:t>
+            </w:r>
+          </w:p>
+          <w:p>
+            <w:pPr>
+              <w:autoSpaceDE w:val="0"/>
+              <w:autoSpaceDN w:val="0"/>
+              <w:adjustRightInd w:val="0"/>
+              <w:spacing w:after="0" w:line="240" w:lineRule="auto"/>
+              <w:ind w:left="720" w:firstLine="720"/>
+              <w:jc w:val="both"/>
+              <w:rPr>
+                <w:rFonts w:cs="Calibri"/>
+                <w:lang w:val="en-AU"/>
+              </w:rPr>
+            </w:pPr>
+            <w:r>
+              <w:rPr>
+                <w:rFonts w:cs="Calibri"/>
+                <w:lang w:val="en-AU"/>
+              </w:rPr>
+              <w:t>this.id = id;</w:t>
+            </w:r>
+          </w:p>
+          <w:p>
+            <w:pPr>
+              <w:autoSpaceDE w:val="0"/>
+              <w:autoSpaceDN w:val="0"/>
+              <w:adjustRightInd w:val="0"/>
+              <w:spacing w:after="0" w:line="240" w:lineRule="auto"/>
+              <w:ind w:firstLine="720"/>
+              <w:jc w:val="both"/>
+              <w:rPr>
+                <w:rFonts w:cs="Calibri"/>
+                <w:lang w:val="en-AU"/>
+              </w:rPr>
+            </w:pPr>
+            <w:r>
+              <w:rPr>
+                <w:rFonts w:cs="Calibri"/>
+                <w:lang w:val="en-AU"/>
+              </w:rPr>
+              <w:t>}</w:t>
+            </w:r>
+          </w:p>
+          <w:p>
+            <w:pPr>
+              <w:autoSpaceDE w:val="0"/>
+              <w:autoSpaceDN w:val="0"/>
+              <w:adjustRightInd w:val="0"/>
+              <w:spacing w:after="0" w:line="240" w:lineRule="auto"/>
+              <w:ind w:firstLine="720"/>
+              <w:jc w:val="both"/>
+              <w:rPr>
+                <w:rFonts w:cs="Calibri"/>
+                <w:lang w:val="en-AU"/>
+              </w:rPr>
+            </w:pPr>
+            <w:r>
+              <w:rPr>
+                <w:rFonts w:cs="Calibri"/>
+                <w:lang w:val="en-AU"/>
+              </w:rPr>
+              <w:t>...</w:t>
+            </w:r>
+          </w:p>
+          <w:p>
+            <w:pPr>
+              <w:autoSpaceDE w:val="0"/>
+              <w:autoSpaceDN w:val="0"/>
+              <w:adjustRightInd w:val="0"/>
+              <w:spacing w:after="0" w:line="240" w:lineRule="auto"/>
+              <w:jc w:val="both"/>
+              <w:rPr>
+                <w:rFonts w:cs="Calibri"/>
+                <w:lang w:val="en-AU"/>
+              </w:rPr>
+            </w:pPr>
+            <w:r>
+              <w:rPr>
+                <w:rFonts w:cs="Calibri"/>
+                <w:lang w:val="en-AU"/>
+              </w:rPr>
+              <w:t>}</w:t>
+            </w:r>
+          </w:p>
+        </w:tc>
+      </w:tr>
+    </w:tbl>
+    <w:p>
+      <w:pPr>
+        <w:spacing w:after="0" w:line="240" w:lineRule="auto"/>
+        <w:jc w:val="both"/>
+        <w:rPr>
+          <w:rFonts w:cs="Calibri"/>
+          <w:b/>
+        </w:rPr>
+      </w:pPr>
+      <w:r>
+        <w:rPr>
+          <w:rFonts w:cs="Calibri"/>
+        </w:rPr>
+        <w:br/>
+      </w:r>
+      <w:r>
+        <w:rPr>
+          <w:rFonts w:cs="Calibri"/>
+          <w:b/>
+        </w:rPr>
+        <w:t>05)O que são coleções(collections)? Quais as principais coleções utilizadas em Java?</w:t>
+      </w:r>
+    </w:p>
+    <w:p>
+      <w:pPr>
+        <w:spacing w:after="0" w:line="240" w:lineRule="auto"/>
+        <w:ind w:firstLine="708"/>
+        <w:jc w:val="both"/>
+        <w:rPr>
+          <w:rFonts w:cs="Calibri"/>
+        </w:rPr>
+      </w:pPr>
+      <w:r>
+        <w:rPr>
+          <w:rFonts w:cs="Calibri"/>
+        </w:rPr>
+        <w:t>Coleções são estruturas de dados utilizadas para armazenar e manipular informações.</w:t>
+      </w:r>
+    </w:p>
+    <w:p>
+      <w:pPr>
+        <w:spacing w:after="0" w:line="240" w:lineRule="auto"/>
+        <w:ind w:firstLine="708"/>
+        <w:jc w:val="both"/>
+        <w:rPr>
+          <w:rFonts w:cs="Calibri"/>
+          <w:b/>
+        </w:rPr>
+      </w:pPr>
+      <w:r>
+        <w:rPr>
+          <w:rFonts w:cs="Calibri"/>
+        </w:rPr>
+        <w:t>As principais coleções utilizadas em Java são:</w:t>
+      </w:r>
+    </w:p>
+    <w:p>
+      <w:pPr>
+        <w:numPr>
+          <w:ilvl w:val="0"/>
+          <w:numId w:val="6"/>
+        </w:numPr>
+        <w:spacing w:after="0" w:line="240" w:lineRule="auto"/>
+        <w:jc w:val="both"/>
+        <w:rPr>
+          <w:rFonts w:cs="Calibri"/>
+          <w:b/>
+        </w:rPr>
+      </w:pPr>
+      <w:r>
+        <w:rPr>
+          <w:rFonts w:cs="Calibri"/>
+        </w:rPr>
+        <w:t>Conjunto (Set e SortedSet): uma coleção de elementos que não mantém uma ordem nem uma contagem dos elementos; cada elemento ou está no conjunto ou não (não há elementos repetidos).</w:t>
+      </w:r>
+    </w:p>
+    <w:p>
+      <w:pPr>
+        <w:numPr>
+          <w:ilvl w:val="0"/>
+          <w:numId w:val="6"/>
+        </w:numPr>
+        <w:spacing w:after="0" w:line="240" w:lineRule="auto"/>
+        <w:jc w:val="both"/>
+        <w:rPr>
+          <w:rFonts w:cs="Calibri"/>
+          <w:b/>
+        </w:rPr>
+      </w:pPr>
+      <w:r>
+        <w:rPr>
+          <w:rFonts w:cs="Calibri"/>
+        </w:rPr>
+        <w:t>Lista (List): uma sequência de elementos; mantém dados a respeito de ambos, a ordem e a contagem.</w:t>
+      </w:r>
+    </w:p>
+    <w:p>
+      <w:pPr>
+        <w:numPr>
+          <w:ilvl w:val="0"/>
+          <w:numId w:val="6"/>
+        </w:numPr>
+        <w:spacing w:after="0" w:line="240" w:lineRule="auto"/>
+        <w:jc w:val="both"/>
+        <w:rPr>
+          <w:rFonts w:cs="Calibri"/>
+          <w:b/>
+        </w:rPr>
+      </w:pPr>
+      <w:r>
+        <w:rPr>
+          <w:rFonts w:cs="Calibri"/>
+        </w:rPr>
+        <w:t>Fila (Queue): fila de elementos; modelo FIFO (First in, first out).</w:t>
+      </w:r>
+    </w:p>
+    <w:p>
+      <w:pPr>
+        <w:numPr>
+          <w:ilvl w:val="0"/>
+          <w:numId w:val="6"/>
+        </w:numPr>
+        <w:spacing w:after="0" w:line="240" w:lineRule="auto"/>
+        <w:jc w:val="both"/>
+        <w:rPr>
+          <w:rFonts w:cs="Calibri"/>
+          <w:b/>
+        </w:rPr>
+      </w:pPr>
+      <w:r>
+        <w:rPr>
+          <w:rFonts w:cs="Calibri"/>
+        </w:rPr>
+        <w:t>Mapa (Map e SortedMap): uma associação entre chaves e valores; ele mantém um conjunto de chaves e mapeia cada chave para um único valor.</w:t>
+      </w:r>
+    </w:p>
+    <w:p>
+      <w:pPr>
+        <w:spacing w:after="0" w:line="240" w:lineRule="auto"/>
+        <w:jc w:val="both"/>
+        <w:rPr>
+          <w:rFonts w:cs="Calibri"/>
+          <w:b/>
+        </w:rPr>
+      </w:pPr>
+      <w:r>
+        <w:rPr>
+          <w:rFonts w:cs="Calibri"/>
+        </w:rPr>
+        <w:br/>
+      </w:r>
+      <w:r>
+        <w:rPr>
+          <w:rFonts w:cs="Calibri"/>
+          <w:b/>
+        </w:rPr>
+        <w:t>06)Como se faz o mapeamento de relacionamentos um-para-um entre duas classes mapeadas? Dê exemplos.</w:t>
+      </w:r>
+    </w:p>
+    <w:p>
+      <w:pPr>
+        <w:spacing w:after="0" w:line="240" w:lineRule="auto"/>
+        <w:ind w:firstLine="708"/>
+        <w:jc w:val="both"/>
+        <w:rPr>
+          <w:rFonts w:cs="Calibri"/>
+          <w:b/>
+        </w:rPr>
+      </w:pPr>
+      <w:r>
+        <w:rPr>
+          <w:rFonts w:cs="Calibri"/>
+        </w:rPr>
+        <w:t>No mundo relacional um relacionamento um para um não é visto como uma boa prática de design, devendo ser utilizado apenas em casos especiais, conhecidos como particionamento horizontal ou vertical. Para este tipo de associação podemos adicionar uma chave estrangeira a uma das tabelas, mapeada para a chave estrangeira da outra tabela.</w:t>
+      </w:r>
+    </w:p>
+    <w:p>
+      <w:pPr>
+        <w:spacing w:after="0" w:line="240" w:lineRule="auto"/>
+        <w:jc w:val="center"/>
+        <w:rPr>
+          <w:rFonts w:eastAsia="Times New Roman" w:cs="Calibri"/>
+          <w:color w:val="000000"/>
+          <w:lang w:eastAsia="pt-BR"/>
+        </w:rPr>
+      </w:pPr>
+      <w:r>
+        <w:rPr>
+          <w:rFonts w:eastAsia="Times New Roman" w:cs="Calibri"/>
+          <w:noProof/>
+          <w:color w:val="000000"/>
+          <w:lang w:eastAsia="pt-BR"/>
+        </w:rPr>
+        <w:lastRenderedPageBreak/>
+        <w:drawing>
+          <wp:inline distT="0" distB="0" distL="0" distR="0">
+            <wp:extent cx="2981325" cy="609600"/>
+            <wp:effectExtent l="0" t="0" r="0" b="0"/>
+            <wp:docPr id="10" name="Imagem 10" descr="Imp005"/>
+            <wp:cNvGraphicFramePr>
+              <a:graphicFrameLocks xmlns:a="http://schemas.openxmlformats.org/drawingml/2006/main" noChangeAspect="1"/>
+            </wp:cNvGraphicFramePr>
+            <a:graphic xmlns:a="http://schemas.openxmlformats.org/drawingml/2006/main">
+              <a:graphicData uri="http://schemas.openxmlformats.org/drawingml/2006/picture">
+                <pic:pic xmlns:pic="http://schemas.openxmlformats.org/drawingml/2006/picture">
+                  <pic:nvPicPr>
+                    <pic:cNvPr id="0" name="Picture 1" descr="Imp005"/>
+                    <pic:cNvPicPr>
+                      <a:picLocks noChangeAspect="1" noChangeArrowheads="1"/>
+                    </pic:cNvPicPr>
+                  </pic:nvPicPr>
+                  <pic:blipFill>
+                    <a:blip r:embed="rId13">
+                      <a:extLst>
+                        <a:ext uri="{28A0092B-C50C-407E-A947-70E740481C1C}">
+                          <a14:useLocalDpi xmlns:a14="http://schemas.microsoft.com/office/drawing/2010/main" val="0"/>
+                        </a:ext>
+                      </a:extLst>
+                    </a:blip>
+                    <a:srcRect/>
+                    <a:stretch>
+                      <a:fillRect/>
+                    </a:stretch>
+                  </pic:blipFill>
+                  <pic:spPr bwMode="auto">
+                    <a:xfrm>
+                      <a:off x="0" y="0"/>
+                      <a:ext cx="2981325" cy="609600"/>
+                    </a:xfrm>
+                    <a:prstGeom prst="rect">
+                      <a:avLst/>
+                    </a:prstGeom>
+                    <a:noFill/>
+                    <a:ln>
+                      <a:noFill/>
+                    </a:ln>
+                  </pic:spPr>
+                </pic:pic>
+              </a:graphicData>
+            </a:graphic>
+          </wp:inline>
+        </w:drawing>
+      </w:r>
+    </w:p>
+    <w:p>
+      <w:pPr>
+        <w:spacing w:after="0" w:line="240" w:lineRule="auto"/>
+        <w:jc w:val="both"/>
+        <w:rPr>
+          <w:rFonts w:eastAsia="Times New Roman" w:cs="Calibri"/>
+          <w:color w:val="000000"/>
+          <w:lang w:eastAsia="pt-BR"/>
+        </w:rPr>
+      </w:pPr>
+      <w:r>
+        <w:rPr>
+          <w:rFonts w:eastAsia="Times New Roman" w:cs="Calibri"/>
+          <w:color w:val="000000"/>
+          <w:lang w:eastAsia="pt-BR"/>
+        </w:rPr>
+        <w:t> </w:t>
+      </w:r>
+    </w:p>
+    <w:p>
+      <w:pPr>
+        <w:spacing w:after="0" w:line="240" w:lineRule="auto"/>
+        <w:jc w:val="center"/>
+        <w:rPr>
+          <w:rFonts w:eastAsia="Times New Roman" w:cs="Calibri"/>
+          <w:color w:val="000000"/>
+          <w:lang w:eastAsia="pt-BR"/>
+        </w:rPr>
+      </w:pPr>
+      <w:r>
+        <w:rPr>
+          <w:rFonts w:eastAsia="Times New Roman" w:cs="Calibri"/>
+          <w:noProof/>
+          <w:color w:val="000000"/>
+          <w:lang w:eastAsia="pt-BR"/>
+        </w:rPr>
+        <w:drawing>
+          <wp:inline distT="0" distB="0" distL="0" distR="0">
+            <wp:extent cx="3371850" cy="1066800"/>
+            <wp:effectExtent l="0" t="0" r="0" b="0"/>
+            <wp:docPr id="9" name="Imagem 9" descr="Imp006"/>
+            <wp:cNvGraphicFramePr>
+              <a:graphicFrameLocks xmlns:a="http://schemas.openxmlformats.org/drawingml/2006/main" noChangeAspect="1"/>
+            </wp:cNvGraphicFramePr>
+            <a:graphic xmlns:a="http://schemas.openxmlformats.org/drawingml/2006/main">
+              <a:graphicData uri="http://schemas.openxmlformats.org/drawingml/2006/picture">
+                <pic:pic xmlns:pic="http://schemas.openxmlformats.org/drawingml/2006/picture">
+                  <pic:nvPicPr>
+                    <pic:cNvPr id="0" name="Picture 2" descr="Imp006"/>
+                    <pic:cNvPicPr>
+                      <a:picLocks noChangeAspect="1" noChangeArrowheads="1"/>
+                    </pic:cNvPicPr>
+                  </pic:nvPicPr>
+                  <pic:blipFill>
+                    <a:blip r:embed="rId14">
+                      <a:extLst>
+                        <a:ext uri="{28A0092B-C50C-407E-A947-70E740481C1C}">
+                          <a14:useLocalDpi xmlns:a14="http://schemas.microsoft.com/office/drawing/2010/main" val="0"/>
+                        </a:ext>
+                      </a:extLst>
+                    </a:blip>
+                    <a:srcRect/>
+                    <a:stretch>
+                      <a:fillRect/>
+                    </a:stretch>
+                  </pic:blipFill>
+                  <pic:spPr bwMode="auto">
+                    <a:xfrm>
+                      <a:off x="0" y="0"/>
+                      <a:ext cx="3371850" cy="1066800"/>
+                    </a:xfrm>
+                    <a:prstGeom prst="rect">
+                      <a:avLst/>
+                    </a:prstGeom>
+                    <a:noFill/>
+                    <a:ln>
+                      <a:noFill/>
+                    </a:ln>
+                  </pic:spPr>
+                </pic:pic>
+              </a:graphicData>
+            </a:graphic>
+          </wp:inline>
+        </w:drawing>
+      </w:r>
+    </w:p>
+    <w:p>
+      <w:pPr>
+        <w:spacing w:after="0" w:line="240" w:lineRule="auto"/>
+        <w:jc w:val="both"/>
+        <w:rPr>
+          <w:rFonts w:eastAsia="Times New Roman" w:cs="Calibri"/>
+          <w:color w:val="000000"/>
+          <w:lang w:eastAsia="pt-BR"/>
+        </w:rPr>
+      </w:pPr>
+      <w:r>
+        <w:rPr>
+          <w:rFonts w:eastAsia="Times New Roman" w:cs="Calibri"/>
+          <w:color w:val="000000"/>
+          <w:lang w:eastAsia="pt-BR"/>
+        </w:rPr>
+        <w:t> </w:t>
+      </w:r>
+    </w:p>
+    <w:p>
+      <w:pPr>
+        <w:spacing w:after="0" w:line="240" w:lineRule="auto"/>
+        <w:ind w:firstLine="708"/>
+        <w:jc w:val="both"/>
+        <w:rPr>
+          <w:rFonts w:eastAsia="Times New Roman" w:cs="Calibri"/>
+          <w:color w:val="000000"/>
+          <w:lang w:eastAsia="pt-BR"/>
+        </w:rPr>
+      </w:pPr>
+      <w:r>
+        <w:rPr>
+          <w:rFonts w:cs="Calibri"/>
+        </w:rPr>
+        <w:t>No exemplo acima é criada uma tabela para cada classe. Na tabela Pessoa é criada uma coluna Código como chave da tabela. Na tabela detalhes, uma coluna código é chave estrangeira para tabela de pessoas. Poderíamos ao invés disso ter criado um campo chave na tabela detalhes e em pessoas ter adicionado uma coluna como chave estrangeira. O resultado prático seria o mesmo, porém teríamos uma coluna a mais em pessoas, já detalhes é uma entidade fraca e por isso não poderíamos dispensar a criação de uma coluna chave em pessoas.</w:t>
+      </w:r>
+    </w:p>
+    <w:p>
+      <w:pPr>
+        <w:spacing w:after="0" w:line="240" w:lineRule="auto"/>
+        <w:jc w:val="both"/>
+        <w:rPr>
+          <w:rFonts w:cs="Calibri"/>
+          <w:b/>
+        </w:rPr>
+      </w:pPr>
+    </w:p>
+    <w:p>
+      <w:pPr>
+        <w:spacing w:after="0" w:line="240" w:lineRule="auto"/>
+        <w:jc w:val="both"/>
+        <w:rPr>
+          <w:rFonts w:cs="Calibri"/>
+          <w:b/>
+        </w:rPr>
+      </w:pPr>
+      <w:r>
+        <w:rPr>
+          <w:rFonts w:cs="Calibri"/>
+          <w:b/>
+        </w:rPr>
+        <w:t>07)Como se faz o mapeamento de relacionamentos um-para-muitos entre duas classes mapeadas? Dê exemplos.</w:t>
+      </w:r>
+    </w:p>
+    <w:p>
+      <w:pPr>
+        <w:spacing w:after="0" w:line="240" w:lineRule="auto"/>
+        <w:ind w:firstLine="708"/>
+        <w:jc w:val="both"/>
+        <w:rPr>
+          <w:rFonts w:cs="Calibri"/>
+          <w:b/>
+        </w:rPr>
+      </w:pPr>
+      <w:r>
+        <w:rPr>
+          <w:rFonts w:cs="Calibri"/>
+        </w:rPr>
+        <w:t>Para a associação um para muitos adicionamos uma chave estrangeira na tabela muitos.</w:t>
+      </w:r>
+    </w:p>
+    <w:p>
+      <w:pPr>
+        <w:spacing w:after="0" w:line="240" w:lineRule="auto"/>
+        <w:jc w:val="center"/>
+        <w:rPr>
+          <w:rFonts w:cs="Calibri"/>
+          <w:color w:val="000000"/>
+        </w:rPr>
+      </w:pPr>
+      <w:r>
+        <w:rPr>
+          <w:rFonts w:cs="Calibri"/>
+          <w:noProof/>
+          <w:color w:val="000000"/>
+          <w:lang w:eastAsia="pt-BR"/>
+        </w:rPr>
+        <w:drawing>
+          <wp:inline distT="0" distB="0" distL="0" distR="0">
+            <wp:extent cx="2543175" cy="819150"/>
+            <wp:effectExtent l="0" t="0" r="0" b="0"/>
+            <wp:docPr id="8" name="Imagem 8" descr="Imp008"/>
+            <wp:cNvGraphicFramePr>
+              <a:graphicFrameLocks xmlns:a="http://schemas.openxmlformats.org/drawingml/2006/main" noChangeAspect="1"/>
+            </wp:cNvGraphicFramePr>
+            <a:graphic xmlns:a="http://schemas.openxmlformats.org/drawingml/2006/main">
+              <a:graphicData uri="http://schemas.openxmlformats.org/drawingml/2006/picture">
+                <pic:pic xmlns:pic="http://schemas.openxmlformats.org/drawingml/2006/picture">
+                  <pic:nvPicPr>
+                    <pic:cNvPr id="0" name="Picture 3" descr="Imp008"/>
+                    <pic:cNvPicPr>
+                      <a:picLocks noChangeAspect="1" noChangeArrowheads="1"/>
+                    </pic:cNvPicPr>
+                  </pic:nvPicPr>
+                  <pic:blipFill>
+                    <a:blip r:embed="rId15">
+                      <a:extLst>
+                        <a:ext uri="{28A0092B-C50C-407E-A947-70E740481C1C}">
+                          <a14:useLocalDpi xmlns:a14="http://schemas.microsoft.com/office/drawing/2010/main" val="0"/>
+                        </a:ext>
+                      </a:extLst>
+                    </a:blip>
+                    <a:srcRect/>
+                    <a:stretch>
+                      <a:fillRect/>
+                    </a:stretch>
+                  </pic:blipFill>
+                  <pic:spPr bwMode="auto">
+                    <a:xfrm>
+                      <a:off x="0" y="0"/>
+                      <a:ext cx="2543175" cy="819150"/>
+                    </a:xfrm>
+                    <a:prstGeom prst="rect">
+                      <a:avLst/>
+                    </a:prstGeom>
+                    <a:noFill/>
+                    <a:ln>
+                      <a:noFill/>
+                    </a:ln>
+                  </pic:spPr>
+                </pic:pic>
+              </a:graphicData>
+            </a:graphic>
+          </wp:inline>
+        </w:drawing>
+      </w:r>
+    </w:p>
+    <w:p>
+      <w:pPr>
+        <w:spacing w:after="0" w:line="240" w:lineRule="auto"/>
+        <w:jc w:val="both"/>
+        <w:rPr>
+          <w:rFonts w:cs="Calibri"/>
+          <w:color w:val="000000"/>
+        </w:rPr>
+      </w:pPr>
+    </w:p>
+    <w:p>
+      <w:pPr>
+        <w:spacing w:after="0" w:line="240" w:lineRule="auto"/>
+        <w:ind w:firstLine="708"/>
+        <w:jc w:val="both"/>
+        <w:rPr>
+          <w:rFonts w:cs="Calibri"/>
+          <w:color w:val="000000"/>
+        </w:rPr>
+      </w:pPr>
+      <w:r>
+        <w:rPr>
+          <w:rFonts w:cs="Calibri"/>
+          <w:color w:val="000000"/>
+        </w:rPr>
+        <w:t>Observando o resultado abaixo, que a classe endereço é mapeada na forma da tabela Endereços, que recebe uma coluna CodigoEndereco para chave. A tabela pessoas recebe uma coluna de mesmo nome, sendo esta chave estrangeira para a tabela de Endereços.</w:t>
+      </w:r>
+    </w:p>
+    <w:p>
+      <w:pPr>
+        <w:spacing w:after="0" w:line="240" w:lineRule="auto"/>
+        <w:jc w:val="center"/>
+        <w:rPr>
+          <w:rFonts w:cs="Calibri"/>
+        </w:rPr>
+      </w:pPr>
+      <w:r>
+        <w:rPr>
+          <w:rFonts w:cs="Calibri"/>
+          <w:noProof/>
+          <w:color w:val="000000"/>
+          <w:lang w:eastAsia="pt-BR"/>
+        </w:rPr>
+        <w:drawing>
+          <wp:inline distT="0" distB="0" distL="0" distR="0">
+            <wp:extent cx="3657600" cy="1476375"/>
+            <wp:effectExtent l="0" t="0" r="0" b="0"/>
+            <wp:docPr id="7" name="Imagem 7" descr="Imp009"/>
+            <wp:cNvGraphicFramePr>
+              <a:graphicFrameLocks xmlns:a="http://schemas.openxmlformats.org/drawingml/2006/main" noChangeAspect="1"/>
+            </wp:cNvGraphicFramePr>
+            <a:graphic xmlns:a="http://schemas.openxmlformats.org/drawingml/2006/main">
+              <a:graphicData uri="http://schemas.openxmlformats.org/drawingml/2006/picture">
+                <pic:pic xmlns:pic="http://schemas.openxmlformats.org/drawingml/2006/picture">
+                  <pic:nvPicPr>
+                    <pic:cNvPr id="0" name="Picture 4" descr="Imp009"/>
+                    <pic:cNvPicPr>
+                      <a:picLocks noChangeAspect="1" noChangeArrowheads="1"/>
+                    </pic:cNvPicPr>
+                  </pic:nvPicPr>
+                  <pic:blipFill>
+                    <a:blip r:embed="rId16">
+                      <a:extLst>
+                        <a:ext uri="{28A0092B-C50C-407E-A947-70E740481C1C}">
+                          <a14:useLocalDpi xmlns:a14="http://schemas.microsoft.com/office/drawing/2010/main" val="0"/>
+                        </a:ext>
+                      </a:extLst>
+                    </a:blip>
+                    <a:srcRect/>
+                    <a:stretch>
+                      <a:fillRect/>
+                    </a:stretch>
+                  </pic:blipFill>
+                  <pic:spPr bwMode="auto">
+                    <a:xfrm>
+                      <a:off x="0" y="0"/>
+                      <a:ext cx="3657600" cy="1476375"/>
+                    </a:xfrm>
+                    <a:prstGeom prst="rect">
+                      <a:avLst/>
+                    </a:prstGeom>
+                    <a:noFill/>
+                    <a:ln>
+                      <a:noFill/>
+                    </a:ln>
+                  </pic:spPr>
+                </pic:pic>
+              </a:graphicData>
+            </a:graphic>
+          </wp:inline>
+        </w:drawing>
+      </w:r>
+    </w:p>
+    <w:p>
+      <w:pPr>
+        <w:spacing w:after="0" w:line="240" w:lineRule="auto"/>
+        <w:jc w:val="both"/>
+        <w:rPr>
+          <w:rFonts w:cs="Calibri"/>
+          <w:b/>
+        </w:rPr>
+      </w:pPr>
+    </w:p>
+    <w:p>
+      <w:pPr>
+        <w:spacing w:after="0" w:line="240" w:lineRule="auto"/>
+        <w:jc w:val="both"/>
+        <w:rPr>
+          <w:rFonts w:cs="Calibri"/>
+          <w:b/>
+        </w:rPr>
+      </w:pPr>
+      <w:r>
+        <w:rPr>
+          <w:rFonts w:cs="Calibri"/>
+          <w:b/>
+        </w:rPr>
+        <w:t>08)Como se faz o mapeamento de relacionamentos muitos-para-um entre duas classes mapeadas? Dê exemplos.</w:t>
+      </w:r>
+    </w:p>
+    <w:p>
+      <w:pPr>
+        <w:spacing w:after="0" w:line="240" w:lineRule="auto"/>
+        <w:ind w:firstLine="708"/>
+        <w:jc w:val="both"/>
+        <w:rPr>
+          <w:rFonts w:cs="Calibri"/>
+        </w:rPr>
+      </w:pPr>
+      <w:r>
+        <w:rPr>
+          <w:rFonts w:cs="Calibri"/>
+        </w:rPr>
+        <w:t xml:space="preserve">Digamos que precisamos saber exatamente qual a quantidade de um produto específico um </w:t>
+      </w:r>
+      <w:r>
+        <w:rPr>
+          <w:rFonts w:cs="Calibri"/>
+        </w:rPr>
+        <w:t>cliente,</w:t>
+      </w:r>
+      <w:r>
+        <w:rPr>
+          <w:rFonts w:cs="Calibri"/>
+        </w:rPr>
+        <w:t xml:space="preserve"> nós </w:t>
+      </w:r>
+      <w:r>
+        <w:rPr>
+          <w:rFonts w:cs="Calibri"/>
+        </w:rPr>
+        <w:t>precisaríamos</w:t>
+      </w:r>
+      <w:r>
+        <w:rPr>
+          <w:rFonts w:cs="Calibri"/>
+        </w:rPr>
+        <w:t xml:space="preserve"> fazer uma contagem dos produtos relacionados ao cliente específico, o que é possível</w:t>
+      </w:r>
+      <w:r>
+        <w:rPr>
+          <w:rFonts w:cs="Calibri"/>
+        </w:rPr>
+        <w:t>, mas</w:t>
+      </w:r>
+      <w:r>
+        <w:rPr>
+          <w:rFonts w:cs="Calibri"/>
+        </w:rPr>
+        <w:t xml:space="preserve"> pouco pratico o melhor seria se o próprio relacionamento entre produtos e clientes já trouxesse esse relacionamento, dessa forma nós não precisaríamos ter produtos repetidos no relacionamento como também não seria necessário fazer contagens manuais, no próprio relacionamento a contagem já estaria feita. Vejamos como esse diagrama ficaria agora:</w:t>
+      </w:r>
+    </w:p>
+    <w:p>
+      <w:pPr>
+        <w:spacing w:after="0" w:line="240" w:lineRule="auto"/>
+        <w:jc w:val="both"/>
+        <w:rPr>
+          <w:rFonts w:eastAsia="Times New Roman" w:cs="Calibri"/>
+          <w:i/>
+          <w:iCs/>
+          <w:lang w:eastAsia="pt-BR"/>
+        </w:rPr>
+      </w:pPr>
+    </w:p>
+    <w:p>
+      <w:pPr>
+        <w:spacing w:after="0" w:line="240" w:lineRule="auto"/>
+        <w:jc w:val="both"/>
+        <w:rPr>
+          <w:rFonts w:eastAsia="Times New Roman" w:cs="Calibri"/>
+          <w:i/>
+          <w:iCs/>
+          <w:lang w:eastAsia="pt-BR"/>
+        </w:rPr>
+      </w:pPr>
+      <w:r>
+        <w:rPr>
+          <w:rFonts w:eastAsia="Times New Roman" w:cs="Calibri"/>
+          <w:i/>
+          <w:iCs/>
+          <w:lang w:eastAsia="pt-BR"/>
+        </w:rPr>
+        <w:t>Diagrama de exemplo com many-to-one</w:t>
+      </w:r>
+    </w:p>
+    <w:p>
+      <w:pPr>
+        <w:spacing w:after="0" w:line="240" w:lineRule="auto"/>
+        <w:jc w:val="center"/>
+        <w:rPr>
+          <w:rFonts w:eastAsia="Times New Roman" w:cs="Calibri"/>
+          <w:lang w:eastAsia="pt-BR"/>
+        </w:rPr>
+      </w:pPr>
+      <w:r>
+        <w:rPr>
+          <w:rFonts w:eastAsia="Times New Roman" w:cs="Calibri"/>
+          <w:noProof/>
+          <w:color w:val="0000FF"/>
+          <w:lang w:eastAsia="pt-BR"/>
+        </w:rPr>
+        <w:drawing>
+          <wp:inline distT="0" distB="0" distL="0" distR="0">
+            <wp:extent cx="4724400" cy="952500"/>
+            <wp:effectExtent l="0" t="0" r="0" b="0"/>
+            <wp:docPr id="6" name="Imagem 6" descr="many-to-one-example.jpeg">
+              <a:hlinkClick xmlns:a="http://schemas.openxmlformats.org/drawingml/2006/main" r:id="rId17" tooltip="&quot;many-to-one-example.jpeg&quot;"/>
+            </wp:docPr>
+            <wp:cNvGraphicFramePr>
+              <a:graphicFrameLocks xmlns:a="http://schemas.openxmlformats.org/drawingml/2006/main" noChangeAspect="1"/>
+            </wp:cNvGraphicFramePr>
+            <a:graphic xmlns:a="http://schemas.openxmlformats.org/drawingml/2006/main">
+              <a:graphicData uri="http://schemas.openxmlformats.org/drawingml/2006/picture">
+                <pic:pic xmlns:pic="http://schemas.openxmlformats.org/drawingml/2006/picture">
+                  <pic:nvPicPr>
+                    <pic:cNvPr id="0" name="Picture 5" descr="many-to-one-example.jpeg">
+                      <a:hlinkClick r:id="rId17" tooltip="&quot;many-to-one-example.jpeg&quot;"/>
+                    </pic:cNvPr>
+                    <pic:cNvPicPr>
+                      <a:picLocks noChangeAspect="1" noChangeArrowheads="1"/>
+                    </pic:cNvPicPr>
+                  </pic:nvPicPr>
+                  <pic:blipFill>
+                    <a:blip r:embed="rId18">
+                      <a:extLst>
+                        <a:ext uri="{28A0092B-C50C-407E-A947-70E740481C1C}">
+                          <a14:useLocalDpi xmlns:a14="http://schemas.microsoft.com/office/drawing/2010/main" val="0"/>
+                        </a:ext>
+                      </a:extLst>
+                    </a:blip>
+                    <a:srcRect/>
+                    <a:stretch>
+                      <a:fillRect/>
+                    </a:stretch>
+                  </pic:blipFill>
+                  <pic:spPr bwMode="auto">
+                    <a:xfrm>
+                      <a:off x="0" y="0"/>
+                      <a:ext cx="4724400" cy="952500"/>
+                    </a:xfrm>
+                    <a:prstGeom prst="rect">
+                      <a:avLst/>
+                    </a:prstGeom>
+                    <a:noFill/>
+                    <a:ln>
+                      <a:noFill/>
+                    </a:ln>
+                  </pic:spPr>
+                </pic:pic>
+              </a:graphicData>
+            </a:graphic>
+          </wp:inline>
+        </w:drawing>
+      </w:r>
+    </w:p>
+    <w:p>
+      <w:pPr>
+        <w:spacing w:after="0" w:line="240" w:lineRule="auto"/>
+        <w:ind w:firstLine="708"/>
+        <w:jc w:val="both"/>
+        <w:rPr>
+          <w:rFonts w:cs="Calibri"/>
+        </w:rPr>
+      </w:pPr>
+    </w:p>
+    <w:p>
+      <w:pPr>
+        <w:spacing w:after="0" w:line="240" w:lineRule="auto"/>
+        <w:ind w:firstLine="708"/>
+        <w:jc w:val="both"/>
+        <w:rPr>
+          <w:rFonts w:cs="Calibri"/>
+        </w:rPr>
+      </w:pPr>
+      <w:r>
+        <w:rPr>
+          <w:rFonts w:cs="Calibri"/>
+        </w:rPr>
+        <w:t>Agora nós não temos apenas uma tabela que liga os dois objetos, mas uma entidade própria, que tem seus próprios atributos e representação dentro do sistema. O nosso item representa o relacionamento entre as tabelas clientes e produtos, além de conter informações que caracterizam o relacionamento, que no nosso caso é a quantidade de produtos que o cliente tem. A tabela de relacionamento “clientes_produtos” não precisa mais existir, pois a nova tabela “itens” já faz o trabalho dela. Vejamos agora como ficariam os códigos para esse nosso novo modelo:</w:t>
+      </w:r>
+    </w:p>
+    <w:p>
+      <w:pPr>
+        <w:spacing w:after="0" w:line="240" w:lineRule="auto"/>
+        <w:jc w:val="both"/>
+        <w:rPr>
+          <w:rFonts w:eastAsia="Times New Roman" w:cs="Calibri"/>
+          <w:i/>
+          <w:iCs/>
+          <w:lang w:eastAsia="pt-BR"/>
+        </w:rPr>
+      </w:pPr>
+    </w:p>
+    <w:p>
+      <w:pPr>
+        <w:spacing w:after="0" w:line="240" w:lineRule="auto"/>
+        <w:jc w:val="both"/>
+        <w:rPr>
+          <w:rFonts w:eastAsia="Times New Roman" w:cs="Calibri"/>
+          <w:i/>
+          <w:iCs/>
+          <w:lang w:eastAsia="pt-BR"/>
+        </w:rPr>
+      </w:pPr>
+      <w:r>
+        <w:rPr>
+          <w:rFonts w:eastAsia="Times New Roman" w:cs="Calibri"/>
+          <w:i/>
+          <w:iCs/>
+          <w:lang w:eastAsia="pt-BR"/>
+        </w:rPr>
+        <w:t>Novo Cliente.java</w:t>
+      </w:r>
+    </w:p>
+    <w:p>
+      <w:pPr>
+        <w:spacing w:after="0" w:line="240" w:lineRule="auto"/>
+        <w:jc w:val="both"/>
+        <w:rPr>
+          <w:rFonts w:eastAsia="Times New Roman" w:cs="Calibri"/>
+          <w:lang w:eastAsia="pt-BR"/>
+        </w:rPr>
+      </w:pPr>
+      <w:r>
+        <w:rPr>
+          <w:rFonts w:eastAsia="Times New Roman" w:cs="Calibri"/>
+          <w:noProof/>
+          <w:lang w:eastAsia="pt-BR"/>
+        </w:rPr>
+        <w:drawing>
+          <wp:inline distT="0" distB="0" distL="0" distR="0">
+            <wp:extent cx="3733800" cy="2400300"/>
+            <wp:effectExtent l="0" t="0" r="0" b="0"/>
+            <wp:docPr id="5" name="Imagem 5"/>
+            <wp:cNvGraphicFramePr>
+              <a:graphicFrameLocks xmlns:a="http://schemas.openxmlformats.org/drawingml/2006/main" noChangeAspect="1"/>
+            </wp:cNvGraphicFramePr>
+            <a:graphic xmlns:a="http://schemas.openxmlformats.org/drawingml/2006/main">
+              <a:graphicData uri="http://schemas.openxmlformats.org/drawingml/2006/picture">
+                <pic:pic xmlns:pic="http://schemas.openxmlformats.org/drawingml/2006/picture">
+                  <pic:nvPicPr>
+                    <pic:cNvPr id="0" name="Picture 6"/>
+                    <pic:cNvPicPr>
+                      <a:picLocks noChangeAspect="1" noChangeArrowheads="1"/>
+                    </pic:cNvPicPr>
+                  </pic:nvPicPr>
+                  <pic:blipFill>
+                    <a:blip r:embed="rId19">
+                      <a:extLst>
+                        <a:ext uri="{28A0092B-C50C-407E-A947-70E740481C1C}">
+                          <a14:useLocalDpi xmlns:a14="http://schemas.microsoft.com/office/drawing/2010/main" val="0"/>
+                        </a:ext>
+                      </a:extLst>
+                    </a:blip>
+                    <a:srcRect/>
+                    <a:stretch>
+                      <a:fillRect/>
+                    </a:stretch>
+                  </pic:blipFill>
+                  <pic:spPr bwMode="auto">
+                    <a:xfrm>
+                      <a:off x="0" y="0"/>
+                      <a:ext cx="3733800" cy="2400300"/>
+                    </a:xfrm>
+                    <a:prstGeom prst="rect">
+                      <a:avLst/>
+                    </a:prstGeom>
+                    <a:noFill/>
+                    <a:ln>
+                      <a:noFill/>
+                    </a:ln>
+                  </pic:spPr>
+                </pic:pic>
+              </a:graphicData>
+            </a:graphic>
+          </wp:inline>
+        </w:drawing>
+      </w:r>
+    </w:p>
+    <w:p>
+      <w:pPr>
+        <w:spacing w:after="0" w:line="240" w:lineRule="auto"/>
+        <w:ind w:firstLine="708"/>
+        <w:jc w:val="both"/>
+        <w:rPr>
+          <w:rFonts w:eastAsia="Times New Roman" w:cs="Calibri"/>
+          <w:lang w:eastAsia="pt-BR"/>
+        </w:rPr>
+      </w:pPr>
+    </w:p>
+    <w:p>
+      <w:pPr>
+        <w:spacing w:after="0" w:line="240" w:lineRule="auto"/>
+        <w:ind w:firstLine="708"/>
+        <w:jc w:val="both"/>
+        <w:rPr>
+          <w:rFonts w:eastAsia="Times New Roman" w:cs="Calibri"/>
+          <w:lang w:eastAsia="pt-BR"/>
+        </w:rPr>
+      </w:pPr>
+      <w:r>
+        <w:rPr>
+          <w:rFonts w:eastAsia="Times New Roman" w:cs="Calibri"/>
+          <w:lang w:eastAsia="pt-BR"/>
+        </w:rPr>
+        <w:t>O nosso cliente agora não mais se relaciona diretamente com os produtos, agora ele se relaciona com os itens, que por fim vão ser o relacionamento com os produtos. E já que falamos neles, vejamos a nossa classe Item:</w:t>
+      </w:r>
+    </w:p>
+    <w:p>
+      <w:pPr>
+        <w:spacing w:after="0" w:line="240" w:lineRule="auto"/>
+        <w:jc w:val="both"/>
+        <w:rPr>
+          <w:rFonts w:eastAsia="Times New Roman" w:cs="Calibri"/>
+          <w:i/>
+          <w:iCs/>
+          <w:lang w:eastAsia="pt-BR"/>
+        </w:rPr>
+      </w:pPr>
+    </w:p>
+    <w:p>
+      <w:pPr>
+        <w:spacing w:after="0" w:line="240" w:lineRule="auto"/>
+        <w:jc w:val="both"/>
+        <w:rPr>
+          <w:rFonts w:eastAsia="Times New Roman" w:cs="Calibri"/>
+          <w:lang w:eastAsia="pt-BR"/>
+        </w:rPr>
+      </w:pPr>
+      <w:r>
+        <w:rPr>
+          <w:rFonts w:eastAsia="Times New Roman" w:cs="Calibri"/>
+          <w:i/>
+          <w:iCs/>
+          <w:lang w:eastAsia="pt-BR"/>
+        </w:rPr>
+        <w:lastRenderedPageBreak/>
+        <w:t>Item.java</w:t>
+      </w:r>
+      <w:r>
+        <w:rPr>
+          <w:rFonts w:eastAsia="Times New Roman" w:cs="Calibri"/>
+          <w:i/>
+          <w:iCs/>
+          <w:lang w:eastAsia="pt-BR"/>
+        </w:rPr>
+        <w:br/>
+      </w:r>
+      <w:r>
+        <w:rPr>
+          <w:rFonts w:eastAsia="Times New Roman" w:cs="Calibri"/>
+          <w:noProof/>
+          <w:lang w:eastAsia="pt-BR"/>
+        </w:rPr>
+        <w:drawing>
+          <wp:inline distT="0" distB="0" distL="0" distR="0">
+            <wp:extent cx="3705225" cy="2609850"/>
+            <wp:effectExtent l="0" t="0" r="0" b="0"/>
+            <wp:docPr id="4" name="Imagem 4"/>
+            <wp:cNvGraphicFramePr>
+              <a:graphicFrameLocks xmlns:a="http://schemas.openxmlformats.org/drawingml/2006/main" noChangeAspect="1"/>
+            </wp:cNvGraphicFramePr>
+            <a:graphic xmlns:a="http://schemas.openxmlformats.org/drawingml/2006/main">
+              <a:graphicData uri="http://schemas.openxmlformats.org/drawingml/2006/picture">
+                <pic:pic xmlns:pic="http://schemas.openxmlformats.org/drawingml/2006/picture">
+                  <pic:nvPicPr>
+                    <pic:cNvPr id="0" name="Picture 7"/>
+                    <pic:cNvPicPr>
+                      <a:picLocks noChangeAspect="1" noChangeArrowheads="1"/>
+                    </pic:cNvPicPr>
+                  </pic:nvPicPr>
+                  <pic:blipFill>
+                    <a:blip r:embed="rId20">
+                      <a:extLst>
+                        <a:ext uri="{28A0092B-C50C-407E-A947-70E740481C1C}">
+                          <a14:useLocalDpi xmlns:a14="http://schemas.microsoft.com/office/drawing/2010/main" val="0"/>
+                        </a:ext>
+                      </a:extLst>
+                    </a:blip>
+                    <a:srcRect/>
+                    <a:stretch>
+                      <a:fillRect/>
+                    </a:stretch>
+                  </pic:blipFill>
+                  <pic:spPr bwMode="auto">
+                    <a:xfrm>
+                      <a:off x="0" y="0"/>
+                      <a:ext cx="3705225" cy="2609850"/>
+                    </a:xfrm>
+                    <a:prstGeom prst="rect">
+                      <a:avLst/>
+                    </a:prstGeom>
+                    <a:noFill/>
+                    <a:ln>
+                      <a:noFill/>
+                    </a:ln>
+                  </pic:spPr>
+                </pic:pic>
+              </a:graphicData>
+            </a:graphic>
+          </wp:inline>
+        </w:drawing>
+      </w:r>
+    </w:p>
+    <w:p>
+      <w:pPr>
+        <w:spacing w:after="0" w:line="240" w:lineRule="auto"/>
+        <w:jc w:val="both"/>
+        <w:rPr>
+          <w:rFonts w:eastAsia="Times New Roman" w:cs="Calibri"/>
+          <w:lang w:eastAsia="pt-BR"/>
+        </w:rPr>
+      </w:pPr>
+    </w:p>
+    <w:p>
+      <w:pPr>
+        <w:spacing w:after="0" w:line="240" w:lineRule="auto"/>
+        <w:ind w:firstLine="708"/>
+        <w:jc w:val="both"/>
+        <w:rPr>
+          <w:rFonts w:eastAsia="Times New Roman" w:cs="Calibri"/>
+          <w:lang w:eastAsia="pt-BR"/>
+        </w:rPr>
+      </w:pPr>
+      <w:r>
+        <w:rPr>
+          <w:rFonts w:eastAsia="Times New Roman" w:cs="Calibri"/>
+          <w:lang w:eastAsia="pt-BR"/>
+        </w:rPr>
+        <w:t>É na classe Item que reside agora o nosso relacionamento, ela contém uma referência para um Cliente e também para um Produto, além de guardar a quantidade de produtos que esse Item representa. Vejamos o exemplo de código que mostra esse relacionamento sendo utilizado:</w:t>
+      </w:r>
+    </w:p>
+    <w:p>
+      <w:pPr>
+        <w:spacing w:after="0" w:line="240" w:lineRule="auto"/>
+        <w:jc w:val="both"/>
+        <w:rPr>
+          <w:rFonts w:eastAsia="Times New Roman" w:cs="Calibri"/>
+          <w:i/>
+          <w:iCs/>
+          <w:lang w:eastAsia="pt-BR"/>
+        </w:rPr>
+      </w:pPr>
+    </w:p>
+    <w:p>
+      <w:pPr>
+        <w:spacing w:after="0" w:line="240" w:lineRule="auto"/>
+        <w:jc w:val="both"/>
+        <w:rPr>
+          <w:rFonts w:eastAsia="Times New Roman" w:cs="Calibri"/>
+          <w:i/>
+          <w:iCs/>
+          <w:lang w:eastAsia="pt-BR"/>
+        </w:rPr>
+      </w:pPr>
+      <w:r>
+        <w:rPr>
+          <w:rFonts w:eastAsia="Times New Roman" w:cs="Calibri"/>
+          <w:i/>
+          <w:iCs/>
+          <w:lang w:eastAsia="pt-BR"/>
+        </w:rPr>
+        <w:t>Exemplo do relacionamento many-to-one</w:t>
+      </w:r>
+    </w:p>
+    <w:p>
+      <w:pPr>
+        <w:spacing w:after="0" w:line="240" w:lineRule="auto"/>
+        <w:jc w:val="both"/>
+        <w:rPr>
+          <w:rFonts w:eastAsia="Times New Roman" w:cs="Calibri"/>
+          <w:lang w:eastAsia="pt-BR"/>
+        </w:rPr>
+      </w:pPr>
+      <w:r>
+        <w:rPr>
+          <w:rFonts w:eastAsia="Times New Roman" w:cs="Calibri"/>
+          <w:noProof/>
+          <w:lang w:eastAsia="pt-BR"/>
+        </w:rPr>
+        <w:drawing>
+          <wp:inline distT="0" distB="0" distL="0" distR="0">
+            <wp:extent cx="4791075" cy="4171950"/>
+            <wp:effectExtent l="0" t="0" r="0" b="0"/>
+            <wp:docPr id="3" name="Imagem 3"/>
+            <wp:cNvGraphicFramePr>
+              <a:graphicFrameLocks xmlns:a="http://schemas.openxmlformats.org/drawingml/2006/main" noChangeAspect="1"/>
+            </wp:cNvGraphicFramePr>
+            <a:graphic xmlns:a="http://schemas.openxmlformats.org/drawingml/2006/main">
+              <a:graphicData uri="http://schemas.openxmlformats.org/drawingml/2006/picture">
+                <pic:pic xmlns:pic="http://schemas.openxmlformats.org/drawingml/2006/picture">
+                  <pic:nvPicPr>
+                    <pic:cNvPr id="0" name="Picture 8"/>
+                    <pic:cNvPicPr>
+                      <a:picLocks noChangeAspect="1" noChangeArrowheads="1"/>
+                    </pic:cNvPicPr>
+                  </pic:nvPicPr>
+                  <pic:blipFill>
+                    <a:blip r:embed="rId21">
+                      <a:extLst>
+                        <a:ext uri="{28A0092B-C50C-407E-A947-70E740481C1C}">
+                          <a14:useLocalDpi xmlns:a14="http://schemas.microsoft.com/office/drawing/2010/main" val="0"/>
+                        </a:ext>
+                      </a:extLst>
+                    </a:blip>
+                    <a:srcRect/>
+                    <a:stretch>
+                      <a:fillRect/>
+                    </a:stretch>
+                  </pic:blipFill>
+                  <pic:spPr bwMode="auto">
+                    <a:xfrm>
+                      <a:off x="0" y="0"/>
+                      <a:ext cx="4791075" cy="4171950"/>
+                    </a:xfrm>
+                    <a:prstGeom prst="rect">
+                      <a:avLst/>
+                    </a:prstGeom>
+                    <a:noFill/>
+                    <a:ln>
+                      <a:noFill/>
+                    </a:ln>
+                  </pic:spPr>
+                </pic:pic>
+              </a:graphicData>
+            </a:graphic>
+          </wp:inline>
+        </w:drawing>
+      </w:r>
+    </w:p>
+    <w:p>
+      <w:pPr>
+        <w:spacing w:after="0" w:line="240" w:lineRule="auto"/>
+        <w:jc w:val="both"/>
+        <w:rPr>
+          <w:rFonts w:eastAsia="Times New Roman" w:cs="Calibri"/>
+          <w:lang w:eastAsia="pt-BR"/>
+        </w:rPr>
+      </w:pPr>
+    </w:p>
+    <w:p>
+      <w:pPr>
+        <w:spacing w:after="0" w:line="240" w:lineRule="auto"/>
+        <w:ind w:firstLine="708"/>
+        <w:jc w:val="both"/>
+        <w:rPr>
+          <w:rFonts w:eastAsia="Times New Roman" w:cs="Calibri"/>
+          <w:lang w:eastAsia="pt-BR"/>
+        </w:rPr>
+      </w:pPr>
+      <w:r>
+        <w:rPr>
+          <w:rFonts w:eastAsia="Times New Roman" w:cs="Calibri"/>
+          <w:lang w:eastAsia="pt-BR"/>
+        </w:rPr>
+        <w:t xml:space="preserve">Como você pode perceber, as diferenças do código são pequenas, nós criamos um Cliente, um Produto e em vez de simplesmente relacionar os dois, nós criamos um novo objeto, o Item, que guarda uma referência para o Cliente e outra para o Produto, além disso </w:t>
+      </w:r>
+      <w:r>
+        <w:rPr>
+          <w:rFonts w:eastAsia="Times New Roman" w:cs="Calibri"/>
+          <w:lang w:eastAsia="pt-BR"/>
+        </w:rPr>
+        <w:lastRenderedPageBreak/>
+        <w:t>ele também conta com uma propriedade, a quantidade. Seguindo no teste nós validamos que agora existem mais clientes e produtos que antes, além de ver se o item foi realmente relacionado ao cliente</w:t>
+      </w:r>
+      <w:r>
+        <w:rPr>
+          <w:rFonts w:eastAsia="Times New Roman" w:cs="Calibri"/>
+          <w:lang w:eastAsia="pt-BR"/>
+        </w:rPr>
+        <w:t>.</w:t>
+      </w:r>
+    </w:p>
+    <w:p>
+      <w:pPr>
+        <w:spacing w:after="0" w:line="240" w:lineRule="auto"/>
+        <w:jc w:val="both"/>
+        <w:rPr>
+          <w:rFonts w:cs="Calibri"/>
+        </w:rPr>
+      </w:pPr>
+    </w:p>
+    <w:p>
+      <w:pPr>
+        <w:spacing w:after="0" w:line="240" w:lineRule="auto"/>
+        <w:jc w:val="both"/>
+        <w:rPr>
+          <w:rFonts w:cs="Calibri"/>
+          <w:b/>
+        </w:rPr>
+      </w:pPr>
+      <w:r>
+        <w:rPr>
+          <w:rFonts w:cs="Calibri"/>
+          <w:b/>
+        </w:rPr>
+        <w:t>09)Como se faz o mapeamento de relacionamentos muitos-para-muitos entre duas classes mapeadas? Dê exemplos.</w:t>
+      </w:r>
+    </w:p>
+    <w:p>
+      <w:pPr>
+        <w:spacing w:after="0" w:line="240" w:lineRule="auto"/>
+        <w:ind w:firstLine="708"/>
+        <w:jc w:val="both"/>
+        <w:rPr>
+          <w:rFonts w:cs="Calibri"/>
+          <w:b/>
+        </w:rPr>
+      </w:pPr>
+      <w:r>
+        <w:rPr>
+          <w:rFonts w:cs="Calibri"/>
+        </w:rPr>
+        <w:t>O modelo relacional não oferece suporte natural para associações muitos para muitos. Uma chave estrangeira não é suficiente para identificar a associação. Como não podemos ter campos muito valorados, precisamos criar uma tabela de ligação. Tecnicamente, uma tabela de ligação é formada pelas chaves primárias das tabelas relacionadas.</w:t>
+      </w:r>
+    </w:p>
+    <w:p>
+      <w:pPr>
+        <w:spacing w:after="0" w:line="240" w:lineRule="auto"/>
+        <w:jc w:val="center"/>
+        <w:rPr>
+          <w:rFonts w:cs="Calibri"/>
+          <w:color w:val="000000"/>
+        </w:rPr>
+      </w:pPr>
+      <w:r>
+        <w:rPr>
+          <w:rFonts w:cs="Calibri"/>
+          <w:noProof/>
+          <w:color w:val="000000"/>
+          <w:lang w:eastAsia="pt-BR"/>
+        </w:rPr>
+        <w:drawing>
+          <wp:inline distT="0" distB="0" distL="0" distR="0">
+            <wp:extent cx="2676525" cy="609600"/>
+            <wp:effectExtent l="0" t="0" r="0" b="0"/>
+            <wp:docPr id="2" name="Imagem 2" descr="Imp010"/>
+            <wp:cNvGraphicFramePr>
+              <a:graphicFrameLocks xmlns:a="http://schemas.openxmlformats.org/drawingml/2006/main" noChangeAspect="1"/>
+            </wp:cNvGraphicFramePr>
+            <a:graphic xmlns:a="http://schemas.openxmlformats.org/drawingml/2006/main">
+              <a:graphicData uri="http://schemas.openxmlformats.org/drawingml/2006/picture">
+                <pic:pic xmlns:pic="http://schemas.openxmlformats.org/drawingml/2006/picture">
+                  <pic:nvPicPr>
+                    <pic:cNvPr id="0" name="Picture 9" descr="Imp010"/>
+                    <pic:cNvPicPr>
+                      <a:picLocks noChangeAspect="1" noChangeArrowheads="1"/>
+                    </pic:cNvPicPr>
+                  </pic:nvPicPr>
+                  <pic:blipFill>
+                    <a:blip r:embed="rId22">
+                      <a:extLst>
+                        <a:ext uri="{28A0092B-C50C-407E-A947-70E740481C1C}">
+                          <a14:useLocalDpi xmlns:a14="http://schemas.microsoft.com/office/drawing/2010/main" val="0"/>
+                        </a:ext>
+                      </a:extLst>
+                    </a:blip>
+                    <a:srcRect/>
+                    <a:stretch>
+                      <a:fillRect/>
+                    </a:stretch>
+                  </pic:blipFill>
+                  <pic:spPr bwMode="auto">
+                    <a:xfrm>
+                      <a:off x="0" y="0"/>
+                      <a:ext cx="2676525" cy="609600"/>
+                    </a:xfrm>
+                    <a:prstGeom prst="rect">
+                      <a:avLst/>
+                    </a:prstGeom>
+                    <a:noFill/>
+                    <a:ln>
+                      <a:noFill/>
+                    </a:ln>
+                  </pic:spPr>
+                </pic:pic>
+              </a:graphicData>
+            </a:graphic>
+          </wp:inline>
+        </w:drawing>
+      </w:r>
+    </w:p>
+    <w:p>
+      <w:pPr>
+        <w:spacing w:after="0" w:line="240" w:lineRule="auto"/>
+        <w:ind w:firstLine="708"/>
+        <w:jc w:val="both"/>
+        <w:rPr>
+          <w:rFonts w:cs="Calibri"/>
+          <w:color w:val="000000"/>
+        </w:rPr>
+      </w:pPr>
+      <w:r>
+        <w:rPr>
+          <w:rFonts w:cs="Calibri"/>
+          <w:color w:val="000000"/>
+        </w:rPr>
+        <w:t>No mapeamento exemplificado abaixo, cada classe foi mapeada para uma tabela, adicionando-se uma coluna para chave. Em seguida, foi criada uma terceira tabela, contendo unicamente duas chaves estrangeiras que são também as chaves primárias de ambas as tabelas.</w:t>
+      </w:r>
+    </w:p>
+    <w:p>
+      <w:pPr>
+        <w:spacing w:after="0" w:line="240" w:lineRule="auto"/>
+        <w:jc w:val="center"/>
+        <w:rPr>
+          <w:rFonts w:cs="Calibri"/>
+        </w:rPr>
+      </w:pPr>
+      <w:r>
+        <w:rPr>
+          <w:rFonts w:cs="Calibri"/>
+          <w:noProof/>
+          <w:color w:val="000000"/>
+          <w:lang w:eastAsia="pt-BR"/>
+        </w:rPr>
+        <w:drawing>
+          <wp:inline distT="0" distB="0" distL="0" distR="0">
+            <wp:extent cx="5400675" cy="1171575"/>
+            <wp:effectExtent l="0" t="0" r="0" b="0"/>
+            <wp:docPr id="1" name="Imagem 1" descr="Imp011"/>
+            <wp:cNvGraphicFramePr>
+              <a:graphicFrameLocks xmlns:a="http://schemas.openxmlformats.org/drawingml/2006/main" noChangeAspect="1"/>
+            </wp:cNvGraphicFramePr>
+            <a:graphic xmlns:a="http://schemas.openxmlformats.org/drawingml/2006/main">
+              <a:graphicData uri="http://schemas.openxmlformats.org/drawingml/2006/picture">
+                <pic:pic xmlns:pic="http://schemas.openxmlformats.org/drawingml/2006/picture">
+                  <pic:nvPicPr>
+                    <pic:cNvPr id="0" name="Picture 10" descr="Imp011"/>
+                    <pic:cNvPicPr>
+                      <a:picLocks noChangeAspect="1" noChangeArrowheads="1"/>
+                    </pic:cNvPicPr>
+                  </pic:nvPicPr>
+                  <pic:blipFill>
+                    <a:blip r:embed="rId23">
+                      <a:extLst>
+                        <a:ext uri="{28A0092B-C50C-407E-A947-70E740481C1C}">
+                          <a14:useLocalDpi xmlns:a14="http://schemas.microsoft.com/office/drawing/2010/main" val="0"/>
+                        </a:ext>
+                      </a:extLst>
+                    </a:blip>
+                    <a:srcRect/>
+                    <a:stretch>
+                      <a:fillRect/>
+                    </a:stretch>
+                  </pic:blipFill>
+                  <pic:spPr bwMode="auto">
+                    <a:xfrm>
+                      <a:off x="0" y="0"/>
+                      <a:ext cx="5400675" cy="1171575"/>
+                    </a:xfrm>
+                    <a:prstGeom prst="rect">
+                      <a:avLst/>
+                    </a:prstGeom>
+                    <a:noFill/>
+                    <a:ln>
+                      <a:noFill/>
+                    </a:ln>
+                  </pic:spPr>
+                </pic:pic>
+              </a:graphicData>
+            </a:graphic>
+          </wp:inline>
+        </w:drawing>
+      </w:r>
+    </w:p>
+    <w:p>
+      <w:pPr>
+        <w:pStyle w:val="Cabealho"/>
+      </w:pPr>
+      <w:r>
+        <w:rPr>
+          <w:rFonts w:cs="Calibri"/>
+          <w:b/>
+        </w:rPr>
+        <w:br/>
+      </w:r>
+      <w:r>
+        <w:rPr>
+          <w:rFonts w:cs="Calibri"/>
         </w:rPr>
         <w:br/>
       </w:r>
@@ -3015,16 +5852,16 @@
 <file path=word/numbering.xml><?xml version="1.0" encoding="utf-8"?>
 <w:numbering xmlns:wpc="http://schemas.microsoft.com/office/word/2010/wordprocessingCanvas" xmlns:mc="http://schemas.openxmlformats.org/markup-compatibility/2006" xmlns:o="urn:schemas-microsoft-com:office:office" xmlns:r="http://schemas.openxmlformats.org/officeDocument/2006/relationships" xmlns:m="http://schemas.openxmlformats.org/officeDocument/2006/math" xmlns:v="urn:schemas-microsoft-com:vml" xmlns:wp14="http://schemas.microsoft.com/office/word/2010/wordprocessingDrawing" xmlns:wp="http://schemas.openxmlformats.org/drawingml/2006/wordprocessingDrawing" xmlns:w10="urn:schemas-microsoft-com:office:word" xmlns:w="http://schemas.openxmlformats.org/wordprocessingml/2006/main" xmlns:w14="http://schemas.microsoft.com/office/word/2010/wordml" xmlns:wpg="http://schemas.microsoft.com/office/word/2010/wordprocessingGroup" xmlns:wpi="http://schemas.microsoft.com/office/word/2010/wordprocessingInk" xmlns:wne="http://schemas.microsoft.com/office/word/2006/wordml" xmlns:wps="http://schemas.microsoft.com/office/word/2010/wordprocessingShape" mc:Ignorable="w14 wp14">
   <w:abstractNum w:abstractNumId="0">
-    <w:nsid w:val="494C26F8"/>
+    <w:nsid w:val="01D86F8D"/>
     <w:multiLevelType w:val="hybridMultilevel"/>
-    <w:tmpl w:val="4D5665CA"/>
+    <w:tmpl w:val="7480AF0E"/>
     <w:lvl w:ilvl="0" w:tplc="04160001">
       <w:start w:val="1"/>
       <w:numFmt w:val="bullet"/>
       <w:lvlText w:val=""/>
       <w:lvlJc w:val="left"/>
       <w:pPr>
-        <w:ind w:left="720" w:hanging="360"/>
+        <w:ind w:left="1428" w:hanging="360"/>
       </w:pPr>
       <w:rPr>
         <w:rFonts w:ascii="Symbol" w:hAnsi="Symbol" w:hint="default"/>
@@ -3036,7 +5873,7 @@
       <w:lvlText w:val="o"/>
       <w:lvlJc w:val="left"/>
       <w:pPr>
-        <w:ind w:left="1440" w:hanging="360"/>
+        <w:ind w:left="2148" w:hanging="360"/>
       </w:pPr>
       <w:rPr>
         <w:rFonts w:ascii="Courier New" w:hAnsi="Courier New" w:cs="Courier New" w:hint="default"/>
@@ -3048,7 +5885,7 @@
       <w:lvlText w:val=""/>
       <w:lvlJc w:val="left"/>
       <w:pPr>
-        <w:ind w:left="2160" w:hanging="360"/>
+        <w:ind w:left="2868" w:hanging="360"/>
       </w:pPr>
       <w:rPr>
         <w:rFonts w:ascii="Wingdings" w:hAnsi="Wingdings" w:hint="default"/>
@@ -3060,7 +5897,7 @@
       <w:lvlText w:val=""/>
       <w:lvlJc w:val="left"/>
       <w:pPr>
-        <w:ind w:left="2880" w:hanging="360"/>
+        <w:ind w:left="3588" w:hanging="360"/>
       </w:pPr>
       <w:rPr>
         <w:rFonts w:ascii="Symbol" w:hAnsi="Symbol" w:hint="default"/>
@@ -3072,7 +5909,7 @@
       <w:lvlText w:val="o"/>
       <w:lvlJc w:val="left"/>
       <w:pPr>
-        <w:ind w:left="3600" w:hanging="360"/>
+        <w:ind w:left="4308" w:hanging="360"/>
       </w:pPr>
       <w:rPr>
         <w:rFonts w:ascii="Courier New" w:hAnsi="Courier New" w:cs="Courier New" w:hint="default"/>
@@ -3084,7 +5921,7 @@
       <w:lvlText w:val=""/>
       <w:lvlJc w:val="left"/>
       <w:pPr>
-        <w:ind w:left="4320" w:hanging="360"/>
+        <w:ind w:left="5028" w:hanging="360"/>
       </w:pPr>
       <w:rPr>
         <w:rFonts w:ascii="Wingdings" w:hAnsi="Wingdings" w:hint="default"/>
@@ -3096,7 +5933,7 @@
       <w:lvlText w:val=""/>
       <w:lvlJc w:val="left"/>
       <w:pPr>
-        <w:ind w:left="5040" w:hanging="360"/>
+        <w:ind w:left="5748" w:hanging="360"/>
       </w:pPr>
       <w:rPr>
         <w:rFonts w:ascii="Symbol" w:hAnsi="Symbol" w:hint="default"/>
@@ -3108,7 +5945,7 @@
       <w:lvlText w:val="o"/>
       <w:lvlJc w:val="left"/>
       <w:pPr>
-        <w:ind w:left="5760" w:hanging="360"/>
+        <w:ind w:left="6468" w:hanging="360"/>
       </w:pPr>
       <w:rPr>
         <w:rFonts w:ascii="Courier New" w:hAnsi="Courier New" w:cs="Courier New" w:hint="default"/>
@@ -3120,7 +5957,7 @@
       <w:lvlText w:val=""/>
       <w:lvlJc w:val="left"/>
       <w:pPr>
-        <w:ind w:left="6480" w:hanging="360"/>
+        <w:ind w:left="7188" w:hanging="360"/>
       </w:pPr>
       <w:rPr>
         <w:rFonts w:ascii="Wingdings" w:hAnsi="Wingdings" w:hint="default"/>
@@ -3128,16 +5965,16 @@
     </w:lvl>
   </w:abstractNum>
   <w:abstractNum w:abstractNumId="1">
-    <w:nsid w:val="5AF530D1"/>
+    <w:nsid w:val="494C26F8"/>
     <w:multiLevelType w:val="hybridMultilevel"/>
-    <w:tmpl w:val="21E83822"/>
+    <w:tmpl w:val="4D5665CA"/>
     <w:lvl w:ilvl="0" w:tplc="04160001">
       <w:start w:val="1"/>
       <w:numFmt w:val="bullet"/>
       <w:lvlText w:val=""/>
       <w:lvlJc w:val="left"/>
       <w:pPr>
-        <w:ind w:left="1428" w:hanging="360"/>
+        <w:ind w:left="720" w:hanging="360"/>
       </w:pPr>
       <w:rPr>
         <w:rFonts w:ascii="Symbol" w:hAnsi="Symbol" w:hint="default"/>
@@ -3149,7 +5986,7 @@
       <w:lvlText w:val="o"/>
       <w:lvlJc w:val="left"/>
       <w:pPr>
-        <w:ind w:left="2148" w:hanging="360"/>
+        <w:ind w:left="1440" w:hanging="360"/>
       </w:pPr>
       <w:rPr>
         <w:rFonts w:ascii="Courier New" w:hAnsi="Courier New" w:cs="Courier New" w:hint="default"/>
@@ -3161,7 +5998,7 @@
       <w:lvlText w:val=""/>
       <w:lvlJc w:val="left"/>
       <w:pPr>
-        <w:ind w:left="2868" w:hanging="360"/>
+        <w:ind w:left="2160" w:hanging="360"/>
       </w:pPr>
       <w:rPr>
         <w:rFonts w:ascii="Wingdings" w:hAnsi="Wingdings" w:hint="default"/>
@@ -3173,7 +6010,7 @@
       <w:lvlText w:val=""/>
       <w:lvlJc w:val="left"/>
       <w:pPr>
-        <w:ind w:left="3588" w:hanging="360"/>
+        <w:ind w:left="2880" w:hanging="360"/>
       </w:pPr>
       <w:rPr>
         <w:rFonts w:ascii="Symbol" w:hAnsi="Symbol" w:hint="default"/>
@@ -3185,7 +6022,7 @@
       <w:lvlText w:val="o"/>
       <w:lvlJc w:val="left"/>
       <w:pPr>
-        <w:ind w:left="4308" w:hanging="360"/>
+        <w:ind w:left="3600" w:hanging="360"/>
       </w:pPr>
       <w:rPr>
         <w:rFonts w:ascii="Courier New" w:hAnsi="Courier New" w:cs="Courier New" w:hint="default"/>
@@ -3197,7 +6034,7 @@
       <w:lvlText w:val=""/>
       <w:lvlJc w:val="left"/>
       <w:pPr>
-        <w:ind w:left="5028" w:hanging="360"/>
+        <w:ind w:left="4320" w:hanging="360"/>
       </w:pPr>
       <w:rPr>
         <w:rFonts w:ascii="Wingdings" w:hAnsi="Wingdings" w:hint="default"/>
@@ -3209,7 +6046,7 @@
       <w:lvlText w:val=""/>
       <w:lvlJc w:val="left"/>
       <w:pPr>
-        <w:ind w:left="5748" w:hanging="360"/>
+        <w:ind w:left="5040" w:hanging="360"/>
       </w:pPr>
       <w:rPr>
         <w:rFonts w:ascii="Symbol" w:hAnsi="Symbol" w:hint="default"/>
@@ -3221,7 +6058,7 @@
       <w:lvlText w:val="o"/>
       <w:lvlJc w:val="left"/>
       <w:pPr>
-        <w:ind w:left="6468" w:hanging="360"/>
+        <w:ind w:left="5760" w:hanging="360"/>
       </w:pPr>
       <w:rPr>
         <w:rFonts w:ascii="Courier New" w:hAnsi="Courier New" w:cs="Courier New" w:hint="default"/>
@@ -3233,7 +6070,7 @@
       <w:lvlText w:val=""/>
       <w:lvlJc w:val="left"/>
       <w:pPr>
-        <w:ind w:left="7188" w:hanging="360"/>
+        <w:ind w:left="6480" w:hanging="360"/>
       </w:pPr>
       <w:rPr>
         <w:rFonts w:ascii="Wingdings" w:hAnsi="Wingdings" w:hint="default"/>
@@ -3241,16 +6078,16 @@
     </w:lvl>
   </w:abstractNum>
   <w:abstractNum w:abstractNumId="2">
-    <w:nsid w:val="63061F48"/>
+    <w:nsid w:val="5AF530D1"/>
     <w:multiLevelType w:val="hybridMultilevel"/>
-    <w:tmpl w:val="9ED87344"/>
+    <w:tmpl w:val="21E83822"/>
     <w:lvl w:ilvl="0" w:tplc="04160001">
       <w:start w:val="1"/>
       <w:numFmt w:val="bullet"/>
       <w:lvlText w:val=""/>
       <w:lvlJc w:val="left"/>
       <w:pPr>
-        <w:ind w:left="720" w:hanging="360"/>
+        <w:ind w:left="1428" w:hanging="360"/>
       </w:pPr>
       <w:rPr>
         <w:rFonts w:ascii="Symbol" w:hAnsi="Symbol" w:hint="default"/>
@@ -3262,7 +6099,7 @@
       <w:lvlText w:val="o"/>
       <w:lvlJc w:val="left"/>
       <w:pPr>
-        <w:ind w:left="1440" w:hanging="360"/>
+        <w:ind w:left="2148" w:hanging="360"/>
       </w:pPr>
       <w:rPr>
         <w:rFonts w:ascii="Courier New" w:hAnsi="Courier New" w:cs="Courier New" w:hint="default"/>
@@ -3274,7 +6111,7 @@
       <w:lvlText w:val=""/>
       <w:lvlJc w:val="left"/>
       <w:pPr>
-        <w:ind w:left="2160" w:hanging="360"/>
+        <w:ind w:left="2868" w:hanging="360"/>
       </w:pPr>
       <w:rPr>
         <w:rFonts w:ascii="Wingdings" w:hAnsi="Wingdings" w:hint="default"/>
@@ -3286,7 +6123,7 @@
       <w:lvlText w:val=""/>
       <w:lvlJc w:val="left"/>
       <w:pPr>
-        <w:ind w:left="2880" w:hanging="360"/>
+        <w:ind w:left="3588" w:hanging="360"/>
       </w:pPr>
       <w:rPr>
         <w:rFonts w:ascii="Symbol" w:hAnsi="Symbol" w:hint="default"/>
@@ -3298,7 +6135,7 @@
       <w:lvlText w:val="o"/>
       <w:lvlJc w:val="left"/>
       <w:pPr>
-        <w:ind w:left="3600" w:hanging="360"/>
+        <w:ind w:left="4308" w:hanging="360"/>
       </w:pPr>
       <w:rPr>
         <w:rFonts w:ascii="Courier New" w:hAnsi="Courier New" w:cs="Courier New" w:hint="default"/>
@@ -3310,7 +6147,7 @@
       <w:lvlText w:val=""/>
       <w:lvlJc w:val="left"/>
       <w:pPr>
-        <w:ind w:left="4320" w:hanging="360"/>
+        <w:ind w:left="5028" w:hanging="360"/>
       </w:pPr>
       <w:rPr>
         <w:rFonts w:ascii="Wingdings" w:hAnsi="Wingdings" w:hint="default"/>
@@ -3322,7 +6159,7 @@
       <w:lvlText w:val=""/>
       <w:lvlJc w:val="left"/>
       <w:pPr>
-        <w:ind w:left="5040" w:hanging="360"/>
+        <w:ind w:left="5748" w:hanging="360"/>
       </w:pPr>
       <w:rPr>
         <w:rFonts w:ascii="Symbol" w:hAnsi="Symbol" w:hint="default"/>
@@ -3334,7 +6171,7 @@
       <w:lvlText w:val="o"/>
       <w:lvlJc w:val="left"/>
       <w:pPr>
-        <w:ind w:left="5760" w:hanging="360"/>
+        <w:ind w:left="6468" w:hanging="360"/>
       </w:pPr>
       <w:rPr>
         <w:rFonts w:ascii="Courier New" w:hAnsi="Courier New" w:cs="Courier New" w:hint="default"/>
@@ -3346,7 +6183,346 @@
       <w:lvlText w:val=""/>
       <w:lvlJc w:val="left"/>
       <w:pPr>
+        <w:ind w:left="7188" w:hanging="360"/>
+      </w:pPr>
+      <w:rPr>
+        <w:rFonts w:ascii="Wingdings" w:hAnsi="Wingdings" w:hint="default"/>
+      </w:rPr>
+    </w:lvl>
+  </w:abstractNum>
+  <w:abstractNum w:abstractNumId="3">
+    <w:nsid w:val="63061F48"/>
+    <w:multiLevelType w:val="hybridMultilevel"/>
+    <w:tmpl w:val="9ED87344"/>
+    <w:lvl w:ilvl="0" w:tplc="04160001">
+      <w:start w:val="1"/>
+      <w:numFmt w:val="bullet"/>
+      <w:lvlText w:val=""/>
+      <w:lvlJc w:val="left"/>
+      <w:pPr>
+        <w:ind w:left="720" w:hanging="360"/>
+      </w:pPr>
+      <w:rPr>
+        <w:rFonts w:ascii="Symbol" w:hAnsi="Symbol" w:hint="default"/>
+      </w:rPr>
+    </w:lvl>
+    <w:lvl w:ilvl="1" w:tplc="04160003" w:tentative="1">
+      <w:start w:val="1"/>
+      <w:numFmt w:val="bullet"/>
+      <w:lvlText w:val="o"/>
+      <w:lvlJc w:val="left"/>
+      <w:pPr>
+        <w:ind w:left="1440" w:hanging="360"/>
+      </w:pPr>
+      <w:rPr>
+        <w:rFonts w:ascii="Courier New" w:hAnsi="Courier New" w:cs="Courier New" w:hint="default"/>
+      </w:rPr>
+    </w:lvl>
+    <w:lvl w:ilvl="2" w:tplc="04160005" w:tentative="1">
+      <w:start w:val="1"/>
+      <w:numFmt w:val="bullet"/>
+      <w:lvlText w:val=""/>
+      <w:lvlJc w:val="left"/>
+      <w:pPr>
+        <w:ind w:left="2160" w:hanging="360"/>
+      </w:pPr>
+      <w:rPr>
+        <w:rFonts w:ascii="Wingdings" w:hAnsi="Wingdings" w:hint="default"/>
+      </w:rPr>
+    </w:lvl>
+    <w:lvl w:ilvl="3" w:tplc="04160001" w:tentative="1">
+      <w:start w:val="1"/>
+      <w:numFmt w:val="bullet"/>
+      <w:lvlText w:val=""/>
+      <w:lvlJc w:val="left"/>
+      <w:pPr>
+        <w:ind w:left="2880" w:hanging="360"/>
+      </w:pPr>
+      <w:rPr>
+        <w:rFonts w:ascii="Symbol" w:hAnsi="Symbol" w:hint="default"/>
+      </w:rPr>
+    </w:lvl>
+    <w:lvl w:ilvl="4" w:tplc="04160003" w:tentative="1">
+      <w:start w:val="1"/>
+      <w:numFmt w:val="bullet"/>
+      <w:lvlText w:val="o"/>
+      <w:lvlJc w:val="left"/>
+      <w:pPr>
+        <w:ind w:left="3600" w:hanging="360"/>
+      </w:pPr>
+      <w:rPr>
+        <w:rFonts w:ascii="Courier New" w:hAnsi="Courier New" w:cs="Courier New" w:hint="default"/>
+      </w:rPr>
+    </w:lvl>
+    <w:lvl w:ilvl="5" w:tplc="04160005" w:tentative="1">
+      <w:start w:val="1"/>
+      <w:numFmt w:val="bullet"/>
+      <w:lvlText w:val=""/>
+      <w:lvlJc w:val="left"/>
+      <w:pPr>
+        <w:ind w:left="4320" w:hanging="360"/>
+      </w:pPr>
+      <w:rPr>
+        <w:rFonts w:ascii="Wingdings" w:hAnsi="Wingdings" w:hint="default"/>
+      </w:rPr>
+    </w:lvl>
+    <w:lvl w:ilvl="6" w:tplc="04160001" w:tentative="1">
+      <w:start w:val="1"/>
+      <w:numFmt w:val="bullet"/>
+      <w:lvlText w:val=""/>
+      <w:lvlJc w:val="left"/>
+      <w:pPr>
+        <w:ind w:left="5040" w:hanging="360"/>
+      </w:pPr>
+      <w:rPr>
+        <w:rFonts w:ascii="Symbol" w:hAnsi="Symbol" w:hint="default"/>
+      </w:rPr>
+    </w:lvl>
+    <w:lvl w:ilvl="7" w:tplc="04160003" w:tentative="1">
+      <w:start w:val="1"/>
+      <w:numFmt w:val="bullet"/>
+      <w:lvlText w:val="o"/>
+      <w:lvlJc w:val="left"/>
+      <w:pPr>
+        <w:ind w:left="5760" w:hanging="360"/>
+      </w:pPr>
+      <w:rPr>
+        <w:rFonts w:ascii="Courier New" w:hAnsi="Courier New" w:cs="Courier New" w:hint="default"/>
+      </w:rPr>
+    </w:lvl>
+    <w:lvl w:ilvl="8" w:tplc="04160005" w:tentative="1">
+      <w:start w:val="1"/>
+      <w:numFmt w:val="bullet"/>
+      <w:lvlText w:val=""/>
+      <w:lvlJc w:val="left"/>
+      <w:pPr>
         <w:ind w:left="6480" w:hanging="360"/>
+      </w:pPr>
+      <w:rPr>
+        <w:rFonts w:ascii="Wingdings" w:hAnsi="Wingdings" w:hint="default"/>
+      </w:rPr>
+    </w:lvl>
+  </w:abstractNum>
+  <w:abstractNum w:abstractNumId="4">
+    <w:nsid w:val="6ADA02A2"/>
+    <w:multiLevelType w:val="hybridMultilevel"/>
+    <w:tmpl w:val="7AF4410A"/>
+    <w:lvl w:ilvl="0" w:tplc="04160001">
+      <w:start w:val="1"/>
+      <w:numFmt w:val="bullet"/>
+      <w:lvlText w:val=""/>
+      <w:lvlJc w:val="left"/>
+      <w:pPr>
+        <w:ind w:left="1428" w:hanging="360"/>
+      </w:pPr>
+      <w:rPr>
+        <w:rFonts w:ascii="Symbol" w:hAnsi="Symbol" w:hint="default"/>
+      </w:rPr>
+    </w:lvl>
+    <w:lvl w:ilvl="1" w:tplc="04160003" w:tentative="1">
+      <w:start w:val="1"/>
+      <w:numFmt w:val="bullet"/>
+      <w:lvlText w:val="o"/>
+      <w:lvlJc w:val="left"/>
+      <w:pPr>
+        <w:ind w:left="2148" w:hanging="360"/>
+      </w:pPr>
+      <w:rPr>
+        <w:rFonts w:ascii="Courier New" w:hAnsi="Courier New" w:cs="Courier New" w:hint="default"/>
+      </w:rPr>
+    </w:lvl>
+    <w:lvl w:ilvl="2" w:tplc="04160005" w:tentative="1">
+      <w:start w:val="1"/>
+      <w:numFmt w:val="bullet"/>
+      <w:lvlText w:val=""/>
+      <w:lvlJc w:val="left"/>
+      <w:pPr>
+        <w:ind w:left="2868" w:hanging="360"/>
+      </w:pPr>
+      <w:rPr>
+        <w:rFonts w:ascii="Wingdings" w:hAnsi="Wingdings" w:hint="default"/>
+      </w:rPr>
+    </w:lvl>
+    <w:lvl w:ilvl="3" w:tplc="04160001" w:tentative="1">
+      <w:start w:val="1"/>
+      <w:numFmt w:val="bullet"/>
+      <w:lvlText w:val=""/>
+      <w:lvlJc w:val="left"/>
+      <w:pPr>
+        <w:ind w:left="3588" w:hanging="360"/>
+      </w:pPr>
+      <w:rPr>
+        <w:rFonts w:ascii="Symbol" w:hAnsi="Symbol" w:hint="default"/>
+      </w:rPr>
+    </w:lvl>
+    <w:lvl w:ilvl="4" w:tplc="04160003" w:tentative="1">
+      <w:start w:val="1"/>
+      <w:numFmt w:val="bullet"/>
+      <w:lvlText w:val="o"/>
+      <w:lvlJc w:val="left"/>
+      <w:pPr>
+        <w:ind w:left="4308" w:hanging="360"/>
+      </w:pPr>
+      <w:rPr>
+        <w:rFonts w:ascii="Courier New" w:hAnsi="Courier New" w:cs="Courier New" w:hint="default"/>
+      </w:rPr>
+    </w:lvl>
+    <w:lvl w:ilvl="5" w:tplc="04160005" w:tentative="1">
+      <w:start w:val="1"/>
+      <w:numFmt w:val="bullet"/>
+      <w:lvlText w:val=""/>
+      <w:lvlJc w:val="left"/>
+      <w:pPr>
+        <w:ind w:left="5028" w:hanging="360"/>
+      </w:pPr>
+      <w:rPr>
+        <w:rFonts w:ascii="Wingdings" w:hAnsi="Wingdings" w:hint="default"/>
+      </w:rPr>
+    </w:lvl>
+    <w:lvl w:ilvl="6" w:tplc="04160001" w:tentative="1">
+      <w:start w:val="1"/>
+      <w:numFmt w:val="bullet"/>
+      <w:lvlText w:val=""/>
+      <w:lvlJc w:val="left"/>
+      <w:pPr>
+        <w:ind w:left="5748" w:hanging="360"/>
+      </w:pPr>
+      <w:rPr>
+        <w:rFonts w:ascii="Symbol" w:hAnsi="Symbol" w:hint="default"/>
+      </w:rPr>
+    </w:lvl>
+    <w:lvl w:ilvl="7" w:tplc="04160003" w:tentative="1">
+      <w:start w:val="1"/>
+      <w:numFmt w:val="bullet"/>
+      <w:lvlText w:val="o"/>
+      <w:lvlJc w:val="left"/>
+      <w:pPr>
+        <w:ind w:left="6468" w:hanging="360"/>
+      </w:pPr>
+      <w:rPr>
+        <w:rFonts w:ascii="Courier New" w:hAnsi="Courier New" w:cs="Courier New" w:hint="default"/>
+      </w:rPr>
+    </w:lvl>
+    <w:lvl w:ilvl="8" w:tplc="04160005" w:tentative="1">
+      <w:start w:val="1"/>
+      <w:numFmt w:val="bullet"/>
+      <w:lvlText w:val=""/>
+      <w:lvlJc w:val="left"/>
+      <w:pPr>
+        <w:ind w:left="7188" w:hanging="360"/>
+      </w:pPr>
+      <w:rPr>
+        <w:rFonts w:ascii="Wingdings" w:hAnsi="Wingdings" w:hint="default"/>
+      </w:rPr>
+    </w:lvl>
+  </w:abstractNum>
+  <w:abstractNum w:abstractNumId="5">
+    <w:nsid w:val="7DEE5A14"/>
+    <w:multiLevelType w:val="hybridMultilevel"/>
+    <w:tmpl w:val="32CE8BA4"/>
+    <w:lvl w:ilvl="0" w:tplc="04160001">
+      <w:start w:val="1"/>
+      <w:numFmt w:val="bullet"/>
+      <w:lvlText w:val=""/>
+      <w:lvlJc w:val="left"/>
+      <w:pPr>
+        <w:ind w:left="1428" w:hanging="360"/>
+      </w:pPr>
+      <w:rPr>
+        <w:rFonts w:ascii="Symbol" w:hAnsi="Symbol" w:hint="default"/>
+      </w:rPr>
+    </w:lvl>
+    <w:lvl w:ilvl="1" w:tplc="04160003" w:tentative="1">
+      <w:start w:val="1"/>
+      <w:numFmt w:val="bullet"/>
+      <w:lvlText w:val="o"/>
+      <w:lvlJc w:val="left"/>
+      <w:pPr>
+        <w:ind w:left="2148" w:hanging="360"/>
+      </w:pPr>
+      <w:rPr>
+        <w:rFonts w:ascii="Courier New" w:hAnsi="Courier New" w:cs="Courier New" w:hint="default"/>
+      </w:rPr>
+    </w:lvl>
+    <w:lvl w:ilvl="2" w:tplc="04160005" w:tentative="1">
+      <w:start w:val="1"/>
+      <w:numFmt w:val="bullet"/>
+      <w:lvlText w:val=""/>
+      <w:lvlJc w:val="left"/>
+      <w:pPr>
+        <w:ind w:left="2868" w:hanging="360"/>
+      </w:pPr>
+      <w:rPr>
+        <w:rFonts w:ascii="Wingdings" w:hAnsi="Wingdings" w:hint="default"/>
+      </w:rPr>
+    </w:lvl>
+    <w:lvl w:ilvl="3" w:tplc="04160001" w:tentative="1">
+      <w:start w:val="1"/>
+      <w:numFmt w:val="bullet"/>
+      <w:lvlText w:val=""/>
+      <w:lvlJc w:val="left"/>
+      <w:pPr>
+        <w:ind w:left="3588" w:hanging="360"/>
+      </w:pPr>
+      <w:rPr>
+        <w:rFonts w:ascii="Symbol" w:hAnsi="Symbol" w:hint="default"/>
+      </w:rPr>
+    </w:lvl>
+    <w:lvl w:ilvl="4" w:tplc="04160003" w:tentative="1">
+      <w:start w:val="1"/>
+      <w:numFmt w:val="bullet"/>
+      <w:lvlText w:val="o"/>
+      <w:lvlJc w:val="left"/>
+      <w:pPr>
+        <w:ind w:left="4308" w:hanging="360"/>
+      </w:pPr>
+      <w:rPr>
+        <w:rFonts w:ascii="Courier New" w:hAnsi="Courier New" w:cs="Courier New" w:hint="default"/>
+      </w:rPr>
+    </w:lvl>
+    <w:lvl w:ilvl="5" w:tplc="04160005" w:tentative="1">
+      <w:start w:val="1"/>
+      <w:numFmt w:val="bullet"/>
+      <w:lvlText w:val=""/>
+      <w:lvlJc w:val="left"/>
+      <w:pPr>
+        <w:ind w:left="5028" w:hanging="360"/>
+      </w:pPr>
+      <w:rPr>
+        <w:rFonts w:ascii="Wingdings" w:hAnsi="Wingdings" w:hint="default"/>
+      </w:rPr>
+    </w:lvl>
+    <w:lvl w:ilvl="6" w:tplc="04160001" w:tentative="1">
+      <w:start w:val="1"/>
+      <w:numFmt w:val="bullet"/>
+      <w:lvlText w:val=""/>
+      <w:lvlJc w:val="left"/>
+      <w:pPr>
+        <w:ind w:left="5748" w:hanging="360"/>
+      </w:pPr>
+      <w:rPr>
+        <w:rFonts w:ascii="Symbol" w:hAnsi="Symbol" w:hint="default"/>
+      </w:rPr>
+    </w:lvl>
+    <w:lvl w:ilvl="7" w:tplc="04160003" w:tentative="1">
+      <w:start w:val="1"/>
+      <w:numFmt w:val="bullet"/>
+      <w:lvlText w:val="o"/>
+      <w:lvlJc w:val="left"/>
+      <w:pPr>
+        <w:ind w:left="6468" w:hanging="360"/>
+      </w:pPr>
+      <w:rPr>
+        <w:rFonts w:ascii="Courier New" w:hAnsi="Courier New" w:cs="Courier New" w:hint="default"/>
+      </w:rPr>
+    </w:lvl>
+    <w:lvl w:ilvl="8" w:tplc="04160005" w:tentative="1">
+      <w:start w:val="1"/>
+      <w:numFmt w:val="bullet"/>
+      <w:lvlText w:val=""/>
+      <w:lvlJc w:val="left"/>
+      <w:pPr>
+        <w:ind w:left="7188" w:hanging="360"/>
       </w:pPr>
       <w:rPr>
         <w:rFonts w:ascii="Wingdings" w:hAnsi="Wingdings" w:hint="default"/>
@@ -3354,13 +6530,22 @@
     </w:lvl>
   </w:abstractNum>
   <w:num w:numId="1">
-    <w:abstractNumId w:val="0"/>
+    <w:abstractNumId w:val="1"/>
   </w:num>
   <w:num w:numId="2">
-    <w:abstractNumId w:val="1"/>
+    <w:abstractNumId w:val="2"/>
   </w:num>
   <w:num w:numId="3">
-    <w:abstractNumId w:val="2"/>
+    <w:abstractNumId w:val="3"/>
+  </w:num>
+  <w:num w:numId="4">
+    <w:abstractNumId w:val="4"/>
+  </w:num>
+  <w:num w:numId="5">
+    <w:abstractNumId w:val="5"/>
+  </w:num>
+  <w:num w:numId="6">
+    <w:abstractNumId w:val="0"/>
   </w:num>
 </w:numbering>
 </file>
@@ -3685,6 +6870,92 @@
       <w:sz w:val="24"/>
       <w:szCs w:val="24"/>
       <w:lang w:eastAsia="pt-BR"/>
+    </w:rPr>
+  </w:style>
+  <w:style w:type="character" w:styleId="Hyperlink">
+    <w:name w:val="Hyperlink"/>
+    <w:uiPriority w:val="99"/>
+    <w:semiHidden/>
+    <w:unhideWhenUsed/>
+    <w:rsid w:val="00294D27"/>
+    <w:rPr>
+      <w:color w:val="0000FF"/>
+      <w:u w:val="single"/>
+    </w:rPr>
+  </w:style>
+  <w:style w:type="character" w:customStyle="1" w:styleId="kw3">
+    <w:name w:val="kw3"/>
+    <w:basedOn w:val="Fontepargpadro"/>
+    <w:rsid w:val="00294D27"/>
+  </w:style>
+  <w:style w:type="character" w:customStyle="1" w:styleId="br0">
+    <w:name w:val="br0"/>
+    <w:basedOn w:val="Fontepargpadro"/>
+    <w:rsid w:val="00294D27"/>
+  </w:style>
+  <w:style w:type="character" w:customStyle="1" w:styleId="sy0">
+    <w:name w:val="sy0"/>
+    <w:basedOn w:val="Fontepargpadro"/>
+    <w:rsid w:val="00294D27"/>
+  </w:style>
+  <w:style w:type="character" w:customStyle="1" w:styleId="st0">
+    <w:name w:val="st0"/>
+    <w:basedOn w:val="Fontepargpadro"/>
+    <w:rsid w:val="00294D27"/>
+  </w:style>
+  <w:style w:type="character" w:customStyle="1" w:styleId="kw1">
+    <w:name w:val="kw1"/>
+    <w:basedOn w:val="Fontepargpadro"/>
+    <w:rsid w:val="00294D27"/>
+  </w:style>
+  <w:style w:type="character" w:styleId="nfase">
+    <w:name w:val="Emphasis"/>
+    <w:uiPriority w:val="20"/>
+    <w:qFormat/>
+    <w:rsid w:val="00294D27"/>
+    <w:rPr>
+      <w:i/>
+      <w:iCs/>
+    </w:rPr>
+  </w:style>
+  <w:style w:type="character" w:styleId="Forte">
+    <w:name w:val="Strong"/>
+    <w:uiPriority w:val="22"/>
+    <w:qFormat/>
+    <w:rsid w:val="00294D27"/>
+    <w:rPr>
+      <w:b/>
+      <w:bCs/>
+    </w:rPr>
+  </w:style>
+  <w:style w:type="paragraph" w:styleId="Textodebalo">
+    <w:name w:val="Balloon Text"/>
+    <w:basedOn w:val="Normal"/>
+    <w:link w:val="TextodebaloChar"/>
+    <w:uiPriority w:val="99"/>
+    <w:semiHidden/>
+    <w:unhideWhenUsed/>
+    <w:rsid w:val="00294D27"/>
+    <w:pPr>
+      <w:spacing w:after="0" w:line="240" w:lineRule="auto"/>
+    </w:pPr>
+    <w:rPr>
+      <w:rFonts w:ascii="Tahoma" w:hAnsi="Tahoma" w:cs="Tahoma"/>
+      <w:sz w:val="16"/>
+      <w:szCs w:val="16"/>
+    </w:rPr>
+  </w:style>
+  <w:style w:type="character" w:customStyle="1" w:styleId="TextodebaloChar">
+    <w:name w:val="Texto de balão Char"/>
+    <w:basedOn w:val="Fontepargpadro"/>
+    <w:link w:val="Textodebalo"/>
+    <w:uiPriority w:val="99"/>
+    <w:semiHidden/>
+    <w:rsid w:val="00294D27"/>
+    <w:rPr>
+      <w:rFonts w:ascii="Tahoma" w:hAnsi="Tahoma" w:cs="Tahoma"/>
+      <w:sz w:val="16"/>
+      <w:szCs w:val="16"/>
     </w:rPr>
   </w:style>
 </w:styles>
@@ -4168,7 +7439,7 @@
 </file>
 
 <file path=customXml/itemProps1.xml><?xml version="1.0" encoding="utf-8"?>
-<ds:datastoreItem xmlns:ds="http://schemas.openxmlformats.org/officeDocument/2006/customXml" ds:itemID="{8F7E8F08-BC76-47B0-9047-8D85229AC9B5}">
+<ds:datastoreItem xmlns:ds="http://schemas.openxmlformats.org/officeDocument/2006/customXml" ds:itemID="{E46262A1-46E7-4830-AEB2-6FC3B543F828}">
   <ds:schemaRefs>
     <ds:schemaRef ds:uri="http://schemas.openxmlformats.org/officeDocument/2006/bibliography"/>
   </ds:schemaRefs>

</xml_diff>

<commit_message>
Parte 3 - Concluida - Jeferson
</commit_message>
<xml_diff>
--- a/trabalho JPA.docx
+++ b/trabalho JPA.docx
@@ -2852,35 +2852,7 @@
           <w:rFonts w:cs="Calibri"/>
           <w:color w:val="000000"/>
         </w:rPr>
-        <w:t xml:space="preserve">São uma forma especial de declaração de metadados que podem ser adicionadas ao código-fonte pelo programados. </w:t>
-      </w:r>
-      <w:r>
-        <w:rPr>
-          <w:rFonts w:cs="Calibri"/>
-          <w:color w:val="000000"/>
-        </w:rPr>
-        <w:t>Proveem</w:t>
-      </w:r>
-      <w:r>
-        <w:rPr>
-          <w:rFonts w:cs="Calibri"/>
-          <w:color w:val="000000"/>
-        </w:rPr>
-        <w:t xml:space="preserve"> informações sobre o comportamento de um programa. São aplicáveis </w:t>
-      </w:r>
-      <w:r>
-        <w:rPr>
-          <w:rFonts w:cs="Calibri"/>
-          <w:color w:val="000000"/>
-        </w:rPr>
-        <w:t>às</w:t>
-      </w:r>
-      <w:r>
-        <w:rPr>
-          <w:rFonts w:cs="Calibri"/>
-          <w:color w:val="000000"/>
-        </w:rPr>
-        <w:t xml:space="preserve"> classes, métodos, atributos e outros elementos de um programa, além disso, não tem nenhum efeito sobre a execução do código onde estão inseridas.</w:t>
+        <w:t>São uma forma especial de declaração de metadados que podem ser adicionadas ao código-fonte pelo programados. Proveem informações sobre o comportamento de um programa. São aplicáveis às classes, métodos, atributos e outros elementos de um programa, além disso, não tem nenhum efeito sobre a execução do código onde estão inseridas.</w:t>
       </w:r>
       <w:r>
         <w:rPr>
@@ -3189,19 +3161,7 @@
         <w:rPr>
           <w:rFonts w:cs="Calibri"/>
         </w:rPr>
-        <w:t xml:space="preserve">Os parâmetros insetable e update são usados para o comportamento do controle da persistência. Se o parâmetro estiver marcado como false, o campo ou propriedade não será incluído ou atualizado pelo provedor de persistência. Esses dois parâmetros são geralmente úteis quando se trata de dados somente leitura, como </w:t>
-      </w:r>
-      <w:r>
-        <w:rPr>
-          <w:rFonts w:cs="Calibri"/>
-        </w:rPr>
-        <w:t>chaves primárias geradas pelo banco de dados</w:t>
-      </w:r>
-      <w:r>
-        <w:rPr>
-          <w:rFonts w:cs="Calibri"/>
-        </w:rPr>
-        <w:t>.</w:t>
+        <w:t>Os parâmetros insetable e update são usados para o comportamento do controle da persistência. Se o parâmetro estiver marcado como false, o campo ou propriedade não será incluído ou atualizado pelo provedor de persistência. Esses dois parâmetros são geralmente úteis quando se trata de dados somente leitura, como chaves primárias geradas pelo banco de dados.</w:t>
       </w:r>
     </w:p>
     <w:p>
@@ -3652,8 +3612,6 @@
         </w:rPr>
         <w:t>s</w:t>
       </w:r>
-      <w:bookmarkStart w:id="0" w:name="_GoBack"/>
-      <w:bookmarkEnd w:id="0"/>
       <w:r>
         <w:rPr>
           <w:rFonts w:eastAsia="Times New Roman" w:cs="Calibri"/>
@@ -5019,43 +4977,7 @@
         <w:rPr>
           <w:rFonts w:cs="Calibri"/>
         </w:rPr>
-        <w:t xml:space="preserve">Digamos que precisamos saber exatamente qual a quantidade de um produto específico um </w:t>
-      </w:r>
-      <w:r>
-        <w:rPr>
-          <w:rFonts w:cs="Calibri"/>
-        </w:rPr>
-        <w:t>cliente,</w:t>
-      </w:r>
-      <w:r>
-        <w:rPr>
-          <w:rFonts w:cs="Calibri"/>
-        </w:rPr>
-        <w:t xml:space="preserve"> nós </w:t>
-      </w:r>
-      <w:r>
-        <w:rPr>
-          <w:rFonts w:cs="Calibri"/>
-        </w:rPr>
-        <w:t>precisaríamos</w:t>
-      </w:r>
-      <w:r>
-        <w:rPr>
-          <w:rFonts w:cs="Calibri"/>
-        </w:rPr>
-        <w:t xml:space="preserve"> fazer uma contagem dos produtos relacionados ao cliente específico, o que é possível</w:t>
-      </w:r>
-      <w:r>
-        <w:rPr>
-          <w:rFonts w:cs="Calibri"/>
-        </w:rPr>
-        <w:t>, mas</w:t>
-      </w:r>
-      <w:r>
-        <w:rPr>
-          <w:rFonts w:cs="Calibri"/>
-        </w:rPr>
-        <w:t xml:space="preserve"> pouco pratico o melhor seria se o próprio relacionamento entre produtos e clientes já trouxesse esse relacionamento, dessa forma nós não precisaríamos ter produtos repetidos no relacionamento como também não seria necessário fazer contagens manuais, no próprio relacionamento a contagem já estaria feita. Vejamos como esse diagrama ficaria agora:</w:t>
+        <w:t>Digamos que precisamos saber exatamente qual a quantidade de um produto específico um cliente, nós precisaríamos fazer uma contagem dos produtos relacionados ao cliente específico, o que é possível, mas pouco pratico o melhor seria se o próprio relacionamento entre produtos e clientes já trouxesse esse relacionamento, dessa forma nós não precisaríamos ter produtos repetidos no relacionamento como também não seria necessário fazer contagens manuais, no próprio relacionamento a contagem já estaria feita. Vejamos como esse diagrama ficaria agora:</w:t>
       </w:r>
     </w:p>
     <w:p>
@@ -5789,6 +5711,2834 @@
         <w:br/>
       </w:r>
     </w:p>
+    <w:p>
+      <w:pPr>
+        <w:pStyle w:val="Cabealho"/>
+      </w:pPr>
+    </w:p>
+    <w:p>
+      <w:pPr>
+        <w:pStyle w:val="Cabealho"/>
+      </w:pPr>
+    </w:p>
+    <w:p>
+      <w:pPr>
+        <w:pStyle w:val="Cabealho"/>
+      </w:pPr>
+    </w:p>
+    <w:p>
+      <w:pPr>
+        <w:pStyle w:val="Cabealho"/>
+      </w:pPr>
+    </w:p>
+    <w:p>
+      <w:pPr>
+        <w:pStyle w:val="Cabealho"/>
+      </w:pPr>
+    </w:p>
+    <w:p>
+      <w:pPr>
+        <w:pStyle w:val="Cabealho"/>
+      </w:pPr>
+    </w:p>
+    <w:p>
+      <w:pPr>
+        <w:pStyle w:val="Cabealho"/>
+      </w:pPr>
+    </w:p>
+    <w:p>
+      <w:pPr>
+        <w:pStyle w:val="Cabealho"/>
+      </w:pPr>
+    </w:p>
+    <w:p>
+      <w:pPr>
+        <w:pStyle w:val="Cabealho"/>
+      </w:pPr>
+    </w:p>
+    <w:p>
+      <w:pPr>
+        <w:pStyle w:val="Cabealho"/>
+      </w:pPr>
+    </w:p>
+    <w:p>
+      <w:pPr>
+        <w:pStyle w:val="Cabealho"/>
+      </w:pPr>
+    </w:p>
+    <w:p>
+      <w:pPr>
+        <w:pStyle w:val="Cabealho"/>
+      </w:pPr>
+    </w:p>
+    <w:p>
+      <w:pPr>
+        <w:pStyle w:val="Cabealho"/>
+      </w:pPr>
+    </w:p>
+    <w:p>
+      <w:pPr>
+        <w:pStyle w:val="Cabealho"/>
+      </w:pPr>
+    </w:p>
+    <w:p>
+      <w:pPr>
+        <w:pStyle w:val="Cabealho"/>
+      </w:pPr>
+    </w:p>
+    <w:p>
+      <w:pPr>
+        <w:pStyle w:val="Cabealho"/>
+      </w:pPr>
+    </w:p>
+    <w:p>
+      <w:pPr>
+        <w:pStyle w:val="Cabealho"/>
+      </w:pPr>
+    </w:p>
+    <w:p>
+      <w:pPr>
+        <w:pStyle w:val="Cabealho"/>
+      </w:pPr>
+    </w:p>
+    <w:p>
+      <w:pPr>
+        <w:pStyle w:val="Cabealho"/>
+      </w:pPr>
+    </w:p>
+    <w:p>
+      <w:pPr>
+        <w:pStyle w:val="Cabealho"/>
+      </w:pPr>
+    </w:p>
+    <w:p>
+      <w:pPr>
+        <w:pStyle w:val="Cabealho"/>
+      </w:pPr>
+    </w:p>
+    <w:p>
+      <w:pPr>
+        <w:pStyle w:val="Cabealho"/>
+      </w:pPr>
+    </w:p>
+    <w:p>
+      <w:pPr>
+        <w:pStyle w:val="Cabealho"/>
+      </w:pPr>
+    </w:p>
+    <w:p>
+      <w:pPr>
+        <w:pStyle w:val="Cabealho"/>
+      </w:pPr>
+    </w:p>
+    <w:p>
+      <w:pPr>
+        <w:spacing w:after="0" w:line="240" w:lineRule="auto"/>
+        <w:jc w:val="both"/>
+        <w:rPr>
+          <w:rFonts w:cs="Calibri"/>
+          <w:b/>
+          <w:sz w:val="26"/>
+          <w:szCs w:val="26"/>
+        </w:rPr>
+      </w:pPr>
+      <w:bookmarkStart w:id="0" w:name="_GoBack"/>
+      <w:bookmarkEnd w:id="0"/>
+      <w:r>
+        <w:rPr>
+          <w:rFonts w:cs="Calibri"/>
+          <w:b/>
+          <w:sz w:val="26"/>
+          <w:szCs w:val="26"/>
+        </w:rPr>
+        <w:lastRenderedPageBreak/>
+        <w:t>Parte 3: O Gerenciador de Entidades</w:t>
+      </w:r>
+    </w:p>
+    <w:p>
+      <w:pPr>
+        <w:spacing w:after="0" w:line="240" w:lineRule="auto"/>
+        <w:jc w:val="both"/>
+        <w:rPr>
+          <w:rFonts w:cs="Calibri"/>
+        </w:rPr>
+      </w:pPr>
+    </w:p>
+    <w:p>
+      <w:pPr>
+        <w:spacing w:after="0" w:line="240" w:lineRule="auto"/>
+        <w:jc w:val="both"/>
+        <w:rPr>
+          <w:rFonts w:eastAsia="Times New Roman" w:cs="Calibri"/>
+          <w:b/>
+          <w:bCs/>
+          <w:color w:val="000000"/>
+          <w:lang w:eastAsia="pt-BR"/>
+        </w:rPr>
+      </w:pPr>
+      <w:r>
+        <w:rPr>
+          <w:rFonts w:eastAsia="Times New Roman" w:cs="Calibri"/>
+          <w:b/>
+          <w:bCs/>
+          <w:color w:val="000000"/>
+          <w:lang w:eastAsia="pt-BR"/>
+        </w:rPr>
+        <w:t xml:space="preserve">01)O que é o </w:t>
+      </w:r>
+      <w:r>
+        <w:rPr>
+          <w:rFonts w:eastAsia="Times New Roman" w:cs="Calibri"/>
+          <w:b/>
+          <w:bCs/>
+          <w:color w:val="000000"/>
+          <w:lang w:eastAsia="pt-BR"/>
+        </w:rPr>
+        <w:t>Entitymanager</w:t>
+      </w:r>
+      <w:r>
+        <w:rPr>
+          <w:rFonts w:eastAsia="Times New Roman" w:cs="Calibri"/>
+          <w:b/>
+          <w:bCs/>
+          <w:color w:val="000000"/>
+          <w:lang w:eastAsia="pt-BR"/>
+        </w:rPr>
+        <w:t>? Para que ele serve?  “Dê exemplos.”</w:t>
+      </w:r>
+    </w:p>
+    <w:p>
+      <w:pPr>
+        <w:spacing w:after="0" w:line="240" w:lineRule="auto"/>
+        <w:ind w:firstLine="708"/>
+        <w:jc w:val="both"/>
+        <w:rPr>
+          <w:rFonts w:ascii="Verdana" w:hAnsi="Verdana"/>
+          <w:color w:val="384042"/>
+          <w:sz w:val="20"/>
+          <w:szCs w:val="20"/>
+        </w:rPr>
+      </w:pPr>
+      <w:r>
+        <w:rPr>
+          <w:rFonts w:eastAsia="Times New Roman" w:cs="Calibri"/>
+          <w:color w:val="000000"/>
+          <w:lang w:eastAsia="pt-BR"/>
+        </w:rPr>
+        <w:t xml:space="preserve">É o serviço central para todas as ações de persistência, sendo responsável pelas operações de persistência de objetos. O </w:t>
+      </w:r>
+      <w:r>
+        <w:rPr>
+          <w:rFonts w:eastAsia="Times New Roman" w:cs="Calibri"/>
+          <w:color w:val="000000"/>
+          <w:lang w:eastAsia="pt-BR"/>
+        </w:rPr>
+        <w:t>Entitymanager</w:t>
+      </w:r>
+      <w:r>
+        <w:rPr>
+          <w:rFonts w:eastAsia="Times New Roman" w:cs="Calibri"/>
+          <w:color w:val="000000"/>
+          <w:lang w:eastAsia="pt-BR"/>
+        </w:rPr>
+        <w:t xml:space="preserve"> é uma classe</w:t>
+      </w:r>
+      <w:r>
+        <w:rPr>
+          <w:rFonts w:eastAsia="Times New Roman" w:cs="Calibri"/>
+          <w:color w:val="000000"/>
+          <w:lang w:eastAsia="pt-BR"/>
+        </w:rPr>
+        <w:t xml:space="preserve"> que</w:t>
+      </w:r>
+      <w:r>
+        <w:rPr>
+          <w:rFonts w:eastAsia="Times New Roman" w:cs="Calibri"/>
+          <w:color w:val="000000"/>
+          <w:lang w:eastAsia="pt-BR"/>
+        </w:rPr>
+        <w:t xml:space="preserve"> </w:t>
+      </w:r>
+      <w:r>
+        <w:rPr>
+          <w:rFonts w:eastAsia="Times New Roman" w:cs="Calibri"/>
+          <w:color w:val="000000"/>
+          <w:lang w:eastAsia="pt-BR"/>
+        </w:rPr>
+        <w:t>se interage</w:t>
+      </w:r>
+      <w:r>
+        <w:rPr>
+          <w:rFonts w:eastAsia="Times New Roman" w:cs="Calibri"/>
+          <w:color w:val="000000"/>
+          <w:lang w:eastAsia="pt-BR"/>
+        </w:rPr>
+        <w:t xml:space="preserve"> com o banco de dados, assim </w:t>
+      </w:r>
+      <w:r>
+        <w:rPr>
+          <w:rFonts w:ascii="Verdana" w:hAnsi="Verdana"/>
+          <w:color w:val="384042"/>
+          <w:sz w:val="20"/>
+          <w:szCs w:val="20"/>
+        </w:rPr>
+        <w:t xml:space="preserve">o </w:t>
+      </w:r>
+      <w:r>
+        <w:rPr>
+          <w:rFonts w:ascii="Verdana" w:hAnsi="Verdana"/>
+          <w:color w:val="384042"/>
+          <w:sz w:val="20"/>
+          <w:szCs w:val="20"/>
+        </w:rPr>
+        <w:t>Entitymanager</w:t>
+      </w:r>
+      <w:r>
+        <w:rPr>
+          <w:rFonts w:ascii="Verdana" w:hAnsi="Verdana"/>
+          <w:color w:val="384042"/>
+          <w:sz w:val="20"/>
+          <w:szCs w:val="20"/>
+        </w:rPr>
+        <w:t xml:space="preserve"> administra o O/R que o mapeia entre uma classe de entidade e uma fonte de dados subjacente. O </w:t>
+      </w:r>
+      <w:r>
+        <w:rPr>
+          <w:rFonts w:ascii="Verdana" w:hAnsi="Verdana"/>
+          <w:color w:val="384042"/>
+          <w:sz w:val="20"/>
+          <w:szCs w:val="20"/>
+        </w:rPr>
+        <w:t>Entitymanager</w:t>
+      </w:r>
+      <w:r>
+        <w:rPr>
+          <w:rFonts w:ascii="Verdana" w:hAnsi="Verdana"/>
+          <w:color w:val="384042"/>
+          <w:sz w:val="20"/>
+          <w:szCs w:val="20"/>
+        </w:rPr>
+        <w:t xml:space="preserve"> provê APIs para criar consultas, buscando objetos, sincronizando objetos, e inserindo objetos no banco de dados. Também pode prover caching e pode administrar a interação entre uma entidade e serviços transacionais em um ambiente Java EE como JTA. O </w:t>
+      </w:r>
+      <w:r>
+        <w:rPr>
+          <w:rFonts w:ascii="Verdana" w:hAnsi="Verdana"/>
+          <w:color w:val="384042"/>
+          <w:sz w:val="20"/>
+          <w:szCs w:val="20"/>
+        </w:rPr>
+        <w:t>Entitymanager</w:t>
+      </w:r>
+      <w:r>
+        <w:rPr>
+          <w:rFonts w:ascii="Verdana" w:hAnsi="Verdana"/>
+          <w:color w:val="384042"/>
+          <w:sz w:val="20"/>
+          <w:szCs w:val="20"/>
+        </w:rPr>
+        <w:t xml:space="preserve"> é firmemente integrado com Java EE e EJB</w:t>
+      </w:r>
+      <w:r>
+        <w:rPr>
+          <w:rFonts w:ascii="Verdana" w:hAnsi="Verdana"/>
+          <w:color w:val="384042"/>
+          <w:sz w:val="20"/>
+          <w:szCs w:val="20"/>
+        </w:rPr>
+        <w:t>, mas</w:t>
+      </w:r>
+      <w:r>
+        <w:rPr>
+          <w:rFonts w:ascii="Verdana" w:hAnsi="Verdana"/>
+          <w:color w:val="384042"/>
+          <w:sz w:val="20"/>
+          <w:szCs w:val="20"/>
+        </w:rPr>
+        <w:t xml:space="preserve"> não é limitado a estes ambientes;  pode ser usado em programas de Java SE.</w:t>
+      </w:r>
+    </w:p>
+    <w:p>
+      <w:pPr>
+        <w:spacing w:after="0" w:line="240" w:lineRule="auto"/>
+        <w:ind w:firstLine="708"/>
+        <w:jc w:val="both"/>
+        <w:rPr>
+          <w:rFonts w:eastAsia="Times New Roman" w:cs="Calibri"/>
+          <w:color w:val="000000"/>
+          <w:lang w:val="en-GB" w:eastAsia="pt-BR"/>
+        </w:rPr>
+      </w:pPr>
+      <w:r>
+        <w:rPr>
+          <w:rFonts w:eastAsia="Times New Roman" w:cs="Calibri"/>
+          <w:color w:val="000000"/>
+          <w:lang w:val="en-GB" w:eastAsia="pt-BR"/>
+        </w:rPr>
+        <w:t>Exemplo de EntityManager:</w:t>
+      </w:r>
+    </w:p>
+    <w:p>
+      <w:pPr>
+        <w:spacing w:after="0" w:line="240" w:lineRule="auto"/>
+        <w:ind w:firstLine="708"/>
+        <w:jc w:val="both"/>
+        <w:rPr>
+          <w:rFonts w:eastAsia="Times New Roman" w:cs="Calibri"/>
+          <w:color w:val="000000"/>
+          <w:lang w:val="en-GB" w:eastAsia="pt-BR"/>
+        </w:rPr>
+      </w:pPr>
+    </w:p>
+    <w:p>
+      <w:pPr>
+        <w:spacing w:after="0" w:line="240" w:lineRule="auto"/>
+        <w:ind w:firstLine="708"/>
+        <w:jc w:val="both"/>
+        <w:rPr>
+          <w:rFonts w:eastAsia="Times New Roman" w:cs="Calibri"/>
+          <w:i/>
+          <w:color w:val="000000"/>
+          <w:sz w:val="20"/>
+          <w:szCs w:val="20"/>
+          <w:lang w:val="en-GB" w:eastAsia="pt-BR"/>
+        </w:rPr>
+      </w:pPr>
+      <w:r>
+        <w:rPr>
+          <w:rFonts w:eastAsia="Times New Roman" w:cs="Calibri"/>
+          <w:i/>
+          <w:color w:val="000000"/>
+          <w:sz w:val="20"/>
+          <w:szCs w:val="20"/>
+          <w:lang w:val="en-GB" w:eastAsia="pt-BR"/>
+        </w:rPr>
+        <w:t>Public class ClienteRepository{</w:t>
+      </w:r>
+    </w:p>
+    <w:p>
+      <w:pPr>
+        <w:spacing w:after="0" w:line="240" w:lineRule="auto"/>
+        <w:ind w:firstLine="708"/>
+        <w:jc w:val="both"/>
+        <w:rPr>
+          <w:rFonts w:eastAsia="Times New Roman" w:cs="Calibri"/>
+          <w:i/>
+          <w:color w:val="000000"/>
+          <w:sz w:val="20"/>
+          <w:szCs w:val="20"/>
+          <w:lang w:val="en-GB" w:eastAsia="pt-BR"/>
+        </w:rPr>
+      </w:pPr>
+      <w:r>
+        <w:rPr>
+          <w:rFonts w:eastAsia="Times New Roman" w:cs="Calibri"/>
+          <w:i/>
+          <w:color w:val="000000"/>
+          <w:sz w:val="20"/>
+          <w:szCs w:val="20"/>
+          <w:lang w:val="en-GB" w:eastAsia="pt-BR"/>
+        </w:rPr>
+        <w:tab/>
+        <w:t>Private EntityManager manager;</w:t>
+      </w:r>
+    </w:p>
+    <w:p>
+      <w:pPr>
+        <w:spacing w:after="0" w:line="240" w:lineRule="auto"/>
+        <w:ind w:firstLine="708"/>
+        <w:jc w:val="both"/>
+        <w:rPr>
+          <w:rFonts w:eastAsia="Times New Roman" w:cs="Calibri"/>
+          <w:i/>
+          <w:color w:val="000000"/>
+          <w:sz w:val="20"/>
+          <w:szCs w:val="20"/>
+          <w:lang w:val="en-GB" w:eastAsia="pt-BR"/>
+        </w:rPr>
+      </w:pPr>
+      <w:r>
+        <w:rPr>
+          <w:rFonts w:eastAsia="Times New Roman" w:cs="Calibri"/>
+          <w:i/>
+          <w:color w:val="000000"/>
+          <w:sz w:val="20"/>
+          <w:szCs w:val="20"/>
+          <w:lang w:val="en-GB" w:eastAsia="pt-BR"/>
+        </w:rPr>
+        <w:tab/>
+      </w:r>
+      <w:r>
+        <w:rPr>
+          <w:rFonts w:eastAsia="Times New Roman" w:cs="Calibri"/>
+          <w:i/>
+          <w:color w:val="000000"/>
+          <w:sz w:val="20"/>
+          <w:szCs w:val="20"/>
+          <w:lang w:val="en-GB" w:eastAsia="pt-BR"/>
+        </w:rPr>
+        <w:t>Private EntityManagerFactory factory;</w:t>
+      </w:r>
+    </w:p>
+    <w:p>
+      <w:pPr>
+        <w:spacing w:after="0" w:line="240" w:lineRule="auto"/>
+        <w:ind w:left="708" w:firstLine="708"/>
+        <w:jc w:val="both"/>
+        <w:rPr>
+          <w:rFonts w:eastAsia="Times New Roman" w:cs="Calibri"/>
+          <w:i/>
+          <w:color w:val="000000"/>
+          <w:sz w:val="20"/>
+          <w:szCs w:val="20"/>
+          <w:lang w:val="en-GB" w:eastAsia="pt-BR"/>
+        </w:rPr>
+      </w:pPr>
+      <w:r>
+        <w:rPr>
+          <w:rFonts w:eastAsia="Times New Roman" w:cs="Calibri"/>
+          <w:i/>
+          <w:color w:val="000000"/>
+          <w:sz w:val="20"/>
+          <w:szCs w:val="20"/>
+          <w:lang w:val="en-GB" w:eastAsia="pt-BR"/>
+        </w:rPr>
+        <w:t>Private EntityTransaction transaction;</w:t>
+      </w:r>
+    </w:p>
+    <w:p>
+      <w:pPr>
+        <w:spacing w:after="0" w:line="240" w:lineRule="auto"/>
+        <w:ind w:left="708" w:firstLine="708"/>
+        <w:jc w:val="both"/>
+        <w:rPr>
+          <w:rFonts w:eastAsia="Times New Roman" w:cs="Calibri"/>
+          <w:i/>
+          <w:color w:val="000000"/>
+          <w:sz w:val="20"/>
+          <w:szCs w:val="20"/>
+          <w:lang w:val="en-GB" w:eastAsia="pt-BR"/>
+        </w:rPr>
+      </w:pPr>
+      <w:r>
+        <w:rPr>
+          <w:rFonts w:eastAsia="Times New Roman" w:cs="Calibri"/>
+          <w:i/>
+          <w:color w:val="000000"/>
+          <w:sz w:val="20"/>
+          <w:szCs w:val="20"/>
+          <w:lang w:val="en-GB" w:eastAsia="pt-BR"/>
+        </w:rPr>
+        <w:t>Public ClienteRepository(){</w:t>
+      </w:r>
+    </w:p>
+    <w:p>
+      <w:pPr>
+        <w:spacing w:after="0" w:line="240" w:lineRule="auto"/>
+        <w:ind w:left="708" w:firstLine="708"/>
+        <w:jc w:val="both"/>
+        <w:rPr>
+          <w:rFonts w:eastAsia="Times New Roman" w:cs="Calibri"/>
+          <w:i/>
+          <w:color w:val="000000"/>
+          <w:sz w:val="20"/>
+          <w:szCs w:val="20"/>
+          <w:lang w:val="en-GB" w:eastAsia="pt-BR"/>
+        </w:rPr>
+      </w:pPr>
+      <w:r>
+        <w:rPr>
+          <w:rFonts w:eastAsia="Times New Roman" w:cs="Calibri"/>
+          <w:i/>
+          <w:color w:val="000000"/>
+          <w:sz w:val="20"/>
+          <w:szCs w:val="20"/>
+          <w:lang w:val="en-GB" w:eastAsia="pt-BR"/>
+        </w:rPr>
+        <w:tab/>
+        <w:t>factory=Persistence.CreateEntityManagerFactory (“teste_jpa”);</w:t>
+      </w:r>
+    </w:p>
+    <w:p>
+      <w:pPr>
+        <w:spacing w:after="0" w:line="240" w:lineRule="auto"/>
+        <w:ind w:left="708" w:firstLine="708"/>
+        <w:jc w:val="both"/>
+        <w:rPr>
+          <w:rFonts w:eastAsia="Times New Roman" w:cs="Calibri"/>
+          <w:i/>
+          <w:color w:val="000000"/>
+          <w:sz w:val="20"/>
+          <w:szCs w:val="20"/>
+          <w:lang w:val="en-GB" w:eastAsia="pt-BR"/>
+        </w:rPr>
+      </w:pPr>
+      <w:r>
+        <w:rPr>
+          <w:rFonts w:eastAsia="Times New Roman" w:cs="Calibri"/>
+          <w:i/>
+          <w:color w:val="000000"/>
+          <w:sz w:val="20"/>
+          <w:szCs w:val="20"/>
+          <w:lang w:val="en-GB" w:eastAsia="pt-BR"/>
+        </w:rPr>
+        <w:tab/>
+        <w:t>manager=factory.CreateEntityManager();</w:t>
+      </w:r>
+    </w:p>
+    <w:p>
+      <w:pPr>
+        <w:spacing w:after="0" w:line="240" w:lineRule="auto"/>
+        <w:ind w:left="708" w:firstLine="708"/>
+        <w:jc w:val="both"/>
+        <w:rPr>
+          <w:rFonts w:eastAsia="Times New Roman" w:cs="Calibri"/>
+          <w:i/>
+          <w:color w:val="000000"/>
+          <w:sz w:val="20"/>
+          <w:szCs w:val="20"/>
+          <w:lang w:val="en-GB" w:eastAsia="pt-BR"/>
+        </w:rPr>
+      </w:pPr>
+      <w:r>
+        <w:rPr>
+          <w:rFonts w:eastAsia="Times New Roman" w:cs="Calibri"/>
+          <w:i/>
+          <w:color w:val="000000"/>
+          <w:sz w:val="20"/>
+          <w:szCs w:val="20"/>
+          <w:lang w:val="en-GB" w:eastAsia="pt-BR"/>
+        </w:rPr>
+        <w:tab/>
+        <w:t>public void Save (Cliente obj) throws Exception{</w:t>
+      </w:r>
+    </w:p>
+    <w:p>
+      <w:pPr>
+        <w:spacing w:after="0" w:line="240" w:lineRule="auto"/>
+        <w:ind w:left="708" w:firstLine="708"/>
+        <w:jc w:val="both"/>
+        <w:rPr>
+          <w:rFonts w:eastAsia="Times New Roman" w:cs="Calibri"/>
+          <w:i/>
+          <w:color w:val="000000"/>
+          <w:sz w:val="20"/>
+          <w:szCs w:val="20"/>
+          <w:lang w:val="en-GB" w:eastAsia="pt-BR"/>
+        </w:rPr>
+      </w:pPr>
+      <w:r>
+        <w:rPr>
+          <w:rFonts w:eastAsia="Times New Roman" w:cs="Calibri"/>
+          <w:i/>
+          <w:color w:val="000000"/>
+          <w:sz w:val="20"/>
+          <w:szCs w:val="20"/>
+          <w:lang w:val="en-GB" w:eastAsia="pt-BR"/>
+        </w:rPr>
+        <w:tab/>
+      </w:r>
+      <w:r>
+        <w:rPr>
+          <w:rFonts w:eastAsia="Times New Roman" w:cs="Calibri"/>
+          <w:i/>
+          <w:color w:val="000000"/>
+          <w:sz w:val="20"/>
+          <w:szCs w:val="20"/>
+          <w:lang w:val="en-GB" w:eastAsia="pt-BR"/>
+        </w:rPr>
+        <w:tab/>
+        <w:t>try{</w:t>
+      </w:r>
+    </w:p>
+    <w:p>
+      <w:pPr>
+        <w:spacing w:after="0" w:line="240" w:lineRule="auto"/>
+        <w:ind w:left="708" w:firstLine="708"/>
+        <w:jc w:val="both"/>
+        <w:rPr>
+          <w:rFonts w:eastAsia="Times New Roman" w:cs="Calibri"/>
+          <w:i/>
+          <w:color w:val="000000"/>
+          <w:sz w:val="20"/>
+          <w:szCs w:val="20"/>
+          <w:lang w:val="en-GB" w:eastAsia="pt-BR"/>
+        </w:rPr>
+      </w:pPr>
+      <w:r>
+        <w:rPr>
+          <w:rFonts w:eastAsia="Times New Roman" w:cs="Calibri"/>
+          <w:i/>
+          <w:color w:val="000000"/>
+          <w:sz w:val="20"/>
+          <w:szCs w:val="20"/>
+          <w:lang w:val="en-GB" w:eastAsia="pt-BR"/>
+        </w:rPr>
+        <w:tab/>
+      </w:r>
+      <w:r>
+        <w:rPr>
+          <w:rFonts w:eastAsia="Times New Roman" w:cs="Calibri"/>
+          <w:i/>
+          <w:color w:val="000000"/>
+          <w:sz w:val="20"/>
+          <w:szCs w:val="20"/>
+          <w:lang w:val="en-GB" w:eastAsia="pt-BR"/>
+        </w:rPr>
+        <w:tab/>
+      </w:r>
+      <w:r>
+        <w:rPr>
+          <w:rFonts w:eastAsia="Times New Roman" w:cs="Calibri"/>
+          <w:i/>
+          <w:color w:val="000000"/>
+          <w:sz w:val="20"/>
+          <w:szCs w:val="20"/>
+          <w:lang w:val="en-GB" w:eastAsia="pt-BR"/>
+        </w:rPr>
+        <w:tab/>
+        <w:t>transaction=manager.getTransaction();</w:t>
+      </w:r>
+    </w:p>
+    <w:p>
+      <w:pPr>
+        <w:spacing w:after="0" w:line="240" w:lineRule="auto"/>
+        <w:ind w:left="708" w:firstLine="708"/>
+        <w:jc w:val="both"/>
+        <w:rPr>
+          <w:rFonts w:eastAsia="Times New Roman" w:cs="Calibri"/>
+          <w:i/>
+          <w:color w:val="000000"/>
+          <w:sz w:val="20"/>
+          <w:szCs w:val="20"/>
+          <w:lang w:val="en-GB" w:eastAsia="pt-BR"/>
+        </w:rPr>
+      </w:pPr>
+      <w:r>
+        <w:rPr>
+          <w:rFonts w:eastAsia="Times New Roman" w:cs="Calibri"/>
+          <w:i/>
+          <w:color w:val="000000"/>
+          <w:sz w:val="20"/>
+          <w:szCs w:val="20"/>
+          <w:lang w:val="en-GB" w:eastAsia="pt-BR"/>
+        </w:rPr>
+        <w:tab/>
+      </w:r>
+      <w:r>
+        <w:rPr>
+          <w:rFonts w:eastAsia="Times New Roman" w:cs="Calibri"/>
+          <w:i/>
+          <w:color w:val="000000"/>
+          <w:sz w:val="20"/>
+          <w:szCs w:val="20"/>
+          <w:lang w:val="en-GB" w:eastAsia="pt-BR"/>
+        </w:rPr>
+        <w:tab/>
+      </w:r>
+      <w:r>
+        <w:rPr>
+          <w:rFonts w:eastAsia="Times New Roman" w:cs="Calibri"/>
+          <w:i/>
+          <w:color w:val="000000"/>
+          <w:sz w:val="20"/>
+          <w:szCs w:val="20"/>
+          <w:lang w:val="en-GB" w:eastAsia="pt-BR"/>
+        </w:rPr>
+        <w:tab/>
+        <w:t>transaction.begin();</w:t>
+      </w:r>
+    </w:p>
+    <w:p>
+      <w:pPr>
+        <w:spacing w:after="0" w:line="240" w:lineRule="auto"/>
+        <w:ind w:left="708" w:firstLine="708"/>
+        <w:jc w:val="both"/>
+        <w:rPr>
+          <w:rFonts w:eastAsia="Times New Roman" w:cs="Calibri"/>
+          <w:i/>
+          <w:color w:val="000000"/>
+          <w:sz w:val="20"/>
+          <w:szCs w:val="20"/>
+          <w:lang w:val="en-GB" w:eastAsia="pt-BR"/>
+        </w:rPr>
+      </w:pPr>
+      <w:r>
+        <w:rPr>
+          <w:rFonts w:eastAsia="Times New Roman" w:cs="Calibri"/>
+          <w:i/>
+          <w:color w:val="000000"/>
+          <w:sz w:val="20"/>
+          <w:szCs w:val="20"/>
+          <w:lang w:val="en-GB" w:eastAsia="pt-BR"/>
+        </w:rPr>
+        <w:tab/>
+      </w:r>
+      <w:r>
+        <w:rPr>
+          <w:rFonts w:eastAsia="Times New Roman" w:cs="Calibri"/>
+          <w:i/>
+          <w:color w:val="000000"/>
+          <w:sz w:val="20"/>
+          <w:szCs w:val="20"/>
+          <w:lang w:val="en-GB" w:eastAsia="pt-BR"/>
+        </w:rPr>
+        <w:tab/>
+      </w:r>
+      <w:r>
+        <w:rPr>
+          <w:rFonts w:eastAsia="Times New Roman" w:cs="Calibri"/>
+          <w:i/>
+          <w:color w:val="000000"/>
+          <w:sz w:val="20"/>
+          <w:szCs w:val="20"/>
+          <w:lang w:val="en-GB" w:eastAsia="pt-BR"/>
+        </w:rPr>
+        <w:tab/>
+        <w:t>manager.persist(obj);</w:t>
+      </w:r>
+    </w:p>
+    <w:p>
+      <w:pPr>
+        <w:spacing w:after="0" w:line="240" w:lineRule="auto"/>
+        <w:ind w:left="708" w:firstLine="708"/>
+        <w:jc w:val="both"/>
+        <w:rPr>
+          <w:rFonts w:eastAsia="Times New Roman" w:cs="Calibri"/>
+          <w:i/>
+          <w:color w:val="000000"/>
+          <w:sz w:val="20"/>
+          <w:szCs w:val="20"/>
+          <w:lang w:val="en-GB" w:eastAsia="pt-BR"/>
+        </w:rPr>
+      </w:pPr>
+      <w:r>
+        <w:rPr>
+          <w:rFonts w:eastAsia="Times New Roman" w:cs="Calibri"/>
+          <w:i/>
+          <w:color w:val="000000"/>
+          <w:sz w:val="20"/>
+          <w:szCs w:val="20"/>
+          <w:lang w:val="en-GB" w:eastAsia="pt-BR"/>
+        </w:rPr>
+        <w:tab/>
+      </w:r>
+      <w:r>
+        <w:rPr>
+          <w:rFonts w:eastAsia="Times New Roman" w:cs="Calibri"/>
+          <w:i/>
+          <w:color w:val="000000"/>
+          <w:sz w:val="20"/>
+          <w:szCs w:val="20"/>
+          <w:lang w:val="en-GB" w:eastAsia="pt-BR"/>
+        </w:rPr>
+        <w:tab/>
+      </w:r>
+      <w:r>
+        <w:rPr>
+          <w:rFonts w:eastAsia="Times New Roman" w:cs="Calibri"/>
+          <w:i/>
+          <w:color w:val="000000"/>
+          <w:sz w:val="20"/>
+          <w:szCs w:val="20"/>
+          <w:lang w:val="en-GB" w:eastAsia="pt-BR"/>
+        </w:rPr>
+        <w:tab/>
+        <w:t>transaction.commit ();</w:t>
+      </w:r>
+    </w:p>
+    <w:p>
+      <w:pPr>
+        <w:spacing w:after="0" w:line="240" w:lineRule="auto"/>
+        <w:ind w:left="708" w:firstLine="708"/>
+        <w:jc w:val="both"/>
+        <w:rPr>
+          <w:rFonts w:eastAsia="Times New Roman" w:cs="Calibri"/>
+          <w:i/>
+          <w:color w:val="000000"/>
+          <w:sz w:val="20"/>
+          <w:szCs w:val="20"/>
+          <w:lang w:val="en-GB" w:eastAsia="pt-BR"/>
+        </w:rPr>
+      </w:pPr>
+      <w:r>
+        <w:rPr>
+          <w:rFonts w:eastAsia="Times New Roman" w:cs="Calibri"/>
+          <w:i/>
+          <w:color w:val="000000"/>
+          <w:sz w:val="20"/>
+          <w:szCs w:val="20"/>
+          <w:lang w:val="en-GB" w:eastAsia="pt-BR"/>
+        </w:rPr>
+        <w:tab/>
+      </w:r>
+      <w:r>
+        <w:rPr>
+          <w:rFonts w:eastAsia="Times New Roman" w:cs="Calibri"/>
+          <w:i/>
+          <w:color w:val="000000"/>
+          <w:sz w:val="20"/>
+          <w:szCs w:val="20"/>
+          <w:lang w:val="en-GB" w:eastAsia="pt-BR"/>
+        </w:rPr>
+        <w:tab/>
+        <w:t>}</w:t>
+      </w:r>
+    </w:p>
+    <w:p>
+      <w:pPr>
+        <w:spacing w:after="0" w:line="240" w:lineRule="auto"/>
+        <w:ind w:left="708" w:firstLine="708"/>
+        <w:jc w:val="both"/>
+        <w:rPr>
+          <w:rFonts w:eastAsia="Times New Roman" w:cs="Calibri"/>
+          <w:i/>
+          <w:color w:val="000000"/>
+          <w:sz w:val="20"/>
+          <w:szCs w:val="20"/>
+          <w:lang w:val="en-GB" w:eastAsia="pt-BR"/>
+        </w:rPr>
+      </w:pPr>
+      <w:r>
+        <w:rPr>
+          <w:rFonts w:eastAsia="Times New Roman" w:cs="Calibri"/>
+          <w:i/>
+          <w:color w:val="000000"/>
+          <w:sz w:val="20"/>
+          <w:szCs w:val="20"/>
+          <w:lang w:val="en-GB" w:eastAsia="pt-BR"/>
+        </w:rPr>
+        <w:tab/>
+      </w:r>
+      <w:r>
+        <w:rPr>
+          <w:rFonts w:eastAsia="Times New Roman" w:cs="Calibri"/>
+          <w:i/>
+          <w:color w:val="000000"/>
+          <w:sz w:val="20"/>
+          <w:szCs w:val="20"/>
+          <w:lang w:val="en-GB" w:eastAsia="pt-BR"/>
+        </w:rPr>
+        <w:tab/>
+        <w:t>Catch(Exception ex){</w:t>
+      </w:r>
+    </w:p>
+    <w:p>
+      <w:pPr>
+        <w:spacing w:after="0" w:line="240" w:lineRule="auto"/>
+        <w:ind w:left="708" w:firstLine="708"/>
+        <w:jc w:val="both"/>
+        <w:rPr>
+          <w:rFonts w:eastAsia="Times New Roman" w:cs="Calibri"/>
+          <w:i/>
+          <w:color w:val="000000"/>
+          <w:sz w:val="20"/>
+          <w:szCs w:val="20"/>
+          <w:lang w:val="en-GB" w:eastAsia="pt-BR"/>
+        </w:rPr>
+      </w:pPr>
+      <w:r>
+        <w:rPr>
+          <w:rFonts w:eastAsia="Times New Roman" w:cs="Calibri"/>
+          <w:i/>
+          <w:color w:val="000000"/>
+          <w:sz w:val="20"/>
+          <w:szCs w:val="20"/>
+          <w:lang w:val="en-GB" w:eastAsia="pt-BR"/>
+        </w:rPr>
+        <w:tab/>
+      </w:r>
+      <w:r>
+        <w:rPr>
+          <w:rFonts w:eastAsia="Times New Roman" w:cs="Calibri"/>
+          <w:i/>
+          <w:color w:val="000000"/>
+          <w:sz w:val="20"/>
+          <w:szCs w:val="20"/>
+          <w:lang w:val="en-GB" w:eastAsia="pt-BR"/>
+        </w:rPr>
+        <w:tab/>
+      </w:r>
+      <w:r>
+        <w:rPr>
+          <w:rFonts w:eastAsia="Times New Roman" w:cs="Calibri"/>
+          <w:i/>
+          <w:color w:val="000000"/>
+          <w:sz w:val="20"/>
+          <w:szCs w:val="20"/>
+          <w:lang w:val="en-GB" w:eastAsia="pt-BR"/>
+        </w:rPr>
+        <w:tab/>
+        <w:t>Transaction.rollback;</w:t>
+      </w:r>
+    </w:p>
+    <w:p>
+      <w:pPr>
+        <w:spacing w:after="0" w:line="240" w:lineRule="auto"/>
+        <w:ind w:left="708" w:firstLine="708"/>
+        <w:jc w:val="both"/>
+        <w:rPr>
+          <w:rFonts w:eastAsia="Times New Roman" w:cs="Calibri"/>
+          <w:i/>
+          <w:color w:val="000000"/>
+          <w:sz w:val="20"/>
+          <w:szCs w:val="20"/>
+          <w:lang w:eastAsia="pt-BR"/>
+        </w:rPr>
+      </w:pPr>
+      <w:r>
+        <w:rPr>
+          <w:rFonts w:eastAsia="Times New Roman" w:cs="Calibri"/>
+          <w:i/>
+          <w:color w:val="000000"/>
+          <w:sz w:val="20"/>
+          <w:szCs w:val="20"/>
+          <w:lang w:val="en-GB" w:eastAsia="pt-BR"/>
+        </w:rPr>
+        <w:tab/>
+      </w:r>
+      <w:r>
+        <w:rPr>
+          <w:rFonts w:eastAsia="Times New Roman" w:cs="Calibri"/>
+          <w:i/>
+          <w:color w:val="000000"/>
+          <w:sz w:val="20"/>
+          <w:szCs w:val="20"/>
+          <w:lang w:val="en-GB" w:eastAsia="pt-BR"/>
+        </w:rPr>
+        <w:tab/>
+      </w:r>
+      <w:r>
+        <w:rPr>
+          <w:rFonts w:eastAsia="Times New Roman" w:cs="Calibri"/>
+          <w:i/>
+          <w:color w:val="000000"/>
+          <w:sz w:val="20"/>
+          <w:szCs w:val="20"/>
+          <w:lang w:val="en-GB" w:eastAsia="pt-BR"/>
+        </w:rPr>
+        <w:tab/>
+      </w:r>
+      <w:r>
+        <w:rPr>
+          <w:rFonts w:eastAsia="Times New Roman" w:cs="Calibri"/>
+          <w:i/>
+          <w:color w:val="000000"/>
+          <w:sz w:val="20"/>
+          <w:szCs w:val="20"/>
+          <w:lang w:eastAsia="pt-BR"/>
+        </w:rPr>
+        <w:t>Throw ex;</w:t>
+      </w:r>
+    </w:p>
+    <w:p>
+      <w:pPr>
+        <w:spacing w:after="0" w:line="240" w:lineRule="auto"/>
+        <w:ind w:left="708" w:firstLine="708"/>
+        <w:jc w:val="both"/>
+        <w:rPr>
+          <w:rFonts w:eastAsia="Times New Roman" w:cs="Calibri"/>
+          <w:i/>
+          <w:color w:val="000000"/>
+          <w:sz w:val="20"/>
+          <w:szCs w:val="20"/>
+          <w:lang w:eastAsia="pt-BR"/>
+        </w:rPr>
+      </w:pPr>
+      <w:r>
+        <w:rPr>
+          <w:rFonts w:eastAsia="Times New Roman" w:cs="Calibri"/>
+          <w:i/>
+          <w:color w:val="000000"/>
+          <w:sz w:val="20"/>
+          <w:szCs w:val="20"/>
+          <w:lang w:eastAsia="pt-BR"/>
+        </w:rPr>
+        <w:tab/>
+      </w:r>
+      <w:r>
+        <w:rPr>
+          <w:rFonts w:eastAsia="Times New Roman" w:cs="Calibri"/>
+          <w:i/>
+          <w:color w:val="000000"/>
+          <w:sz w:val="20"/>
+          <w:szCs w:val="20"/>
+          <w:lang w:eastAsia="pt-BR"/>
+        </w:rPr>
+        <w:tab/>
+        <w:t>}</w:t>
+      </w:r>
+    </w:p>
+    <w:p>
+      <w:pPr>
+        <w:spacing w:after="0" w:line="240" w:lineRule="auto"/>
+        <w:ind w:left="708" w:firstLine="708"/>
+        <w:jc w:val="both"/>
+        <w:rPr>
+          <w:rFonts w:eastAsia="Times New Roman" w:cs="Calibri"/>
+          <w:i/>
+          <w:color w:val="000000"/>
+          <w:sz w:val="20"/>
+          <w:szCs w:val="20"/>
+          <w:lang w:eastAsia="pt-BR"/>
+        </w:rPr>
+      </w:pPr>
+      <w:r>
+        <w:rPr>
+          <w:rFonts w:eastAsia="Times New Roman" w:cs="Calibri"/>
+          <w:i/>
+          <w:color w:val="000000"/>
+          <w:sz w:val="20"/>
+          <w:szCs w:val="20"/>
+          <w:lang w:eastAsia="pt-BR"/>
+        </w:rPr>
+        <w:tab/>
+        <w:t>}</w:t>
+      </w:r>
+    </w:p>
+    <w:p>
+      <w:pPr>
+        <w:spacing w:after="0" w:line="240" w:lineRule="auto"/>
+        <w:ind w:left="708" w:firstLine="708"/>
+        <w:jc w:val="both"/>
+        <w:rPr>
+          <w:rFonts w:eastAsia="Times New Roman" w:cs="Calibri"/>
+          <w:i/>
+          <w:color w:val="000000"/>
+          <w:sz w:val="20"/>
+          <w:szCs w:val="20"/>
+          <w:lang w:eastAsia="pt-BR"/>
+        </w:rPr>
+      </w:pPr>
+      <w:r>
+        <w:rPr>
+          <w:rFonts w:eastAsia="Times New Roman" w:cs="Calibri"/>
+          <w:i/>
+          <w:color w:val="000000"/>
+          <w:sz w:val="20"/>
+          <w:szCs w:val="20"/>
+          <w:lang w:eastAsia="pt-BR"/>
+        </w:rPr>
+        <w:t>}</w:t>
+      </w:r>
+    </w:p>
+    <w:p>
+      <w:pPr>
+        <w:spacing w:after="0" w:line="240" w:lineRule="auto"/>
+        <w:ind w:firstLine="708"/>
+        <w:jc w:val="both"/>
+        <w:rPr>
+          <w:rFonts w:eastAsia="Times New Roman" w:cs="Calibri"/>
+          <w:color w:val="000000"/>
+          <w:lang w:eastAsia="pt-BR"/>
+        </w:rPr>
+      </w:pPr>
+    </w:p>
+    <w:p>
+      <w:pPr>
+        <w:spacing w:after="0" w:line="240" w:lineRule="auto"/>
+        <w:ind w:firstLine="708"/>
+        <w:jc w:val="both"/>
+        <w:rPr>
+          <w:rFonts w:eastAsia="Times New Roman" w:cs="Calibri"/>
+          <w:b/>
+          <w:color w:val="000000"/>
+          <w:lang w:eastAsia="pt-BR"/>
+        </w:rPr>
+      </w:pPr>
+      <w:r>
+        <w:rPr>
+          <w:rFonts w:eastAsia="Times New Roman" w:cs="Calibri"/>
+          <w:lang w:eastAsia="pt-BR"/>
+        </w:rPr>
+        <w:br/>
+      </w:r>
+      <w:r>
+        <w:rPr>
+          <w:rFonts w:eastAsia="Times New Roman" w:cs="Calibri"/>
+          <w:b/>
+          <w:color w:val="000000"/>
+          <w:lang w:eastAsia="pt-BR"/>
+        </w:rPr>
+        <w:t>02)Como se faz consultas no JPA? O que é o objeto Query?</w:t>
+      </w:r>
+    </w:p>
+    <w:p>
+      <w:pPr>
+        <w:spacing w:after="0" w:line="240" w:lineRule="auto"/>
+        <w:ind w:firstLine="708"/>
+        <w:jc w:val="both"/>
+        <w:rPr>
+          <w:rFonts w:eastAsia="Times New Roman" w:cs="Calibri"/>
+          <w:lang w:eastAsia="pt-BR"/>
+        </w:rPr>
+      </w:pPr>
+      <w:r>
+        <w:rPr>
+          <w:rFonts w:eastAsia="Times New Roman" w:cs="Calibri"/>
+          <w:lang w:eastAsia="pt-BR"/>
+        </w:rPr>
+        <w:t xml:space="preserve">As consultas são feitas através do objeto query.  Objeto Query é um padrão de projeto que visa libertar o programador de conhecer e/ou usar uma linguagem de pesquisa de dados como SQL. Martin Flowler define </w:t>
+      </w:r>
+      <w:r>
+        <w:rPr>
+          <w:rFonts w:eastAsia="Times New Roman" w:cs="Calibri"/>
+          <w:i/>
+          <w:lang w:eastAsia="pt-BR"/>
+        </w:rPr>
+        <w:t>Query Object</w:t>
+      </w:r>
+      <w:r>
+        <w:rPr>
+          <w:rFonts w:eastAsia="Times New Roman" w:cs="Calibri"/>
+          <w:lang w:eastAsia="pt-BR"/>
+        </w:rPr>
+        <w:t xml:space="preserve"> como uma especialização do padrão </w:t>
+      </w:r>
+      <w:r>
+        <w:rPr>
+          <w:rFonts w:eastAsia="Times New Roman" w:cs="Calibri"/>
+          <w:i/>
+          <w:lang w:eastAsia="pt-BR"/>
+        </w:rPr>
+        <w:t>interpreter</w:t>
+      </w:r>
+      <w:r>
+        <w:rPr>
+          <w:rFonts w:eastAsia="Times New Roman" w:cs="Calibri"/>
+          <w:lang w:eastAsia="pt-BR"/>
+        </w:rPr>
+        <w:t xml:space="preserve"> que constrói frases SQL de pesquisa com base numa estrutura de objetos. Exemplo de implementação desde conceito são os Criteria do Hibernate.</w:t>
+      </w:r>
+    </w:p>
+    <w:p>
+      <w:pPr>
+        <w:spacing w:after="0" w:line="240" w:lineRule="auto"/>
+        <w:ind w:firstLine="708"/>
+        <w:jc w:val="both"/>
+        <w:rPr>
+          <w:rFonts w:eastAsia="Times New Roman" w:cs="Calibri"/>
+          <w:lang w:eastAsia="pt-BR"/>
+        </w:rPr>
+      </w:pPr>
+      <w:r>
+        <w:rPr>
+          <w:rFonts w:eastAsia="Times New Roman" w:cs="Calibri"/>
+          <w:lang w:eastAsia="pt-BR"/>
+        </w:rPr>
+        <w:t>Existem dois tipos principais de consulta em JPA, consultas nomeadas e consultas dinâmicas. Uma consulta nomeada é usada para uma consulta estática que será usada muitas vezes no aplicativo. A vantagem de uma consulta nomeada é que ela pode ser definida uma vez, em um lugar, e reutilizada no aplicativo. A maioria dos provedores JPA também compila consultas nomeadas, para que eles sejam mais otimizados do que as consultas dinâmicas que normalmente devem ser compilados toda vez que forem executados. Consultas nomeadas são definidas através do NamedQuery e NamedQueries; consultas nomeadas são acessadas através do EntityManager.createNamedQuery.</w:t>
+      </w:r>
+    </w:p>
+    <w:p>
+      <w:pPr>
+        <w:spacing w:after="0" w:line="240" w:lineRule="auto"/>
+        <w:ind w:firstLine="708"/>
+        <w:jc w:val="both"/>
+        <w:rPr>
+          <w:rFonts w:eastAsia="Times New Roman" w:cs="Calibri"/>
+          <w:b/>
+          <w:bCs/>
+          <w:color w:val="000000"/>
+          <w:lang w:eastAsia="pt-BR"/>
+        </w:rPr>
+      </w:pPr>
+      <w:r>
+        <w:rPr>
+          <w:rFonts w:eastAsia="Times New Roman" w:cs="Calibri"/>
+          <w:lang w:eastAsia="pt-BR"/>
+        </w:rPr>
+        <w:t xml:space="preserve">As consultas dinâmicas são normalmente utilizadas quando a consulta depende do contexto. Por exemplo, dependendo de quais itens do formulário de consulta </w:t>
+      </w:r>
+      <w:r>
+        <w:rPr>
+          <w:rFonts w:eastAsia="Times New Roman" w:cs="Calibri"/>
+          <w:lang w:eastAsia="pt-BR"/>
+        </w:rPr>
+        <w:t>for</w:t>
+      </w:r>
+      <w:r>
+        <w:rPr>
+          <w:rFonts w:eastAsia="Times New Roman" w:cs="Calibri"/>
+          <w:lang w:eastAsia="pt-BR"/>
+        </w:rPr>
+        <w:t xml:space="preserve"> </w:t>
+      </w:r>
+      <w:r>
+        <w:rPr>
+          <w:rFonts w:eastAsia="Times New Roman" w:cs="Calibri"/>
+          <w:lang w:eastAsia="pt-BR"/>
+        </w:rPr>
+        <w:t>preenchida, a consulta</w:t>
+      </w:r>
+      <w:r>
+        <w:rPr>
+          <w:rFonts w:eastAsia="Times New Roman" w:cs="Calibri"/>
+          <w:lang w:eastAsia="pt-BR"/>
+        </w:rPr>
+        <w:t xml:space="preserve"> pode ter diferentes parâmetros. As consultas dinâmicas são também úteis para consultas incomuns, ou protótipos. As consultas dinâmicas são acessadas através do </w:t>
+      </w:r>
+      <w:r>
+        <w:rPr>
+          <w:rFonts w:eastAsia="Times New Roman" w:cs="Calibri"/>
+          <w:lang w:eastAsia="pt-BR"/>
+        </w:rPr>
+        <w:lastRenderedPageBreak/>
+        <w:t>EntityManager.createQuery.</w:t>
+      </w:r>
+      <w:r>
+        <w:rPr>
+          <w:rFonts w:eastAsia="Times New Roman" w:cs="Calibri"/>
+          <w:lang w:eastAsia="pt-BR"/>
+        </w:rPr>
+        <w:br/>
+      </w:r>
+      <w:r>
+        <w:rPr>
+          <w:rFonts w:eastAsia="Times New Roman" w:cs="Calibri"/>
+          <w:lang w:eastAsia="pt-BR"/>
+        </w:rPr>
+        <w:br/>
+      </w:r>
+      <w:r>
+        <w:rPr>
+          <w:rFonts w:eastAsia="Times New Roman" w:cs="Calibri"/>
+          <w:b/>
+          <w:bCs/>
+          <w:color w:val="000000"/>
+          <w:lang w:eastAsia="pt-BR"/>
+        </w:rPr>
+        <w:t>03)O que é JPQL? Dê exemplos.</w:t>
+      </w:r>
+    </w:p>
+    <w:p>
+      <w:pPr>
+        <w:spacing w:after="0" w:line="240" w:lineRule="auto"/>
+        <w:ind w:firstLine="708"/>
+        <w:jc w:val="both"/>
+        <w:rPr>
+          <w:rFonts w:eastAsia="Times New Roman" w:cs="Calibri"/>
+          <w:color w:val="000000"/>
+          <w:lang w:eastAsia="pt-BR"/>
+        </w:rPr>
+      </w:pPr>
+      <w:r>
+        <w:rPr>
+          <w:rFonts w:eastAsia="Times New Roman" w:cs="Calibri"/>
+          <w:color w:val="000000"/>
+          <w:lang w:eastAsia="pt-BR"/>
+        </w:rPr>
+        <w:t xml:space="preserve">Java Persistence Query Language, que permite a construção de consultas usando uma linguagem mais próxima dos objetos e ao mesmo tempo é uma linguagem similar ao SQL. A JPQL é bem definida e flexível, tornando possível escrever quase todas as consultas que podem ser escritas em SQL, ela ate prove </w:t>
+      </w:r>
+      <w:r>
+        <w:rPr>
+          <w:rFonts w:eastAsia="Times New Roman" w:cs="Calibri"/>
+          <w:color w:val="000000"/>
+          <w:lang w:eastAsia="pt-BR"/>
+        </w:rPr>
+        <w:t>alguns comandos</w:t>
+      </w:r>
+      <w:r>
+        <w:rPr>
+          <w:rFonts w:eastAsia="Times New Roman" w:cs="Calibri"/>
+          <w:color w:val="000000"/>
+          <w:lang w:eastAsia="pt-BR"/>
+        </w:rPr>
+        <w:t xml:space="preserve"> particulares de alguns gerenciadores de banco de dados.</w:t>
+      </w:r>
+    </w:p>
+    <w:p>
+      <w:pPr>
+        <w:spacing w:after="0" w:line="240" w:lineRule="auto"/>
+        <w:ind w:firstLine="708"/>
+        <w:jc w:val="both"/>
+        <w:rPr>
+          <w:rFonts w:eastAsia="Times New Roman" w:cs="Calibri"/>
+          <w:color w:val="000000"/>
+          <w:lang w:val="en-GB" w:eastAsia="pt-BR"/>
+        </w:rPr>
+      </w:pPr>
+      <w:r>
+        <w:rPr>
+          <w:rFonts w:eastAsia="Times New Roman" w:cs="Calibri"/>
+          <w:color w:val="000000"/>
+          <w:lang w:eastAsia="pt-BR"/>
+        </w:rPr>
+        <w:t xml:space="preserve">Uma das melhorias sobre o SQL é a facilidade de expressar restrições sobre os relacionamentos entre as entidades nas consultas. Antes feito por meio dos comandos “INNER JOIN”, “OUTER JOIN” etc, o acesso a entidades relacionadas pode ser realizada simplesmente invocando a variável que representa este relacionamento. </w:t>
+      </w:r>
+      <w:r>
+        <w:rPr>
+          <w:rFonts w:eastAsia="Times New Roman" w:cs="Calibri"/>
+          <w:color w:val="000000"/>
+          <w:lang w:val="en-GB" w:eastAsia="pt-BR"/>
+        </w:rPr>
+        <w:t>Por exemplo:</w:t>
+      </w:r>
+    </w:p>
+    <w:p>
+      <w:pPr>
+        <w:spacing w:after="0" w:line="240" w:lineRule="auto"/>
+        <w:ind w:firstLine="708"/>
+        <w:rPr>
+          <w:rFonts w:eastAsia="Times New Roman" w:cs="Calibri"/>
+          <w:i/>
+          <w:sz w:val="20"/>
+          <w:szCs w:val="20"/>
+          <w:lang w:eastAsia="pt-BR"/>
+        </w:rPr>
+      </w:pPr>
+      <w:r>
+        <w:rPr>
+          <w:rFonts w:eastAsia="Times New Roman" w:cs="Calibri"/>
+          <w:lang w:val="en-GB" w:eastAsia="pt-BR"/>
+        </w:rPr>
+        <w:br/>
+      </w:r>
+      <w:r>
+        <w:rPr>
+          <w:rFonts w:eastAsia="Times New Roman" w:cs="Calibri"/>
+          <w:i/>
+          <w:color w:val="000000"/>
+          <w:sz w:val="20"/>
+          <w:szCs w:val="20"/>
+          <w:lang w:val="en-GB" w:eastAsia="pt-BR"/>
+        </w:rPr>
+        <w:t>@NamedQuery(</w:t>
+      </w:r>
+      <w:r>
+        <w:rPr>
+          <w:rFonts w:eastAsia="Times New Roman" w:cs="Calibri"/>
+          <w:i/>
+          <w:sz w:val="20"/>
+          <w:szCs w:val="20"/>
+          <w:lang w:val="en-GB" w:eastAsia="pt-BR"/>
+        </w:rPr>
+        <w:br/>
+      </w:r>
+      <w:r>
+        <w:rPr>
+          <w:rFonts w:eastAsia="Times New Roman" w:cs="Calibri"/>
+          <w:i/>
+          <w:color w:val="000000"/>
+          <w:sz w:val="20"/>
+          <w:szCs w:val="20"/>
+          <w:lang w:val="en-GB" w:eastAsia="pt-BR"/>
+        </w:rPr>
+        <w:t>                   name = "usersFromConditionGreaterEquals",</w:t>
+      </w:r>
+      <w:r>
+        <w:rPr>
+          <w:rFonts w:eastAsia="Times New Roman" w:cs="Calibri"/>
+          <w:i/>
+          <w:sz w:val="20"/>
+          <w:szCs w:val="20"/>
+          <w:lang w:val="en-GB" w:eastAsia="pt-BR"/>
+        </w:rPr>
+        <w:br/>
+      </w:r>
+      <w:r>
+        <w:rPr>
+          <w:rFonts w:eastAsia="Times New Roman" w:cs="Calibri"/>
+          <w:i/>
+          <w:color w:val="000000"/>
+          <w:sz w:val="20"/>
+          <w:szCs w:val="20"/>
+          <w:lang w:val="en-GB" w:eastAsia="pt-BR"/>
+        </w:rPr>
+        <w:t>                   query = "select v.user from CellValue v "</w:t>
+      </w:r>
+      <w:r>
+        <w:rPr>
+          <w:rFonts w:eastAsia="Times New Roman" w:cs="Calibri"/>
+          <w:i/>
+          <w:sz w:val="20"/>
+          <w:szCs w:val="20"/>
+          <w:lang w:val="en-GB" w:eastAsia="pt-BR"/>
+        </w:rPr>
+        <w:br/>
+      </w:r>
+      <w:r>
+        <w:rPr>
+          <w:rFonts w:eastAsia="Times New Roman" w:cs="Calibri"/>
+          <w:i/>
+          <w:color w:val="000000"/>
+          <w:sz w:val="20"/>
+          <w:szCs w:val="20"/>
+          <w:lang w:val="en-GB" w:eastAsia="pt-BR"/>
+        </w:rPr>
+        <w:t xml:space="preserve">                   + "where v.cell.matrix = ? and v.cell.knowledge = ? and v.cell.ability = ? and v.grade &gt;= ? </w:t>
+      </w:r>
+      <w:r>
+        <w:rPr>
+          <w:rFonts w:eastAsia="Times New Roman" w:cs="Calibri"/>
+          <w:i/>
+          <w:color w:val="000000"/>
+          <w:sz w:val="20"/>
+          <w:szCs w:val="20"/>
+          <w:lang w:eastAsia="pt-BR"/>
+        </w:rPr>
+        <w:t>"),</w:t>
+      </w:r>
+    </w:p>
+    <w:p>
+      <w:pPr>
+        <w:spacing w:after="0" w:line="240" w:lineRule="auto"/>
+        <w:ind w:firstLine="708"/>
+        <w:jc w:val="both"/>
+        <w:rPr>
+          <w:rFonts w:eastAsia="Times New Roman" w:cs="Calibri"/>
+          <w:lang w:eastAsia="pt-BR"/>
+        </w:rPr>
+      </w:pPr>
+    </w:p>
+    <w:p>
+      <w:pPr>
+        <w:spacing w:after="0" w:line="240" w:lineRule="auto"/>
+        <w:ind w:firstLine="708"/>
+        <w:jc w:val="both"/>
+        <w:rPr>
+          <w:rFonts w:eastAsia="Times New Roman" w:cs="Calibri"/>
+          <w:color w:val="000000"/>
+          <w:lang w:eastAsia="pt-BR"/>
+        </w:rPr>
+      </w:pPr>
+      <w:r>
+        <w:rPr>
+          <w:rFonts w:eastAsia="Times New Roman" w:cs="Calibri"/>
+          <w:color w:val="000000"/>
+          <w:lang w:eastAsia="pt-BR"/>
+        </w:rPr>
+        <w:t xml:space="preserve">No exemplo acima, especificamos "select v.user from CellValue v". Isto quer dizer que queremos os usuários referenciados </w:t>
+      </w:r>
+      <w:r>
+        <w:rPr>
+          <w:rFonts w:eastAsia="Times New Roman" w:cs="Calibri"/>
+          <w:color w:val="000000"/>
+          <w:lang w:eastAsia="pt-BR"/>
+        </w:rPr>
+        <w:t>pelas instâncias</w:t>
+      </w:r>
+      <w:r>
+        <w:rPr>
+          <w:rFonts w:eastAsia="Times New Roman" w:cs="Calibri"/>
+          <w:color w:val="000000"/>
+          <w:lang w:eastAsia="pt-BR"/>
+        </w:rPr>
+        <w:t xml:space="preserve"> persistidas da entidade CellValue e demos à entidade o apelido "v". </w:t>
+      </w:r>
+      <w:r>
+        <w:rPr>
+          <w:rFonts w:eastAsia="Times New Roman" w:cs="Calibri"/>
+          <w:color w:val="000000"/>
+          <w:lang w:val="en-GB" w:eastAsia="pt-BR"/>
+        </w:rPr>
+        <w:t xml:space="preserve">Depois especificamos "where v.cell.matrix = ? and v.cell.knowledge = ? and v.cell.ability = ? and v.grade &gt;= ?". </w:t>
+      </w:r>
+      <w:r>
+        <w:rPr>
+          <w:rFonts w:eastAsia="Times New Roman" w:cs="Calibri"/>
+          <w:color w:val="000000"/>
+          <w:lang w:eastAsia="pt-BR"/>
+        </w:rPr>
+        <w:t>Isto significa que queremos filtrar as instâncias da entidade CellValue. Os filtros aplicados são:</w:t>
+      </w:r>
+    </w:p>
+    <w:p>
+      <w:pPr>
+        <w:numPr>
+          <w:ilvl w:val="0"/>
+          <w:numId w:val="7"/>
+        </w:numPr>
+        <w:spacing w:after="0" w:line="240" w:lineRule="auto"/>
+        <w:jc w:val="both"/>
+        <w:textAlignment w:val="baseline"/>
+        <w:rPr>
+          <w:rFonts w:eastAsia="Times New Roman" w:cs="Calibri"/>
+          <w:color w:val="000000"/>
+          <w:lang w:eastAsia="pt-BR"/>
+        </w:rPr>
+      </w:pPr>
+      <w:r>
+        <w:rPr>
+          <w:rFonts w:eastAsia="Times New Roman" w:cs="Calibri"/>
+          <w:color w:val="000000"/>
+          <w:lang w:eastAsia="pt-BR"/>
+        </w:rPr>
+        <w:t>"v.cell.matrix = ?" - a matriz referenciada pela célula referenciada pelas instâncias de CellValue deve ser igual à determinada referência passada como parâmetro</w:t>
+      </w:r>
+    </w:p>
+    <w:p>
+      <w:pPr>
+        <w:numPr>
+          <w:ilvl w:val="0"/>
+          <w:numId w:val="7"/>
+        </w:numPr>
+        <w:spacing w:after="0" w:line="240" w:lineRule="auto"/>
+        <w:jc w:val="both"/>
+        <w:textAlignment w:val="baseline"/>
+        <w:rPr>
+          <w:rFonts w:eastAsia="Times New Roman" w:cs="Calibri"/>
+          <w:color w:val="000000"/>
+          <w:lang w:eastAsia="pt-BR"/>
+        </w:rPr>
+      </w:pPr>
+      <w:r>
+        <w:rPr>
+          <w:rFonts w:eastAsia="Times New Roman" w:cs="Calibri"/>
+          <w:color w:val="000000"/>
+          <w:lang w:eastAsia="pt-BR"/>
+        </w:rPr>
+        <w:t>"v.cell.knowledge = ?" - a área de conhecimento referenciada pela célula referenciada pelas instâncias de CellValue deve ser igual à determinada referência passada como parâmetro</w:t>
+      </w:r>
+    </w:p>
+    <w:p>
+      <w:pPr>
+        <w:numPr>
+          <w:ilvl w:val="0"/>
+          <w:numId w:val="7"/>
+        </w:numPr>
+        <w:spacing w:after="0" w:line="240" w:lineRule="auto"/>
+        <w:jc w:val="both"/>
+        <w:textAlignment w:val="baseline"/>
+        <w:rPr>
+          <w:rFonts w:eastAsia="Times New Roman" w:cs="Calibri"/>
+          <w:color w:val="000000"/>
+          <w:lang w:eastAsia="pt-BR"/>
+        </w:rPr>
+      </w:pPr>
+      <w:r>
+        <w:rPr>
+          <w:rFonts w:eastAsia="Times New Roman" w:cs="Calibri"/>
+          <w:color w:val="000000"/>
+          <w:lang w:eastAsia="pt-BR"/>
+        </w:rPr>
+        <w:t>"v.cell.ability = ?" - a habilidade referenciada pela célula referenciada pelas instâncias de CellValue deve ser igual à determinada referência passada como parâmetro</w:t>
+      </w:r>
+    </w:p>
+    <w:p>
+      <w:pPr>
+        <w:numPr>
+          <w:ilvl w:val="0"/>
+          <w:numId w:val="7"/>
+        </w:numPr>
+        <w:spacing w:after="0" w:line="240" w:lineRule="auto"/>
+        <w:jc w:val="both"/>
+        <w:textAlignment w:val="baseline"/>
+        <w:rPr>
+          <w:rFonts w:eastAsia="Times New Roman" w:cs="Calibri"/>
+          <w:color w:val="000000"/>
+          <w:lang w:eastAsia="pt-BR"/>
+        </w:rPr>
+      </w:pPr>
+      <w:r>
+        <w:rPr>
+          <w:rFonts w:eastAsia="Times New Roman" w:cs="Calibri"/>
+          <w:color w:val="000000"/>
+          <w:lang w:eastAsia="pt-BR"/>
+        </w:rPr>
+        <w:t>"v.grade &gt;= ?" - a grau de competência referenciado pela célula referenciada pelas instâncias de CellValue deve ser maior ou igual à determinada referência passada como parâmetro</w:t>
+      </w:r>
+    </w:p>
+    <w:p>
+      <w:pPr>
+        <w:spacing w:after="0" w:line="240" w:lineRule="auto"/>
+        <w:jc w:val="both"/>
+        <w:rPr>
+          <w:rFonts w:cs="Calibri"/>
+          <w:b/>
+        </w:rPr>
+      </w:pPr>
+      <w:r>
+        <w:rPr>
+          <w:rFonts w:cs="Calibri"/>
+        </w:rPr>
+        <w:br/>
+      </w:r>
+      <w:r>
+        <w:rPr>
+          <w:rFonts w:cs="Calibri"/>
+          <w:b/>
+        </w:rPr>
+        <w:t>04)O que é Criteria? Dê exemplos.</w:t>
+      </w:r>
+    </w:p>
+    <w:p>
+      <w:pPr>
+        <w:spacing w:after="0" w:line="240" w:lineRule="auto"/>
+        <w:ind w:firstLine="708"/>
+        <w:jc w:val="both"/>
+        <w:rPr>
+          <w:rFonts w:cs="Calibri"/>
+        </w:rPr>
+      </w:pPr>
+      <w:r>
+        <w:rPr>
+          <w:rFonts w:cs="Calibri"/>
+        </w:rPr>
+        <w:t xml:space="preserve">É uma API orientada a objeto para busca, manipula objetos e suas propriedades tendo como resultado a coleção de objetos Java. </w:t>
+      </w:r>
+      <w:r>
+        <w:rPr>
+          <w:rFonts w:cs="Calibri"/>
+        </w:rPr>
+        <w:t>Uma opção</w:t>
+      </w:r>
+      <w:r>
+        <w:rPr>
+          <w:rFonts w:cs="Calibri"/>
+        </w:rPr>
+        <w:t xml:space="preserve"> para o uso de Critérias para montar estruturas de consultas através de chamadas de métodos.</w:t>
+      </w:r>
+    </w:p>
+    <w:p>
+      <w:pPr>
+        <w:spacing w:after="0" w:line="240" w:lineRule="auto"/>
+        <w:ind w:firstLine="708"/>
+        <w:jc w:val="both"/>
+        <w:rPr>
+          <w:rFonts w:cs="Calibri"/>
+          <w:b/>
+        </w:rPr>
+      </w:pPr>
+    </w:p>
+    <w:tbl>
+      <w:tblPr>
+        <w:tblW w:w="6805" w:type="dxa"/>
+        <w:tblInd w:w="995" w:type="dxa"/>
+        <w:tblLayout w:type="fixed"/>
+        <w:tblCellMar>
+          <w:left w:w="0" w:type="dxa"/>
+          <w:right w:w="0" w:type="dxa"/>
+        </w:tblCellMar>
+        <w:tblLook w:val="04A0" w:firstRow="1" w:lastRow="0" w:firstColumn="1" w:lastColumn="0" w:noHBand="0" w:noVBand="1"/>
+      </w:tblPr>
+      <w:tblGrid>
+        <w:gridCol w:w="1702"/>
+        <w:gridCol w:w="2693"/>
+        <w:gridCol w:w="2410"/>
+      </w:tblGrid>
+      <w:tr>
+        <w:trPr>
+          <w:trHeight w:val="249"/>
+        </w:trPr>
+        <w:tc>
+          <w:tcPr>
+            <w:tcW w:w="1702" w:type="dxa"/>
+            <w:tcBorders>
+              <w:top w:val="single" w:sz="18" w:space="0" w:color="000000"/>
+              <w:left w:val="single" w:sz="18" w:space="0" w:color="000000"/>
+              <w:bottom w:val="single" w:sz="8" w:space="0" w:color="000000"/>
+              <w:right w:val="single" w:sz="8" w:space="0" w:color="000000"/>
+            </w:tcBorders>
+            <w:shd w:val="clear" w:color="auto" w:fill="auto"/>
+            <w:tcMar>
+              <w:top w:w="72" w:type="dxa"/>
+              <w:left w:w="144" w:type="dxa"/>
+              <w:bottom w:w="72" w:type="dxa"/>
+              <w:right w:w="144" w:type="dxa"/>
+            </w:tcMar>
+            <w:hideMark/>
+          </w:tcPr>
+          <w:p>
+            <w:pPr>
+              <w:spacing w:after="0" w:line="240" w:lineRule="auto"/>
+              <w:jc w:val="both"/>
+              <w:rPr>
+                <w:rFonts w:cs="Calibri"/>
+              </w:rPr>
+            </w:pPr>
+            <w:r>
+              <w:rPr>
+                <w:rFonts w:cs="Calibri"/>
+              </w:rPr>
+              <w:t>SQL</w:t>
+            </w:r>
+          </w:p>
+        </w:tc>
+        <w:tc>
+          <w:tcPr>
+            <w:tcW w:w="2693" w:type="dxa"/>
+            <w:tcBorders>
+              <w:top w:val="single" w:sz="18" w:space="0" w:color="000000"/>
+              <w:left w:val="single" w:sz="8" w:space="0" w:color="000000"/>
+              <w:bottom w:val="single" w:sz="8" w:space="0" w:color="000000"/>
+              <w:right w:val="single" w:sz="8" w:space="0" w:color="000000"/>
+            </w:tcBorders>
+            <w:shd w:val="clear" w:color="auto" w:fill="auto"/>
+            <w:tcMar>
+              <w:top w:w="72" w:type="dxa"/>
+              <w:left w:w="144" w:type="dxa"/>
+              <w:bottom w:w="72" w:type="dxa"/>
+              <w:right w:w="144" w:type="dxa"/>
+            </w:tcMar>
+            <w:hideMark/>
+          </w:tcPr>
+          <w:p>
+            <w:pPr>
+              <w:spacing w:after="0" w:line="240" w:lineRule="auto"/>
+              <w:jc w:val="both"/>
+              <w:rPr>
+                <w:rFonts w:cs="Calibri"/>
+              </w:rPr>
+            </w:pPr>
+            <w:r>
+              <w:rPr>
+                <w:rFonts w:cs="Calibri"/>
+              </w:rPr>
+              <w:t>HQL</w:t>
+            </w:r>
+          </w:p>
+        </w:tc>
+        <w:tc>
+          <w:tcPr>
+            <w:tcW w:w="2410" w:type="dxa"/>
+            <w:tcBorders>
+              <w:top w:val="single" w:sz="18" w:space="0" w:color="000000"/>
+              <w:left w:val="single" w:sz="8" w:space="0" w:color="000000"/>
+              <w:bottom w:val="single" w:sz="8" w:space="0" w:color="000000"/>
+              <w:right w:val="single" w:sz="18" w:space="0" w:color="000000"/>
+            </w:tcBorders>
+            <w:shd w:val="clear" w:color="auto" w:fill="auto"/>
+            <w:tcMar>
+              <w:top w:w="72" w:type="dxa"/>
+              <w:left w:w="144" w:type="dxa"/>
+              <w:bottom w:w="72" w:type="dxa"/>
+              <w:right w:w="144" w:type="dxa"/>
+            </w:tcMar>
+            <w:hideMark/>
+          </w:tcPr>
+          <w:p>
+            <w:pPr>
+              <w:spacing w:after="0" w:line="240" w:lineRule="auto"/>
+              <w:jc w:val="both"/>
+              <w:rPr>
+                <w:rFonts w:cs="Calibri"/>
+              </w:rPr>
+            </w:pPr>
+            <w:r>
+              <w:rPr>
+                <w:rFonts w:cs="Calibri"/>
+              </w:rPr>
+              <w:t>Criteria</w:t>
+            </w:r>
+          </w:p>
+        </w:tc>
+      </w:tr>
+      <w:tr>
+        <w:trPr>
+          <w:trHeight w:val="819"/>
+        </w:trPr>
+        <w:tc>
+          <w:tcPr>
+            <w:tcW w:w="1702" w:type="dxa"/>
+            <w:tcBorders>
+              <w:top w:val="single" w:sz="8" w:space="0" w:color="000000"/>
+              <w:left w:val="single" w:sz="18" w:space="0" w:color="000000"/>
+              <w:bottom w:val="single" w:sz="18" w:space="0" w:color="000000"/>
+              <w:right w:val="single" w:sz="8" w:space="0" w:color="000000"/>
+            </w:tcBorders>
+            <w:shd w:val="clear" w:color="auto" w:fill="auto"/>
+            <w:tcMar>
+              <w:top w:w="72" w:type="dxa"/>
+              <w:left w:w="144" w:type="dxa"/>
+              <w:bottom w:w="72" w:type="dxa"/>
+              <w:right w:w="144" w:type="dxa"/>
+            </w:tcMar>
+            <w:hideMark/>
+          </w:tcPr>
+          <w:p>
+            <w:pPr>
+              <w:spacing w:after="0" w:line="240" w:lineRule="auto"/>
+              <w:jc w:val="both"/>
+              <w:rPr>
+                <w:rFonts w:cs="Calibri"/>
+              </w:rPr>
+            </w:pPr>
+            <w:r>
+              <w:rPr>
+                <w:rFonts w:cs="Calibri"/>
+              </w:rPr>
+              <w:t>“Select *</w:t>
+            </w:r>
+          </w:p>
+          <w:p>
+            <w:pPr>
+              <w:spacing w:after="0" w:line="240" w:lineRule="auto"/>
+              <w:jc w:val="both"/>
+              <w:rPr>
+                <w:rFonts w:cs="Calibri"/>
+              </w:rPr>
+            </w:pPr>
+            <w:r>
+              <w:rPr>
+                <w:rFonts w:cs="Calibri"/>
+              </w:rPr>
+              <w:t>from CLIENTE”</w:t>
+            </w:r>
+          </w:p>
+        </w:tc>
+        <w:tc>
+          <w:tcPr>
+            <w:tcW w:w="2693" w:type="dxa"/>
+            <w:tcBorders>
+              <w:top w:val="single" w:sz="8" w:space="0" w:color="000000"/>
+              <w:left w:val="single" w:sz="8" w:space="0" w:color="000000"/>
+              <w:bottom w:val="single" w:sz="18" w:space="0" w:color="000000"/>
+              <w:right w:val="single" w:sz="8" w:space="0" w:color="000000"/>
+            </w:tcBorders>
+            <w:shd w:val="clear" w:color="auto" w:fill="auto"/>
+            <w:tcMar>
+              <w:top w:w="72" w:type="dxa"/>
+              <w:left w:w="144" w:type="dxa"/>
+              <w:bottom w:w="72" w:type="dxa"/>
+              <w:right w:w="144" w:type="dxa"/>
+            </w:tcMar>
+            <w:hideMark/>
+          </w:tcPr>
+          <w:p>
+            <w:pPr>
+              <w:spacing w:after="0" w:line="240" w:lineRule="auto"/>
+              <w:jc w:val="both"/>
+              <w:rPr>
+                <w:rFonts w:cs="Calibri"/>
+              </w:rPr>
+            </w:pPr>
+            <w:r>
+              <w:rPr>
+                <w:rFonts w:cs="Calibri"/>
+              </w:rPr>
+              <w:t>“from “ +</w:t>
+            </w:r>
+          </w:p>
+          <w:p>
+            <w:pPr>
+              <w:spacing w:after="0" w:line="240" w:lineRule="auto"/>
+              <w:jc w:val="both"/>
+              <w:rPr>
+                <w:rFonts w:cs="Calibri"/>
+              </w:rPr>
+            </w:pPr>
+            <w:r>
+              <w:rPr>
+                <w:rFonts w:cs="Calibri"/>
+              </w:rPr>
+              <w:t>Cliente.class.getName();</w:t>
+            </w:r>
+          </w:p>
+        </w:tc>
+        <w:tc>
+          <w:tcPr>
+            <w:tcW w:w="2410" w:type="dxa"/>
+            <w:tcBorders>
+              <w:top w:val="single" w:sz="8" w:space="0" w:color="000000"/>
+              <w:left w:val="single" w:sz="8" w:space="0" w:color="000000"/>
+              <w:bottom w:val="single" w:sz="18" w:space="0" w:color="000000"/>
+              <w:right w:val="single" w:sz="18" w:space="0" w:color="000000"/>
+            </w:tcBorders>
+            <w:shd w:val="clear" w:color="auto" w:fill="auto"/>
+            <w:tcMar>
+              <w:top w:w="72" w:type="dxa"/>
+              <w:left w:w="144" w:type="dxa"/>
+              <w:bottom w:w="72" w:type="dxa"/>
+              <w:right w:w="144" w:type="dxa"/>
+            </w:tcMar>
+            <w:hideMark/>
+          </w:tcPr>
+          <w:p>
+            <w:pPr>
+              <w:spacing w:after="0" w:line="240" w:lineRule="auto"/>
+              <w:jc w:val="both"/>
+              <w:rPr>
+                <w:rFonts w:cs="Calibri"/>
+              </w:rPr>
+            </w:pPr>
+            <w:r>
+              <w:rPr>
+                <w:rFonts w:cs="Calibri"/>
+              </w:rPr>
+              <w:t xml:space="preserve">Criteria criteria = session.createCriteria </w:t>
+            </w:r>
+          </w:p>
+          <w:p>
+            <w:pPr>
+              <w:spacing w:after="0" w:line="240" w:lineRule="auto"/>
+              <w:jc w:val="both"/>
+              <w:rPr>
+                <w:rFonts w:cs="Calibri"/>
+              </w:rPr>
+            </w:pPr>
+            <w:r>
+              <w:rPr>
+                <w:rFonts w:cs="Calibri"/>
+              </w:rPr>
+              <w:t>(Cliente.class);</w:t>
+            </w:r>
+          </w:p>
+        </w:tc>
+      </w:tr>
+    </w:tbl>
+    <w:p>
+      <w:pPr>
+        <w:spacing w:after="0" w:line="240" w:lineRule="auto"/>
+        <w:ind w:left="708"/>
+        <w:jc w:val="both"/>
+        <w:rPr>
+          <w:rFonts w:cs="Calibri"/>
+          <w:lang w:val="en-GB"/>
+        </w:rPr>
+      </w:pPr>
+      <w:r>
+        <w:rPr>
+          <w:rFonts w:cs="Calibri"/>
+          <w:lang w:val="en-GB"/>
+        </w:rPr>
+        <w:br/>
+      </w:r>
+      <w:r>
+        <w:rPr>
+          <w:rFonts w:cs="Calibri"/>
+          <w:lang w:val="en-GB"/>
+        </w:rPr>
+        <w:t>Outro Exemplo:</w:t>
+      </w:r>
+    </w:p>
+    <w:p>
+      <w:pPr>
+        <w:pStyle w:val="Pr-formataoHTML"/>
+        <w:ind w:left="1416"/>
+        <w:jc w:val="both"/>
+        <w:rPr>
+          <w:rFonts w:ascii="Calibri" w:hAnsi="Calibri" w:cs="Calibri"/>
+          <w:i/>
+          <w:lang w:val="en-GB"/>
+        </w:rPr>
+      </w:pPr>
+      <w:r>
+        <w:rPr>
+          <w:rFonts w:ascii="Calibri" w:hAnsi="Calibri" w:cs="Calibri"/>
+          <w:i/>
+          <w:lang w:val="en-GB"/>
+        </w:rPr>
+        <w:t>List cats = session.createCriteria(Cat.class)</w:t>
+      </w:r>
+    </w:p>
+    <w:p>
+      <w:pPr>
+        <w:pStyle w:val="Pr-formataoHTML"/>
+        <w:ind w:left="1416"/>
+        <w:jc w:val="both"/>
+        <w:rPr>
+          <w:rFonts w:ascii="Calibri" w:hAnsi="Calibri" w:cs="Calibri"/>
+          <w:i/>
+          <w:lang w:val="en-GB"/>
+        </w:rPr>
+      </w:pPr>
+      <w:r>
+        <w:rPr>
+          <w:rFonts w:ascii="Calibri" w:hAnsi="Calibri" w:cs="Calibri"/>
+          <w:i/>
+          <w:lang w:val="en-GB"/>
+        </w:rPr>
+        <w:t xml:space="preserve">     .add( Restrictions.like("name", "Iz%") )</w:t>
+      </w:r>
+    </w:p>
+    <w:p>
+      <w:pPr>
+        <w:pStyle w:val="Pr-formataoHTML"/>
+        <w:ind w:left="1416"/>
+        <w:jc w:val="both"/>
+        <w:rPr>
+          <w:rFonts w:ascii="Calibri" w:hAnsi="Calibri" w:cs="Calibri"/>
+          <w:i/>
+          <w:lang w:val="en-GB"/>
+        </w:rPr>
+      </w:pPr>
+      <w:r>
+        <w:rPr>
+          <w:rFonts w:ascii="Calibri" w:hAnsi="Calibri" w:cs="Calibri"/>
+          <w:i/>
+          <w:lang w:val="en-GB"/>
+        </w:rPr>
+        <w:t xml:space="preserve">     .add( Restrictions.gt( "weight", new Float(minWeight) ) )</w:t>
+      </w:r>
+    </w:p>
+    <w:p>
+      <w:pPr>
+        <w:pStyle w:val="Pr-formataoHTML"/>
+        <w:ind w:left="1416"/>
+        <w:jc w:val="both"/>
+        <w:rPr>
+          <w:rFonts w:ascii="Calibri" w:hAnsi="Calibri" w:cs="Calibri"/>
+          <w:i/>
+          <w:lang w:val="en-GB"/>
+        </w:rPr>
+      </w:pPr>
+      <w:r>
+        <w:rPr>
+          <w:rFonts w:ascii="Calibri" w:hAnsi="Calibri" w:cs="Calibri"/>
+          <w:i/>
+          <w:lang w:val="en-GB"/>
+        </w:rPr>
+        <w:t xml:space="preserve">     .addOrder( Order.asc("age") )</w:t>
+      </w:r>
+    </w:p>
+    <w:p>
+      <w:pPr>
+        <w:pStyle w:val="Pr-formataoHTML"/>
+        <w:ind w:left="1416"/>
+        <w:jc w:val="both"/>
+        <w:rPr>
+          <w:rFonts w:ascii="Calibri" w:hAnsi="Calibri" w:cs="Calibri"/>
+          <w:sz w:val="22"/>
+          <w:szCs w:val="22"/>
+          <w:lang w:val="en-GB"/>
+        </w:rPr>
+      </w:pPr>
+      <w:r>
+        <w:rPr>
+          <w:rFonts w:ascii="Calibri" w:hAnsi="Calibri" w:cs="Calibri"/>
+          <w:i/>
+          <w:lang w:val="en-GB"/>
+        </w:rPr>
+        <w:t xml:space="preserve">     .list();</w:t>
+      </w:r>
+    </w:p>
+    <w:p>
+      <w:pPr>
+        <w:spacing w:after="0" w:line="240" w:lineRule="auto"/>
+        <w:jc w:val="both"/>
+        <w:rPr>
+          <w:rFonts w:cs="Calibri"/>
+          <w:lang w:val="en-GB"/>
+        </w:rPr>
+      </w:pPr>
+    </w:p>
+    <w:p>
+      <w:pPr>
+        <w:spacing w:after="0" w:line="240" w:lineRule="auto"/>
+        <w:ind w:firstLine="708"/>
+        <w:jc w:val="both"/>
+        <w:rPr>
+          <w:rFonts w:cs="Calibri"/>
+        </w:rPr>
+      </w:pPr>
+      <w:r>
+        <w:rPr>
+          <w:rFonts w:cs="Calibri"/>
+        </w:rPr>
+        <w:lastRenderedPageBreak/>
+        <w:t>Onde:</w:t>
+      </w:r>
+    </w:p>
+    <w:p>
+      <w:pPr>
+        <w:numPr>
+          <w:ilvl w:val="0"/>
+          <w:numId w:val="8"/>
+        </w:numPr>
+        <w:spacing w:after="0" w:line="240" w:lineRule="auto"/>
+        <w:jc w:val="both"/>
+        <w:rPr>
+          <w:rFonts w:cs="Calibri"/>
+        </w:rPr>
+      </w:pPr>
+      <w:r>
+        <w:rPr>
+          <w:rFonts w:cs="Calibri"/>
+        </w:rPr>
+        <w:t>Add: adicionar uma restrição para restringir os resultados a serem recuperados.</w:t>
+      </w:r>
+    </w:p>
+    <w:p>
+      <w:pPr>
+        <w:numPr>
+          <w:ilvl w:val="0"/>
+          <w:numId w:val="8"/>
+        </w:numPr>
+        <w:spacing w:after="0" w:line="240" w:lineRule="auto"/>
+        <w:jc w:val="both"/>
+        <w:rPr>
+          <w:rFonts w:cs="Calibri"/>
+        </w:rPr>
+      </w:pPr>
+      <w:r>
+        <w:rPr>
+          <w:rFonts w:cs="Calibri"/>
+        </w:rPr>
+        <w:t>Add</w:t>
+      </w:r>
+      <w:r>
+        <w:rPr>
+          <w:rFonts w:cs="Calibri"/>
+        </w:rPr>
+        <w:t xml:space="preserve"> order: Dê </w:t>
+      </w:r>
+      <w:r>
+        <w:rPr>
+          <w:rFonts w:cs="Calibri"/>
+        </w:rPr>
+        <w:t>uma ordering para o conjunto de resultados.</w:t>
+      </w:r>
+    </w:p>
+    <w:p>
+      <w:pPr>
+        <w:numPr>
+          <w:ilvl w:val="0"/>
+          <w:numId w:val="8"/>
+        </w:numPr>
+        <w:spacing w:after="0" w:line="240" w:lineRule="auto"/>
+        <w:jc w:val="both"/>
+        <w:rPr>
+          <w:rFonts w:cs="Calibri"/>
+        </w:rPr>
+      </w:pPr>
+      <w:r>
+        <w:rPr>
+          <w:rFonts w:cs="Calibri"/>
+        </w:rPr>
+        <w:t>List: Obtenha os resultados.</w:t>
+      </w:r>
+    </w:p>
+    <w:p>
+      <w:pPr>
+        <w:spacing w:after="0" w:line="240" w:lineRule="auto"/>
+        <w:ind w:left="708" w:firstLine="1"/>
+        <w:jc w:val="both"/>
+        <w:rPr>
+          <w:rFonts w:cstheme="minorHAnsi"/>
+        </w:rPr>
+      </w:pPr>
+      <w:r>
+        <w:rPr>
+          <w:rFonts w:cs="Calibri"/>
+        </w:rPr>
+        <w:br/>
+      </w:r>
+      <w:r>
+        <w:rPr>
+          <w:rFonts w:cstheme="minorHAnsi"/>
+        </w:rPr>
+        <w:t>Construindo um CriteriaQuery</w:t>
+      </w:r>
+    </w:p>
+    <w:p>
+      <w:pPr>
+        <w:pStyle w:val="NormalWeb"/>
+        <w:spacing w:before="0" w:beforeAutospacing="0" w:after="0" w:afterAutospacing="0"/>
+        <w:ind w:firstLine="708"/>
+        <w:rPr>
+          <w:rFonts w:asciiTheme="minorHAnsi" w:hAnsiTheme="minorHAnsi" w:cstheme="minorHAnsi"/>
+          <w:sz w:val="22"/>
+          <w:szCs w:val="22"/>
+        </w:rPr>
+      </w:pPr>
+    </w:p>
+    <w:p>
+      <w:pPr>
+        <w:pStyle w:val="NormalWeb"/>
+        <w:spacing w:before="0" w:beforeAutospacing="0" w:after="0" w:afterAutospacing="0"/>
+        <w:ind w:firstLine="708"/>
+        <w:rPr>
+          <w:rFonts w:asciiTheme="minorHAnsi" w:hAnsiTheme="minorHAnsi" w:cstheme="minorHAnsi"/>
+          <w:sz w:val="22"/>
+          <w:szCs w:val="22"/>
+        </w:rPr>
+      </w:pPr>
+      <w:r>
+        <w:rPr>
+          <w:rFonts w:asciiTheme="minorHAnsi" w:hAnsiTheme="minorHAnsi" w:cstheme="minorHAnsi"/>
+          <w:sz w:val="22"/>
+          <w:szCs w:val="22"/>
+        </w:rPr>
+        <w:t xml:space="preserve">A interface CriteriaBuilder é a fábrica de CriteriaQuery. A CriteriaBuilder é </w:t>
+      </w:r>
+      <w:r>
+        <w:rPr>
+          <w:rFonts w:asciiTheme="minorHAnsi" w:hAnsiTheme="minorHAnsi" w:cstheme="minorHAnsi"/>
+          <w:sz w:val="22"/>
+          <w:szCs w:val="22"/>
+        </w:rPr>
+        <w:t>obtida</w:t>
+      </w:r>
+      <w:r>
+        <w:rPr>
+          <w:rFonts w:asciiTheme="minorHAnsi" w:hAnsiTheme="minorHAnsi" w:cstheme="minorHAnsi"/>
+          <w:sz w:val="22"/>
+          <w:szCs w:val="22"/>
+        </w:rPr>
+        <w:t xml:space="preserve"> a partir de qualquer um EntityManagerFactory ou um EntityManager como segue: </w:t>
+      </w:r>
+    </w:p>
+    <w:p>
+      <w:pPr>
+        <w:pStyle w:val="Pr-formataoHTML"/>
+        <w:rPr>
+          <w:rFonts w:asciiTheme="minorHAnsi" w:hAnsiTheme="minorHAnsi" w:cstheme="minorHAnsi"/>
+          <w:sz w:val="22"/>
+          <w:szCs w:val="22"/>
+        </w:rPr>
+      </w:pPr>
+    </w:p>
+    <w:p>
+      <w:pPr>
+        <w:pStyle w:val="Pr-formataoHTML"/>
+        <w:ind w:left="1416"/>
+        <w:rPr>
+          <w:rFonts w:asciiTheme="minorHAnsi" w:hAnsiTheme="minorHAnsi" w:cstheme="minorHAnsi"/>
+          <w:i/>
+          <w:lang w:val="en-GB"/>
+        </w:rPr>
+      </w:pPr>
+      <w:r>
+        <w:rPr>
+          <w:rFonts w:asciiTheme="minorHAnsi" w:hAnsiTheme="minorHAnsi" w:cstheme="minorHAnsi"/>
+          <w:i/>
+          <w:lang w:val="en-GB"/>
+        </w:rPr>
+        <w:t xml:space="preserve">EntityManager in = ... </w:t>
+      </w:r>
+      <w:r>
+        <w:rPr>
+          <w:rStyle w:val="google-src-text"/>
+          <w:rFonts w:asciiTheme="minorHAnsi" w:hAnsiTheme="minorHAnsi" w:cstheme="minorHAnsi"/>
+          <w:i/>
+          <w:lang w:val="en-GB"/>
+        </w:rPr>
+        <w:t>;</w:t>
+      </w:r>
+      <w:r>
+        <w:rPr>
+          <w:rFonts w:asciiTheme="minorHAnsi" w:hAnsiTheme="minorHAnsi" w:cstheme="minorHAnsi"/>
+          <w:i/>
+          <w:lang w:val="en-GB"/>
+        </w:rPr>
+        <w:t xml:space="preserve"> ; </w:t>
+      </w:r>
+    </w:p>
+    <w:p>
+      <w:pPr>
+        <w:pStyle w:val="Pr-formataoHTML"/>
+        <w:ind w:left="1416"/>
+        <w:rPr>
+          <w:rFonts w:asciiTheme="minorHAnsi" w:hAnsiTheme="minorHAnsi" w:cstheme="minorHAnsi"/>
+          <w:i/>
+          <w:lang w:val="en-GB"/>
+        </w:rPr>
+      </w:pPr>
+      <w:r>
+        <w:rPr>
+          <w:rFonts w:asciiTheme="minorHAnsi" w:hAnsiTheme="minorHAnsi" w:cstheme="minorHAnsi"/>
+          <w:i/>
+          <w:lang w:val="en-GB"/>
+        </w:rPr>
+        <w:t>QueryBuilder CriteriaBuilder em.getCriteriaBuilder = ();</w:t>
+      </w:r>
+    </w:p>
+    <w:p>
+      <w:pPr>
+        <w:pStyle w:val="Pr-formataoHTML"/>
+        <w:ind w:left="1416"/>
+        <w:rPr>
+          <w:rFonts w:asciiTheme="minorHAnsi" w:hAnsiTheme="minorHAnsi" w:cstheme="minorHAnsi"/>
+          <w:i/>
+        </w:rPr>
+      </w:pPr>
+      <w:r>
+        <w:rPr>
+          <w:rFonts w:asciiTheme="minorHAnsi" w:hAnsiTheme="minorHAnsi" w:cstheme="minorHAnsi"/>
+          <w:i/>
+        </w:rPr>
+        <w:t>qdef CriteriaQuery queryBuilder.createQuery = ();</w:t>
+      </w:r>
+    </w:p>
+    <w:p>
+      <w:pPr>
+        <w:spacing w:after="0" w:line="240" w:lineRule="auto"/>
+        <w:jc w:val="both"/>
+        <w:rPr>
+          <w:rFonts w:cstheme="minorHAnsi"/>
+        </w:rPr>
+      </w:pPr>
+    </w:p>
+    <w:p>
+      <w:pPr>
+        <w:spacing w:after="0" w:line="240" w:lineRule="auto"/>
+        <w:ind w:firstLine="708"/>
+        <w:jc w:val="both"/>
+        <w:rPr>
+          <w:rFonts w:cstheme="minorHAnsi"/>
+        </w:rPr>
+      </w:pPr>
+      <w:r>
+        <w:rPr>
+          <w:rFonts w:cstheme="minorHAnsi"/>
+        </w:rPr>
+        <w:t xml:space="preserve">O primeiro passo na construção de uma definição de consulta é a especificação de raízes consulta. Consulta raízes especificar os objetos de domínio no qual a consulta é avaliada. Consulta de raiz é uma instância da interface &lt;T&gt; Raiz. Uma raiz de consulta é adicionada a um CriteriaQuery por </w:t>
+      </w:r>
+      <w:r>
+        <w:rPr>
+          <w:rStyle w:val="CdigoHTML"/>
+          <w:rFonts w:asciiTheme="minorHAnsi" w:eastAsiaTheme="minorHAnsi" w:hAnsiTheme="minorHAnsi" w:cstheme="minorHAnsi"/>
+          <w:sz w:val="22"/>
+          <w:szCs w:val="22"/>
+        </w:rPr>
+        <w:t>addRoot(Class c)</w:t>
+      </w:r>
+      <w:r>
+        <w:rPr>
+          <w:rFonts w:cstheme="minorHAnsi"/>
+        </w:rPr>
+        <w:t xml:space="preserve"> método.</w:t>
+      </w:r>
+    </w:p>
+    <w:p>
+      <w:pPr>
+        <w:spacing w:after="0" w:line="240" w:lineRule="auto"/>
+        <w:jc w:val="both"/>
+        <w:rPr>
+          <w:rFonts w:cstheme="minorHAnsi"/>
+        </w:rPr>
+      </w:pPr>
+    </w:p>
+    <w:p>
+      <w:pPr>
+        <w:pStyle w:val="Pr-formataoHTML"/>
+        <w:ind w:left="500" w:firstLine="916"/>
+        <w:rPr>
+          <w:rFonts w:asciiTheme="minorHAnsi" w:hAnsiTheme="minorHAnsi" w:cstheme="minorHAnsi"/>
+          <w:i/>
+        </w:rPr>
+      </w:pPr>
+      <w:r>
+        <w:rPr>
+          <w:rFonts w:asciiTheme="minorHAnsi" w:hAnsiTheme="minorHAnsi" w:cstheme="minorHAnsi"/>
+          <w:i/>
+        </w:rPr>
+        <w:t>Raiz cliente &lt;Customer&gt; = qdef.from (Customer.class);</w:t>
+      </w:r>
+    </w:p>
+    <w:p>
+      <w:pPr>
+        <w:spacing w:after="0" w:line="240" w:lineRule="auto"/>
+        <w:jc w:val="both"/>
+        <w:rPr>
+          <w:rFonts w:cstheme="minorHAnsi"/>
+        </w:rPr>
+      </w:pPr>
+    </w:p>
+    <w:p>
+      <w:pPr>
+        <w:pStyle w:val="NormalWeb"/>
+        <w:spacing w:before="0" w:beforeAutospacing="0" w:after="0" w:afterAutospacing="0"/>
+        <w:ind w:firstLine="708"/>
+        <w:jc w:val="both"/>
+        <w:rPr>
+          <w:rFonts w:asciiTheme="minorHAnsi" w:hAnsiTheme="minorHAnsi" w:cstheme="minorHAnsi"/>
+          <w:sz w:val="22"/>
+          <w:szCs w:val="22"/>
+        </w:rPr>
+      </w:pPr>
+      <w:r>
+        <w:rPr>
+          <w:rFonts w:asciiTheme="minorHAnsi" w:hAnsiTheme="minorHAnsi" w:cstheme="minorHAnsi"/>
+          <w:sz w:val="22"/>
+          <w:szCs w:val="22"/>
+        </w:rPr>
+        <w:t xml:space="preserve">Um domínio de consulta pode ser refinada por se juntar aos objetos de domínio. Por exemplo, para a definição da consulta acima para operar sobre os clientes e seus pedidos, use </w:t>
+      </w:r>
+      <w:r>
+        <w:rPr>
+          <w:rStyle w:val="CdigoHTML"/>
+          <w:rFonts w:asciiTheme="minorHAnsi" w:hAnsiTheme="minorHAnsi" w:cstheme="minorHAnsi"/>
+          <w:sz w:val="22"/>
+          <w:szCs w:val="22"/>
+        </w:rPr>
+        <w:t>join(String attribute)</w:t>
+      </w:r>
+      <w:r>
+        <w:rPr>
+          <w:rFonts w:asciiTheme="minorHAnsi" w:hAnsiTheme="minorHAnsi" w:cstheme="minorHAnsi"/>
+          <w:sz w:val="22"/>
+          <w:szCs w:val="22"/>
+        </w:rPr>
+        <w:t xml:space="preserve"> : </w:t>
+      </w:r>
+    </w:p>
+    <w:p>
+      <w:pPr>
+        <w:pStyle w:val="NormalWeb"/>
+        <w:spacing w:before="0" w:beforeAutospacing="0" w:after="0" w:afterAutospacing="0"/>
+        <w:ind w:firstLine="708"/>
+        <w:rPr>
+          <w:rFonts w:asciiTheme="minorHAnsi" w:hAnsiTheme="minorHAnsi" w:cstheme="minorHAnsi"/>
+          <w:sz w:val="22"/>
+          <w:szCs w:val="22"/>
+        </w:rPr>
+      </w:pPr>
+    </w:p>
+    <w:p>
+      <w:pPr>
+        <w:pStyle w:val="NormalWeb"/>
+        <w:spacing w:before="0" w:beforeAutospacing="0" w:after="0" w:afterAutospacing="0"/>
+        <w:ind w:left="708" w:firstLine="708"/>
+        <w:rPr>
+          <w:rFonts w:asciiTheme="minorHAnsi" w:hAnsiTheme="minorHAnsi" w:cstheme="minorHAnsi"/>
+          <w:i/>
+          <w:sz w:val="20"/>
+          <w:szCs w:val="20"/>
+          <w:lang w:val="en-GB"/>
+        </w:rPr>
+      </w:pPr>
+      <w:r>
+        <w:rPr>
+          <w:rFonts w:asciiTheme="minorHAnsi" w:hAnsiTheme="minorHAnsi" w:cstheme="minorHAnsi"/>
+          <w:i/>
+          <w:sz w:val="20"/>
+          <w:szCs w:val="20"/>
+          <w:lang w:val="en-GB"/>
+        </w:rPr>
+        <w:t>Raiz fim &lt;Order&gt; = customer.join (customer.get (Customer_.orders));</w:t>
+      </w:r>
+    </w:p>
+    <w:p>
+      <w:pPr>
+        <w:pStyle w:val="Pr-formataoHTML"/>
+        <w:rPr>
+          <w:rFonts w:asciiTheme="minorHAnsi" w:hAnsiTheme="minorHAnsi" w:cstheme="minorHAnsi"/>
+          <w:sz w:val="22"/>
+          <w:szCs w:val="22"/>
+          <w:lang w:val="en-GB"/>
+        </w:rPr>
+      </w:pPr>
+    </w:p>
+    <w:p>
+      <w:pPr>
+        <w:pStyle w:val="Pr-formataoHTML"/>
+        <w:jc w:val="both"/>
+        <w:rPr>
+          <w:rFonts w:asciiTheme="minorHAnsi" w:hAnsiTheme="minorHAnsi" w:cstheme="minorHAnsi"/>
+          <w:sz w:val="22"/>
+          <w:szCs w:val="22"/>
+        </w:rPr>
+      </w:pPr>
+      <w:r>
+        <w:rPr>
+          <w:rFonts w:asciiTheme="minorHAnsi" w:hAnsiTheme="minorHAnsi" w:cstheme="minorHAnsi"/>
+          <w:sz w:val="22"/>
+          <w:szCs w:val="22"/>
+          <w:lang w:val="en-GB"/>
+        </w:rPr>
+        <w:tab/>
+      </w:r>
+      <w:r>
+        <w:rPr>
+          <w:rFonts w:asciiTheme="minorHAnsi" w:hAnsiTheme="minorHAnsi" w:cstheme="minorHAnsi"/>
+          <w:sz w:val="22"/>
+          <w:szCs w:val="22"/>
+        </w:rPr>
+        <w:t>On</w:t>
+      </w:r>
+      <w:r>
+        <w:rPr>
+          <w:rFonts w:asciiTheme="minorHAnsi" w:hAnsiTheme="minorHAnsi" w:cstheme="minorHAnsi"/>
+          <w:sz w:val="22"/>
+          <w:szCs w:val="22"/>
+        </w:rPr>
+        <w:t>de Customer_.orders representar um campo de classe do metamodelo canônica para o Cliente. Essas classes de metamodelo canônicos são gerados durante a compilação pelo processamento da anotação persistente no código-fonte do Customer.java.</w:t>
+      </w:r>
+    </w:p>
+    <w:p>
+      <w:pPr>
+        <w:pStyle w:val="Pr-formataoHTML"/>
+        <w:jc w:val="both"/>
+        <w:rPr>
+          <w:rFonts w:asciiTheme="minorHAnsi" w:hAnsiTheme="minorHAnsi" w:cstheme="minorHAnsi"/>
+          <w:sz w:val="22"/>
+          <w:szCs w:val="22"/>
+        </w:rPr>
+      </w:pPr>
+      <w:r>
+        <w:rPr>
+          <w:rFonts w:asciiTheme="minorHAnsi" w:hAnsiTheme="minorHAnsi" w:cstheme="minorHAnsi"/>
+          <w:sz w:val="22"/>
+          <w:szCs w:val="22"/>
+        </w:rPr>
+        <w:tab/>
+      </w:r>
+      <w:r>
+        <w:rPr>
+          <w:rFonts w:asciiTheme="minorHAnsi" w:hAnsiTheme="minorHAnsi" w:cstheme="minorHAnsi"/>
+          <w:sz w:val="22"/>
+          <w:szCs w:val="22"/>
+        </w:rPr>
+        <w:t xml:space="preserve">A condição de uma definição de consulta é definido através de </w:t>
+      </w:r>
+      <w:r>
+        <w:rPr>
+          <w:rStyle w:val="CdigoHTML"/>
+          <w:rFonts w:asciiTheme="minorHAnsi" w:hAnsiTheme="minorHAnsi" w:cstheme="minorHAnsi"/>
+          <w:sz w:val="22"/>
+          <w:szCs w:val="22"/>
+        </w:rPr>
+        <w:t>where(Predicate p)</w:t>
+      </w:r>
+      <w:r>
+        <w:rPr>
+          <w:rFonts w:asciiTheme="minorHAnsi" w:hAnsiTheme="minorHAnsi" w:cstheme="minorHAnsi"/>
+          <w:sz w:val="22"/>
+          <w:szCs w:val="22"/>
+        </w:rPr>
+        <w:t xml:space="preserve"> onde o argumento designa um predicado condicional. P</w:t>
+      </w:r>
+      <w:r>
+        <w:rPr>
+          <w:rFonts w:asciiTheme="minorHAnsi" w:hAnsiTheme="minorHAnsi" w:cstheme="minorHAnsi"/>
+          <w:sz w:val="22"/>
+          <w:szCs w:val="22"/>
+        </w:rPr>
+        <w:t xml:space="preserve">redicados condicionais são </w:t>
+      </w:r>
+      <w:r>
+        <w:rPr>
+          <w:rFonts w:asciiTheme="minorHAnsi" w:hAnsiTheme="minorHAnsi" w:cstheme="minorHAnsi"/>
+          <w:sz w:val="22"/>
+          <w:szCs w:val="22"/>
+        </w:rPr>
+        <w:t xml:space="preserve">frequentemente compostas de um ou mais comparações entre os valores dos atributos dos objetos de domínio e algumas variáveis. Por exemplo, para selecionar o cliente cujo nome é </w:t>
+      </w:r>
+      <w:r>
+        <w:rPr>
+          <w:rStyle w:val="emphasis"/>
+          <w:rFonts w:asciiTheme="minorHAnsi" w:hAnsiTheme="minorHAnsi" w:cstheme="minorHAnsi"/>
+          <w:i/>
+          <w:iCs/>
+          <w:sz w:val="22"/>
+          <w:szCs w:val="22"/>
+        </w:rPr>
+        <w:t>"John Doe"</w:t>
+      </w:r>
+      <w:r>
+        <w:rPr>
+          <w:rFonts w:asciiTheme="minorHAnsi" w:hAnsiTheme="minorHAnsi" w:cstheme="minorHAnsi"/>
+          <w:sz w:val="22"/>
+          <w:szCs w:val="22"/>
+        </w:rPr>
+        <w:t xml:space="preserve"> e tem pedidos que ainda não foram entregues, você pode construir o predicado e configurá-lo para a definição da consulta como:</w:t>
+      </w:r>
+    </w:p>
+    <w:p>
+      <w:pPr>
+        <w:pStyle w:val="Pr-formataoHTML"/>
+        <w:rPr>
+          <w:rFonts w:asciiTheme="minorHAnsi" w:hAnsiTheme="minorHAnsi" w:cstheme="minorHAnsi"/>
+          <w:sz w:val="22"/>
+          <w:szCs w:val="22"/>
+        </w:rPr>
+      </w:pPr>
+    </w:p>
+    <w:p>
+      <w:pPr>
+        <w:pStyle w:val="Pr-formataoHTML"/>
+        <w:ind w:left="1416"/>
+        <w:rPr>
+          <w:rFonts w:asciiTheme="minorHAnsi" w:hAnsiTheme="minorHAnsi" w:cstheme="minorHAnsi"/>
+          <w:i/>
+          <w:lang w:val="en-GB"/>
+        </w:rPr>
+      </w:pPr>
+      <w:r>
+        <w:rPr>
+          <w:rFonts w:asciiTheme="minorHAnsi" w:hAnsiTheme="minorHAnsi" w:cstheme="minorHAnsi"/>
+          <w:i/>
+          <w:lang w:val="en-GB"/>
+        </w:rPr>
+        <w:t>qdef.where (customer.get (Customer_.name). iguais ("John Doe")</w:t>
+      </w:r>
+    </w:p>
+    <w:p>
+      <w:pPr>
+        <w:pStyle w:val="Pr-formataoHTML"/>
+        <w:ind w:left="1416"/>
+        <w:rPr>
+          <w:rFonts w:asciiTheme="minorHAnsi" w:hAnsiTheme="minorHAnsi" w:cstheme="minorHAnsi"/>
+          <w:i/>
+        </w:rPr>
+      </w:pPr>
+      <w:r>
+        <w:rPr>
+          <w:rFonts w:asciiTheme="minorHAnsi" w:hAnsiTheme="minorHAnsi" w:cstheme="minorHAnsi"/>
+          <w:i/>
+          <w:lang w:val="en-GB"/>
+        </w:rPr>
+        <w:t xml:space="preserve">. E (order.get (Order_.status). </w:t>
+      </w:r>
+      <w:r>
+        <w:rPr>
+          <w:rFonts w:asciiTheme="minorHAnsi" w:hAnsiTheme="minorHAnsi" w:cstheme="minorHAnsi"/>
+          <w:i/>
+        </w:rPr>
+        <w:t>Iguais (OrderStatus.DELIVERED). ()));</w:t>
+      </w:r>
+    </w:p>
+    <w:p>
+      <w:pPr>
+        <w:pStyle w:val="Pr-formataoHTML"/>
+        <w:rPr>
+          <w:rFonts w:asciiTheme="minorHAnsi" w:hAnsiTheme="minorHAnsi" w:cstheme="minorHAnsi"/>
+          <w:sz w:val="22"/>
+          <w:szCs w:val="22"/>
+        </w:rPr>
+      </w:pPr>
+    </w:p>
+    <w:p>
+      <w:pPr>
+        <w:pStyle w:val="Pr-formataoHTML"/>
+        <w:jc w:val="both"/>
+        <w:rPr>
+          <w:rFonts w:asciiTheme="minorHAnsi" w:hAnsiTheme="minorHAnsi" w:cstheme="minorHAnsi"/>
+          <w:sz w:val="22"/>
+          <w:szCs w:val="22"/>
+        </w:rPr>
+      </w:pPr>
+      <w:r>
+        <w:rPr>
+          <w:rFonts w:asciiTheme="minorHAnsi" w:hAnsiTheme="minorHAnsi" w:cstheme="minorHAnsi"/>
+          <w:sz w:val="22"/>
+          <w:szCs w:val="22"/>
+        </w:rPr>
+        <w:tab/>
+      </w:r>
+      <w:r>
+        <w:rPr>
+          <w:rFonts w:asciiTheme="minorHAnsi" w:hAnsiTheme="minorHAnsi" w:cstheme="minorHAnsi"/>
+          <w:sz w:val="22"/>
+          <w:szCs w:val="22"/>
+        </w:rPr>
+        <w:t xml:space="preserve">O </w:t>
+      </w:r>
+      <w:r>
+        <w:rPr>
+          <w:rStyle w:val="CdigoHTML"/>
+          <w:rFonts w:asciiTheme="minorHAnsi" w:hAnsiTheme="minorHAnsi" w:cstheme="minorHAnsi"/>
+          <w:sz w:val="22"/>
+          <w:szCs w:val="22"/>
+        </w:rPr>
+        <w:t>select()</w:t>
+      </w:r>
+      <w:r>
+        <w:rPr>
+          <w:rFonts w:asciiTheme="minorHAnsi" w:hAnsiTheme="minorHAnsi" w:cstheme="minorHAnsi"/>
+          <w:sz w:val="22"/>
+          <w:szCs w:val="22"/>
+        </w:rPr>
+        <w:t xml:space="preserve"> método define o resultado da consulta. Se não especificado, a projeção de seleção é assumida como sendo o objeto do domínio raiz. No entanto, você pode especificar as projeções selecionadas explicitamente como uma lista:</w:t>
+      </w:r>
+    </w:p>
+    <w:p>
+      <w:pPr>
+        <w:pStyle w:val="Pr-formataoHTML"/>
+        <w:rPr>
+          <w:rFonts w:asciiTheme="minorHAnsi" w:hAnsiTheme="minorHAnsi" w:cstheme="minorHAnsi"/>
+          <w:sz w:val="22"/>
+          <w:szCs w:val="22"/>
+        </w:rPr>
+      </w:pPr>
+    </w:p>
+    <w:p>
+      <w:pPr>
+        <w:pStyle w:val="Pr-formataoHTML"/>
+        <w:ind w:left="500" w:firstLine="916"/>
+        <w:rPr>
+          <w:rFonts w:asciiTheme="minorHAnsi" w:hAnsiTheme="minorHAnsi" w:cstheme="minorHAnsi"/>
+          <w:i/>
+          <w:lang w:val="en-GB"/>
+        </w:rPr>
+      </w:pPr>
+      <w:r>
+        <w:rPr>
+          <w:rFonts w:asciiTheme="minorHAnsi" w:hAnsiTheme="minorHAnsi" w:cstheme="minorHAnsi"/>
+          <w:i/>
+          <w:lang w:val="en-GB"/>
+        </w:rPr>
+        <w:t>qdef.select (customer.get (Customer_.name), order.get(Order_.status));</w:t>
+      </w:r>
+    </w:p>
+    <w:p>
+      <w:pPr>
+        <w:pStyle w:val="Pr-formataoHTML"/>
+        <w:rPr>
+          <w:rFonts w:asciiTheme="minorHAnsi" w:hAnsiTheme="minorHAnsi" w:cstheme="minorHAnsi"/>
+          <w:sz w:val="22"/>
+          <w:szCs w:val="22"/>
+          <w:lang w:val="en-GB"/>
+        </w:rPr>
+      </w:pPr>
+    </w:p>
+    <w:p>
+      <w:pPr>
+        <w:pStyle w:val="Cabealho"/>
+      </w:pPr>
+      <w:r>
+        <w:rPr>
+          <w:rFonts w:cstheme="minorHAnsi"/>
+          <w:lang w:val="en-GB"/>
+        </w:rPr>
+        <w:tab/>
+      </w:r>
+      <w:r>
+        <w:rPr>
+          <w:rFonts w:cstheme="minorHAnsi"/>
+        </w:rPr>
+        <w:t xml:space="preserve">Um atributo de um objeto de domínio também pode ser especificado através da navegação via </w:t>
+      </w:r>
+      <w:r>
+        <w:rPr>
+          <w:rStyle w:val="CdigoHTML"/>
+          <w:rFonts w:asciiTheme="minorHAnsi" w:eastAsiaTheme="minorHAnsi" w:hAnsiTheme="minorHAnsi" w:cstheme="minorHAnsi"/>
+          <w:sz w:val="22"/>
+          <w:szCs w:val="22"/>
+        </w:rPr>
+        <w:t>get(String attr).</w:t>
+      </w:r>
+      <w:r>
+        <w:rPr>
+          <w:rFonts w:cstheme="minorHAnsi"/>
+        </w:rPr>
+        <w:t xml:space="preserve"> O atributo </w:t>
+      </w:r>
+      <w:r>
+        <w:rPr>
+          <w:rStyle w:val="emphasis"/>
+          <w:rFonts w:cstheme="minorHAnsi"/>
+          <w:i/>
+          <w:iCs/>
+        </w:rPr>
+        <w:t>deve</w:t>
+      </w:r>
+      <w:r>
+        <w:rPr>
+          <w:rFonts w:cstheme="minorHAnsi"/>
+        </w:rPr>
+        <w:t xml:space="preserve"> se referir a uma persistente propriedade válida do objeto de domínio de recebimento, no entanto nenhuma validação seja executada durante a construção da definição da consulta. </w:t>
+      </w:r>
+      <w:r>
+        <w:rPr>
+          <w:rFonts w:cstheme="minorHAnsi"/>
+        </w:rPr>
+        <w:t>Toda a</w:t>
+      </w:r>
+      <w:r>
+        <w:rPr>
+          <w:rFonts w:cstheme="minorHAnsi"/>
+        </w:rPr>
+        <w:t xml:space="preserve"> validação é adiada até que a consulta é realmente executada. </w:t>
+      </w:r>
+      <w:r>
+        <w:rPr>
+          <w:rFonts w:cstheme="minorHAnsi"/>
+        </w:rPr>
+        <w:lastRenderedPageBreak/>
+        <w:t>Por outro lado, usando metamodelo canônica para o caminho de navegação impõe compilação verificação de tipo.</w:t>
+      </w:r>
+    </w:p>
     <w:sectPr>
       <w:pgSz w:w="11906" w:h="16838"/>
       <w:pgMar w:top="1417" w:right="1701" w:bottom="1417" w:left="1701" w:header="708" w:footer="708" w:gutter="0"/>
@@ -5965,16 +8715,16 @@
     </w:lvl>
   </w:abstractNum>
   <w:abstractNum w:abstractNumId="1">
-    <w:nsid w:val="494C26F8"/>
+    <w:nsid w:val="2B1C1573"/>
     <w:multiLevelType w:val="hybridMultilevel"/>
-    <w:tmpl w:val="4D5665CA"/>
+    <w:tmpl w:val="4048980E"/>
     <w:lvl w:ilvl="0" w:tplc="04160001">
       <w:start w:val="1"/>
       <w:numFmt w:val="bullet"/>
       <w:lvlText w:val=""/>
       <w:lvlJc w:val="left"/>
       <w:pPr>
-        <w:ind w:left="720" w:hanging="360"/>
+        <w:ind w:left="1428" w:hanging="360"/>
       </w:pPr>
       <w:rPr>
         <w:rFonts w:ascii="Symbol" w:hAnsi="Symbol" w:hint="default"/>
@@ -5986,7 +8736,7 @@
       <w:lvlText w:val="o"/>
       <w:lvlJc w:val="left"/>
       <w:pPr>
-        <w:ind w:left="1440" w:hanging="360"/>
+        <w:ind w:left="2148" w:hanging="360"/>
       </w:pPr>
       <w:rPr>
         <w:rFonts w:ascii="Courier New" w:hAnsi="Courier New" w:cs="Courier New" w:hint="default"/>
@@ -5998,7 +8748,7 @@
       <w:lvlText w:val=""/>
       <w:lvlJc w:val="left"/>
       <w:pPr>
-        <w:ind w:left="2160" w:hanging="360"/>
+        <w:ind w:left="2868" w:hanging="360"/>
       </w:pPr>
       <w:rPr>
         <w:rFonts w:ascii="Wingdings" w:hAnsi="Wingdings" w:hint="default"/>
@@ -6010,7 +8760,7 @@
       <w:lvlText w:val=""/>
       <w:lvlJc w:val="left"/>
       <w:pPr>
-        <w:ind w:left="2880" w:hanging="360"/>
+        <w:ind w:left="3588" w:hanging="360"/>
       </w:pPr>
       <w:rPr>
         <w:rFonts w:ascii="Symbol" w:hAnsi="Symbol" w:hint="default"/>
@@ -6022,7 +8772,7 @@
       <w:lvlText w:val="o"/>
       <w:lvlJc w:val="left"/>
       <w:pPr>
-        <w:ind w:left="3600" w:hanging="360"/>
+        <w:ind w:left="4308" w:hanging="360"/>
       </w:pPr>
       <w:rPr>
         <w:rFonts w:ascii="Courier New" w:hAnsi="Courier New" w:cs="Courier New" w:hint="default"/>
@@ -6034,7 +8784,7 @@
       <w:lvlText w:val=""/>
       <w:lvlJc w:val="left"/>
       <w:pPr>
-        <w:ind w:left="4320" w:hanging="360"/>
+        <w:ind w:left="5028" w:hanging="360"/>
       </w:pPr>
       <w:rPr>
         <w:rFonts w:ascii="Wingdings" w:hAnsi="Wingdings" w:hint="default"/>
@@ -6046,7 +8796,7 @@
       <w:lvlText w:val=""/>
       <w:lvlJc w:val="left"/>
       <w:pPr>
-        <w:ind w:left="5040" w:hanging="360"/>
+        <w:ind w:left="5748" w:hanging="360"/>
       </w:pPr>
       <w:rPr>
         <w:rFonts w:ascii="Symbol" w:hAnsi="Symbol" w:hint="default"/>
@@ -6058,7 +8808,7 @@
       <w:lvlText w:val="o"/>
       <w:lvlJc w:val="left"/>
       <w:pPr>
-        <w:ind w:left="5760" w:hanging="360"/>
+        <w:ind w:left="6468" w:hanging="360"/>
       </w:pPr>
       <w:rPr>
         <w:rFonts w:ascii="Courier New" w:hAnsi="Courier New" w:cs="Courier New" w:hint="default"/>
@@ -6070,7 +8820,7 @@
       <w:lvlText w:val=""/>
       <w:lvlJc w:val="left"/>
       <w:pPr>
-        <w:ind w:left="6480" w:hanging="360"/>
+        <w:ind w:left="7188" w:hanging="360"/>
       </w:pPr>
       <w:rPr>
         <w:rFonts w:ascii="Wingdings" w:hAnsi="Wingdings" w:hint="default"/>
@@ -6078,16 +8828,16 @@
     </w:lvl>
   </w:abstractNum>
   <w:abstractNum w:abstractNumId="2">
-    <w:nsid w:val="5AF530D1"/>
+    <w:nsid w:val="371D21BE"/>
     <w:multiLevelType w:val="hybridMultilevel"/>
-    <w:tmpl w:val="21E83822"/>
+    <w:tmpl w:val="48F08D54"/>
     <w:lvl w:ilvl="0" w:tplc="04160001">
       <w:start w:val="1"/>
       <w:numFmt w:val="bullet"/>
       <w:lvlText w:val=""/>
       <w:lvlJc w:val="left"/>
       <w:pPr>
-        <w:ind w:left="1428" w:hanging="360"/>
+        <w:ind w:left="720" w:hanging="360"/>
       </w:pPr>
       <w:rPr>
         <w:rFonts w:ascii="Symbol" w:hAnsi="Symbol" w:hint="default"/>
@@ -6099,7 +8849,7 @@
       <w:lvlText w:val="o"/>
       <w:lvlJc w:val="left"/>
       <w:pPr>
-        <w:ind w:left="2148" w:hanging="360"/>
+        <w:ind w:left="1440" w:hanging="360"/>
       </w:pPr>
       <w:rPr>
         <w:rFonts w:ascii="Courier New" w:hAnsi="Courier New" w:cs="Courier New" w:hint="default"/>
@@ -6111,7 +8861,7 @@
       <w:lvlText w:val=""/>
       <w:lvlJc w:val="left"/>
       <w:pPr>
-        <w:ind w:left="2868" w:hanging="360"/>
+        <w:ind w:left="2160" w:hanging="360"/>
       </w:pPr>
       <w:rPr>
         <w:rFonts w:ascii="Wingdings" w:hAnsi="Wingdings" w:hint="default"/>
@@ -6123,7 +8873,7 @@
       <w:lvlText w:val=""/>
       <w:lvlJc w:val="left"/>
       <w:pPr>
-        <w:ind w:left="3588" w:hanging="360"/>
+        <w:ind w:left="2880" w:hanging="360"/>
       </w:pPr>
       <w:rPr>
         <w:rFonts w:ascii="Symbol" w:hAnsi="Symbol" w:hint="default"/>
@@ -6135,7 +8885,7 @@
       <w:lvlText w:val="o"/>
       <w:lvlJc w:val="left"/>
       <w:pPr>
-        <w:ind w:left="4308" w:hanging="360"/>
+        <w:ind w:left="3600" w:hanging="360"/>
       </w:pPr>
       <w:rPr>
         <w:rFonts w:ascii="Courier New" w:hAnsi="Courier New" w:cs="Courier New" w:hint="default"/>
@@ -6147,7 +8897,7 @@
       <w:lvlText w:val=""/>
       <w:lvlJc w:val="left"/>
       <w:pPr>
-        <w:ind w:left="5028" w:hanging="360"/>
+        <w:ind w:left="4320" w:hanging="360"/>
       </w:pPr>
       <w:rPr>
         <w:rFonts w:ascii="Wingdings" w:hAnsi="Wingdings" w:hint="default"/>
@@ -6159,7 +8909,7 @@
       <w:lvlText w:val=""/>
       <w:lvlJc w:val="left"/>
       <w:pPr>
-        <w:ind w:left="5748" w:hanging="360"/>
+        <w:ind w:left="5040" w:hanging="360"/>
       </w:pPr>
       <w:rPr>
         <w:rFonts w:ascii="Symbol" w:hAnsi="Symbol" w:hint="default"/>
@@ -6171,7 +8921,7 @@
       <w:lvlText w:val="o"/>
       <w:lvlJc w:val="left"/>
       <w:pPr>
-        <w:ind w:left="6468" w:hanging="360"/>
+        <w:ind w:left="5760" w:hanging="360"/>
       </w:pPr>
       <w:rPr>
         <w:rFonts w:ascii="Courier New" w:hAnsi="Courier New" w:cs="Courier New" w:hint="default"/>
@@ -6183,7 +8933,7 @@
       <w:lvlText w:val=""/>
       <w:lvlJc w:val="left"/>
       <w:pPr>
-        <w:ind w:left="7188" w:hanging="360"/>
+        <w:ind w:left="6480" w:hanging="360"/>
       </w:pPr>
       <w:rPr>
         <w:rFonts w:ascii="Wingdings" w:hAnsi="Wingdings" w:hint="default"/>
@@ -6191,9 +8941,9 @@
     </w:lvl>
   </w:abstractNum>
   <w:abstractNum w:abstractNumId="3">
-    <w:nsid w:val="63061F48"/>
+    <w:nsid w:val="494C26F8"/>
     <w:multiLevelType w:val="hybridMultilevel"/>
-    <w:tmpl w:val="9ED87344"/>
+    <w:tmpl w:val="4D5665CA"/>
     <w:lvl w:ilvl="0" w:tplc="04160001">
       <w:start w:val="1"/>
       <w:numFmt w:val="bullet"/>
@@ -6304,9 +9054,9 @@
     </w:lvl>
   </w:abstractNum>
   <w:abstractNum w:abstractNumId="4">
-    <w:nsid w:val="6ADA02A2"/>
+    <w:nsid w:val="5AF530D1"/>
     <w:multiLevelType w:val="hybridMultilevel"/>
-    <w:tmpl w:val="7AF4410A"/>
+    <w:tmpl w:val="21E83822"/>
     <w:lvl w:ilvl="0" w:tplc="04160001">
       <w:start w:val="1"/>
       <w:numFmt w:val="bullet"/>
@@ -6417,16 +9167,16 @@
     </w:lvl>
   </w:abstractNum>
   <w:abstractNum w:abstractNumId="5">
-    <w:nsid w:val="7DEE5A14"/>
+    <w:nsid w:val="63061F48"/>
     <w:multiLevelType w:val="hybridMultilevel"/>
-    <w:tmpl w:val="32CE8BA4"/>
+    <w:tmpl w:val="9ED87344"/>
     <w:lvl w:ilvl="0" w:tplc="04160001">
       <w:start w:val="1"/>
       <w:numFmt w:val="bullet"/>
       <w:lvlText w:val=""/>
       <w:lvlJc w:val="left"/>
       <w:pPr>
-        <w:ind w:left="1428" w:hanging="360"/>
+        <w:ind w:left="720" w:hanging="360"/>
       </w:pPr>
       <w:rPr>
         <w:rFonts w:ascii="Symbol" w:hAnsi="Symbol" w:hint="default"/>
@@ -6438,7 +9188,7 @@
       <w:lvlText w:val="o"/>
       <w:lvlJc w:val="left"/>
       <w:pPr>
-        <w:ind w:left="2148" w:hanging="360"/>
+        <w:ind w:left="1440" w:hanging="360"/>
       </w:pPr>
       <w:rPr>
         <w:rFonts w:ascii="Courier New" w:hAnsi="Courier New" w:cs="Courier New" w:hint="default"/>
@@ -6450,7 +9200,7 @@
       <w:lvlText w:val=""/>
       <w:lvlJc w:val="left"/>
       <w:pPr>
-        <w:ind w:left="2868" w:hanging="360"/>
+        <w:ind w:left="2160" w:hanging="360"/>
       </w:pPr>
       <w:rPr>
         <w:rFonts w:ascii="Wingdings" w:hAnsi="Wingdings" w:hint="default"/>
@@ -6462,7 +9212,7 @@
       <w:lvlText w:val=""/>
       <w:lvlJc w:val="left"/>
       <w:pPr>
-        <w:ind w:left="3588" w:hanging="360"/>
+        <w:ind w:left="2880" w:hanging="360"/>
       </w:pPr>
       <w:rPr>
         <w:rFonts w:ascii="Symbol" w:hAnsi="Symbol" w:hint="default"/>
@@ -6474,7 +9224,7 @@
       <w:lvlText w:val="o"/>
       <w:lvlJc w:val="left"/>
       <w:pPr>
-        <w:ind w:left="4308" w:hanging="360"/>
+        <w:ind w:left="3600" w:hanging="360"/>
       </w:pPr>
       <w:rPr>
         <w:rFonts w:ascii="Courier New" w:hAnsi="Courier New" w:cs="Courier New" w:hint="default"/>
@@ -6486,7 +9236,7 @@
       <w:lvlText w:val=""/>
       <w:lvlJc w:val="left"/>
       <w:pPr>
-        <w:ind w:left="5028" w:hanging="360"/>
+        <w:ind w:left="4320" w:hanging="360"/>
       </w:pPr>
       <w:rPr>
         <w:rFonts w:ascii="Wingdings" w:hAnsi="Wingdings" w:hint="default"/>
@@ -6498,7 +9248,7 @@
       <w:lvlText w:val=""/>
       <w:lvlJc w:val="left"/>
       <w:pPr>
-        <w:ind w:left="5748" w:hanging="360"/>
+        <w:ind w:left="5040" w:hanging="360"/>
       </w:pPr>
       <w:rPr>
         <w:rFonts w:ascii="Symbol" w:hAnsi="Symbol" w:hint="default"/>
@@ -6510,7 +9260,7 @@
       <w:lvlText w:val="o"/>
       <w:lvlJc w:val="left"/>
       <w:pPr>
-        <w:ind w:left="6468" w:hanging="360"/>
+        <w:ind w:left="5760" w:hanging="360"/>
       </w:pPr>
       <w:rPr>
         <w:rFonts w:ascii="Courier New" w:hAnsi="Courier New" w:cs="Courier New" w:hint="default"/>
@@ -6522,6 +9272,232 @@
       <w:lvlText w:val=""/>
       <w:lvlJc w:val="left"/>
       <w:pPr>
+        <w:ind w:left="6480" w:hanging="360"/>
+      </w:pPr>
+      <w:rPr>
+        <w:rFonts w:ascii="Wingdings" w:hAnsi="Wingdings" w:hint="default"/>
+      </w:rPr>
+    </w:lvl>
+  </w:abstractNum>
+  <w:abstractNum w:abstractNumId="6">
+    <w:nsid w:val="6ADA02A2"/>
+    <w:multiLevelType w:val="hybridMultilevel"/>
+    <w:tmpl w:val="7AF4410A"/>
+    <w:lvl w:ilvl="0" w:tplc="04160001">
+      <w:start w:val="1"/>
+      <w:numFmt w:val="bullet"/>
+      <w:lvlText w:val=""/>
+      <w:lvlJc w:val="left"/>
+      <w:pPr>
+        <w:ind w:left="1428" w:hanging="360"/>
+      </w:pPr>
+      <w:rPr>
+        <w:rFonts w:ascii="Symbol" w:hAnsi="Symbol" w:hint="default"/>
+      </w:rPr>
+    </w:lvl>
+    <w:lvl w:ilvl="1" w:tplc="04160003" w:tentative="1">
+      <w:start w:val="1"/>
+      <w:numFmt w:val="bullet"/>
+      <w:lvlText w:val="o"/>
+      <w:lvlJc w:val="left"/>
+      <w:pPr>
+        <w:ind w:left="2148" w:hanging="360"/>
+      </w:pPr>
+      <w:rPr>
+        <w:rFonts w:ascii="Courier New" w:hAnsi="Courier New" w:cs="Courier New" w:hint="default"/>
+      </w:rPr>
+    </w:lvl>
+    <w:lvl w:ilvl="2" w:tplc="04160005" w:tentative="1">
+      <w:start w:val="1"/>
+      <w:numFmt w:val="bullet"/>
+      <w:lvlText w:val=""/>
+      <w:lvlJc w:val="left"/>
+      <w:pPr>
+        <w:ind w:left="2868" w:hanging="360"/>
+      </w:pPr>
+      <w:rPr>
+        <w:rFonts w:ascii="Wingdings" w:hAnsi="Wingdings" w:hint="default"/>
+      </w:rPr>
+    </w:lvl>
+    <w:lvl w:ilvl="3" w:tplc="04160001" w:tentative="1">
+      <w:start w:val="1"/>
+      <w:numFmt w:val="bullet"/>
+      <w:lvlText w:val=""/>
+      <w:lvlJc w:val="left"/>
+      <w:pPr>
+        <w:ind w:left="3588" w:hanging="360"/>
+      </w:pPr>
+      <w:rPr>
+        <w:rFonts w:ascii="Symbol" w:hAnsi="Symbol" w:hint="default"/>
+      </w:rPr>
+    </w:lvl>
+    <w:lvl w:ilvl="4" w:tplc="04160003" w:tentative="1">
+      <w:start w:val="1"/>
+      <w:numFmt w:val="bullet"/>
+      <w:lvlText w:val="o"/>
+      <w:lvlJc w:val="left"/>
+      <w:pPr>
+        <w:ind w:left="4308" w:hanging="360"/>
+      </w:pPr>
+      <w:rPr>
+        <w:rFonts w:ascii="Courier New" w:hAnsi="Courier New" w:cs="Courier New" w:hint="default"/>
+      </w:rPr>
+    </w:lvl>
+    <w:lvl w:ilvl="5" w:tplc="04160005" w:tentative="1">
+      <w:start w:val="1"/>
+      <w:numFmt w:val="bullet"/>
+      <w:lvlText w:val=""/>
+      <w:lvlJc w:val="left"/>
+      <w:pPr>
+        <w:ind w:left="5028" w:hanging="360"/>
+      </w:pPr>
+      <w:rPr>
+        <w:rFonts w:ascii="Wingdings" w:hAnsi="Wingdings" w:hint="default"/>
+      </w:rPr>
+    </w:lvl>
+    <w:lvl w:ilvl="6" w:tplc="04160001" w:tentative="1">
+      <w:start w:val="1"/>
+      <w:numFmt w:val="bullet"/>
+      <w:lvlText w:val=""/>
+      <w:lvlJc w:val="left"/>
+      <w:pPr>
+        <w:ind w:left="5748" w:hanging="360"/>
+      </w:pPr>
+      <w:rPr>
+        <w:rFonts w:ascii="Symbol" w:hAnsi="Symbol" w:hint="default"/>
+      </w:rPr>
+    </w:lvl>
+    <w:lvl w:ilvl="7" w:tplc="04160003" w:tentative="1">
+      <w:start w:val="1"/>
+      <w:numFmt w:val="bullet"/>
+      <w:lvlText w:val="o"/>
+      <w:lvlJc w:val="left"/>
+      <w:pPr>
+        <w:ind w:left="6468" w:hanging="360"/>
+      </w:pPr>
+      <w:rPr>
+        <w:rFonts w:ascii="Courier New" w:hAnsi="Courier New" w:cs="Courier New" w:hint="default"/>
+      </w:rPr>
+    </w:lvl>
+    <w:lvl w:ilvl="8" w:tplc="04160005" w:tentative="1">
+      <w:start w:val="1"/>
+      <w:numFmt w:val="bullet"/>
+      <w:lvlText w:val=""/>
+      <w:lvlJc w:val="left"/>
+      <w:pPr>
+        <w:ind w:left="7188" w:hanging="360"/>
+      </w:pPr>
+      <w:rPr>
+        <w:rFonts w:ascii="Wingdings" w:hAnsi="Wingdings" w:hint="default"/>
+      </w:rPr>
+    </w:lvl>
+  </w:abstractNum>
+  <w:abstractNum w:abstractNumId="7">
+    <w:nsid w:val="7DEE5A14"/>
+    <w:multiLevelType w:val="hybridMultilevel"/>
+    <w:tmpl w:val="32CE8BA4"/>
+    <w:lvl w:ilvl="0" w:tplc="04160001">
+      <w:start w:val="1"/>
+      <w:numFmt w:val="bullet"/>
+      <w:lvlText w:val=""/>
+      <w:lvlJc w:val="left"/>
+      <w:pPr>
+        <w:ind w:left="1428" w:hanging="360"/>
+      </w:pPr>
+      <w:rPr>
+        <w:rFonts w:ascii="Symbol" w:hAnsi="Symbol" w:hint="default"/>
+      </w:rPr>
+    </w:lvl>
+    <w:lvl w:ilvl="1" w:tplc="04160003" w:tentative="1">
+      <w:start w:val="1"/>
+      <w:numFmt w:val="bullet"/>
+      <w:lvlText w:val="o"/>
+      <w:lvlJc w:val="left"/>
+      <w:pPr>
+        <w:ind w:left="2148" w:hanging="360"/>
+      </w:pPr>
+      <w:rPr>
+        <w:rFonts w:ascii="Courier New" w:hAnsi="Courier New" w:cs="Courier New" w:hint="default"/>
+      </w:rPr>
+    </w:lvl>
+    <w:lvl w:ilvl="2" w:tplc="04160005" w:tentative="1">
+      <w:start w:val="1"/>
+      <w:numFmt w:val="bullet"/>
+      <w:lvlText w:val=""/>
+      <w:lvlJc w:val="left"/>
+      <w:pPr>
+        <w:ind w:left="2868" w:hanging="360"/>
+      </w:pPr>
+      <w:rPr>
+        <w:rFonts w:ascii="Wingdings" w:hAnsi="Wingdings" w:hint="default"/>
+      </w:rPr>
+    </w:lvl>
+    <w:lvl w:ilvl="3" w:tplc="04160001" w:tentative="1">
+      <w:start w:val="1"/>
+      <w:numFmt w:val="bullet"/>
+      <w:lvlText w:val=""/>
+      <w:lvlJc w:val="left"/>
+      <w:pPr>
+        <w:ind w:left="3588" w:hanging="360"/>
+      </w:pPr>
+      <w:rPr>
+        <w:rFonts w:ascii="Symbol" w:hAnsi="Symbol" w:hint="default"/>
+      </w:rPr>
+    </w:lvl>
+    <w:lvl w:ilvl="4" w:tplc="04160003" w:tentative="1">
+      <w:start w:val="1"/>
+      <w:numFmt w:val="bullet"/>
+      <w:lvlText w:val="o"/>
+      <w:lvlJc w:val="left"/>
+      <w:pPr>
+        <w:ind w:left="4308" w:hanging="360"/>
+      </w:pPr>
+      <w:rPr>
+        <w:rFonts w:ascii="Courier New" w:hAnsi="Courier New" w:cs="Courier New" w:hint="default"/>
+      </w:rPr>
+    </w:lvl>
+    <w:lvl w:ilvl="5" w:tplc="04160005" w:tentative="1">
+      <w:start w:val="1"/>
+      <w:numFmt w:val="bullet"/>
+      <w:lvlText w:val=""/>
+      <w:lvlJc w:val="left"/>
+      <w:pPr>
+        <w:ind w:left="5028" w:hanging="360"/>
+      </w:pPr>
+      <w:rPr>
+        <w:rFonts w:ascii="Wingdings" w:hAnsi="Wingdings" w:hint="default"/>
+      </w:rPr>
+    </w:lvl>
+    <w:lvl w:ilvl="6" w:tplc="04160001" w:tentative="1">
+      <w:start w:val="1"/>
+      <w:numFmt w:val="bullet"/>
+      <w:lvlText w:val=""/>
+      <w:lvlJc w:val="left"/>
+      <w:pPr>
+        <w:ind w:left="5748" w:hanging="360"/>
+      </w:pPr>
+      <w:rPr>
+        <w:rFonts w:ascii="Symbol" w:hAnsi="Symbol" w:hint="default"/>
+      </w:rPr>
+    </w:lvl>
+    <w:lvl w:ilvl="7" w:tplc="04160003" w:tentative="1">
+      <w:start w:val="1"/>
+      <w:numFmt w:val="bullet"/>
+      <w:lvlText w:val="o"/>
+      <w:lvlJc w:val="left"/>
+      <w:pPr>
+        <w:ind w:left="6468" w:hanging="360"/>
+      </w:pPr>
+      <w:rPr>
+        <w:rFonts w:ascii="Courier New" w:hAnsi="Courier New" w:cs="Courier New" w:hint="default"/>
+      </w:rPr>
+    </w:lvl>
+    <w:lvl w:ilvl="8" w:tplc="04160005" w:tentative="1">
+      <w:start w:val="1"/>
+      <w:numFmt w:val="bullet"/>
+      <w:lvlText w:val=""/>
+      <w:lvlJc w:val="left"/>
+      <w:pPr>
         <w:ind w:left="7188" w:hanging="360"/>
       </w:pPr>
       <w:rPr>
@@ -6530,22 +9506,28 @@
     </w:lvl>
   </w:abstractNum>
   <w:num w:numId="1">
-    <w:abstractNumId w:val="1"/>
+    <w:abstractNumId w:val="3"/>
   </w:num>
   <w:num w:numId="2">
-    <w:abstractNumId w:val="2"/>
+    <w:abstractNumId w:val="4"/>
   </w:num>
   <w:num w:numId="3">
-    <w:abstractNumId w:val="3"/>
+    <w:abstractNumId w:val="5"/>
   </w:num>
   <w:num w:numId="4">
-    <w:abstractNumId w:val="4"/>
+    <w:abstractNumId w:val="6"/>
   </w:num>
   <w:num w:numId="5">
-    <w:abstractNumId w:val="5"/>
+    <w:abstractNumId w:val="7"/>
   </w:num>
   <w:num w:numId="6">
     <w:abstractNumId w:val="0"/>
+  </w:num>
+  <w:num w:numId="7">
+    <w:abstractNumId w:val="2"/>
+  </w:num>
+  <w:num w:numId="8">
+    <w:abstractNumId w:val="1"/>
   </w:num>
 </w:numbering>
 </file>
@@ -6859,7 +9841,6 @@
     <w:name w:val="Normal (Web)"/>
     <w:basedOn w:val="Normal"/>
     <w:uiPriority w:val="99"/>
-    <w:semiHidden/>
     <w:unhideWhenUsed/>
     <w:rsid w:val="00E20BF8"/>
     <w:pPr>
@@ -6957,6 +9938,26 @@
       <w:sz w:val="16"/>
       <w:szCs w:val="16"/>
     </w:rPr>
+  </w:style>
+  <w:style w:type="character" w:customStyle="1" w:styleId="google-src-text">
+    <w:name w:val="google-src-text"/>
+    <w:rsid w:val="00723BFF"/>
+  </w:style>
+  <w:style w:type="character" w:styleId="CdigoHTML">
+    <w:name w:val="HTML Code"/>
+    <w:uiPriority w:val="99"/>
+    <w:semiHidden/>
+    <w:unhideWhenUsed/>
+    <w:rsid w:val="00723BFF"/>
+    <w:rPr>
+      <w:rFonts w:ascii="Courier New" w:eastAsia="Times New Roman" w:hAnsi="Courier New" w:cs="Courier New"/>
+      <w:sz w:val="20"/>
+      <w:szCs w:val="20"/>
+    </w:rPr>
+  </w:style>
+  <w:style w:type="character" w:customStyle="1" w:styleId="emphasis">
+    <w:name w:val="emphasis"/>
+    <w:rsid w:val="00723BFF"/>
   </w:style>
 </w:styles>
 </file>
@@ -7439,7 +10440,7 @@
 </file>
 
 <file path=customXml/itemProps1.xml><?xml version="1.0" encoding="utf-8"?>
-<ds:datastoreItem xmlns:ds="http://schemas.openxmlformats.org/officeDocument/2006/customXml" ds:itemID="{E46262A1-46E7-4830-AEB2-6FC3B543F828}">
+<ds:datastoreItem xmlns:ds="http://schemas.openxmlformats.org/officeDocument/2006/customXml" ds:itemID="{8A7B0788-2A22-4952-90DE-B04693B008D5}">
   <ds:schemaRefs>
     <ds:schemaRef ds:uri="http://schemas.openxmlformats.org/officeDocument/2006/bibliography"/>
   </ds:schemaRefs>

</xml_diff>

<commit_message>
Trabalho - Tema JPA - PRONTO Equipe: Mariana Mayumi         Jeferson Silveira
</commit_message>
<xml_diff>
--- a/trabalho JPA.docx
+++ b/trabalho JPA.docx
@@ -3859,14 +3859,6 @@
     <w:tbl>
       <w:tblPr>
         <w:tblW w:w="0" w:type="auto"/>
-        <w:tblBorders>
-          <w:top w:val="single" w:sz="4" w:space="0" w:color="auto"/>
-          <w:left w:val="single" w:sz="4" w:space="0" w:color="auto"/>
-          <w:bottom w:val="single" w:sz="4" w:space="0" w:color="auto"/>
-          <w:right w:val="single" w:sz="4" w:space="0" w:color="auto"/>
-          <w:insideH w:val="single" w:sz="4" w:space="0" w:color="auto"/>
-          <w:insideV w:val="single" w:sz="4" w:space="0" w:color="auto"/>
-        </w:tblBorders>
         <w:tblLook w:val="04A0" w:firstRow="1" w:lastRow="0" w:firstColumn="1" w:lastColumn="0" w:noHBand="0" w:noVBand="1"/>
       </w:tblPr>
       <w:tblGrid>
@@ -3888,12 +3880,18 @@
               <w:jc w:val="both"/>
               <w:rPr>
                 <w:rFonts w:cs="Calibri"/>
+                <w:i/>
+                <w:sz w:val="20"/>
+                <w:szCs w:val="20"/>
                 <w:lang w:val="en-AU"/>
               </w:rPr>
             </w:pPr>
             <w:r>
               <w:rPr>
                 <w:rFonts w:cs="Calibri"/>
+                <w:i/>
+                <w:sz w:val="20"/>
+                <w:szCs w:val="20"/>
                 <w:lang w:val="en-AU"/>
               </w:rPr>
               <w:t>@Entity</w:t>
@@ -3908,12 +3906,18 @@
               <w:jc w:val="both"/>
               <w:rPr>
                 <w:rFonts w:cs="Calibri"/>
+                <w:i/>
+                <w:sz w:val="20"/>
+                <w:szCs w:val="20"/>
                 <w:lang w:val="en-AU"/>
               </w:rPr>
             </w:pPr>
             <w:r>
               <w:rPr>
                 <w:rFonts w:cs="Calibri"/>
+                <w:i/>
+                <w:sz w:val="20"/>
+                <w:szCs w:val="20"/>
                 <w:lang w:val="en-AU"/>
               </w:rPr>
               <w:t>public class Category {</w:t>
@@ -3929,12 +3933,18 @@
               <w:jc w:val="both"/>
               <w:rPr>
                 <w:rFonts w:cs="Calibri"/>
+                <w:i/>
+                <w:sz w:val="20"/>
+                <w:szCs w:val="20"/>
                 <w:lang w:val="en-AU"/>
               </w:rPr>
             </w:pPr>
             <w:r>
               <w:rPr>
                 <w:rFonts w:cs="Calibri"/>
+                <w:i/>
+                <w:sz w:val="20"/>
+                <w:szCs w:val="20"/>
                 <w:lang w:val="en-AU"/>
               </w:rPr>
               <w:t>@Id</w:t>
@@ -3950,12 +3960,18 @@
               <w:jc w:val="both"/>
               <w:rPr>
                 <w:rFonts w:cs="Calibri"/>
+                <w:i/>
+                <w:sz w:val="20"/>
+                <w:szCs w:val="20"/>
                 <w:lang w:val="en-AU"/>
               </w:rPr>
             </w:pPr>
             <w:r>
               <w:rPr>
                 <w:rFonts w:cs="Calibri"/>
+                <w:i/>
+                <w:sz w:val="20"/>
+                <w:szCs w:val="20"/>
                 <w:lang w:val="en-AU"/>
               </w:rPr>
               <w:t>public Long id;</w:t>
@@ -3971,12 +3987,18 @@
               <w:jc w:val="both"/>
               <w:rPr>
                 <w:rFonts w:cs="Calibri"/>
+                <w:i/>
+                <w:sz w:val="20"/>
+                <w:szCs w:val="20"/>
                 <w:lang w:val="en-AU"/>
               </w:rPr>
             </w:pPr>
             <w:r>
               <w:rPr>
                 <w:rFonts w:cs="Calibri"/>
+                <w:i/>
+                <w:sz w:val="20"/>
+                <w:szCs w:val="20"/>
                 <w:lang w:val="en-AU"/>
               </w:rPr>
               <w:t>public String name;</w:t>
@@ -3992,12 +4014,18 @@
               <w:jc w:val="both"/>
               <w:rPr>
                 <w:rFonts w:cs="Calibri"/>
+                <w:i/>
+                <w:sz w:val="20"/>
+                <w:szCs w:val="20"/>
                 <w:lang w:val="en-AU"/>
               </w:rPr>
             </w:pPr>
             <w:r>
               <w:rPr>
                 <w:rFonts w:cs="Calibri"/>
+                <w:i/>
+                <w:sz w:val="20"/>
+                <w:szCs w:val="20"/>
                 <w:lang w:val="en-AU"/>
               </w:rPr>
               <w:t>public Date modificationDate;</w:t>
@@ -4013,12 +4041,18 @@
               <w:jc w:val="both"/>
               <w:rPr>
                 <w:rFonts w:cs="Calibri"/>
+                <w:i/>
+                <w:sz w:val="20"/>
+                <w:szCs w:val="20"/>
                 <w:lang w:val="en-AU"/>
               </w:rPr>
             </w:pPr>
             <w:r>
               <w:rPr>
                 <w:rFonts w:cs="Calibri"/>
+                <w:i/>
+                <w:sz w:val="20"/>
+                <w:szCs w:val="20"/>
                 <w:lang w:val="en-AU"/>
               </w:rPr>
               <w:t>public Category() {}</w:t>
@@ -4033,12 +4067,18 @@
               <w:jc w:val="both"/>
               <w:rPr>
                 <w:rFonts w:cs="Calibri"/>
+                <w:i/>
+                <w:sz w:val="20"/>
+                <w:szCs w:val="20"/>
                 <w:lang w:val="en-AU"/>
               </w:rPr>
             </w:pPr>
             <w:r>
               <w:rPr>
                 <w:rFonts w:cs="Calibri"/>
+                <w:i/>
+                <w:sz w:val="20"/>
+                <w:szCs w:val="20"/>
                 <w:lang w:val="en-AU"/>
               </w:rPr>
               <w:t>}</w:t>
@@ -4050,6 +4090,9 @@
               <w:jc w:val="both"/>
               <w:rPr>
                 <w:rFonts w:cs="Calibri"/>
+                <w:i/>
+                <w:sz w:val="20"/>
+                <w:szCs w:val="20"/>
               </w:rPr>
             </w:pPr>
           </w:p>
@@ -4068,12 +4111,18 @@
               <w:jc w:val="both"/>
               <w:rPr>
                 <w:rFonts w:cs="Calibri"/>
+                <w:i/>
+                <w:sz w:val="20"/>
+                <w:szCs w:val="20"/>
                 <w:lang w:val="en-AU"/>
               </w:rPr>
             </w:pPr>
             <w:r>
               <w:rPr>
                 <w:rFonts w:cs="Calibri"/>
+                <w:i/>
+                <w:sz w:val="20"/>
+                <w:szCs w:val="20"/>
                 <w:lang w:val="en-AU"/>
               </w:rPr>
               <w:t>@Entity</w:t>
@@ -4088,12 +4137,18 @@
               <w:jc w:val="both"/>
               <w:rPr>
                 <w:rFonts w:cs="Calibri"/>
+                <w:i/>
+                <w:sz w:val="20"/>
+                <w:szCs w:val="20"/>
                 <w:lang w:val="en-AU"/>
               </w:rPr>
             </w:pPr>
             <w:r>
               <w:rPr>
                 <w:rFonts w:cs="Calibri"/>
+                <w:i/>
+                <w:sz w:val="20"/>
+                <w:szCs w:val="20"/>
                 <w:lang w:val="en-AU"/>
               </w:rPr>
               <w:t>public class Category {</w:t>
@@ -4109,12 +4164,18 @@
               <w:jc w:val="both"/>
               <w:rPr>
                 <w:rFonts w:cs="Calibri"/>
+                <w:i/>
+                <w:sz w:val="20"/>
+                <w:szCs w:val="20"/>
                 <w:lang w:val="en-AU"/>
               </w:rPr>
             </w:pPr>
             <w:r>
               <w:rPr>
                 <w:rFonts w:cs="Calibri"/>
+                <w:i/>
+                <w:sz w:val="20"/>
+                <w:szCs w:val="20"/>
                 <w:lang w:val="en-AU"/>
               </w:rPr>
               <w:t>...</w:t>
@@ -4130,12 +4191,18 @@
               <w:jc w:val="both"/>
               <w:rPr>
                 <w:rFonts w:cs="Calibri"/>
+                <w:i/>
+                <w:sz w:val="20"/>
+                <w:szCs w:val="20"/>
                 <w:lang w:val="en-AU"/>
               </w:rPr>
             </w:pPr>
             <w:r>
               <w:rPr>
                 <w:rFonts w:cs="Calibri"/>
+                <w:i/>
+                <w:sz w:val="20"/>
+                <w:szCs w:val="20"/>
                 <w:lang w:val="en-AU"/>
               </w:rPr>
               <w:t>protected Long id;</w:t>
@@ -4151,12 +4218,18 @@
               <w:jc w:val="both"/>
               <w:rPr>
                 <w:rFonts w:cs="Calibri"/>
+                <w:i/>
+                <w:sz w:val="20"/>
+                <w:szCs w:val="20"/>
                 <w:lang w:val="en-AU"/>
               </w:rPr>
             </w:pPr>
             <w:r>
               <w:rPr>
                 <w:rFonts w:cs="Calibri"/>
+                <w:i/>
+                <w:sz w:val="20"/>
+                <w:szCs w:val="20"/>
                 <w:lang w:val="en-AU"/>
               </w:rPr>
               <w:t>...</w:t>
@@ -4172,6 +4245,9 @@
               <w:jc w:val="both"/>
               <w:rPr>
                 <w:rFonts w:cs="Calibri"/>
+                <w:i/>
+                <w:sz w:val="20"/>
+                <w:szCs w:val="20"/>
                 <w:lang w:val="en-AU"/>
               </w:rPr>
             </w:pPr>
@@ -4186,12 +4262,18 @@
               <w:jc w:val="both"/>
               <w:rPr>
                 <w:rFonts w:cs="Calibri"/>
+                <w:i/>
+                <w:sz w:val="20"/>
+                <w:szCs w:val="20"/>
                 <w:lang w:val="en-AU"/>
               </w:rPr>
             </w:pPr>
             <w:r>
               <w:rPr>
                 <w:rFonts w:cs="Calibri"/>
+                <w:i/>
+                <w:sz w:val="20"/>
+                <w:szCs w:val="20"/>
                 <w:lang w:val="en-AU"/>
               </w:rPr>
               <w:t>@Id</w:t>
@@ -4207,12 +4289,18 @@
               <w:jc w:val="both"/>
               <w:rPr>
                 <w:rFonts w:cs="Calibri"/>
+                <w:i/>
+                <w:sz w:val="20"/>
+                <w:szCs w:val="20"/>
                 <w:lang w:val="en-AU"/>
               </w:rPr>
             </w:pPr>
             <w:r>
               <w:rPr>
                 <w:rFonts w:cs="Calibri"/>
+                <w:i/>
+                <w:sz w:val="20"/>
+                <w:szCs w:val="20"/>
                 <w:lang w:val="en-AU"/>
               </w:rPr>
               <w:t>public Long getId() {</w:t>
@@ -4228,12 +4316,18 @@
               <w:jc w:val="both"/>
               <w:rPr>
                 <w:rFonts w:cs="Calibri"/>
+                <w:i/>
+                <w:sz w:val="20"/>
+                <w:szCs w:val="20"/>
                 <w:lang w:val="en-AU"/>
               </w:rPr>
             </w:pPr>
             <w:r>
               <w:rPr>
                 <w:rFonts w:cs="Calibri"/>
+                <w:i/>
+                <w:sz w:val="20"/>
+                <w:szCs w:val="20"/>
                 <w:lang w:val="en-AU"/>
               </w:rPr>
               <w:t>return this.id;</w:t>
@@ -4249,12 +4343,18 @@
               <w:jc w:val="both"/>
               <w:rPr>
                 <w:rFonts w:cs="Calibri"/>
+                <w:i/>
+                <w:sz w:val="20"/>
+                <w:szCs w:val="20"/>
                 <w:lang w:val="en-AU"/>
               </w:rPr>
             </w:pPr>
             <w:r>
               <w:rPr>
                 <w:rFonts w:cs="Calibri"/>
+                <w:i/>
+                <w:sz w:val="20"/>
+                <w:szCs w:val="20"/>
                 <w:lang w:val="en-AU"/>
               </w:rPr>
               <w:t>}</w:t>
@@ -4270,12 +4370,18 @@
               <w:jc w:val="both"/>
               <w:rPr>
                 <w:rFonts w:cs="Calibri"/>
+                <w:i/>
+                <w:sz w:val="20"/>
+                <w:szCs w:val="20"/>
                 <w:lang w:val="en-AU"/>
               </w:rPr>
             </w:pPr>
             <w:r>
               <w:rPr>
                 <w:rFonts w:cs="Calibri"/>
+                <w:i/>
+                <w:sz w:val="20"/>
+                <w:szCs w:val="20"/>
                 <w:lang w:val="en-AU"/>
               </w:rPr>
               <w:t>public void setId(Long id) {</w:t>
@@ -4291,12 +4397,18 @@
               <w:jc w:val="both"/>
               <w:rPr>
                 <w:rFonts w:cs="Calibri"/>
+                <w:i/>
+                <w:sz w:val="20"/>
+                <w:szCs w:val="20"/>
                 <w:lang w:val="en-AU"/>
               </w:rPr>
             </w:pPr>
             <w:r>
               <w:rPr>
                 <w:rFonts w:cs="Calibri"/>
+                <w:i/>
+                <w:sz w:val="20"/>
+                <w:szCs w:val="20"/>
                 <w:lang w:val="en-AU"/>
               </w:rPr>
               <w:t>this.id = id;</w:t>
@@ -4312,12 +4424,18 @@
               <w:jc w:val="both"/>
               <w:rPr>
                 <w:rFonts w:cs="Calibri"/>
+                <w:i/>
+                <w:sz w:val="20"/>
+                <w:szCs w:val="20"/>
                 <w:lang w:val="en-AU"/>
               </w:rPr>
             </w:pPr>
             <w:r>
               <w:rPr>
                 <w:rFonts w:cs="Calibri"/>
+                <w:i/>
+                <w:sz w:val="20"/>
+                <w:szCs w:val="20"/>
                 <w:lang w:val="en-AU"/>
               </w:rPr>
               <w:t>}</w:t>
@@ -4333,12 +4451,18 @@
               <w:jc w:val="both"/>
               <w:rPr>
                 <w:rFonts w:cs="Calibri"/>
+                <w:i/>
+                <w:sz w:val="20"/>
+                <w:szCs w:val="20"/>
                 <w:lang w:val="en-AU"/>
               </w:rPr>
             </w:pPr>
             <w:r>
               <w:rPr>
                 <w:rFonts w:cs="Calibri"/>
+                <w:i/>
+                <w:sz w:val="20"/>
+                <w:szCs w:val="20"/>
                 <w:lang w:val="en-AU"/>
               </w:rPr>
               <w:t>...</w:t>
@@ -4353,12 +4477,18 @@
               <w:jc w:val="both"/>
               <w:rPr>
                 <w:rFonts w:cs="Calibri"/>
+                <w:i/>
+                <w:sz w:val="20"/>
+                <w:szCs w:val="20"/>
                 <w:lang w:val="en-AU"/>
               </w:rPr>
             </w:pPr>
             <w:r>
               <w:rPr>
                 <w:rFonts w:cs="Calibri"/>
+                <w:i/>
+                <w:sz w:val="20"/>
+                <w:szCs w:val="20"/>
                 <w:lang w:val="en-AU"/>
               </w:rPr>
               <w:t>}</w:t>
@@ -5842,8 +5972,6 @@
           <w:szCs w:val="26"/>
         </w:rPr>
       </w:pPr>
-      <w:bookmarkStart w:id="0" w:name="_GoBack"/>
-      <w:bookmarkEnd w:id="0"/>
       <w:r>
         <w:rPr>
           <w:rFonts w:cs="Calibri"/>
@@ -5884,9 +6012,931 @@
           <w:color w:val="000000"/>
           <w:lang w:eastAsia="pt-BR"/>
         </w:rPr>
-        <w:t xml:space="preserve">01)O que é o </w:t>
-      </w:r>
-      <w:r>
+        <w:t>01)O que é o Entitymanager? Para que ele serve?  “Dê exemplos.”</w:t>
+      </w:r>
+    </w:p>
+    <w:p>
+      <w:pPr>
+        <w:spacing w:after="0" w:line="240" w:lineRule="auto"/>
+        <w:ind w:firstLine="708"/>
+        <w:jc w:val="both"/>
+        <w:rPr>
+          <w:rFonts w:ascii="Verdana" w:hAnsi="Verdana"/>
+          <w:color w:val="384042"/>
+          <w:sz w:val="20"/>
+          <w:szCs w:val="20"/>
+        </w:rPr>
+      </w:pPr>
+      <w:r>
+        <w:rPr>
+          <w:rFonts w:eastAsia="Times New Roman" w:cs="Calibri"/>
+          <w:color w:val="000000"/>
+          <w:lang w:eastAsia="pt-BR"/>
+        </w:rPr>
+        <w:t>É o serviço central para todas as ações de persistência, sendo responsável pelas operações de persistência de objetos. O Entitymanager é uma classe</w:t>
+      </w:r>
+      <w:r>
+        <w:rPr>
+          <w:rFonts w:eastAsia="Times New Roman" w:cs="Calibri"/>
+          <w:color w:val="000000"/>
+          <w:lang w:eastAsia="pt-BR"/>
+        </w:rPr>
+        <w:t xml:space="preserve"> que</w:t>
+      </w:r>
+      <w:r>
+        <w:rPr>
+          <w:rFonts w:eastAsia="Times New Roman" w:cs="Calibri"/>
+          <w:color w:val="000000"/>
+          <w:lang w:eastAsia="pt-BR"/>
+        </w:rPr>
+        <w:t xml:space="preserve"> se interage com o banco de dados, assim </w:t>
+      </w:r>
+      <w:r>
+        <w:rPr>
+          <w:rFonts w:ascii="Verdana" w:hAnsi="Verdana"/>
+          <w:color w:val="384042"/>
+          <w:sz w:val="20"/>
+          <w:szCs w:val="20"/>
+        </w:rPr>
+        <w:t>o Entitymanager administra o O/R que o mapeia entre uma classe de entidade e uma fonte de dados subjacente. O Entitymanager provê APIs para criar consultas, buscando objetos, sincronizando objetos, e inserindo objetos no banco de dados. Também pode prover caching e pode administrar a interação entre uma entidade e serviços transacionais em um ambiente Java EE como JTA. O Entitymanager é firmemente integrado com Java EE e EJB, mas não é limitado a estes ambientes;  pode ser usado em programas de Java SE.</w:t>
+      </w:r>
+    </w:p>
+    <w:p>
+      <w:pPr>
+        <w:spacing w:after="0" w:line="240" w:lineRule="auto"/>
+        <w:ind w:firstLine="708"/>
+        <w:jc w:val="both"/>
+        <w:rPr>
+          <w:rFonts w:eastAsia="Times New Roman" w:cs="Calibri"/>
+          <w:color w:val="000000"/>
+          <w:lang w:val="en-GB" w:eastAsia="pt-BR"/>
+        </w:rPr>
+      </w:pPr>
+      <w:r>
+        <w:rPr>
+          <w:rFonts w:eastAsia="Times New Roman" w:cs="Calibri"/>
+          <w:color w:val="000000"/>
+          <w:lang w:val="en-GB" w:eastAsia="pt-BR"/>
+        </w:rPr>
+        <w:t>Exemplo de EntityManager:</w:t>
+      </w:r>
+    </w:p>
+    <w:p>
+      <w:pPr>
+        <w:spacing w:after="0" w:line="240" w:lineRule="auto"/>
+        <w:ind w:firstLine="708"/>
+        <w:jc w:val="both"/>
+        <w:rPr>
+          <w:rFonts w:eastAsia="Times New Roman" w:cs="Calibri"/>
+          <w:color w:val="000000"/>
+          <w:lang w:val="en-GB" w:eastAsia="pt-BR"/>
+        </w:rPr>
+      </w:pPr>
+    </w:p>
+    <w:p>
+      <w:pPr>
+        <w:spacing w:after="0" w:line="240" w:lineRule="auto"/>
+        <w:ind w:firstLine="708"/>
+        <w:jc w:val="both"/>
+        <w:rPr>
+          <w:rFonts w:eastAsia="Times New Roman" w:cs="Calibri"/>
+          <w:i/>
+          <w:color w:val="000000"/>
+          <w:sz w:val="20"/>
+          <w:szCs w:val="20"/>
+          <w:lang w:val="en-GB" w:eastAsia="pt-BR"/>
+        </w:rPr>
+      </w:pPr>
+      <w:r>
+        <w:rPr>
+          <w:rFonts w:eastAsia="Times New Roman" w:cs="Calibri"/>
+          <w:i/>
+          <w:color w:val="000000"/>
+          <w:sz w:val="20"/>
+          <w:szCs w:val="20"/>
+          <w:lang w:val="en-GB" w:eastAsia="pt-BR"/>
+        </w:rPr>
+        <w:t>Public class ClienteRepository{</w:t>
+      </w:r>
+    </w:p>
+    <w:p>
+      <w:pPr>
+        <w:spacing w:after="0" w:line="240" w:lineRule="auto"/>
+        <w:ind w:firstLine="708"/>
+        <w:jc w:val="both"/>
+        <w:rPr>
+          <w:rFonts w:eastAsia="Times New Roman" w:cs="Calibri"/>
+          <w:i/>
+          <w:color w:val="000000"/>
+          <w:sz w:val="20"/>
+          <w:szCs w:val="20"/>
+          <w:lang w:val="en-GB" w:eastAsia="pt-BR"/>
+        </w:rPr>
+      </w:pPr>
+      <w:r>
+        <w:rPr>
+          <w:rFonts w:eastAsia="Times New Roman" w:cs="Calibri"/>
+          <w:i/>
+          <w:color w:val="000000"/>
+          <w:sz w:val="20"/>
+          <w:szCs w:val="20"/>
+          <w:lang w:val="en-GB" w:eastAsia="pt-BR"/>
+        </w:rPr>
+        <w:tab/>
+        <w:t>Private EntityManager manager;</w:t>
+      </w:r>
+    </w:p>
+    <w:p>
+      <w:pPr>
+        <w:spacing w:after="0" w:line="240" w:lineRule="auto"/>
+        <w:ind w:firstLine="708"/>
+        <w:jc w:val="both"/>
+        <w:rPr>
+          <w:rFonts w:eastAsia="Times New Roman" w:cs="Calibri"/>
+          <w:i/>
+          <w:color w:val="000000"/>
+          <w:sz w:val="20"/>
+          <w:szCs w:val="20"/>
+          <w:lang w:val="en-GB" w:eastAsia="pt-BR"/>
+        </w:rPr>
+      </w:pPr>
+      <w:r>
+        <w:rPr>
+          <w:rFonts w:eastAsia="Times New Roman" w:cs="Calibri"/>
+          <w:i/>
+          <w:color w:val="000000"/>
+          <w:sz w:val="20"/>
+          <w:szCs w:val="20"/>
+          <w:lang w:val="en-GB" w:eastAsia="pt-BR"/>
+        </w:rPr>
+        <w:tab/>
+      </w:r>
+      <w:r>
+        <w:rPr>
+          <w:rFonts w:eastAsia="Times New Roman" w:cs="Calibri"/>
+          <w:i/>
+          <w:color w:val="000000"/>
+          <w:sz w:val="20"/>
+          <w:szCs w:val="20"/>
+          <w:lang w:val="en-GB" w:eastAsia="pt-BR"/>
+        </w:rPr>
+        <w:t>Private EntityManagerFactory factory;</w:t>
+      </w:r>
+    </w:p>
+    <w:p>
+      <w:pPr>
+        <w:spacing w:after="0" w:line="240" w:lineRule="auto"/>
+        <w:ind w:left="708" w:firstLine="708"/>
+        <w:jc w:val="both"/>
+        <w:rPr>
+          <w:rFonts w:eastAsia="Times New Roman" w:cs="Calibri"/>
+          <w:i/>
+          <w:color w:val="000000"/>
+          <w:sz w:val="20"/>
+          <w:szCs w:val="20"/>
+          <w:lang w:val="en-GB" w:eastAsia="pt-BR"/>
+        </w:rPr>
+      </w:pPr>
+      <w:r>
+        <w:rPr>
+          <w:rFonts w:eastAsia="Times New Roman" w:cs="Calibri"/>
+          <w:i/>
+          <w:color w:val="000000"/>
+          <w:sz w:val="20"/>
+          <w:szCs w:val="20"/>
+          <w:lang w:val="en-GB" w:eastAsia="pt-BR"/>
+        </w:rPr>
+        <w:t>Private EntityTransaction transaction;</w:t>
+      </w:r>
+    </w:p>
+    <w:p>
+      <w:pPr>
+        <w:spacing w:after="0" w:line="240" w:lineRule="auto"/>
+        <w:ind w:left="708" w:firstLine="708"/>
+        <w:jc w:val="both"/>
+        <w:rPr>
+          <w:rFonts w:eastAsia="Times New Roman" w:cs="Calibri"/>
+          <w:i/>
+          <w:color w:val="000000"/>
+          <w:sz w:val="20"/>
+          <w:szCs w:val="20"/>
+          <w:lang w:val="en-GB" w:eastAsia="pt-BR"/>
+        </w:rPr>
+      </w:pPr>
+      <w:r>
+        <w:rPr>
+          <w:rFonts w:eastAsia="Times New Roman" w:cs="Calibri"/>
+          <w:i/>
+          <w:color w:val="000000"/>
+          <w:sz w:val="20"/>
+          <w:szCs w:val="20"/>
+          <w:lang w:val="en-GB" w:eastAsia="pt-BR"/>
+        </w:rPr>
+        <w:t>Public ClienteRepository(){</w:t>
+      </w:r>
+    </w:p>
+    <w:p>
+      <w:pPr>
+        <w:spacing w:after="0" w:line="240" w:lineRule="auto"/>
+        <w:ind w:left="708" w:firstLine="708"/>
+        <w:jc w:val="both"/>
+        <w:rPr>
+          <w:rFonts w:eastAsia="Times New Roman" w:cs="Calibri"/>
+          <w:i/>
+          <w:color w:val="000000"/>
+          <w:sz w:val="20"/>
+          <w:szCs w:val="20"/>
+          <w:lang w:val="en-GB" w:eastAsia="pt-BR"/>
+        </w:rPr>
+      </w:pPr>
+      <w:r>
+        <w:rPr>
+          <w:rFonts w:eastAsia="Times New Roman" w:cs="Calibri"/>
+          <w:i/>
+          <w:color w:val="000000"/>
+          <w:sz w:val="20"/>
+          <w:szCs w:val="20"/>
+          <w:lang w:val="en-GB" w:eastAsia="pt-BR"/>
+        </w:rPr>
+        <w:tab/>
+        <w:t>factory=Persistence.CreateEntityManagerFactory (“teste_jpa”);</w:t>
+      </w:r>
+    </w:p>
+    <w:p>
+      <w:pPr>
+        <w:spacing w:after="0" w:line="240" w:lineRule="auto"/>
+        <w:ind w:left="708" w:firstLine="708"/>
+        <w:jc w:val="both"/>
+        <w:rPr>
+          <w:rFonts w:eastAsia="Times New Roman" w:cs="Calibri"/>
+          <w:i/>
+          <w:color w:val="000000"/>
+          <w:sz w:val="20"/>
+          <w:szCs w:val="20"/>
+          <w:lang w:val="en-GB" w:eastAsia="pt-BR"/>
+        </w:rPr>
+      </w:pPr>
+      <w:r>
+        <w:rPr>
+          <w:rFonts w:eastAsia="Times New Roman" w:cs="Calibri"/>
+          <w:i/>
+          <w:color w:val="000000"/>
+          <w:sz w:val="20"/>
+          <w:szCs w:val="20"/>
+          <w:lang w:val="en-GB" w:eastAsia="pt-BR"/>
+        </w:rPr>
+        <w:tab/>
+        <w:t>manager=factory.CreateEntityManager();</w:t>
+      </w:r>
+    </w:p>
+    <w:p>
+      <w:pPr>
+        <w:spacing w:after="0" w:line="240" w:lineRule="auto"/>
+        <w:ind w:left="708" w:firstLine="708"/>
+        <w:jc w:val="both"/>
+        <w:rPr>
+          <w:rFonts w:eastAsia="Times New Roman" w:cs="Calibri"/>
+          <w:i/>
+          <w:color w:val="000000"/>
+          <w:sz w:val="20"/>
+          <w:szCs w:val="20"/>
+          <w:lang w:val="en-GB" w:eastAsia="pt-BR"/>
+        </w:rPr>
+      </w:pPr>
+      <w:r>
+        <w:rPr>
+          <w:rFonts w:eastAsia="Times New Roman" w:cs="Calibri"/>
+          <w:i/>
+          <w:color w:val="000000"/>
+          <w:sz w:val="20"/>
+          <w:szCs w:val="20"/>
+          <w:lang w:val="en-GB" w:eastAsia="pt-BR"/>
+        </w:rPr>
+        <w:tab/>
+        <w:t>public void Save (Cliente obj) throws Exception{</w:t>
+      </w:r>
+    </w:p>
+    <w:p>
+      <w:pPr>
+        <w:spacing w:after="0" w:line="240" w:lineRule="auto"/>
+        <w:ind w:left="708" w:firstLine="708"/>
+        <w:jc w:val="both"/>
+        <w:rPr>
+          <w:rFonts w:eastAsia="Times New Roman" w:cs="Calibri"/>
+          <w:i/>
+          <w:color w:val="000000"/>
+          <w:sz w:val="20"/>
+          <w:szCs w:val="20"/>
+          <w:lang w:val="en-GB" w:eastAsia="pt-BR"/>
+        </w:rPr>
+      </w:pPr>
+      <w:r>
+        <w:rPr>
+          <w:rFonts w:eastAsia="Times New Roman" w:cs="Calibri"/>
+          <w:i/>
+          <w:color w:val="000000"/>
+          <w:sz w:val="20"/>
+          <w:szCs w:val="20"/>
+          <w:lang w:val="en-GB" w:eastAsia="pt-BR"/>
+        </w:rPr>
+        <w:tab/>
+      </w:r>
+      <w:r>
+        <w:rPr>
+          <w:rFonts w:eastAsia="Times New Roman" w:cs="Calibri"/>
+          <w:i/>
+          <w:color w:val="000000"/>
+          <w:sz w:val="20"/>
+          <w:szCs w:val="20"/>
+          <w:lang w:val="en-GB" w:eastAsia="pt-BR"/>
+        </w:rPr>
+        <w:tab/>
+        <w:t>try{</w:t>
+      </w:r>
+    </w:p>
+    <w:p>
+      <w:pPr>
+        <w:spacing w:after="0" w:line="240" w:lineRule="auto"/>
+        <w:ind w:left="708" w:firstLine="708"/>
+        <w:jc w:val="both"/>
+        <w:rPr>
+          <w:rFonts w:eastAsia="Times New Roman" w:cs="Calibri"/>
+          <w:i/>
+          <w:color w:val="000000"/>
+          <w:sz w:val="20"/>
+          <w:szCs w:val="20"/>
+          <w:lang w:val="en-GB" w:eastAsia="pt-BR"/>
+        </w:rPr>
+      </w:pPr>
+      <w:r>
+        <w:rPr>
+          <w:rFonts w:eastAsia="Times New Roman" w:cs="Calibri"/>
+          <w:i/>
+          <w:color w:val="000000"/>
+          <w:sz w:val="20"/>
+          <w:szCs w:val="20"/>
+          <w:lang w:val="en-GB" w:eastAsia="pt-BR"/>
+        </w:rPr>
+        <w:tab/>
+      </w:r>
+      <w:r>
+        <w:rPr>
+          <w:rFonts w:eastAsia="Times New Roman" w:cs="Calibri"/>
+          <w:i/>
+          <w:color w:val="000000"/>
+          <w:sz w:val="20"/>
+          <w:szCs w:val="20"/>
+          <w:lang w:val="en-GB" w:eastAsia="pt-BR"/>
+        </w:rPr>
+        <w:tab/>
+      </w:r>
+      <w:r>
+        <w:rPr>
+          <w:rFonts w:eastAsia="Times New Roman" w:cs="Calibri"/>
+          <w:i/>
+          <w:color w:val="000000"/>
+          <w:sz w:val="20"/>
+          <w:szCs w:val="20"/>
+          <w:lang w:val="en-GB" w:eastAsia="pt-BR"/>
+        </w:rPr>
+        <w:tab/>
+        <w:t>transaction=manager.getTransaction();</w:t>
+      </w:r>
+    </w:p>
+    <w:p>
+      <w:pPr>
+        <w:spacing w:after="0" w:line="240" w:lineRule="auto"/>
+        <w:ind w:left="708" w:firstLine="708"/>
+        <w:jc w:val="both"/>
+        <w:rPr>
+          <w:rFonts w:eastAsia="Times New Roman" w:cs="Calibri"/>
+          <w:i/>
+          <w:color w:val="000000"/>
+          <w:sz w:val="20"/>
+          <w:szCs w:val="20"/>
+          <w:lang w:val="en-GB" w:eastAsia="pt-BR"/>
+        </w:rPr>
+      </w:pPr>
+      <w:r>
+        <w:rPr>
+          <w:rFonts w:eastAsia="Times New Roman" w:cs="Calibri"/>
+          <w:i/>
+          <w:color w:val="000000"/>
+          <w:sz w:val="20"/>
+          <w:szCs w:val="20"/>
+          <w:lang w:val="en-GB" w:eastAsia="pt-BR"/>
+        </w:rPr>
+        <w:tab/>
+      </w:r>
+      <w:r>
+        <w:rPr>
+          <w:rFonts w:eastAsia="Times New Roman" w:cs="Calibri"/>
+          <w:i/>
+          <w:color w:val="000000"/>
+          <w:sz w:val="20"/>
+          <w:szCs w:val="20"/>
+          <w:lang w:val="en-GB" w:eastAsia="pt-BR"/>
+        </w:rPr>
+        <w:tab/>
+      </w:r>
+      <w:r>
+        <w:rPr>
+          <w:rFonts w:eastAsia="Times New Roman" w:cs="Calibri"/>
+          <w:i/>
+          <w:color w:val="000000"/>
+          <w:sz w:val="20"/>
+          <w:szCs w:val="20"/>
+          <w:lang w:val="en-GB" w:eastAsia="pt-BR"/>
+        </w:rPr>
+        <w:tab/>
+        <w:t>transaction.begin();</w:t>
+      </w:r>
+    </w:p>
+    <w:p>
+      <w:pPr>
+        <w:spacing w:after="0" w:line="240" w:lineRule="auto"/>
+        <w:ind w:left="708" w:firstLine="708"/>
+        <w:jc w:val="both"/>
+        <w:rPr>
+          <w:rFonts w:eastAsia="Times New Roman" w:cs="Calibri"/>
+          <w:i/>
+          <w:color w:val="000000"/>
+          <w:sz w:val="20"/>
+          <w:szCs w:val="20"/>
+          <w:lang w:val="en-GB" w:eastAsia="pt-BR"/>
+        </w:rPr>
+      </w:pPr>
+      <w:r>
+        <w:rPr>
+          <w:rFonts w:eastAsia="Times New Roman" w:cs="Calibri"/>
+          <w:i/>
+          <w:color w:val="000000"/>
+          <w:sz w:val="20"/>
+          <w:szCs w:val="20"/>
+          <w:lang w:val="en-GB" w:eastAsia="pt-BR"/>
+        </w:rPr>
+        <w:tab/>
+      </w:r>
+      <w:r>
+        <w:rPr>
+          <w:rFonts w:eastAsia="Times New Roman" w:cs="Calibri"/>
+          <w:i/>
+          <w:color w:val="000000"/>
+          <w:sz w:val="20"/>
+          <w:szCs w:val="20"/>
+          <w:lang w:val="en-GB" w:eastAsia="pt-BR"/>
+        </w:rPr>
+        <w:tab/>
+      </w:r>
+      <w:r>
+        <w:rPr>
+          <w:rFonts w:eastAsia="Times New Roman" w:cs="Calibri"/>
+          <w:i/>
+          <w:color w:val="000000"/>
+          <w:sz w:val="20"/>
+          <w:szCs w:val="20"/>
+          <w:lang w:val="en-GB" w:eastAsia="pt-BR"/>
+        </w:rPr>
+        <w:tab/>
+        <w:t>manager.persist(obj);</w:t>
+      </w:r>
+    </w:p>
+    <w:p>
+      <w:pPr>
+        <w:spacing w:after="0" w:line="240" w:lineRule="auto"/>
+        <w:ind w:left="708" w:firstLine="708"/>
+        <w:jc w:val="both"/>
+        <w:rPr>
+          <w:rFonts w:eastAsia="Times New Roman" w:cs="Calibri"/>
+          <w:i/>
+          <w:color w:val="000000"/>
+          <w:sz w:val="20"/>
+          <w:szCs w:val="20"/>
+          <w:lang w:val="en-GB" w:eastAsia="pt-BR"/>
+        </w:rPr>
+      </w:pPr>
+      <w:r>
+        <w:rPr>
+          <w:rFonts w:eastAsia="Times New Roman" w:cs="Calibri"/>
+          <w:i/>
+          <w:color w:val="000000"/>
+          <w:sz w:val="20"/>
+          <w:szCs w:val="20"/>
+          <w:lang w:val="en-GB" w:eastAsia="pt-BR"/>
+        </w:rPr>
+        <w:tab/>
+      </w:r>
+      <w:r>
+        <w:rPr>
+          <w:rFonts w:eastAsia="Times New Roman" w:cs="Calibri"/>
+          <w:i/>
+          <w:color w:val="000000"/>
+          <w:sz w:val="20"/>
+          <w:szCs w:val="20"/>
+          <w:lang w:val="en-GB" w:eastAsia="pt-BR"/>
+        </w:rPr>
+        <w:tab/>
+      </w:r>
+      <w:r>
+        <w:rPr>
+          <w:rFonts w:eastAsia="Times New Roman" w:cs="Calibri"/>
+          <w:i/>
+          <w:color w:val="000000"/>
+          <w:sz w:val="20"/>
+          <w:szCs w:val="20"/>
+          <w:lang w:val="en-GB" w:eastAsia="pt-BR"/>
+        </w:rPr>
+        <w:tab/>
+        <w:t>transaction.commit ();</w:t>
+      </w:r>
+    </w:p>
+    <w:p>
+      <w:pPr>
+        <w:spacing w:after="0" w:line="240" w:lineRule="auto"/>
+        <w:ind w:left="708" w:firstLine="708"/>
+        <w:jc w:val="both"/>
+        <w:rPr>
+          <w:rFonts w:eastAsia="Times New Roman" w:cs="Calibri"/>
+          <w:i/>
+          <w:color w:val="000000"/>
+          <w:sz w:val="20"/>
+          <w:szCs w:val="20"/>
+          <w:lang w:val="en-GB" w:eastAsia="pt-BR"/>
+        </w:rPr>
+      </w:pPr>
+      <w:r>
+        <w:rPr>
+          <w:rFonts w:eastAsia="Times New Roman" w:cs="Calibri"/>
+          <w:i/>
+          <w:color w:val="000000"/>
+          <w:sz w:val="20"/>
+          <w:szCs w:val="20"/>
+          <w:lang w:val="en-GB" w:eastAsia="pt-BR"/>
+        </w:rPr>
+        <w:tab/>
+      </w:r>
+      <w:r>
+        <w:rPr>
+          <w:rFonts w:eastAsia="Times New Roman" w:cs="Calibri"/>
+          <w:i/>
+          <w:color w:val="000000"/>
+          <w:sz w:val="20"/>
+          <w:szCs w:val="20"/>
+          <w:lang w:val="en-GB" w:eastAsia="pt-BR"/>
+        </w:rPr>
+        <w:tab/>
+        <w:t>}</w:t>
+      </w:r>
+    </w:p>
+    <w:p>
+      <w:pPr>
+        <w:spacing w:after="0" w:line="240" w:lineRule="auto"/>
+        <w:ind w:left="708" w:firstLine="708"/>
+        <w:jc w:val="both"/>
+        <w:rPr>
+          <w:rFonts w:eastAsia="Times New Roman" w:cs="Calibri"/>
+          <w:i/>
+          <w:color w:val="000000"/>
+          <w:sz w:val="20"/>
+          <w:szCs w:val="20"/>
+          <w:lang w:val="en-GB" w:eastAsia="pt-BR"/>
+        </w:rPr>
+      </w:pPr>
+      <w:r>
+        <w:rPr>
+          <w:rFonts w:eastAsia="Times New Roman" w:cs="Calibri"/>
+          <w:i/>
+          <w:color w:val="000000"/>
+          <w:sz w:val="20"/>
+          <w:szCs w:val="20"/>
+          <w:lang w:val="en-GB" w:eastAsia="pt-BR"/>
+        </w:rPr>
+        <w:tab/>
+      </w:r>
+      <w:r>
+        <w:rPr>
+          <w:rFonts w:eastAsia="Times New Roman" w:cs="Calibri"/>
+          <w:i/>
+          <w:color w:val="000000"/>
+          <w:sz w:val="20"/>
+          <w:szCs w:val="20"/>
+          <w:lang w:val="en-GB" w:eastAsia="pt-BR"/>
+        </w:rPr>
+        <w:tab/>
+        <w:t>Catch(Exception ex){</w:t>
+      </w:r>
+    </w:p>
+    <w:p>
+      <w:pPr>
+        <w:spacing w:after="0" w:line="240" w:lineRule="auto"/>
+        <w:ind w:left="708" w:firstLine="708"/>
+        <w:jc w:val="both"/>
+        <w:rPr>
+          <w:rFonts w:eastAsia="Times New Roman" w:cs="Calibri"/>
+          <w:i/>
+          <w:color w:val="000000"/>
+          <w:sz w:val="20"/>
+          <w:szCs w:val="20"/>
+          <w:lang w:val="en-GB" w:eastAsia="pt-BR"/>
+        </w:rPr>
+      </w:pPr>
+      <w:r>
+        <w:rPr>
+          <w:rFonts w:eastAsia="Times New Roman" w:cs="Calibri"/>
+          <w:i/>
+          <w:color w:val="000000"/>
+          <w:sz w:val="20"/>
+          <w:szCs w:val="20"/>
+          <w:lang w:val="en-GB" w:eastAsia="pt-BR"/>
+        </w:rPr>
+        <w:tab/>
+      </w:r>
+      <w:r>
+        <w:rPr>
+          <w:rFonts w:eastAsia="Times New Roman" w:cs="Calibri"/>
+          <w:i/>
+          <w:color w:val="000000"/>
+          <w:sz w:val="20"/>
+          <w:szCs w:val="20"/>
+          <w:lang w:val="en-GB" w:eastAsia="pt-BR"/>
+        </w:rPr>
+        <w:tab/>
+      </w:r>
+      <w:r>
+        <w:rPr>
+          <w:rFonts w:eastAsia="Times New Roman" w:cs="Calibri"/>
+          <w:i/>
+          <w:color w:val="000000"/>
+          <w:sz w:val="20"/>
+          <w:szCs w:val="20"/>
+          <w:lang w:val="en-GB" w:eastAsia="pt-BR"/>
+        </w:rPr>
+        <w:tab/>
+        <w:t>Transaction.rollback;</w:t>
+      </w:r>
+    </w:p>
+    <w:p>
+      <w:pPr>
+        <w:spacing w:after="0" w:line="240" w:lineRule="auto"/>
+        <w:ind w:left="708" w:firstLine="708"/>
+        <w:jc w:val="both"/>
+        <w:rPr>
+          <w:rFonts w:eastAsia="Times New Roman" w:cs="Calibri"/>
+          <w:i/>
+          <w:color w:val="000000"/>
+          <w:sz w:val="20"/>
+          <w:szCs w:val="20"/>
+          <w:lang w:eastAsia="pt-BR"/>
+        </w:rPr>
+      </w:pPr>
+      <w:r>
+        <w:rPr>
+          <w:rFonts w:eastAsia="Times New Roman" w:cs="Calibri"/>
+          <w:i/>
+          <w:color w:val="000000"/>
+          <w:sz w:val="20"/>
+          <w:szCs w:val="20"/>
+          <w:lang w:val="en-GB" w:eastAsia="pt-BR"/>
+        </w:rPr>
+        <w:tab/>
+      </w:r>
+      <w:r>
+        <w:rPr>
+          <w:rFonts w:eastAsia="Times New Roman" w:cs="Calibri"/>
+          <w:i/>
+          <w:color w:val="000000"/>
+          <w:sz w:val="20"/>
+          <w:szCs w:val="20"/>
+          <w:lang w:val="en-GB" w:eastAsia="pt-BR"/>
+        </w:rPr>
+        <w:tab/>
+      </w:r>
+      <w:r>
+        <w:rPr>
+          <w:rFonts w:eastAsia="Times New Roman" w:cs="Calibri"/>
+          <w:i/>
+          <w:color w:val="000000"/>
+          <w:sz w:val="20"/>
+          <w:szCs w:val="20"/>
+          <w:lang w:val="en-GB" w:eastAsia="pt-BR"/>
+        </w:rPr>
+        <w:tab/>
+      </w:r>
+      <w:r>
+        <w:rPr>
+          <w:rFonts w:eastAsia="Times New Roman" w:cs="Calibri"/>
+          <w:i/>
+          <w:color w:val="000000"/>
+          <w:sz w:val="20"/>
+          <w:szCs w:val="20"/>
+          <w:lang w:eastAsia="pt-BR"/>
+        </w:rPr>
+        <w:t>Throw ex;</w:t>
+      </w:r>
+    </w:p>
+    <w:p>
+      <w:pPr>
+        <w:spacing w:after="0" w:line="240" w:lineRule="auto"/>
+        <w:ind w:left="708" w:firstLine="708"/>
+        <w:jc w:val="both"/>
+        <w:rPr>
+          <w:rFonts w:eastAsia="Times New Roman" w:cs="Calibri"/>
+          <w:i/>
+          <w:color w:val="000000"/>
+          <w:sz w:val="20"/>
+          <w:szCs w:val="20"/>
+          <w:lang w:eastAsia="pt-BR"/>
+        </w:rPr>
+      </w:pPr>
+      <w:r>
+        <w:rPr>
+          <w:rFonts w:eastAsia="Times New Roman" w:cs="Calibri"/>
+          <w:i/>
+          <w:color w:val="000000"/>
+          <w:sz w:val="20"/>
+          <w:szCs w:val="20"/>
+          <w:lang w:eastAsia="pt-BR"/>
+        </w:rPr>
+        <w:tab/>
+      </w:r>
+      <w:r>
+        <w:rPr>
+          <w:rFonts w:eastAsia="Times New Roman" w:cs="Calibri"/>
+          <w:i/>
+          <w:color w:val="000000"/>
+          <w:sz w:val="20"/>
+          <w:szCs w:val="20"/>
+          <w:lang w:eastAsia="pt-BR"/>
+        </w:rPr>
+        <w:tab/>
+        <w:t>}</w:t>
+      </w:r>
+    </w:p>
+    <w:p>
+      <w:pPr>
+        <w:spacing w:after="0" w:line="240" w:lineRule="auto"/>
+        <w:ind w:left="708" w:firstLine="708"/>
+        <w:jc w:val="both"/>
+        <w:rPr>
+          <w:rFonts w:eastAsia="Times New Roman" w:cs="Calibri"/>
+          <w:i/>
+          <w:color w:val="000000"/>
+          <w:sz w:val="20"/>
+          <w:szCs w:val="20"/>
+          <w:lang w:eastAsia="pt-BR"/>
+        </w:rPr>
+      </w:pPr>
+      <w:r>
+        <w:rPr>
+          <w:rFonts w:eastAsia="Times New Roman" w:cs="Calibri"/>
+          <w:i/>
+          <w:color w:val="000000"/>
+          <w:sz w:val="20"/>
+          <w:szCs w:val="20"/>
+          <w:lang w:eastAsia="pt-BR"/>
+        </w:rPr>
+        <w:tab/>
+        <w:t>}</w:t>
+      </w:r>
+    </w:p>
+    <w:p>
+      <w:pPr>
+        <w:spacing w:after="0" w:line="240" w:lineRule="auto"/>
+        <w:ind w:left="708" w:firstLine="708"/>
+        <w:jc w:val="both"/>
+        <w:rPr>
+          <w:rFonts w:eastAsia="Times New Roman" w:cs="Calibri"/>
+          <w:i/>
+          <w:color w:val="000000"/>
+          <w:sz w:val="20"/>
+          <w:szCs w:val="20"/>
+          <w:lang w:eastAsia="pt-BR"/>
+        </w:rPr>
+      </w:pPr>
+      <w:r>
+        <w:rPr>
+          <w:rFonts w:eastAsia="Times New Roman" w:cs="Calibri"/>
+          <w:i/>
+          <w:color w:val="000000"/>
+          <w:sz w:val="20"/>
+          <w:szCs w:val="20"/>
+          <w:lang w:eastAsia="pt-BR"/>
+        </w:rPr>
+        <w:t>}</w:t>
+      </w:r>
+    </w:p>
+    <w:p>
+      <w:pPr>
+        <w:spacing w:after="0" w:line="240" w:lineRule="auto"/>
+        <w:ind w:firstLine="708"/>
+        <w:jc w:val="both"/>
+        <w:rPr>
+          <w:rFonts w:eastAsia="Times New Roman" w:cs="Calibri"/>
+          <w:color w:val="000000"/>
+          <w:lang w:eastAsia="pt-BR"/>
+        </w:rPr>
+      </w:pPr>
+    </w:p>
+    <w:p>
+      <w:pPr>
+        <w:spacing w:after="0" w:line="240" w:lineRule="auto"/>
+        <w:ind w:firstLine="708"/>
+        <w:jc w:val="both"/>
+        <w:rPr>
+          <w:rFonts w:eastAsia="Times New Roman" w:cs="Calibri"/>
+          <w:b/>
+          <w:color w:val="000000"/>
+          <w:lang w:eastAsia="pt-BR"/>
+        </w:rPr>
+      </w:pPr>
+      <w:r>
+        <w:rPr>
+          <w:rFonts w:eastAsia="Times New Roman" w:cs="Calibri"/>
+          <w:lang w:eastAsia="pt-BR"/>
+        </w:rPr>
+        <w:br/>
+      </w:r>
+      <w:r>
+        <w:rPr>
+          <w:rFonts w:eastAsia="Times New Roman" w:cs="Calibri"/>
+          <w:b/>
+          <w:color w:val="000000"/>
+          <w:lang w:eastAsia="pt-BR"/>
+        </w:rPr>
+        <w:t>02)Como se faz consultas no JPA? O que é o objeto Query?</w:t>
+      </w:r>
+    </w:p>
+    <w:p>
+      <w:pPr>
+        <w:spacing w:after="0" w:line="240" w:lineRule="auto"/>
+        <w:ind w:firstLine="708"/>
+        <w:jc w:val="both"/>
+        <w:rPr>
+          <w:rFonts w:eastAsia="Times New Roman" w:cs="Calibri"/>
+          <w:lang w:eastAsia="pt-BR"/>
+        </w:rPr>
+      </w:pPr>
+      <w:r>
+        <w:rPr>
+          <w:rFonts w:eastAsia="Times New Roman" w:cs="Calibri"/>
+          <w:lang w:eastAsia="pt-BR"/>
+        </w:rPr>
+        <w:t xml:space="preserve">As consultas são feitas através do objeto query.  Objeto Query é um padrão de projeto que visa libertar o programador de conhecer e/ou usar uma linguagem de pesquisa de dados como SQL. Martin Flowler define </w:t>
+      </w:r>
+      <w:r>
+        <w:rPr>
+          <w:rFonts w:eastAsia="Times New Roman" w:cs="Calibri"/>
+          <w:i/>
+          <w:lang w:eastAsia="pt-BR"/>
+        </w:rPr>
+        <w:t>Query Object</w:t>
+      </w:r>
+      <w:r>
+        <w:rPr>
+          <w:rFonts w:eastAsia="Times New Roman" w:cs="Calibri"/>
+          <w:lang w:eastAsia="pt-BR"/>
+        </w:rPr>
+        <w:t xml:space="preserve"> como uma especialização do padrão </w:t>
+      </w:r>
+      <w:r>
+        <w:rPr>
+          <w:rFonts w:eastAsia="Times New Roman" w:cs="Calibri"/>
+          <w:i/>
+          <w:lang w:eastAsia="pt-BR"/>
+        </w:rPr>
+        <w:t>interpreter</w:t>
+      </w:r>
+      <w:r>
+        <w:rPr>
+          <w:rFonts w:eastAsia="Times New Roman" w:cs="Calibri"/>
+          <w:lang w:eastAsia="pt-BR"/>
+        </w:rPr>
+        <w:t xml:space="preserve"> que constrói frases SQL de pesquisa com base numa estrutura de objetos. Exemplo de implementação desde conceito são os Criteria do Hibernate.</w:t>
+      </w:r>
+    </w:p>
+    <w:p>
+      <w:pPr>
+        <w:spacing w:after="0" w:line="240" w:lineRule="auto"/>
+        <w:ind w:firstLine="708"/>
+        <w:jc w:val="both"/>
+        <w:rPr>
+          <w:rFonts w:eastAsia="Times New Roman" w:cs="Calibri"/>
+          <w:lang w:eastAsia="pt-BR"/>
+        </w:rPr>
+      </w:pPr>
+      <w:r>
+        <w:rPr>
+          <w:rFonts w:eastAsia="Times New Roman" w:cs="Calibri"/>
+          <w:lang w:eastAsia="pt-BR"/>
+        </w:rPr>
+        <w:t>Existem dois tipos principais de consulta em JPA, consultas nomeadas e consultas dinâmicas. Uma consulta nomeada é usada para uma consulta estática que será usada muitas vezes no aplicativo. A vantagem de uma consulta nomeada é que ela pode ser definida uma vez, em um lugar, e reutilizada no aplicativo. A maioria dos provedores JPA também compila consultas nomeadas, para que eles sejam mais otimizados do que as consultas dinâmicas que normalmente devem ser compilados toda vez que forem executados. Consultas nomeadas são definidas através do NamedQuery e NamedQueries; consultas nomeadas são acessadas através do EntityManager.createNamedQuery.</w:t>
+      </w:r>
+    </w:p>
+    <w:p>
+      <w:pPr>
+        <w:spacing w:after="0" w:line="240" w:lineRule="auto"/>
+        <w:ind w:firstLine="708"/>
+        <w:jc w:val="both"/>
         <w:rPr>
           <w:rFonts w:eastAsia="Times New Roman" w:cs="Calibri"/>
           <w:b/>
@@ -5894,7 +6944,35 @@
           <w:color w:val="000000"/>
           <w:lang w:eastAsia="pt-BR"/>
         </w:rPr>
-        <w:t>Entitymanager</w:t>
+      </w:pPr>
+      <w:r>
+        <w:rPr>
+          <w:rFonts w:eastAsia="Times New Roman" w:cs="Calibri"/>
+          <w:lang w:eastAsia="pt-BR"/>
+        </w:rPr>
+        <w:t xml:space="preserve">As consultas dinâmicas são normalmente utilizadas quando a consulta depende do contexto. Por exemplo, dependendo de quais itens do formulário de consulta for preenchida, a consulta pode ter diferentes parâmetros. As consultas dinâmicas são também úteis para consultas incomuns, ou protótipos. As consultas dinâmicas são acessadas através do </w:t>
+      </w:r>
+      <w:r>
+        <w:rPr>
+          <w:rFonts w:eastAsia="Times New Roman" w:cs="Calibri"/>
+          <w:lang w:eastAsia="pt-BR"/>
+        </w:rPr>
+        <w:lastRenderedPageBreak/>
+        <w:t>EntityManager.createQuery.</w:t>
+      </w:r>
+      <w:r>
+        <w:rPr>
+          <w:rFonts w:eastAsia="Times New Roman" w:cs="Calibri"/>
+          <w:lang w:eastAsia="pt-BR"/>
+        </w:rPr>
+        <w:br/>
+      </w:r>
+      <w:r>
+        <w:rPr>
+          <w:rFonts w:eastAsia="Times New Roman" w:cs="Calibri"/>
+          <w:lang w:eastAsia="pt-BR"/>
+        </w:rPr>
+        <w:br/>
       </w:r>
       <w:r>
         <w:rPr>
@@ -5904,7 +6982,7 @@
           <w:color w:val="000000"/>
           <w:lang w:eastAsia="pt-BR"/>
         </w:rPr>
-        <w:t>? Para que ele serve?  “Dê exemplos.”</w:t>
+        <w:t>03)O que é JPQL? Dê exemplos.</w:t>
       </w:r>
     </w:p>
     <w:p>
@@ -5913,148 +6991,18 @@
         <w:ind w:firstLine="708"/>
         <w:jc w:val="both"/>
         <w:rPr>
-          <w:rFonts w:ascii="Verdana" w:hAnsi="Verdana"/>
-          <w:color w:val="384042"/>
-          <w:sz w:val="20"/>
-          <w:szCs w:val="20"/>
-        </w:rPr>
-      </w:pPr>
-      <w:r>
-        <w:rPr>
-          <w:rFonts w:eastAsia="Times New Roman" w:cs="Calibri"/>
-          <w:color w:val="000000"/>
-          <w:lang w:eastAsia="pt-BR"/>
-        </w:rPr>
-        <w:t xml:space="preserve">É o serviço central para todas as ações de persistência, sendo responsável pelas operações de persistência de objetos. O </w:t>
-      </w:r>
-      <w:r>
-        <w:rPr>
-          <w:rFonts w:eastAsia="Times New Roman" w:cs="Calibri"/>
-          <w:color w:val="000000"/>
-          <w:lang w:eastAsia="pt-BR"/>
-        </w:rPr>
-        <w:t>Entitymanager</w:t>
-      </w:r>
-      <w:r>
-        <w:rPr>
-          <w:rFonts w:eastAsia="Times New Roman" w:cs="Calibri"/>
-          <w:color w:val="000000"/>
-          <w:lang w:eastAsia="pt-BR"/>
-        </w:rPr>
-        <w:t xml:space="preserve"> é uma classe</w:t>
-      </w:r>
-      <w:r>
-        <w:rPr>
-          <w:rFonts w:eastAsia="Times New Roman" w:cs="Calibri"/>
-          <w:color w:val="000000"/>
-          <w:lang w:eastAsia="pt-BR"/>
-        </w:rPr>
-        <w:t xml:space="preserve"> que</w:t>
-      </w:r>
-      <w:r>
-        <w:rPr>
-          <w:rFonts w:eastAsia="Times New Roman" w:cs="Calibri"/>
-          <w:color w:val="000000"/>
-          <w:lang w:eastAsia="pt-BR"/>
-        </w:rPr>
-        <w:t xml:space="preserve"> </w:t>
-      </w:r>
-      <w:r>
-        <w:rPr>
-          <w:rFonts w:eastAsia="Times New Roman" w:cs="Calibri"/>
-          <w:color w:val="000000"/>
-          <w:lang w:eastAsia="pt-BR"/>
-        </w:rPr>
-        <w:t>se interage</w:t>
-      </w:r>
-      <w:r>
-        <w:rPr>
-          <w:rFonts w:eastAsia="Times New Roman" w:cs="Calibri"/>
-          <w:color w:val="000000"/>
-          <w:lang w:eastAsia="pt-BR"/>
-        </w:rPr>
-        <w:t xml:space="preserve"> com o banco de dados, assim </w:t>
-      </w:r>
-      <w:r>
-        <w:rPr>
-          <w:rFonts w:ascii="Verdana" w:hAnsi="Verdana"/>
-          <w:color w:val="384042"/>
-          <w:sz w:val="20"/>
-          <w:szCs w:val="20"/>
-        </w:rPr>
-        <w:t xml:space="preserve">o </w:t>
-      </w:r>
-      <w:r>
-        <w:rPr>
-          <w:rFonts w:ascii="Verdana" w:hAnsi="Verdana"/>
-          <w:color w:val="384042"/>
-          <w:sz w:val="20"/>
-          <w:szCs w:val="20"/>
-        </w:rPr>
-        <w:t>Entitymanager</w:t>
-      </w:r>
-      <w:r>
-        <w:rPr>
-          <w:rFonts w:ascii="Verdana" w:hAnsi="Verdana"/>
-          <w:color w:val="384042"/>
-          <w:sz w:val="20"/>
-          <w:szCs w:val="20"/>
-        </w:rPr>
-        <w:t xml:space="preserve"> administra o O/R que o mapeia entre uma classe de entidade e uma fonte de dados subjacente. O </w:t>
-      </w:r>
-      <w:r>
-        <w:rPr>
-          <w:rFonts w:ascii="Verdana" w:hAnsi="Verdana"/>
-          <w:color w:val="384042"/>
-          <w:sz w:val="20"/>
-          <w:szCs w:val="20"/>
-        </w:rPr>
-        <w:t>Entitymanager</w:t>
-      </w:r>
-      <w:r>
-        <w:rPr>
-          <w:rFonts w:ascii="Verdana" w:hAnsi="Verdana"/>
-          <w:color w:val="384042"/>
-          <w:sz w:val="20"/>
-          <w:szCs w:val="20"/>
-        </w:rPr>
-        <w:t xml:space="preserve"> provê APIs para criar consultas, buscando objetos, sincronizando objetos, e inserindo objetos no banco de dados. Também pode prover caching e pode administrar a interação entre uma entidade e serviços transacionais em um ambiente Java EE como JTA. O </w:t>
-      </w:r>
-      <w:r>
-        <w:rPr>
-          <w:rFonts w:ascii="Verdana" w:hAnsi="Verdana"/>
-          <w:color w:val="384042"/>
-          <w:sz w:val="20"/>
-          <w:szCs w:val="20"/>
-        </w:rPr>
-        <w:t>Entitymanager</w:t>
-      </w:r>
-      <w:r>
-        <w:rPr>
-          <w:rFonts w:ascii="Verdana" w:hAnsi="Verdana"/>
-          <w:color w:val="384042"/>
-          <w:sz w:val="20"/>
-          <w:szCs w:val="20"/>
-        </w:rPr>
-        <w:t xml:space="preserve"> é firmemente integrado com Java EE e EJB</w:t>
-      </w:r>
-      <w:r>
-        <w:rPr>
-          <w:rFonts w:ascii="Verdana" w:hAnsi="Verdana"/>
-          <w:color w:val="384042"/>
-          <w:sz w:val="20"/>
-          <w:szCs w:val="20"/>
-        </w:rPr>
-        <w:t>, mas</w:t>
-      </w:r>
-      <w:r>
-        <w:rPr>
-          <w:rFonts w:ascii="Verdana" w:hAnsi="Verdana"/>
-          <w:color w:val="384042"/>
-          <w:sz w:val="20"/>
-          <w:szCs w:val="20"/>
-        </w:rPr>
-        <w:t xml:space="preserve"> não é limitado a estes ambientes;  pode ser usado em programas de Java SE.</w:t>
+          <w:rFonts w:eastAsia="Times New Roman" w:cs="Calibri"/>
+          <w:color w:val="000000"/>
+          <w:lang w:eastAsia="pt-BR"/>
+        </w:rPr>
+      </w:pPr>
+      <w:r>
+        <w:rPr>
+          <w:rFonts w:eastAsia="Times New Roman" w:cs="Calibri"/>
+          <w:color w:val="000000"/>
+          <w:lang w:eastAsia="pt-BR"/>
+        </w:rPr>
+        <w:t>Java Persistence Query Language, que permite a construção de consultas usando uma linguagem mais próxima dos objetos e ao mesmo tempo é uma linguagem similar ao SQL. A JPQL é bem definida e flexível, tornando possível escrever quase todas as consultas que podem ser escritas em SQL, ela ate prove alguns comandos particulares de alguns gerenciadores de banco de dados.</w:t>
       </w:r>
     </w:p>
     <w:p>
@@ -6072,9 +7020,123 @@
         <w:rPr>
           <w:rFonts w:eastAsia="Times New Roman" w:cs="Calibri"/>
           <w:color w:val="000000"/>
-          <w:lang w:val="en-GB" w:eastAsia="pt-BR"/>
-        </w:rPr>
-        <w:t>Exemplo de EntityManager:</w:t>
+          <w:lang w:eastAsia="pt-BR"/>
+        </w:rPr>
+        <w:t xml:space="preserve">Uma das melhorias sobre o SQL é a facilidade de expressar restrições sobre os relacionamentos entre as entidades nas consultas. Antes feito por meio dos comandos “INNER JOIN”, “OUTER JOIN” etc, o acesso a entidades relacionadas pode ser realizada simplesmente invocando a variável que representa este relacionamento. </w:t>
+      </w:r>
+      <w:r>
+        <w:rPr>
+          <w:rFonts w:eastAsia="Times New Roman" w:cs="Calibri"/>
+          <w:color w:val="000000"/>
+          <w:lang w:val="en-GB" w:eastAsia="pt-BR"/>
+        </w:rPr>
+        <w:t>Por exemplo:</w:t>
+      </w:r>
+    </w:p>
+    <w:p>
+      <w:pPr>
+        <w:spacing w:after="0" w:line="240" w:lineRule="auto"/>
+        <w:rPr>
+          <w:rFonts w:eastAsia="Times New Roman" w:cs="Calibri"/>
+          <w:i/>
+          <w:sz w:val="20"/>
+          <w:szCs w:val="20"/>
+          <w:lang w:eastAsia="pt-BR"/>
+        </w:rPr>
+      </w:pPr>
+      <w:r>
+        <w:rPr>
+          <w:rFonts w:eastAsia="Times New Roman" w:cs="Calibri"/>
+          <w:lang w:val="en-GB" w:eastAsia="pt-BR"/>
+        </w:rPr>
+        <w:br/>
+      </w:r>
+      <w:proofErr w:type="gramStart"/>
+      <w:r>
+        <w:rPr>
+          <w:rFonts w:eastAsia="Times New Roman" w:cs="Calibri"/>
+          <w:i/>
+          <w:color w:val="000000"/>
+          <w:sz w:val="20"/>
+          <w:szCs w:val="20"/>
+          <w:lang w:val="en-GB" w:eastAsia="pt-BR"/>
+        </w:rPr>
+        <w:t>@NamedQuery(</w:t>
+      </w:r>
+      <w:proofErr w:type="gramEnd"/>
+      <w:r>
+        <w:rPr>
+          <w:rFonts w:eastAsia="Times New Roman" w:cs="Calibri"/>
+          <w:i/>
+          <w:sz w:val="20"/>
+          <w:szCs w:val="20"/>
+          <w:lang w:val="en-GB" w:eastAsia="pt-BR"/>
+        </w:rPr>
+        <w:br/>
+      </w:r>
+      <w:r>
+        <w:rPr>
+          <w:rFonts w:eastAsia="Times New Roman" w:cs="Calibri"/>
+          <w:i/>
+          <w:color w:val="000000"/>
+          <w:sz w:val="20"/>
+          <w:szCs w:val="20"/>
+          <w:lang w:val="en-GB" w:eastAsia="pt-BR"/>
+        </w:rPr>
+        <w:t>                   name = "usersFromConditionGreaterEquals",</w:t>
+      </w:r>
+      <w:r>
+        <w:rPr>
+          <w:rFonts w:eastAsia="Times New Roman" w:cs="Calibri"/>
+          <w:i/>
+          <w:sz w:val="20"/>
+          <w:szCs w:val="20"/>
+          <w:lang w:val="en-GB" w:eastAsia="pt-BR"/>
+        </w:rPr>
+        <w:br/>
+      </w:r>
+      <w:r>
+        <w:rPr>
+          <w:rFonts w:eastAsia="Times New Roman" w:cs="Calibri"/>
+          <w:i/>
+          <w:color w:val="000000"/>
+          <w:sz w:val="20"/>
+          <w:szCs w:val="20"/>
+          <w:lang w:val="en-GB" w:eastAsia="pt-BR"/>
+        </w:rPr>
+        <w:t>                   query = "select v.user from CellValue v "</w:t>
+      </w:r>
+      <w:r>
+        <w:rPr>
+          <w:rFonts w:eastAsia="Times New Roman" w:cs="Calibri"/>
+          <w:i/>
+          <w:sz w:val="20"/>
+          <w:szCs w:val="20"/>
+          <w:lang w:val="en-GB" w:eastAsia="pt-BR"/>
+        </w:rPr>
+        <w:br/>
+      </w:r>
+      <w:r>
+        <w:rPr>
+          <w:rFonts w:eastAsia="Times New Roman" w:cs="Calibri"/>
+          <w:i/>
+          <w:color w:val="000000"/>
+          <w:sz w:val="20"/>
+          <w:szCs w:val="20"/>
+          <w:lang w:val="en-GB" w:eastAsia="pt-BR"/>
+        </w:rPr>
+        <w:t xml:space="preserve">                   + "where v.cell.matrix = ? and v.cell.knowledge = ? and v.cell.ability = ? and v.grade &gt;= ? </w:t>
+      </w:r>
+      <w:r>
+        <w:rPr>
+          <w:rFonts w:eastAsia="Times New Roman" w:cs="Calibri"/>
+          <w:i/>
+          <w:color w:val="000000"/>
+          <w:sz w:val="20"/>
+          <w:szCs w:val="20"/>
+          <w:lang w:eastAsia="pt-BR"/>
+        </w:rPr>
+        <w:t>"),</w:t>
       </w:r>
     </w:p>
     <w:p>
@@ -6084,8 +7146,7 @@
         <w:jc w:val="both"/>
         <w:rPr>
           <w:rFonts w:eastAsia="Times New Roman" w:cs="Calibri"/>
-          <w:color w:val="000000"/>
-          <w:lang w:val="en-GB" w:eastAsia="pt-BR"/>
+          <w:lang w:eastAsia="pt-BR"/>
         </w:rPr>
       </w:pPr>
     </w:p>
@@ -6096,1133 +7157,17 @@
         <w:jc w:val="both"/>
         <w:rPr>
           <w:rFonts w:eastAsia="Times New Roman" w:cs="Calibri"/>
-          <w:i/>
-          <w:color w:val="000000"/>
-          <w:sz w:val="20"/>
-          <w:szCs w:val="20"/>
-          <w:lang w:val="en-GB" w:eastAsia="pt-BR"/>
-        </w:rPr>
-      </w:pPr>
-      <w:r>
-        <w:rPr>
-          <w:rFonts w:eastAsia="Times New Roman" w:cs="Calibri"/>
-          <w:i/>
-          <w:color w:val="000000"/>
-          <w:sz w:val="20"/>
-          <w:szCs w:val="20"/>
-          <w:lang w:val="en-GB" w:eastAsia="pt-BR"/>
-        </w:rPr>
-        <w:t>Public class ClienteRepository{</w:t>
-      </w:r>
-    </w:p>
-    <w:p>
-      <w:pPr>
-        <w:spacing w:after="0" w:line="240" w:lineRule="auto"/>
-        <w:ind w:firstLine="708"/>
-        <w:jc w:val="both"/>
-        <w:rPr>
-          <w:rFonts w:eastAsia="Times New Roman" w:cs="Calibri"/>
-          <w:i/>
-          <w:color w:val="000000"/>
-          <w:sz w:val="20"/>
-          <w:szCs w:val="20"/>
-          <w:lang w:val="en-GB" w:eastAsia="pt-BR"/>
-        </w:rPr>
-      </w:pPr>
-      <w:r>
-        <w:rPr>
-          <w:rFonts w:eastAsia="Times New Roman" w:cs="Calibri"/>
-          <w:i/>
-          <w:color w:val="000000"/>
-          <w:sz w:val="20"/>
-          <w:szCs w:val="20"/>
-          <w:lang w:val="en-GB" w:eastAsia="pt-BR"/>
-        </w:rPr>
-        <w:tab/>
-        <w:t>Private EntityManager manager;</w:t>
-      </w:r>
-    </w:p>
-    <w:p>
-      <w:pPr>
-        <w:spacing w:after="0" w:line="240" w:lineRule="auto"/>
-        <w:ind w:firstLine="708"/>
-        <w:jc w:val="both"/>
-        <w:rPr>
-          <w:rFonts w:eastAsia="Times New Roman" w:cs="Calibri"/>
-          <w:i/>
-          <w:color w:val="000000"/>
-          <w:sz w:val="20"/>
-          <w:szCs w:val="20"/>
-          <w:lang w:val="en-GB" w:eastAsia="pt-BR"/>
-        </w:rPr>
-      </w:pPr>
-      <w:r>
-        <w:rPr>
-          <w:rFonts w:eastAsia="Times New Roman" w:cs="Calibri"/>
-          <w:i/>
-          <w:color w:val="000000"/>
-          <w:sz w:val="20"/>
-          <w:szCs w:val="20"/>
-          <w:lang w:val="en-GB" w:eastAsia="pt-BR"/>
-        </w:rPr>
-        <w:tab/>
-      </w:r>
-      <w:r>
-        <w:rPr>
-          <w:rFonts w:eastAsia="Times New Roman" w:cs="Calibri"/>
-          <w:i/>
-          <w:color w:val="000000"/>
-          <w:sz w:val="20"/>
-          <w:szCs w:val="20"/>
-          <w:lang w:val="en-GB" w:eastAsia="pt-BR"/>
-        </w:rPr>
-        <w:t>Private EntityManagerFactory factory;</w:t>
-      </w:r>
-    </w:p>
-    <w:p>
-      <w:pPr>
-        <w:spacing w:after="0" w:line="240" w:lineRule="auto"/>
-        <w:ind w:left="708" w:firstLine="708"/>
-        <w:jc w:val="both"/>
-        <w:rPr>
-          <w:rFonts w:eastAsia="Times New Roman" w:cs="Calibri"/>
-          <w:i/>
-          <w:color w:val="000000"/>
-          <w:sz w:val="20"/>
-          <w:szCs w:val="20"/>
-          <w:lang w:val="en-GB" w:eastAsia="pt-BR"/>
-        </w:rPr>
-      </w:pPr>
-      <w:r>
-        <w:rPr>
-          <w:rFonts w:eastAsia="Times New Roman" w:cs="Calibri"/>
-          <w:i/>
-          <w:color w:val="000000"/>
-          <w:sz w:val="20"/>
-          <w:szCs w:val="20"/>
-          <w:lang w:val="en-GB" w:eastAsia="pt-BR"/>
-        </w:rPr>
-        <w:t>Private EntityTransaction transaction;</w:t>
-      </w:r>
-    </w:p>
-    <w:p>
-      <w:pPr>
-        <w:spacing w:after="0" w:line="240" w:lineRule="auto"/>
-        <w:ind w:left="708" w:firstLine="708"/>
-        <w:jc w:val="both"/>
-        <w:rPr>
-          <w:rFonts w:eastAsia="Times New Roman" w:cs="Calibri"/>
-          <w:i/>
-          <w:color w:val="000000"/>
-          <w:sz w:val="20"/>
-          <w:szCs w:val="20"/>
-          <w:lang w:val="en-GB" w:eastAsia="pt-BR"/>
-        </w:rPr>
-      </w:pPr>
-      <w:r>
-        <w:rPr>
-          <w:rFonts w:eastAsia="Times New Roman" w:cs="Calibri"/>
-          <w:i/>
-          <w:color w:val="000000"/>
-          <w:sz w:val="20"/>
-          <w:szCs w:val="20"/>
-          <w:lang w:val="en-GB" w:eastAsia="pt-BR"/>
-        </w:rPr>
-        <w:t>Public ClienteRepository(){</w:t>
-      </w:r>
-    </w:p>
-    <w:p>
-      <w:pPr>
-        <w:spacing w:after="0" w:line="240" w:lineRule="auto"/>
-        <w:ind w:left="708" w:firstLine="708"/>
-        <w:jc w:val="both"/>
-        <w:rPr>
-          <w:rFonts w:eastAsia="Times New Roman" w:cs="Calibri"/>
-          <w:i/>
-          <w:color w:val="000000"/>
-          <w:sz w:val="20"/>
-          <w:szCs w:val="20"/>
-          <w:lang w:val="en-GB" w:eastAsia="pt-BR"/>
-        </w:rPr>
-      </w:pPr>
-      <w:r>
-        <w:rPr>
-          <w:rFonts w:eastAsia="Times New Roman" w:cs="Calibri"/>
-          <w:i/>
-          <w:color w:val="000000"/>
-          <w:sz w:val="20"/>
-          <w:szCs w:val="20"/>
-          <w:lang w:val="en-GB" w:eastAsia="pt-BR"/>
-        </w:rPr>
-        <w:tab/>
-        <w:t>factory=Persistence.CreateEntityManagerFactory (“teste_jpa”);</w:t>
-      </w:r>
-    </w:p>
-    <w:p>
-      <w:pPr>
-        <w:spacing w:after="0" w:line="240" w:lineRule="auto"/>
-        <w:ind w:left="708" w:firstLine="708"/>
-        <w:jc w:val="both"/>
-        <w:rPr>
-          <w:rFonts w:eastAsia="Times New Roman" w:cs="Calibri"/>
-          <w:i/>
-          <w:color w:val="000000"/>
-          <w:sz w:val="20"/>
-          <w:szCs w:val="20"/>
-          <w:lang w:val="en-GB" w:eastAsia="pt-BR"/>
-        </w:rPr>
-      </w:pPr>
-      <w:r>
-        <w:rPr>
-          <w:rFonts w:eastAsia="Times New Roman" w:cs="Calibri"/>
-          <w:i/>
-          <w:color w:val="000000"/>
-          <w:sz w:val="20"/>
-          <w:szCs w:val="20"/>
-          <w:lang w:val="en-GB" w:eastAsia="pt-BR"/>
-        </w:rPr>
-        <w:tab/>
-        <w:t>manager=factory.CreateEntityManager();</w:t>
-      </w:r>
-    </w:p>
-    <w:p>
-      <w:pPr>
-        <w:spacing w:after="0" w:line="240" w:lineRule="auto"/>
-        <w:ind w:left="708" w:firstLine="708"/>
-        <w:jc w:val="both"/>
-        <w:rPr>
-          <w:rFonts w:eastAsia="Times New Roman" w:cs="Calibri"/>
-          <w:i/>
-          <w:color w:val="000000"/>
-          <w:sz w:val="20"/>
-          <w:szCs w:val="20"/>
-          <w:lang w:val="en-GB" w:eastAsia="pt-BR"/>
-        </w:rPr>
-      </w:pPr>
-      <w:r>
-        <w:rPr>
-          <w:rFonts w:eastAsia="Times New Roman" w:cs="Calibri"/>
-          <w:i/>
-          <w:color w:val="000000"/>
-          <w:sz w:val="20"/>
-          <w:szCs w:val="20"/>
-          <w:lang w:val="en-GB" w:eastAsia="pt-BR"/>
-        </w:rPr>
-        <w:tab/>
-        <w:t>public void Save (Cliente obj) throws Exception{</w:t>
-      </w:r>
-    </w:p>
-    <w:p>
-      <w:pPr>
-        <w:spacing w:after="0" w:line="240" w:lineRule="auto"/>
-        <w:ind w:left="708" w:firstLine="708"/>
-        <w:jc w:val="both"/>
-        <w:rPr>
-          <w:rFonts w:eastAsia="Times New Roman" w:cs="Calibri"/>
-          <w:i/>
-          <w:color w:val="000000"/>
-          <w:sz w:val="20"/>
-          <w:szCs w:val="20"/>
-          <w:lang w:val="en-GB" w:eastAsia="pt-BR"/>
-        </w:rPr>
-      </w:pPr>
-      <w:r>
-        <w:rPr>
-          <w:rFonts w:eastAsia="Times New Roman" w:cs="Calibri"/>
-          <w:i/>
-          <w:color w:val="000000"/>
-          <w:sz w:val="20"/>
-          <w:szCs w:val="20"/>
-          <w:lang w:val="en-GB" w:eastAsia="pt-BR"/>
-        </w:rPr>
-        <w:tab/>
-      </w:r>
-      <w:r>
-        <w:rPr>
-          <w:rFonts w:eastAsia="Times New Roman" w:cs="Calibri"/>
-          <w:i/>
-          <w:color w:val="000000"/>
-          <w:sz w:val="20"/>
-          <w:szCs w:val="20"/>
-          <w:lang w:val="en-GB" w:eastAsia="pt-BR"/>
-        </w:rPr>
-        <w:tab/>
-        <w:t>try{</w:t>
-      </w:r>
-    </w:p>
-    <w:p>
-      <w:pPr>
-        <w:spacing w:after="0" w:line="240" w:lineRule="auto"/>
-        <w:ind w:left="708" w:firstLine="708"/>
-        <w:jc w:val="both"/>
-        <w:rPr>
-          <w:rFonts w:eastAsia="Times New Roman" w:cs="Calibri"/>
-          <w:i/>
-          <w:color w:val="000000"/>
-          <w:sz w:val="20"/>
-          <w:szCs w:val="20"/>
-          <w:lang w:val="en-GB" w:eastAsia="pt-BR"/>
-        </w:rPr>
-      </w:pPr>
-      <w:r>
-        <w:rPr>
-          <w:rFonts w:eastAsia="Times New Roman" w:cs="Calibri"/>
-          <w:i/>
-          <w:color w:val="000000"/>
-          <w:sz w:val="20"/>
-          <w:szCs w:val="20"/>
-          <w:lang w:val="en-GB" w:eastAsia="pt-BR"/>
-        </w:rPr>
-        <w:tab/>
-      </w:r>
-      <w:r>
-        <w:rPr>
-          <w:rFonts w:eastAsia="Times New Roman" w:cs="Calibri"/>
-          <w:i/>
-          <w:color w:val="000000"/>
-          <w:sz w:val="20"/>
-          <w:szCs w:val="20"/>
-          <w:lang w:val="en-GB" w:eastAsia="pt-BR"/>
-        </w:rPr>
-        <w:tab/>
-      </w:r>
-      <w:r>
-        <w:rPr>
-          <w:rFonts w:eastAsia="Times New Roman" w:cs="Calibri"/>
-          <w:i/>
-          <w:color w:val="000000"/>
-          <w:sz w:val="20"/>
-          <w:szCs w:val="20"/>
-          <w:lang w:val="en-GB" w:eastAsia="pt-BR"/>
-        </w:rPr>
-        <w:tab/>
-        <w:t>transaction=manager.getTransaction();</w:t>
-      </w:r>
-    </w:p>
-    <w:p>
-      <w:pPr>
-        <w:spacing w:after="0" w:line="240" w:lineRule="auto"/>
-        <w:ind w:left="708" w:firstLine="708"/>
-        <w:jc w:val="both"/>
-        <w:rPr>
-          <w:rFonts w:eastAsia="Times New Roman" w:cs="Calibri"/>
-          <w:i/>
-          <w:color w:val="000000"/>
-          <w:sz w:val="20"/>
-          <w:szCs w:val="20"/>
-          <w:lang w:val="en-GB" w:eastAsia="pt-BR"/>
-        </w:rPr>
-      </w:pPr>
-      <w:r>
-        <w:rPr>
-          <w:rFonts w:eastAsia="Times New Roman" w:cs="Calibri"/>
-          <w:i/>
-          <w:color w:val="000000"/>
-          <w:sz w:val="20"/>
-          <w:szCs w:val="20"/>
-          <w:lang w:val="en-GB" w:eastAsia="pt-BR"/>
-        </w:rPr>
-        <w:tab/>
-      </w:r>
-      <w:r>
-        <w:rPr>
-          <w:rFonts w:eastAsia="Times New Roman" w:cs="Calibri"/>
-          <w:i/>
-          <w:color w:val="000000"/>
-          <w:sz w:val="20"/>
-          <w:szCs w:val="20"/>
-          <w:lang w:val="en-GB" w:eastAsia="pt-BR"/>
-        </w:rPr>
-        <w:tab/>
-      </w:r>
-      <w:r>
-        <w:rPr>
-          <w:rFonts w:eastAsia="Times New Roman" w:cs="Calibri"/>
-          <w:i/>
-          <w:color w:val="000000"/>
-          <w:sz w:val="20"/>
-          <w:szCs w:val="20"/>
-          <w:lang w:val="en-GB" w:eastAsia="pt-BR"/>
-        </w:rPr>
-        <w:tab/>
-        <w:t>transaction.begin();</w:t>
-      </w:r>
-    </w:p>
-    <w:p>
-      <w:pPr>
-        <w:spacing w:after="0" w:line="240" w:lineRule="auto"/>
-        <w:ind w:left="708" w:firstLine="708"/>
-        <w:jc w:val="both"/>
-        <w:rPr>
-          <w:rFonts w:eastAsia="Times New Roman" w:cs="Calibri"/>
-          <w:i/>
-          <w:color w:val="000000"/>
-          <w:sz w:val="20"/>
-          <w:szCs w:val="20"/>
-          <w:lang w:val="en-GB" w:eastAsia="pt-BR"/>
-        </w:rPr>
-      </w:pPr>
-      <w:r>
-        <w:rPr>
-          <w:rFonts w:eastAsia="Times New Roman" w:cs="Calibri"/>
-          <w:i/>
-          <w:color w:val="000000"/>
-          <w:sz w:val="20"/>
-          <w:szCs w:val="20"/>
-          <w:lang w:val="en-GB" w:eastAsia="pt-BR"/>
-        </w:rPr>
-        <w:tab/>
-      </w:r>
-      <w:r>
-        <w:rPr>
-          <w:rFonts w:eastAsia="Times New Roman" w:cs="Calibri"/>
-          <w:i/>
-          <w:color w:val="000000"/>
-          <w:sz w:val="20"/>
-          <w:szCs w:val="20"/>
-          <w:lang w:val="en-GB" w:eastAsia="pt-BR"/>
-        </w:rPr>
-        <w:tab/>
-      </w:r>
-      <w:r>
-        <w:rPr>
-          <w:rFonts w:eastAsia="Times New Roman" w:cs="Calibri"/>
-          <w:i/>
-          <w:color w:val="000000"/>
-          <w:sz w:val="20"/>
-          <w:szCs w:val="20"/>
-          <w:lang w:val="en-GB" w:eastAsia="pt-BR"/>
-        </w:rPr>
-        <w:tab/>
-        <w:t>manager.persist(obj);</w:t>
-      </w:r>
-    </w:p>
-    <w:p>
-      <w:pPr>
-        <w:spacing w:after="0" w:line="240" w:lineRule="auto"/>
-        <w:ind w:left="708" w:firstLine="708"/>
-        <w:jc w:val="both"/>
-        <w:rPr>
-          <w:rFonts w:eastAsia="Times New Roman" w:cs="Calibri"/>
-          <w:i/>
-          <w:color w:val="000000"/>
-          <w:sz w:val="20"/>
-          <w:szCs w:val="20"/>
-          <w:lang w:val="en-GB" w:eastAsia="pt-BR"/>
-        </w:rPr>
-      </w:pPr>
-      <w:r>
-        <w:rPr>
-          <w:rFonts w:eastAsia="Times New Roman" w:cs="Calibri"/>
-          <w:i/>
-          <w:color w:val="000000"/>
-          <w:sz w:val="20"/>
-          <w:szCs w:val="20"/>
-          <w:lang w:val="en-GB" w:eastAsia="pt-BR"/>
-        </w:rPr>
-        <w:tab/>
-      </w:r>
-      <w:r>
-        <w:rPr>
-          <w:rFonts w:eastAsia="Times New Roman" w:cs="Calibri"/>
-          <w:i/>
-          <w:color w:val="000000"/>
-          <w:sz w:val="20"/>
-          <w:szCs w:val="20"/>
-          <w:lang w:val="en-GB" w:eastAsia="pt-BR"/>
-        </w:rPr>
-        <w:tab/>
-      </w:r>
-      <w:r>
-        <w:rPr>
-          <w:rFonts w:eastAsia="Times New Roman" w:cs="Calibri"/>
-          <w:i/>
-          <w:color w:val="000000"/>
-          <w:sz w:val="20"/>
-          <w:szCs w:val="20"/>
-          <w:lang w:val="en-GB" w:eastAsia="pt-BR"/>
-        </w:rPr>
-        <w:tab/>
-        <w:t>transaction.commit ();</w:t>
-      </w:r>
-    </w:p>
-    <w:p>
-      <w:pPr>
-        <w:spacing w:after="0" w:line="240" w:lineRule="auto"/>
-        <w:ind w:left="708" w:firstLine="708"/>
-        <w:jc w:val="both"/>
-        <w:rPr>
-          <w:rFonts w:eastAsia="Times New Roman" w:cs="Calibri"/>
-          <w:i/>
-          <w:color w:val="000000"/>
-          <w:sz w:val="20"/>
-          <w:szCs w:val="20"/>
-          <w:lang w:val="en-GB" w:eastAsia="pt-BR"/>
-        </w:rPr>
-      </w:pPr>
-      <w:r>
-        <w:rPr>
-          <w:rFonts w:eastAsia="Times New Roman" w:cs="Calibri"/>
-          <w:i/>
-          <w:color w:val="000000"/>
-          <w:sz w:val="20"/>
-          <w:szCs w:val="20"/>
-          <w:lang w:val="en-GB" w:eastAsia="pt-BR"/>
-        </w:rPr>
-        <w:tab/>
-      </w:r>
-      <w:r>
-        <w:rPr>
-          <w:rFonts w:eastAsia="Times New Roman" w:cs="Calibri"/>
-          <w:i/>
-          <w:color w:val="000000"/>
-          <w:sz w:val="20"/>
-          <w:szCs w:val="20"/>
-          <w:lang w:val="en-GB" w:eastAsia="pt-BR"/>
-        </w:rPr>
-        <w:tab/>
-        <w:t>}</w:t>
-      </w:r>
-    </w:p>
-    <w:p>
-      <w:pPr>
-        <w:spacing w:after="0" w:line="240" w:lineRule="auto"/>
-        <w:ind w:left="708" w:firstLine="708"/>
-        <w:jc w:val="both"/>
-        <w:rPr>
-          <w:rFonts w:eastAsia="Times New Roman" w:cs="Calibri"/>
-          <w:i/>
-          <w:color w:val="000000"/>
-          <w:sz w:val="20"/>
-          <w:szCs w:val="20"/>
-          <w:lang w:val="en-GB" w:eastAsia="pt-BR"/>
-        </w:rPr>
-      </w:pPr>
-      <w:r>
-        <w:rPr>
-          <w:rFonts w:eastAsia="Times New Roman" w:cs="Calibri"/>
-          <w:i/>
-          <w:color w:val="000000"/>
-          <w:sz w:val="20"/>
-          <w:szCs w:val="20"/>
-          <w:lang w:val="en-GB" w:eastAsia="pt-BR"/>
-        </w:rPr>
-        <w:tab/>
-      </w:r>
-      <w:r>
-        <w:rPr>
-          <w:rFonts w:eastAsia="Times New Roman" w:cs="Calibri"/>
-          <w:i/>
-          <w:color w:val="000000"/>
-          <w:sz w:val="20"/>
-          <w:szCs w:val="20"/>
-          <w:lang w:val="en-GB" w:eastAsia="pt-BR"/>
-        </w:rPr>
-        <w:tab/>
-        <w:t>Catch(Exception ex){</w:t>
-      </w:r>
-    </w:p>
-    <w:p>
-      <w:pPr>
-        <w:spacing w:after="0" w:line="240" w:lineRule="auto"/>
-        <w:ind w:left="708" w:firstLine="708"/>
-        <w:jc w:val="both"/>
-        <w:rPr>
-          <w:rFonts w:eastAsia="Times New Roman" w:cs="Calibri"/>
-          <w:i/>
-          <w:color w:val="000000"/>
-          <w:sz w:val="20"/>
-          <w:szCs w:val="20"/>
-          <w:lang w:val="en-GB" w:eastAsia="pt-BR"/>
-        </w:rPr>
-      </w:pPr>
-      <w:r>
-        <w:rPr>
-          <w:rFonts w:eastAsia="Times New Roman" w:cs="Calibri"/>
-          <w:i/>
-          <w:color w:val="000000"/>
-          <w:sz w:val="20"/>
-          <w:szCs w:val="20"/>
-          <w:lang w:val="en-GB" w:eastAsia="pt-BR"/>
-        </w:rPr>
-        <w:tab/>
-      </w:r>
-      <w:r>
-        <w:rPr>
-          <w:rFonts w:eastAsia="Times New Roman" w:cs="Calibri"/>
-          <w:i/>
-          <w:color w:val="000000"/>
-          <w:sz w:val="20"/>
-          <w:szCs w:val="20"/>
-          <w:lang w:val="en-GB" w:eastAsia="pt-BR"/>
-        </w:rPr>
-        <w:tab/>
-      </w:r>
-      <w:r>
-        <w:rPr>
-          <w:rFonts w:eastAsia="Times New Roman" w:cs="Calibri"/>
-          <w:i/>
-          <w:color w:val="000000"/>
-          <w:sz w:val="20"/>
-          <w:szCs w:val="20"/>
-          <w:lang w:val="en-GB" w:eastAsia="pt-BR"/>
-        </w:rPr>
-        <w:tab/>
-        <w:t>Transaction.rollback;</w:t>
-      </w:r>
-    </w:p>
-    <w:p>
-      <w:pPr>
-        <w:spacing w:after="0" w:line="240" w:lineRule="auto"/>
-        <w:ind w:left="708" w:firstLine="708"/>
-        <w:jc w:val="both"/>
-        <w:rPr>
-          <w:rFonts w:eastAsia="Times New Roman" w:cs="Calibri"/>
-          <w:i/>
-          <w:color w:val="000000"/>
-          <w:sz w:val="20"/>
-          <w:szCs w:val="20"/>
-          <w:lang w:eastAsia="pt-BR"/>
-        </w:rPr>
-      </w:pPr>
-      <w:r>
-        <w:rPr>
-          <w:rFonts w:eastAsia="Times New Roman" w:cs="Calibri"/>
-          <w:i/>
-          <w:color w:val="000000"/>
-          <w:sz w:val="20"/>
-          <w:szCs w:val="20"/>
-          <w:lang w:val="en-GB" w:eastAsia="pt-BR"/>
-        </w:rPr>
-        <w:tab/>
-      </w:r>
-      <w:r>
-        <w:rPr>
-          <w:rFonts w:eastAsia="Times New Roman" w:cs="Calibri"/>
-          <w:i/>
-          <w:color w:val="000000"/>
-          <w:sz w:val="20"/>
-          <w:szCs w:val="20"/>
-          <w:lang w:val="en-GB" w:eastAsia="pt-BR"/>
-        </w:rPr>
-        <w:tab/>
-      </w:r>
-      <w:r>
-        <w:rPr>
-          <w:rFonts w:eastAsia="Times New Roman" w:cs="Calibri"/>
-          <w:i/>
-          <w:color w:val="000000"/>
-          <w:sz w:val="20"/>
-          <w:szCs w:val="20"/>
-          <w:lang w:val="en-GB" w:eastAsia="pt-BR"/>
-        </w:rPr>
-        <w:tab/>
-      </w:r>
-      <w:r>
-        <w:rPr>
-          <w:rFonts w:eastAsia="Times New Roman" w:cs="Calibri"/>
-          <w:i/>
-          <w:color w:val="000000"/>
-          <w:sz w:val="20"/>
-          <w:szCs w:val="20"/>
-          <w:lang w:eastAsia="pt-BR"/>
-        </w:rPr>
-        <w:t>Throw ex;</w:t>
-      </w:r>
-    </w:p>
-    <w:p>
-      <w:pPr>
-        <w:spacing w:after="0" w:line="240" w:lineRule="auto"/>
-        <w:ind w:left="708" w:firstLine="708"/>
-        <w:jc w:val="both"/>
-        <w:rPr>
-          <w:rFonts w:eastAsia="Times New Roman" w:cs="Calibri"/>
-          <w:i/>
-          <w:color w:val="000000"/>
-          <w:sz w:val="20"/>
-          <w:szCs w:val="20"/>
-          <w:lang w:eastAsia="pt-BR"/>
-        </w:rPr>
-      </w:pPr>
-      <w:r>
-        <w:rPr>
-          <w:rFonts w:eastAsia="Times New Roman" w:cs="Calibri"/>
-          <w:i/>
-          <w:color w:val="000000"/>
-          <w:sz w:val="20"/>
-          <w:szCs w:val="20"/>
-          <w:lang w:eastAsia="pt-BR"/>
-        </w:rPr>
-        <w:tab/>
-      </w:r>
-      <w:r>
-        <w:rPr>
-          <w:rFonts w:eastAsia="Times New Roman" w:cs="Calibri"/>
-          <w:i/>
-          <w:color w:val="000000"/>
-          <w:sz w:val="20"/>
-          <w:szCs w:val="20"/>
-          <w:lang w:eastAsia="pt-BR"/>
-        </w:rPr>
-        <w:tab/>
-        <w:t>}</w:t>
-      </w:r>
-    </w:p>
-    <w:p>
-      <w:pPr>
-        <w:spacing w:after="0" w:line="240" w:lineRule="auto"/>
-        <w:ind w:left="708" w:firstLine="708"/>
-        <w:jc w:val="both"/>
-        <w:rPr>
-          <w:rFonts w:eastAsia="Times New Roman" w:cs="Calibri"/>
-          <w:i/>
-          <w:color w:val="000000"/>
-          <w:sz w:val="20"/>
-          <w:szCs w:val="20"/>
-          <w:lang w:eastAsia="pt-BR"/>
-        </w:rPr>
-      </w:pPr>
-      <w:r>
-        <w:rPr>
-          <w:rFonts w:eastAsia="Times New Roman" w:cs="Calibri"/>
-          <w:i/>
-          <w:color w:val="000000"/>
-          <w:sz w:val="20"/>
-          <w:szCs w:val="20"/>
-          <w:lang w:eastAsia="pt-BR"/>
-        </w:rPr>
-        <w:tab/>
-        <w:t>}</w:t>
-      </w:r>
-    </w:p>
-    <w:p>
-      <w:pPr>
-        <w:spacing w:after="0" w:line="240" w:lineRule="auto"/>
-        <w:ind w:left="708" w:firstLine="708"/>
-        <w:jc w:val="both"/>
-        <w:rPr>
-          <w:rFonts w:eastAsia="Times New Roman" w:cs="Calibri"/>
-          <w:i/>
-          <w:color w:val="000000"/>
-          <w:sz w:val="20"/>
-          <w:szCs w:val="20"/>
-          <w:lang w:eastAsia="pt-BR"/>
-        </w:rPr>
-      </w:pPr>
-      <w:r>
-        <w:rPr>
-          <w:rFonts w:eastAsia="Times New Roman" w:cs="Calibri"/>
-          <w:i/>
-          <w:color w:val="000000"/>
-          <w:sz w:val="20"/>
-          <w:szCs w:val="20"/>
-          <w:lang w:eastAsia="pt-BR"/>
-        </w:rPr>
-        <w:t>}</w:t>
-      </w:r>
-    </w:p>
-    <w:p>
-      <w:pPr>
-        <w:spacing w:after="0" w:line="240" w:lineRule="auto"/>
-        <w:ind w:firstLine="708"/>
-        <w:jc w:val="both"/>
-        <w:rPr>
-          <w:rFonts w:eastAsia="Times New Roman" w:cs="Calibri"/>
-          <w:color w:val="000000"/>
-          <w:lang w:eastAsia="pt-BR"/>
-        </w:rPr>
-      </w:pPr>
-    </w:p>
-    <w:p>
-      <w:pPr>
-        <w:spacing w:after="0" w:line="240" w:lineRule="auto"/>
-        <w:ind w:firstLine="708"/>
-        <w:jc w:val="both"/>
-        <w:rPr>
-          <w:rFonts w:eastAsia="Times New Roman" w:cs="Calibri"/>
-          <w:b/>
-          <w:color w:val="000000"/>
-          <w:lang w:eastAsia="pt-BR"/>
-        </w:rPr>
-      </w:pPr>
-      <w:r>
-        <w:rPr>
-          <w:rFonts w:eastAsia="Times New Roman" w:cs="Calibri"/>
-          <w:lang w:eastAsia="pt-BR"/>
-        </w:rPr>
-        <w:br/>
-      </w:r>
-      <w:r>
-        <w:rPr>
-          <w:rFonts w:eastAsia="Times New Roman" w:cs="Calibri"/>
-          <w:b/>
-          <w:color w:val="000000"/>
-          <w:lang w:eastAsia="pt-BR"/>
-        </w:rPr>
-        <w:t>02)Como se faz consultas no JPA? O que é o objeto Query?</w:t>
-      </w:r>
-    </w:p>
-    <w:p>
-      <w:pPr>
-        <w:spacing w:after="0" w:line="240" w:lineRule="auto"/>
-        <w:ind w:firstLine="708"/>
-        <w:jc w:val="both"/>
-        <w:rPr>
-          <w:rFonts w:eastAsia="Times New Roman" w:cs="Calibri"/>
-          <w:lang w:eastAsia="pt-BR"/>
-        </w:rPr>
-      </w:pPr>
-      <w:r>
-        <w:rPr>
-          <w:rFonts w:eastAsia="Times New Roman" w:cs="Calibri"/>
-          <w:lang w:eastAsia="pt-BR"/>
-        </w:rPr>
-        <w:t xml:space="preserve">As consultas são feitas através do objeto query.  Objeto Query é um padrão de projeto que visa libertar o programador de conhecer e/ou usar uma linguagem de pesquisa de dados como SQL. Martin Flowler define </w:t>
-      </w:r>
-      <w:r>
-        <w:rPr>
-          <w:rFonts w:eastAsia="Times New Roman" w:cs="Calibri"/>
-          <w:i/>
-          <w:lang w:eastAsia="pt-BR"/>
-        </w:rPr>
-        <w:t>Query Object</w:t>
-      </w:r>
-      <w:r>
-        <w:rPr>
-          <w:rFonts w:eastAsia="Times New Roman" w:cs="Calibri"/>
-          <w:lang w:eastAsia="pt-BR"/>
-        </w:rPr>
-        <w:t xml:space="preserve"> como uma especialização do padrão </w:t>
-      </w:r>
-      <w:r>
-        <w:rPr>
-          <w:rFonts w:eastAsia="Times New Roman" w:cs="Calibri"/>
-          <w:i/>
-          <w:lang w:eastAsia="pt-BR"/>
-        </w:rPr>
-        <w:t>interpreter</w:t>
-      </w:r>
-      <w:r>
-        <w:rPr>
-          <w:rFonts w:eastAsia="Times New Roman" w:cs="Calibri"/>
-          <w:lang w:eastAsia="pt-BR"/>
-        </w:rPr>
-        <w:t xml:space="preserve"> que constrói frases SQL de pesquisa com base numa estrutura de objetos. Exemplo de implementação desde conceito são os Criteria do Hibernate.</w:t>
-      </w:r>
-    </w:p>
-    <w:p>
-      <w:pPr>
-        <w:spacing w:after="0" w:line="240" w:lineRule="auto"/>
-        <w:ind w:firstLine="708"/>
-        <w:jc w:val="both"/>
-        <w:rPr>
-          <w:rFonts w:eastAsia="Times New Roman" w:cs="Calibri"/>
-          <w:lang w:eastAsia="pt-BR"/>
-        </w:rPr>
-      </w:pPr>
-      <w:r>
-        <w:rPr>
-          <w:rFonts w:eastAsia="Times New Roman" w:cs="Calibri"/>
-          <w:lang w:eastAsia="pt-BR"/>
-        </w:rPr>
-        <w:t>Existem dois tipos principais de consulta em JPA, consultas nomeadas e consultas dinâmicas. Uma consulta nomeada é usada para uma consulta estática que será usada muitas vezes no aplicativo. A vantagem de uma consulta nomeada é que ela pode ser definida uma vez, em um lugar, e reutilizada no aplicativo. A maioria dos provedores JPA também compila consultas nomeadas, para que eles sejam mais otimizados do que as consultas dinâmicas que normalmente devem ser compilados toda vez que forem executados. Consultas nomeadas são definidas através do NamedQuery e NamedQueries; consultas nomeadas são acessadas através do EntityManager.createNamedQuery.</w:t>
-      </w:r>
-    </w:p>
-    <w:p>
-      <w:pPr>
-        <w:spacing w:after="0" w:line="240" w:lineRule="auto"/>
-        <w:ind w:firstLine="708"/>
-        <w:jc w:val="both"/>
-        <w:rPr>
-          <w:rFonts w:eastAsia="Times New Roman" w:cs="Calibri"/>
-          <w:b/>
-          <w:bCs/>
-          <w:color w:val="000000"/>
-          <w:lang w:eastAsia="pt-BR"/>
-        </w:rPr>
-      </w:pPr>
-      <w:r>
-        <w:rPr>
-          <w:rFonts w:eastAsia="Times New Roman" w:cs="Calibri"/>
-          <w:lang w:eastAsia="pt-BR"/>
-        </w:rPr>
-        <w:t xml:space="preserve">As consultas dinâmicas são normalmente utilizadas quando a consulta depende do contexto. Por exemplo, dependendo de quais itens do formulário de consulta </w:t>
-      </w:r>
-      <w:r>
-        <w:rPr>
-          <w:rFonts w:eastAsia="Times New Roman" w:cs="Calibri"/>
-          <w:lang w:eastAsia="pt-BR"/>
-        </w:rPr>
-        <w:t>for</w:t>
-      </w:r>
-      <w:r>
-        <w:rPr>
-          <w:rFonts w:eastAsia="Times New Roman" w:cs="Calibri"/>
-          <w:lang w:eastAsia="pt-BR"/>
-        </w:rPr>
-        <w:t xml:space="preserve"> </w:t>
-      </w:r>
-      <w:r>
-        <w:rPr>
-          <w:rFonts w:eastAsia="Times New Roman" w:cs="Calibri"/>
-          <w:lang w:eastAsia="pt-BR"/>
-        </w:rPr>
-        <w:t>preenchida, a consulta</w:t>
-      </w:r>
-      <w:r>
-        <w:rPr>
-          <w:rFonts w:eastAsia="Times New Roman" w:cs="Calibri"/>
-          <w:lang w:eastAsia="pt-BR"/>
-        </w:rPr>
-        <w:t xml:space="preserve"> pode ter diferentes parâmetros. As consultas dinâmicas são também úteis para consultas incomuns, ou protótipos. As consultas dinâmicas são acessadas através do </w:t>
-      </w:r>
-      <w:r>
-        <w:rPr>
-          <w:rFonts w:eastAsia="Times New Roman" w:cs="Calibri"/>
-          <w:lang w:eastAsia="pt-BR"/>
-        </w:rPr>
-        <w:lastRenderedPageBreak/>
-        <w:t>EntityManager.createQuery.</w:t>
-      </w:r>
-      <w:r>
-        <w:rPr>
-          <w:rFonts w:eastAsia="Times New Roman" w:cs="Calibri"/>
-          <w:lang w:eastAsia="pt-BR"/>
-        </w:rPr>
-        <w:br/>
-      </w:r>
-      <w:r>
-        <w:rPr>
-          <w:rFonts w:eastAsia="Times New Roman" w:cs="Calibri"/>
-          <w:lang w:eastAsia="pt-BR"/>
-        </w:rPr>
-        <w:br/>
-      </w:r>
-      <w:r>
-        <w:rPr>
-          <w:rFonts w:eastAsia="Times New Roman" w:cs="Calibri"/>
-          <w:b/>
-          <w:bCs/>
-          <w:color w:val="000000"/>
-          <w:lang w:eastAsia="pt-BR"/>
-        </w:rPr>
-        <w:t>03)O que é JPQL? Dê exemplos.</w:t>
-      </w:r>
-    </w:p>
-    <w:p>
-      <w:pPr>
-        <w:spacing w:after="0" w:line="240" w:lineRule="auto"/>
-        <w:ind w:firstLine="708"/>
-        <w:jc w:val="both"/>
-        <w:rPr>
-          <w:rFonts w:eastAsia="Times New Roman" w:cs="Calibri"/>
-          <w:color w:val="000000"/>
-          <w:lang w:eastAsia="pt-BR"/>
-        </w:rPr>
-      </w:pPr>
-      <w:r>
-        <w:rPr>
-          <w:rFonts w:eastAsia="Times New Roman" w:cs="Calibri"/>
-          <w:color w:val="000000"/>
-          <w:lang w:eastAsia="pt-BR"/>
-        </w:rPr>
-        <w:t xml:space="preserve">Java Persistence Query Language, que permite a construção de consultas usando uma linguagem mais próxima dos objetos e ao mesmo tempo é uma linguagem similar ao SQL. A JPQL é bem definida e flexível, tornando possível escrever quase todas as consultas que podem ser escritas em SQL, ela ate prove </w:t>
-      </w:r>
-      <w:r>
-        <w:rPr>
-          <w:rFonts w:eastAsia="Times New Roman" w:cs="Calibri"/>
-          <w:color w:val="000000"/>
-          <w:lang w:eastAsia="pt-BR"/>
-        </w:rPr>
-        <w:t>alguns comandos</w:t>
-      </w:r>
-      <w:r>
-        <w:rPr>
-          <w:rFonts w:eastAsia="Times New Roman" w:cs="Calibri"/>
-          <w:color w:val="000000"/>
-          <w:lang w:eastAsia="pt-BR"/>
-        </w:rPr>
-        <w:t xml:space="preserve"> particulares de alguns gerenciadores de banco de dados.</w:t>
-      </w:r>
-    </w:p>
-    <w:p>
-      <w:pPr>
-        <w:spacing w:after="0" w:line="240" w:lineRule="auto"/>
-        <w:ind w:firstLine="708"/>
-        <w:jc w:val="both"/>
-        <w:rPr>
-          <w:rFonts w:eastAsia="Times New Roman" w:cs="Calibri"/>
-          <w:color w:val="000000"/>
-          <w:lang w:val="en-GB" w:eastAsia="pt-BR"/>
-        </w:rPr>
-      </w:pPr>
-      <w:r>
-        <w:rPr>
-          <w:rFonts w:eastAsia="Times New Roman" w:cs="Calibri"/>
-          <w:color w:val="000000"/>
-          <w:lang w:eastAsia="pt-BR"/>
-        </w:rPr>
-        <w:t xml:space="preserve">Uma das melhorias sobre o SQL é a facilidade de expressar restrições sobre os relacionamentos entre as entidades nas consultas. Antes feito por meio dos comandos “INNER JOIN”, “OUTER JOIN” etc, o acesso a entidades relacionadas pode ser realizada simplesmente invocando a variável que representa este relacionamento. </w:t>
-      </w:r>
-      <w:r>
-        <w:rPr>
-          <w:rFonts w:eastAsia="Times New Roman" w:cs="Calibri"/>
-          <w:color w:val="000000"/>
-          <w:lang w:val="en-GB" w:eastAsia="pt-BR"/>
-        </w:rPr>
-        <w:t>Por exemplo:</w:t>
-      </w:r>
-    </w:p>
-    <w:p>
-      <w:pPr>
-        <w:spacing w:after="0" w:line="240" w:lineRule="auto"/>
-        <w:ind w:firstLine="708"/>
-        <w:rPr>
-          <w:rFonts w:eastAsia="Times New Roman" w:cs="Calibri"/>
-          <w:i/>
-          <w:sz w:val="20"/>
-          <w:szCs w:val="20"/>
-          <w:lang w:eastAsia="pt-BR"/>
-        </w:rPr>
-      </w:pPr>
-      <w:r>
-        <w:rPr>
-          <w:rFonts w:eastAsia="Times New Roman" w:cs="Calibri"/>
-          <w:lang w:val="en-GB" w:eastAsia="pt-BR"/>
-        </w:rPr>
-        <w:br/>
-      </w:r>
-      <w:r>
-        <w:rPr>
-          <w:rFonts w:eastAsia="Times New Roman" w:cs="Calibri"/>
-          <w:i/>
-          <w:color w:val="000000"/>
-          <w:sz w:val="20"/>
-          <w:szCs w:val="20"/>
-          <w:lang w:val="en-GB" w:eastAsia="pt-BR"/>
-        </w:rPr>
-        <w:t>@NamedQuery(</w:t>
-      </w:r>
-      <w:r>
-        <w:rPr>
-          <w:rFonts w:eastAsia="Times New Roman" w:cs="Calibri"/>
-          <w:i/>
-          <w:sz w:val="20"/>
-          <w:szCs w:val="20"/>
-          <w:lang w:val="en-GB" w:eastAsia="pt-BR"/>
-        </w:rPr>
-        <w:br/>
-      </w:r>
-      <w:r>
-        <w:rPr>
-          <w:rFonts w:eastAsia="Times New Roman" w:cs="Calibri"/>
-          <w:i/>
-          <w:color w:val="000000"/>
-          <w:sz w:val="20"/>
-          <w:szCs w:val="20"/>
-          <w:lang w:val="en-GB" w:eastAsia="pt-BR"/>
-        </w:rPr>
-        <w:t>                   name = "usersFromConditionGreaterEquals",</w:t>
-      </w:r>
-      <w:r>
-        <w:rPr>
-          <w:rFonts w:eastAsia="Times New Roman" w:cs="Calibri"/>
-          <w:i/>
-          <w:sz w:val="20"/>
-          <w:szCs w:val="20"/>
-          <w:lang w:val="en-GB" w:eastAsia="pt-BR"/>
-        </w:rPr>
-        <w:br/>
-      </w:r>
-      <w:r>
-        <w:rPr>
-          <w:rFonts w:eastAsia="Times New Roman" w:cs="Calibri"/>
-          <w:i/>
-          <w:color w:val="000000"/>
-          <w:sz w:val="20"/>
-          <w:szCs w:val="20"/>
-          <w:lang w:val="en-GB" w:eastAsia="pt-BR"/>
-        </w:rPr>
-        <w:t>                   query = "select v.user from CellValue v "</w:t>
-      </w:r>
-      <w:r>
-        <w:rPr>
-          <w:rFonts w:eastAsia="Times New Roman" w:cs="Calibri"/>
-          <w:i/>
-          <w:sz w:val="20"/>
-          <w:szCs w:val="20"/>
-          <w:lang w:val="en-GB" w:eastAsia="pt-BR"/>
-        </w:rPr>
-        <w:br/>
-      </w:r>
-      <w:r>
-        <w:rPr>
-          <w:rFonts w:eastAsia="Times New Roman" w:cs="Calibri"/>
-          <w:i/>
-          <w:color w:val="000000"/>
-          <w:sz w:val="20"/>
-          <w:szCs w:val="20"/>
-          <w:lang w:val="en-GB" w:eastAsia="pt-BR"/>
-        </w:rPr>
-        <w:t xml:space="preserve">                   + "where v.cell.matrix = ? and v.cell.knowledge = ? and v.cell.ability = ? and v.grade &gt;= ? </w:t>
-      </w:r>
-      <w:r>
-        <w:rPr>
-          <w:rFonts w:eastAsia="Times New Roman" w:cs="Calibri"/>
-          <w:i/>
-          <w:color w:val="000000"/>
-          <w:sz w:val="20"/>
-          <w:szCs w:val="20"/>
-          <w:lang w:eastAsia="pt-BR"/>
-        </w:rPr>
-        <w:t>"),</w:t>
-      </w:r>
-    </w:p>
-    <w:p>
-      <w:pPr>
-        <w:spacing w:after="0" w:line="240" w:lineRule="auto"/>
-        <w:ind w:firstLine="708"/>
-        <w:jc w:val="both"/>
-        <w:rPr>
-          <w:rFonts w:eastAsia="Times New Roman" w:cs="Calibri"/>
-          <w:lang w:eastAsia="pt-BR"/>
-        </w:rPr>
-      </w:pPr>
-    </w:p>
-    <w:p>
-      <w:pPr>
-        <w:spacing w:after="0" w:line="240" w:lineRule="auto"/>
-        <w:ind w:firstLine="708"/>
-        <w:jc w:val="both"/>
-        <w:rPr>
-          <w:rFonts w:eastAsia="Times New Roman" w:cs="Calibri"/>
-          <w:color w:val="000000"/>
-          <w:lang w:eastAsia="pt-BR"/>
-        </w:rPr>
-      </w:pPr>
-      <w:r>
-        <w:rPr>
-          <w:rFonts w:eastAsia="Times New Roman" w:cs="Calibri"/>
-          <w:color w:val="000000"/>
-          <w:lang w:eastAsia="pt-BR"/>
-        </w:rPr>
-        <w:t xml:space="preserve">No exemplo acima, especificamos "select v.user from CellValue v". Isto quer dizer que queremos os usuários referenciados </w:t>
-      </w:r>
-      <w:r>
-        <w:rPr>
-          <w:rFonts w:eastAsia="Times New Roman" w:cs="Calibri"/>
-          <w:color w:val="000000"/>
-          <w:lang w:eastAsia="pt-BR"/>
-        </w:rPr>
-        <w:t>pelas instâncias</w:t>
-      </w:r>
-      <w:r>
-        <w:rPr>
-          <w:rFonts w:eastAsia="Times New Roman" w:cs="Calibri"/>
-          <w:color w:val="000000"/>
-          <w:lang w:eastAsia="pt-BR"/>
-        </w:rPr>
-        <w:t xml:space="preserve"> persistidas da entidade CellValue e demos à entidade o apelido "v". </w:t>
+          <w:color w:val="000000"/>
+          <w:lang w:eastAsia="pt-BR"/>
+        </w:rPr>
+      </w:pPr>
+      <w:r>
+        <w:rPr>
+          <w:rFonts w:eastAsia="Times New Roman" w:cs="Calibri"/>
+          <w:color w:val="000000"/>
+          <w:lang w:eastAsia="pt-BR"/>
+        </w:rPr>
+        <w:t xml:space="preserve">No exemplo acima, especificamos "select v.user from CellValue v". Isto quer dizer que queremos os usuários referenciados pelas instâncias persistidas da entidade CellValue e demos à entidade o apelido "v". </w:t>
       </w:r>
       <w:r>
         <w:rPr>
@@ -7373,19 +7318,7 @@
         <w:rPr>
           <w:rFonts w:cs="Calibri"/>
         </w:rPr>
-        <w:t xml:space="preserve">É uma API orientada a objeto para busca, manipula objetos e suas propriedades tendo como resultado a coleção de objetos Java. </w:t>
-      </w:r>
-      <w:r>
-        <w:rPr>
-          <w:rFonts w:cs="Calibri"/>
-        </w:rPr>
-        <w:t>Uma opção</w:t>
-      </w:r>
-      <w:r>
-        <w:rPr>
-          <w:rFonts w:cs="Calibri"/>
-        </w:rPr>
-        <w:t xml:space="preserve"> para o uso de Critérias para montar estruturas de consultas através de chamadas de métodos.</w:t>
+        <w:t>É uma API orientada a objeto para busca, manipula objetos e suas propriedades tendo como resultado a coleção de objetos Java. Uma opção para o uso de Critérias para montar estruturas de consultas através de chamadas de métodos.</w:t>
       </w:r>
     </w:p>
     <w:p>
@@ -7904,6 +7837,7 @@
         <w:jc w:val="both"/>
         <w:rPr>
           <w:rFonts w:cstheme="minorHAnsi"/>
+          <w:b/>
         </w:rPr>
       </w:pPr>
       <w:r>
@@ -7915,6 +7849,7 @@
       <w:r>
         <w:rPr>
           <w:rFonts w:cstheme="minorHAnsi"/>
+          <w:b/>
         </w:rPr>
         <w:t>Construindo um CriteriaQuery</w:t>
       </w:r>
@@ -7930,41 +7865,13 @@
           <w:szCs w:val="22"/>
         </w:rPr>
       </w:pPr>
-    </w:p>
-    <w:p>
-      <w:pPr>
-        <w:pStyle w:val="NormalWeb"/>
-        <w:spacing w:before="0" w:beforeAutospacing="0" w:after="0" w:afterAutospacing="0"/>
-        <w:ind w:firstLine="708"/>
+      <w:r>
         <w:rPr>
           <w:rFonts w:asciiTheme="minorHAnsi" w:hAnsiTheme="minorHAnsi" w:cstheme="minorHAnsi"/>
           <w:sz w:val="22"/>
           <w:szCs w:val="22"/>
         </w:rPr>
-      </w:pPr>
-      <w:r>
-        <w:rPr>
-          <w:rFonts w:asciiTheme="minorHAnsi" w:hAnsiTheme="minorHAnsi" w:cstheme="minorHAnsi"/>
-          <w:sz w:val="22"/>
-          <w:szCs w:val="22"/>
-        </w:rPr>
-        <w:t xml:space="preserve">A interface CriteriaBuilder é a fábrica de CriteriaQuery. A CriteriaBuilder é </w:t>
-      </w:r>
-      <w:r>
-        <w:rPr>
-          <w:rFonts w:asciiTheme="minorHAnsi" w:hAnsiTheme="minorHAnsi" w:cstheme="minorHAnsi"/>
-          <w:sz w:val="22"/>
-          <w:szCs w:val="22"/>
-        </w:rPr>
-        <w:t>obtida</w:t>
-      </w:r>
-      <w:r>
-        <w:rPr>
-          <w:rFonts w:asciiTheme="minorHAnsi" w:hAnsiTheme="minorHAnsi" w:cstheme="minorHAnsi"/>
-          <w:sz w:val="22"/>
-          <w:szCs w:val="22"/>
-        </w:rPr>
-        <w:t xml:space="preserve"> a partir de qualquer um EntityManagerFactory ou um EntityManager como segue: </w:t>
+        <w:t xml:space="preserve">A interface CriteriaBuilder é a fábrica de CriteriaQuery. A CriteriaBuilder é obtida a partir de qualquer um EntityManagerFactory ou um EntityManager como segue: </w:t>
       </w:r>
     </w:p>
     <w:p>
@@ -8306,7 +8213,7 @@
       </w:r>
       <w:r>
         <w:rPr>
-          <w:rStyle w:val="emphasis"/>
+          <w:rStyle w:val="nfase1"/>
           <w:rFonts w:asciiTheme="minorHAnsi" w:hAnsiTheme="minorHAnsi" w:cstheme="minorHAnsi"/>
           <w:i/>
           <w:iCs/>
@@ -8475,6 +8382,9 @@
     <w:p>
       <w:pPr>
         <w:pStyle w:val="Cabealho"/>
+        <w:rPr>
+          <w:rFonts w:cstheme="minorHAnsi"/>
+        </w:rPr>
       </w:pPr>
       <w:r>
         <w:rPr>
@@ -8506,7 +8416,7 @@
       </w:r>
       <w:r>
         <w:rPr>
-          <w:rStyle w:val="emphasis"/>
+          <w:rStyle w:val="nfase1"/>
           <w:rFonts w:cstheme="minorHAnsi"/>
           <w:i/>
           <w:iCs/>
@@ -8517,26 +8427,386 @@
         <w:rPr>
           <w:rFonts w:cstheme="minorHAnsi"/>
         </w:rPr>
-        <w:t xml:space="preserve"> se referir a uma persistente propriedade válida do objeto de domínio de recebimento, no entanto nenhuma validação seja executada durante a construção da definição da consulta. </w:t>
-      </w:r>
-      <w:r>
-        <w:rPr>
-          <w:rFonts w:cstheme="minorHAnsi"/>
-        </w:rPr>
-        <w:t>Toda a</w:t>
-      </w:r>
-      <w:r>
-        <w:rPr>
-          <w:rFonts w:cstheme="minorHAnsi"/>
-        </w:rPr>
-        <w:t xml:space="preserve"> validação é adiada até que a consulta é realmente executada. </w:t>
-      </w:r>
-      <w:r>
-        <w:rPr>
-          <w:rFonts w:cstheme="minorHAnsi"/>
+        <w:t xml:space="preserve"> se referir a uma persistente propriedade válida do objeto de domínio de recebimento, no entanto nenhuma validação seja executada durante a construção da definição da consulta. Toda a validação é adiada até que a consulta é realmente executada. Por outro lado, usando metamodelo canônica para o caminho de navegação impõe compilação verificação de tipo.</w:t>
+      </w:r>
+    </w:p>
+    <w:p>
+      <w:pPr>
+        <w:spacing w:after="0" w:line="240" w:lineRule="auto"/>
+        <w:jc w:val="both"/>
+        <w:rPr>
+          <w:rFonts w:cs="Calibri"/>
+          <w:b/>
+          <w:sz w:val="26"/>
+          <w:szCs w:val="26"/>
+        </w:rPr>
+      </w:pPr>
+      <w:r>
+        <w:rPr>
+          <w:rFonts w:cs="Calibri"/>
+          <w:b/>
+          <w:sz w:val="26"/>
+          <w:szCs w:val="26"/>
         </w:rPr>
         <w:lastRenderedPageBreak/>
-        <w:t>Por outro lado, usando metamodelo canônica para o caminho de navegação impõe compilação verificação de tipo.</w:t>
+        <w:t>Referências Bibliográficas</w:t>
+      </w:r>
+    </w:p>
+    <w:p>
+      <w:pPr>
+        <w:spacing w:after="0" w:line="240" w:lineRule="auto"/>
+        <w:ind w:left="708"/>
+        <w:jc w:val="both"/>
+        <w:rPr>
+          <w:rFonts w:cs="Calibri"/>
+        </w:rPr>
+      </w:pPr>
+      <w:hyperlink r:id="rId24" w:history="1">
+        <w:r>
+          <w:rPr>
+            <w:rStyle w:val="Hyperlink"/>
+            <w:rFonts w:cs="Calibri"/>
+            <w:color w:val="auto"/>
+            <w:u w:val="none"/>
+          </w:rPr>
+          <w:t>http://www.guj.com.br/content/articles/hibernate/intruducao_hibernate3_guj.pdf</w:t>
+        </w:r>
+      </w:hyperlink>
+    </w:p>
+    <w:p>
+      <w:pPr>
+        <w:spacing w:after="0" w:line="240" w:lineRule="auto"/>
+        <w:ind w:left="708"/>
+        <w:jc w:val="both"/>
+        <w:rPr>
+          <w:rFonts w:cs="Calibri"/>
+        </w:rPr>
+      </w:pPr>
+      <w:hyperlink r:id="rId25" w:history="1">
+        <w:r>
+          <w:rPr>
+            <w:rStyle w:val="Hyperlink"/>
+            <w:rFonts w:cs="Calibri"/>
+            <w:color w:val="auto"/>
+            <w:u w:val="none"/>
+          </w:rPr>
+          <w:t>http://www.hibernate.org/docs</w:t>
+        </w:r>
+      </w:hyperlink>
+      <w:hyperlink r:id="rId26" w:history="1">
+        <w:r>
+          <w:rPr>
+            <w:rStyle w:val="Hyperlink"/>
+            <w:rFonts w:cs="Calibri"/>
+            <w:color w:val="auto"/>
+            <w:u w:val="none"/>
+          </w:rPr>
+          <w:t>http://www.hibernate.org/</w:t>
+        </w:r>
+      </w:hyperlink>
+    </w:p>
+    <w:p>
+      <w:pPr>
+        <w:spacing w:after="0" w:line="240" w:lineRule="auto"/>
+        <w:ind w:left="708"/>
+        <w:jc w:val="both"/>
+        <w:rPr>
+          <w:rFonts w:cs="Calibri"/>
+        </w:rPr>
+      </w:pPr>
+      <w:hyperlink r:id="rId27" w:history="1">
+        <w:r>
+          <w:rPr>
+            <w:rStyle w:val="Hyperlink"/>
+            <w:rFonts w:cs="Calibri"/>
+            <w:color w:val="auto"/>
+            <w:u w:val="none"/>
+          </w:rPr>
+          <w:t>http://pt.wikipedia.org/wiki/Hibernate</w:t>
+        </w:r>
+      </w:hyperlink>
+    </w:p>
+    <w:p>
+      <w:pPr>
+        <w:spacing w:after="0" w:line="240" w:lineRule="auto"/>
+        <w:ind w:left="708"/>
+        <w:jc w:val="both"/>
+        <w:rPr>
+          <w:rFonts w:cs="Calibri"/>
+        </w:rPr>
+      </w:pPr>
+      <w:hyperlink r:id="rId28" w:history="1">
+        <w:r>
+          <w:rPr>
+            <w:rStyle w:val="Hyperlink"/>
+            <w:rFonts w:cs="Calibri"/>
+            <w:color w:val="auto"/>
+            <w:u w:val="none"/>
+          </w:rPr>
+          <w:t>http://www3.ulbra-to.br/eventos/encoinfo/2009/Anais/Persistencia_de_Dados_em_Java_com_JPA_e_Toplink.pdf</w:t>
+        </w:r>
+      </w:hyperlink>
+    </w:p>
+    <w:p>
+      <w:pPr>
+        <w:spacing w:after="0" w:line="240" w:lineRule="auto"/>
+        <w:ind w:left="708"/>
+        <w:jc w:val="both"/>
+        <w:rPr>
+          <w:rFonts w:cs="Calibri"/>
+        </w:rPr>
+      </w:pPr>
+      <w:hyperlink r:id="rId29" w:history="1">
+        <w:r>
+          <w:rPr>
+            <w:rStyle w:val="Hyperlink"/>
+            <w:rFonts w:cs="Calibri"/>
+            <w:color w:val="auto"/>
+            <w:u w:val="none"/>
+          </w:rPr>
+          <w:t>http://en.wikipedia.org/wiki/TopLink</w:t>
+        </w:r>
+      </w:hyperlink>
+    </w:p>
+    <w:p>
+      <w:pPr>
+        <w:spacing w:after="0" w:line="240" w:lineRule="auto"/>
+        <w:ind w:left="708"/>
+        <w:jc w:val="both"/>
+        <w:rPr>
+          <w:rFonts w:cs="Calibri"/>
+        </w:rPr>
+      </w:pPr>
+      <w:hyperlink r:id="rId30" w:history="1">
+        <w:r>
+          <w:rPr>
+            <w:rStyle w:val="Hyperlink"/>
+            <w:rFonts w:cs="Calibri"/>
+            <w:color w:val="auto"/>
+            <w:u w:val="none"/>
+          </w:rPr>
+          <w:t>http://www.oracle.com/technetwork/middleware/toplink/overview/index.html</w:t>
+        </w:r>
+      </w:hyperlink>
+    </w:p>
+    <w:p>
+      <w:pPr>
+        <w:spacing w:after="0" w:line="240" w:lineRule="auto"/>
+        <w:ind w:left="708"/>
+        <w:jc w:val="both"/>
+        <w:rPr>
+          <w:rFonts w:cs="Calibri"/>
+        </w:rPr>
+      </w:pPr>
+      <w:hyperlink r:id="rId31" w:history="1">
+        <w:r>
+          <w:rPr>
+            <w:rStyle w:val="Hyperlink"/>
+            <w:rFonts w:cs="Calibri"/>
+            <w:color w:val="auto"/>
+            <w:u w:val="none"/>
+          </w:rPr>
+          <w:t>http://www.eclipse.org/eclipselink/</w:t>
+        </w:r>
+      </w:hyperlink>
+    </w:p>
+    <w:p>
+      <w:pPr>
+        <w:spacing w:after="0" w:line="240" w:lineRule="auto"/>
+        <w:ind w:left="708"/>
+        <w:jc w:val="both"/>
+        <w:rPr>
+          <w:rFonts w:cs="Calibri"/>
+        </w:rPr>
+      </w:pPr>
+      <w:hyperlink r:id="rId32" w:history="1">
+        <w:r>
+          <w:rPr>
+            <w:rStyle w:val="Hyperlink"/>
+            <w:rFonts w:cs="Calibri"/>
+            <w:color w:val="auto"/>
+            <w:u w:val="none"/>
+          </w:rPr>
+          <w:t>http://wiki.eclipse.org/EclipseLink/Examples/JPA</w:t>
+        </w:r>
+      </w:hyperlink>
+    </w:p>
+    <w:p>
+      <w:pPr>
+        <w:spacing w:after="0" w:line="240" w:lineRule="auto"/>
+        <w:ind w:left="708"/>
+        <w:jc w:val="both"/>
+        <w:rPr>
+          <w:rFonts w:cs="Calibri"/>
+        </w:rPr>
+      </w:pPr>
+      <w:hyperlink r:id="rId33" w:history="1">
+        <w:r>
+          <w:rPr>
+            <w:rStyle w:val="Hyperlink"/>
+            <w:rFonts w:cs="Calibri"/>
+            <w:color w:val="auto"/>
+            <w:u w:val="none"/>
+          </w:rPr>
+          <w:t>http://openjpa.apache.org/documentation.html</w:t>
+        </w:r>
+      </w:hyperlink>
+    </w:p>
+    <w:p>
+      <w:pPr>
+        <w:spacing w:after="0" w:line="240" w:lineRule="auto"/>
+        <w:ind w:left="708"/>
+        <w:jc w:val="both"/>
+        <w:rPr>
+          <w:rFonts w:cs="Calibri"/>
+        </w:rPr>
+      </w:pPr>
+      <w:r>
+        <w:rPr>
+          <w:rFonts w:cs="Calibri"/>
+        </w:rPr>
+        <w:t>http://openjpa</w:t>
+      </w:r>
+      <w:r>
+        <w:rPr>
+          <w:rFonts w:cs="Calibri"/>
+        </w:rPr>
+        <w:t>.apache.org/builds/2.0.1/apache-</w:t>
+      </w:r>
+      <w:bookmarkStart w:id="0" w:name="_GoBack"/>
+      <w:bookmarkEnd w:id="0"/>
+      <w:r>
+        <w:rPr>
+          <w:rFonts w:cs="Calibri"/>
+        </w:rPr>
+        <w:t>openjpa/docs/jpa_overview_criteria.html</w:t>
+      </w:r>
+    </w:p>
+    <w:p>
+      <w:pPr>
+        <w:spacing w:after="0" w:line="240" w:lineRule="auto"/>
+        <w:ind w:left="708"/>
+        <w:jc w:val="both"/>
+        <w:rPr>
+          <w:rFonts w:cs="Calibri"/>
+        </w:rPr>
+      </w:pPr>
+      <w:r>
+        <w:rPr>
+          <w:rFonts w:cs="Calibri"/>
+        </w:rPr>
+        <w:t>http://code.google.com/intl/pt-BR/appengine/docs/python/datastore/queryclass.html</w:t>
+      </w:r>
+    </w:p>
+    <w:p>
+      <w:pPr>
+        <w:spacing w:after="0" w:line="240" w:lineRule="auto"/>
+        <w:ind w:left="708"/>
+        <w:jc w:val="both"/>
+        <w:rPr>
+          <w:rFonts w:cs="Calibri"/>
+        </w:rPr>
+      </w:pPr>
+      <w:r>
+        <w:rPr>
+          <w:rFonts w:cs="Calibri"/>
+        </w:rPr>
+        <w:t>http://www.lucasallan.com/2009/12/27/hibernate-utilizando-a-api-criteria/</w:t>
+      </w:r>
+    </w:p>
+    <w:p>
+      <w:pPr>
+        <w:spacing w:after="0" w:line="240" w:lineRule="auto"/>
+        <w:ind w:left="708"/>
+        <w:jc w:val="both"/>
+        <w:rPr>
+          <w:rFonts w:cs="Calibri"/>
+        </w:rPr>
+      </w:pPr>
+      <w:r>
+        <w:rPr>
+          <w:rFonts w:cs="Calibri"/>
+        </w:rPr>
+        <w:t>http://www.slideshare.net/rodrigocasca/jpa</w:t>
+      </w:r>
+    </w:p>
+    <w:p>
+      <w:pPr>
+        <w:spacing w:after="0" w:line="240" w:lineRule="auto"/>
+        <w:ind w:left="708"/>
+        <w:jc w:val="both"/>
+        <w:rPr>
+          <w:rFonts w:cs="Calibri"/>
+        </w:rPr>
+      </w:pPr>
+      <w:r>
+        <w:rPr>
+          <w:rFonts w:cs="Calibri"/>
+        </w:rPr>
+        <w:t>http://docs.jboss.org/hibernate/annotations/3.5/reference/en/</w:t>
+      </w:r>
+      <w:proofErr w:type="gramStart"/>
+      <w:r>
+        <w:rPr>
+          <w:rFonts w:cs="Calibri"/>
+        </w:rPr>
+        <w:t>html</w:t>
+      </w:r>
+      <w:proofErr w:type="gramEnd"/>
+      <w:r>
+        <w:rPr>
+          <w:rFonts w:cs="Calibri"/>
+        </w:rPr>
+        <w:t>/entity.html</w:t>
+      </w:r>
+    </w:p>
+    <w:p>
+      <w:pPr>
+        <w:spacing w:after="0" w:line="240" w:lineRule="auto"/>
+        <w:ind w:left="708"/>
+        <w:jc w:val="both"/>
+        <w:rPr>
+          <w:rFonts w:cs="Calibri"/>
+        </w:rPr>
+      </w:pPr>
+      <w:r>
+        <w:rPr>
+          <w:rFonts w:cs="Calibri"/>
+        </w:rPr>
+        <w:t>http://linu.com.br/papers/paper020.htm</w:t>
+      </w:r>
+    </w:p>
+    <w:p>
+      <w:pPr>
+        <w:spacing w:after="0" w:line="240" w:lineRule="auto"/>
+        <w:ind w:left="708"/>
+        <w:jc w:val="both"/>
+        <w:rPr>
+          <w:rFonts w:cs="Calibri"/>
+        </w:rPr>
+      </w:pPr>
+      <w:hyperlink r:id="rId34" w:history="1">
+        <w:r>
+          <w:rPr>
+            <w:rStyle w:val="Hyperlink"/>
+            <w:rFonts w:cs="Calibri"/>
+            <w:color w:val="auto"/>
+            <w:u w:val="none"/>
+          </w:rPr>
+          <w:t>http://www.devmedia.com.br/articles/viewcomp.asp?comp=5206</w:t>
+        </w:r>
+      </w:hyperlink>
+    </w:p>
+    <w:p>
+      <w:pPr>
+        <w:pStyle w:val="Cabealho"/>
+        <w:ind w:left="708"/>
+      </w:pPr>
+      <w:r>
+        <w:rPr>
+          <w:rFonts w:cs="Calibri"/>
+        </w:rPr>
+        <w:t>http://www.docstoc.com/docs/29667025/JPA-Passo-a-Passo</w:t>
       </w:r>
     </w:p>
     <w:sectPr>
@@ -9856,7 +10126,6 @@
   <w:style w:type="character" w:styleId="Hyperlink">
     <w:name w:val="Hyperlink"/>
     <w:uiPriority w:val="99"/>
-    <w:semiHidden/>
     <w:unhideWhenUsed/>
     <w:rsid w:val="00294D27"/>
     <w:rPr>
@@ -9955,8 +10224,8 @@
       <w:szCs w:val="20"/>
     </w:rPr>
   </w:style>
-  <w:style w:type="character" w:customStyle="1" w:styleId="emphasis">
-    <w:name w:val="emphasis"/>
+  <w:style w:type="character" w:customStyle="1" w:styleId="nfase1">
+    <w:name w:val="Ênfase1"/>
     <w:rsid w:val="00723BFF"/>
   </w:style>
 </w:styles>
@@ -10440,7 +10709,7 @@
 </file>
 
 <file path=customXml/itemProps1.xml><?xml version="1.0" encoding="utf-8"?>
-<ds:datastoreItem xmlns:ds="http://schemas.openxmlformats.org/officeDocument/2006/customXml" ds:itemID="{8A7B0788-2A22-4952-90DE-B04693B008D5}">
+<ds:datastoreItem xmlns:ds="http://schemas.openxmlformats.org/officeDocument/2006/customXml" ds:itemID="{22C30EDF-6EE0-435F-9117-24A38114A38F}">
   <ds:schemaRefs>
     <ds:schemaRef ds:uri="http://schemas.openxmlformats.org/officeDocument/2006/bibliography"/>
   </ds:schemaRefs>

</xml_diff>